<commit_message>
Ottimizzazione file del progetto
</commit_message>
<xml_diff>
--- a/documentation/Documento_tecnico_NLPWebPlatform.docx
+++ b/documentation/Documento_tecnico_NLPWebPlatform.docx
@@ -2414,7 +2414,27 @@
           <w:szCs w:val="32"/>
         </w:rPr>
         <w:lastRenderedPageBreak/>
-        <w:t>training.py</w:t>
+        <w:t>training</w:t>
+      </w:r>
+      <w:r>
+        <w:rPr>
+          <w:rFonts w:ascii="Arial Nova Light" w:hAnsi="Arial Nova Light" w:cs="Arial"/>
+          <w:b/>
+          <w:bCs/>
+          <w:sz w:val="32"/>
+          <w:szCs w:val="32"/>
+        </w:rPr>
+        <w:t>_ir_sa</w:t>
+      </w:r>
+      <w:r>
+        <w:rPr>
+          <w:rFonts w:ascii="Arial Nova Light" w:hAnsi="Arial Nova Light" w:cs="Arial"/>
+          <w:b/>
+          <w:bCs/>
+          <w:sz w:val="32"/>
+          <w:szCs w:val="32"/>
+        </w:rPr>
+        <w:t>.py</w:t>
       </w:r>
     </w:p>
     <w:p>
@@ -2571,7 +2591,27 @@
           <w:sz w:val="28"/>
           <w:szCs w:val="28"/>
         </w:rPr>
-        <w:t>training.py</w:t>
+        <w:t>training</w:t>
+      </w:r>
+      <w:r>
+        <w:rPr>
+          <w:rFonts w:ascii="Arial Nova Light" w:hAnsi="Arial Nova Light" w:cs="Arial"/>
+          <w:b/>
+          <w:bCs/>
+          <w:sz w:val="28"/>
+          <w:szCs w:val="28"/>
+        </w:rPr>
+        <w:t>_ir_sa</w:t>
+      </w:r>
+      <w:r>
+        <w:rPr>
+          <w:rFonts w:ascii="Arial Nova Light" w:hAnsi="Arial Nova Light" w:cs="Arial"/>
+          <w:b/>
+          <w:bCs/>
+          <w:sz w:val="28"/>
+          <w:szCs w:val="28"/>
+        </w:rPr>
+        <w:t>.py</w:t>
       </w:r>
       <w:r>
         <w:rPr>
@@ -2779,12 +2819,483 @@
     </w:p>
     <w:p>
       <w:pPr>
-        <w:rPr>
-          <w:rFonts w:ascii="Arial Nova Light" w:hAnsi="Arial Nova Light" w:cs="Arial"/>
-          <w:sz w:val="28"/>
-          <w:szCs w:val="28"/>
-        </w:rPr>
-      </w:pPr>
+        <w:spacing w:after="80" w:line="257" w:lineRule="auto"/>
+        <w:rPr>
+          <w:rFonts w:ascii="Arial Nova Light" w:hAnsi="Arial Nova Light"/>
+          <w:color w:val="C00000"/>
+          <w:sz w:val="44"/>
+          <w:szCs w:val="44"/>
+        </w:rPr>
+      </w:pPr>
+      <w:r>
+        <w:rPr>
+          <w:rFonts w:ascii="Arial Nova Light" w:hAnsi="Arial Nova Light"/>
+          <w:color w:val="C00000"/>
+          <w:sz w:val="44"/>
+          <w:szCs w:val="44"/>
+        </w:rPr>
+        <w:t>Testing</w:t>
+      </w:r>
+      <w:r>
+        <w:rPr>
+          <w:rFonts w:ascii="Arial Nova Light" w:hAnsi="Arial Nova Light"/>
+          <w:color w:val="C00000"/>
+          <w:sz w:val="44"/>
+          <w:szCs w:val="44"/>
+        </w:rPr>
+        <w:t xml:space="preserve"> dei modelli di IR e SA:</w:t>
+      </w:r>
+    </w:p>
+    <w:p>
+      <w:pPr>
+        <w:rPr>
+          <w:rFonts w:ascii="Arial Nova Light" w:hAnsi="Arial Nova Light" w:cs="Arial"/>
+          <w:sz w:val="28"/>
+          <w:szCs w:val="28"/>
+        </w:rPr>
+      </w:pPr>
+      <w:r>
+        <w:rPr>
+          <w:rFonts w:ascii="Arial Nova Light" w:hAnsi="Arial Nova Light" w:cs="Arial"/>
+          <w:sz w:val="28"/>
+          <w:szCs w:val="28"/>
+        </w:rPr>
+        <w:t xml:space="preserve">Le librerie rilevanti per il testing dei modelli di IR e SA sono PyTorch e Transformers, descritte già precedentemente in questo documento. Il testing avviene attraverso una classe, cioè Recognition, e i file </w:t>
+      </w:r>
+      <w:r>
+        <w:rPr>
+          <w:rFonts w:ascii="Arial Nova Light" w:hAnsi="Arial Nova Light" w:cs="Arial"/>
+          <w:b/>
+          <w:bCs/>
+          <w:sz w:val="28"/>
+          <w:szCs w:val="28"/>
+        </w:rPr>
+        <w:t>inference_ir_sa.py</w:t>
+      </w:r>
+      <w:r>
+        <w:rPr>
+          <w:rFonts w:ascii="Arial Nova Light" w:hAnsi="Arial Nova Light" w:cs="Arial"/>
+          <w:sz w:val="28"/>
+          <w:szCs w:val="28"/>
+        </w:rPr>
+        <w:t xml:space="preserve"> e </w:t>
+      </w:r>
+      <w:r>
+        <w:rPr>
+          <w:rFonts w:ascii="Arial Nova Light" w:hAnsi="Arial Nova Light" w:cs="Arial"/>
+          <w:b/>
+          <w:bCs/>
+          <w:sz w:val="28"/>
+          <w:szCs w:val="28"/>
+        </w:rPr>
+        <w:t>testing_ir_sa.py</w:t>
+      </w:r>
+      <w:r>
+        <w:rPr>
+          <w:rFonts w:ascii="Arial Nova Light" w:hAnsi="Arial Nova Light" w:cs="Arial"/>
+          <w:sz w:val="28"/>
+          <w:szCs w:val="28"/>
+        </w:rPr>
+        <w:t>:</w:t>
+      </w:r>
+    </w:p>
+    <w:p>
+      <w:pPr>
+        <w:rPr>
+          <w:rFonts w:ascii="Arial Nova Light" w:hAnsi="Arial Nova Light" w:cs="Arial"/>
+          <w:sz w:val="28"/>
+          <w:szCs w:val="28"/>
+        </w:rPr>
+      </w:pPr>
+    </w:p>
+    <w:p>
+      <w:pPr>
+        <w:rPr>
+          <w:rFonts w:ascii="Arial Nova Light" w:hAnsi="Arial Nova Light" w:cs="Arial"/>
+          <w:b/>
+          <w:bCs/>
+          <w:sz w:val="32"/>
+          <w:szCs w:val="32"/>
+        </w:rPr>
+      </w:pPr>
+      <w:r>
+        <w:rPr>
+          <w:rFonts w:ascii="Arial Nova Light" w:hAnsi="Arial Nova Light" w:cs="Arial"/>
+          <w:b/>
+          <w:bCs/>
+          <w:sz w:val="32"/>
+          <w:szCs w:val="32"/>
+        </w:rPr>
+        <w:t>inference_ir_sa.py</w:t>
+      </w:r>
+      <w:r>
+        <w:rPr>
+          <w:rFonts w:ascii="Arial Nova Light" w:hAnsi="Arial Nova Light" w:cs="Arial"/>
+          <w:b/>
+          <w:bCs/>
+          <w:sz w:val="32"/>
+          <w:szCs w:val="32"/>
+        </w:rPr>
+        <w:t>:</w:t>
+      </w:r>
+    </w:p>
+    <w:p>
+      <w:pPr>
+        <w:rPr>
+          <w:rFonts w:ascii="Arial Nova Light" w:hAnsi="Arial Nova Light" w:cs="Arial"/>
+          <w:sz w:val="28"/>
+          <w:szCs w:val="28"/>
+        </w:rPr>
+      </w:pPr>
+      <w:r>
+        <w:rPr>
+          <w:rFonts w:ascii="Arial Nova Light" w:hAnsi="Arial Nova Light" w:cs="Arial"/>
+          <w:noProof/>
+          <w:sz w:val="28"/>
+          <w:szCs w:val="28"/>
+        </w:rPr>
+        <w:drawing>
+          <wp:inline distT="0" distB="0" distL="0" distR="0" wp14:anchorId="6C074C87" wp14:editId="096F2106">
+            <wp:extent cx="6638925" cy="3695700"/>
+            <wp:effectExtent l="0" t="0" r="9525" b="0"/>
+            <wp:docPr id="5" name="Picture 5"/>
+            <wp:cNvGraphicFramePr>
+              <a:graphicFrameLocks xmlns:a="http://schemas.openxmlformats.org/drawingml/2006/main" noChangeAspect="1"/>
+            </wp:cNvGraphicFramePr>
+            <a:graphic xmlns:a="http://schemas.openxmlformats.org/drawingml/2006/main">
+              <a:graphicData uri="http://schemas.openxmlformats.org/drawingml/2006/picture">
+                <pic:pic xmlns:pic="http://schemas.openxmlformats.org/drawingml/2006/picture">
+                  <pic:nvPicPr>
+                    <pic:cNvPr id="0" name="Picture 1"/>
+                    <pic:cNvPicPr>
+                      <a:picLocks noChangeAspect="1" noChangeArrowheads="1"/>
+                    </pic:cNvPicPr>
+                  </pic:nvPicPr>
+                  <pic:blipFill>
+                    <a:blip r:embed="rId19">
+                      <a:extLst>
+                        <a:ext uri="{28A0092B-C50C-407E-A947-70E740481C1C}">
+                          <a14:useLocalDpi xmlns:a14="http://schemas.microsoft.com/office/drawing/2010/main" val="0"/>
+                        </a:ext>
+                      </a:extLst>
+                    </a:blip>
+                    <a:srcRect/>
+                    <a:stretch>
+                      <a:fillRect/>
+                    </a:stretch>
+                  </pic:blipFill>
+                  <pic:spPr bwMode="auto">
+                    <a:xfrm>
+                      <a:off x="0" y="0"/>
+                      <a:ext cx="6638925" cy="3695700"/>
+                    </a:xfrm>
+                    <a:prstGeom prst="rect">
+                      <a:avLst/>
+                    </a:prstGeom>
+                    <a:noFill/>
+                    <a:ln>
+                      <a:noFill/>
+                    </a:ln>
+                  </pic:spPr>
+                </pic:pic>
+              </a:graphicData>
+            </a:graphic>
+          </wp:inline>
+        </w:drawing>
+      </w:r>
+    </w:p>
+    <w:p>
+      <w:pPr>
+        <w:rPr>
+          <w:rFonts w:ascii="Arial Nova Light" w:hAnsi="Arial Nova Light" w:cs="Arial"/>
+          <w:b/>
+          <w:bCs/>
+          <w:sz w:val="28"/>
+          <w:szCs w:val="28"/>
+        </w:rPr>
+      </w:pPr>
+      <w:r>
+        <w:rPr>
+          <w:rFonts w:ascii="Arial Nova Light" w:hAnsi="Arial Nova Light" w:cs="Arial"/>
+          <w:sz w:val="28"/>
+          <w:szCs w:val="28"/>
+        </w:rPr>
+        <w:t xml:space="preserve">In </w:t>
+      </w:r>
+      <w:r>
+        <w:rPr>
+          <w:rFonts w:ascii="Arial Nova Light" w:hAnsi="Arial Nova Light" w:cs="Arial"/>
+          <w:b/>
+          <w:bCs/>
+          <w:sz w:val="28"/>
+          <w:szCs w:val="28"/>
+        </w:rPr>
+        <w:t>inference_ir_sa.py</w:t>
+      </w:r>
+      <w:r>
+        <w:rPr>
+          <w:rFonts w:ascii="Arial Nova Light" w:hAnsi="Arial Nova Light" w:cs="Arial"/>
+          <w:sz w:val="28"/>
+          <w:szCs w:val="28"/>
+        </w:rPr>
+        <w:t>, come accennato</w:t>
+      </w:r>
+      <w:r>
+        <w:rPr>
+          <w:rFonts w:ascii="Arial Nova Light" w:hAnsi="Arial Nova Light" w:cs="Arial"/>
+          <w:sz w:val="28"/>
+          <w:szCs w:val="28"/>
+        </w:rPr>
+        <w:t xml:space="preserve"> precedentemente, è presente la classe Recognition</w:t>
+      </w:r>
+      <w:r>
+        <w:rPr>
+          <w:rFonts w:ascii="Arial Nova Light" w:hAnsi="Arial Nova Light" w:cs="Arial"/>
+          <w:sz w:val="28"/>
+          <w:szCs w:val="28"/>
+        </w:rPr>
+        <w:t xml:space="preserve">, che permette di effettuare la funzione di Natural Language Inference (NLI). Tale classe viene utilizzata per il testing nel file </w:t>
+      </w:r>
+      <w:r>
+        <w:rPr>
+          <w:rFonts w:ascii="Arial Nova Light" w:hAnsi="Arial Nova Light" w:cs="Arial"/>
+          <w:b/>
+          <w:bCs/>
+          <w:sz w:val="28"/>
+          <w:szCs w:val="28"/>
+        </w:rPr>
+        <w:t>testing_ir_sa.py</w:t>
+      </w:r>
+      <w:r>
+        <w:rPr>
+          <w:rFonts w:ascii="Arial Nova Light" w:hAnsi="Arial Nova Light" w:cs="Arial"/>
+          <w:b/>
+          <w:bCs/>
+          <w:sz w:val="28"/>
+          <w:szCs w:val="28"/>
+        </w:rPr>
+        <w:t>.</w:t>
+      </w:r>
+    </w:p>
+    <w:p>
+      <w:pPr>
+        <w:rPr>
+          <w:rFonts w:ascii="Arial Nova Light" w:hAnsi="Arial Nova Light" w:cs="Arial"/>
+          <w:b/>
+          <w:bCs/>
+          <w:sz w:val="28"/>
+          <w:szCs w:val="28"/>
+        </w:rPr>
+      </w:pPr>
+    </w:p>
+    <w:p>
+      <w:pPr>
+        <w:rPr>
+          <w:rFonts w:ascii="Arial Nova Light" w:hAnsi="Arial Nova Light" w:cs="Arial"/>
+          <w:b/>
+          <w:bCs/>
+          <w:sz w:val="32"/>
+          <w:szCs w:val="32"/>
+        </w:rPr>
+      </w:pPr>
+    </w:p>
+    <w:p>
+      <w:pPr>
+        <w:rPr>
+          <w:rFonts w:ascii="Arial Nova Light" w:hAnsi="Arial Nova Light" w:cs="Arial"/>
+          <w:b/>
+          <w:bCs/>
+          <w:sz w:val="32"/>
+          <w:szCs w:val="32"/>
+        </w:rPr>
+      </w:pPr>
+    </w:p>
+    <w:p>
+      <w:pPr>
+        <w:rPr>
+          <w:rFonts w:ascii="Arial Nova Light" w:hAnsi="Arial Nova Light" w:cs="Arial"/>
+          <w:b/>
+          <w:bCs/>
+          <w:sz w:val="32"/>
+          <w:szCs w:val="32"/>
+        </w:rPr>
+      </w:pPr>
+    </w:p>
+    <w:p>
+      <w:pPr>
+        <w:rPr>
+          <w:rFonts w:ascii="Arial Nova Light" w:hAnsi="Arial Nova Light" w:cs="Arial"/>
+          <w:b/>
+          <w:bCs/>
+          <w:sz w:val="32"/>
+          <w:szCs w:val="32"/>
+        </w:rPr>
+      </w:pPr>
+    </w:p>
+    <w:p>
+      <w:pPr>
+        <w:rPr>
+          <w:rFonts w:ascii="Arial Nova Light" w:hAnsi="Arial Nova Light" w:cs="Arial"/>
+          <w:b/>
+          <w:bCs/>
+          <w:sz w:val="32"/>
+          <w:szCs w:val="32"/>
+        </w:rPr>
+      </w:pPr>
+    </w:p>
+    <w:p>
+      <w:pPr>
+        <w:rPr>
+          <w:rFonts w:ascii="Arial Nova Light" w:hAnsi="Arial Nova Light" w:cs="Arial"/>
+          <w:b/>
+          <w:bCs/>
+          <w:sz w:val="32"/>
+          <w:szCs w:val="32"/>
+        </w:rPr>
+      </w:pPr>
+    </w:p>
+    <w:p>
+      <w:pPr>
+        <w:rPr>
+          <w:rFonts w:ascii="Arial Nova Light" w:hAnsi="Arial Nova Light" w:cs="Arial"/>
+          <w:b/>
+          <w:bCs/>
+          <w:sz w:val="32"/>
+          <w:szCs w:val="32"/>
+        </w:rPr>
+      </w:pPr>
+    </w:p>
+    <w:p>
+      <w:pPr>
+        <w:rPr>
+          <w:rFonts w:ascii="Arial Nova Light" w:hAnsi="Arial Nova Light" w:cs="Arial"/>
+          <w:b/>
+          <w:bCs/>
+          <w:sz w:val="32"/>
+          <w:szCs w:val="32"/>
+        </w:rPr>
+      </w:pPr>
+      <w:r>
+        <w:rPr>
+          <w:rFonts w:ascii="Arial Nova Light" w:hAnsi="Arial Nova Light" w:cs="Arial"/>
+          <w:b/>
+          <w:bCs/>
+          <w:sz w:val="32"/>
+          <w:szCs w:val="32"/>
+        </w:rPr>
+        <w:lastRenderedPageBreak/>
+        <w:t>testing_ir_sa.py</w:t>
+      </w:r>
+      <w:r>
+        <w:rPr>
+          <w:rFonts w:ascii="Arial Nova Light" w:hAnsi="Arial Nova Light" w:cs="Arial"/>
+          <w:b/>
+          <w:bCs/>
+          <w:sz w:val="32"/>
+          <w:szCs w:val="32"/>
+        </w:rPr>
+        <w:t>:</w:t>
+      </w:r>
+    </w:p>
+    <w:p>
+      <w:pPr>
+        <w:rPr>
+          <w:rFonts w:ascii="Arial Nova Light" w:hAnsi="Arial Nova Light" w:cs="Arial"/>
+          <w:sz w:val="28"/>
+          <w:szCs w:val="28"/>
+        </w:rPr>
+      </w:pPr>
+      <w:r>
+        <w:rPr>
+          <w:rFonts w:ascii="Arial Nova Light" w:hAnsi="Arial Nova Light" w:cs="Arial"/>
+          <w:noProof/>
+          <w:sz w:val="28"/>
+          <w:szCs w:val="28"/>
+        </w:rPr>
+        <w:drawing>
+          <wp:inline distT="0" distB="0" distL="0" distR="0" wp14:anchorId="14A29E7A" wp14:editId="7F3F61B9">
+            <wp:extent cx="5943600" cy="3238500"/>
+            <wp:effectExtent l="0" t="0" r="0" b="0"/>
+            <wp:docPr id="9" name="Picture 9"/>
+            <wp:cNvGraphicFramePr>
+              <a:graphicFrameLocks xmlns:a="http://schemas.openxmlformats.org/drawingml/2006/main" noChangeAspect="1"/>
+            </wp:cNvGraphicFramePr>
+            <a:graphic xmlns:a="http://schemas.openxmlformats.org/drawingml/2006/main">
+              <a:graphicData uri="http://schemas.openxmlformats.org/drawingml/2006/picture">
+                <pic:pic xmlns:pic="http://schemas.openxmlformats.org/drawingml/2006/picture">
+                  <pic:nvPicPr>
+                    <pic:cNvPr id="0" name="Picture 2"/>
+                    <pic:cNvPicPr>
+                      <a:picLocks noChangeAspect="1" noChangeArrowheads="1"/>
+                    </pic:cNvPicPr>
+                  </pic:nvPicPr>
+                  <pic:blipFill>
+                    <a:blip r:embed="rId20">
+                      <a:extLst>
+                        <a:ext uri="{28A0092B-C50C-407E-A947-70E740481C1C}">
+                          <a14:useLocalDpi xmlns:a14="http://schemas.microsoft.com/office/drawing/2010/main" val="0"/>
+                        </a:ext>
+                      </a:extLst>
+                    </a:blip>
+                    <a:srcRect/>
+                    <a:stretch>
+                      <a:fillRect/>
+                    </a:stretch>
+                  </pic:blipFill>
+                  <pic:spPr bwMode="auto">
+                    <a:xfrm>
+                      <a:off x="0" y="0"/>
+                      <a:ext cx="5943600" cy="3238500"/>
+                    </a:xfrm>
+                    <a:prstGeom prst="rect">
+                      <a:avLst/>
+                    </a:prstGeom>
+                    <a:noFill/>
+                    <a:ln>
+                      <a:noFill/>
+                    </a:ln>
+                  </pic:spPr>
+                </pic:pic>
+              </a:graphicData>
+            </a:graphic>
+          </wp:inline>
+        </w:drawing>
+      </w:r>
+    </w:p>
+    <w:p>
+      <w:pPr>
+        <w:rPr>
+          <w:rFonts w:ascii="Arial Nova Light" w:hAnsi="Arial Nova Light" w:cs="Arial"/>
+          <w:sz w:val="28"/>
+          <w:szCs w:val="28"/>
+        </w:rPr>
+      </w:pPr>
+      <w:r>
+        <w:rPr>
+          <w:rFonts w:ascii="Arial Nova Light" w:hAnsi="Arial Nova Light" w:cs="Arial"/>
+          <w:sz w:val="28"/>
+          <w:szCs w:val="28"/>
+        </w:rPr>
+        <w:t xml:space="preserve">Nel file </w:t>
+      </w:r>
+      <w:r>
+        <w:rPr>
+          <w:rFonts w:ascii="Arial Nova Light" w:hAnsi="Arial Nova Light" w:cs="Arial"/>
+          <w:b/>
+          <w:bCs/>
+          <w:sz w:val="28"/>
+          <w:szCs w:val="28"/>
+        </w:rPr>
+        <w:t>testing_ir_sa.py</w:t>
+      </w:r>
+      <w:r>
+        <w:rPr>
+          <w:rFonts w:ascii="Arial Nova Light" w:hAnsi="Arial Nova Light" w:cs="Arial"/>
+          <w:sz w:val="28"/>
+          <w:szCs w:val="28"/>
+        </w:rPr>
+        <w:t xml:space="preserve"> viene effettuato il testing del modello, rispettivamente modello di Intent Recognition (IR) tramite la funzione testing_intent e modello di Sentiment Analysis (SA) tramite la funzione testing_sentiment. Entrambe queste funzioni richiamano la funzione testing, che ha come parametri name che rappresenta se il testing è per l’intent o per il sentiment, e file che rappresenta il file passato per il testing.</w:t>
+      </w:r>
     </w:p>
     <w:sectPr>
       <w:pgSz w:w="11906" w:h="16838"/>

</xml_diff>

<commit_message>
Aggiunta definizione di testing nel documento tecnico
</commit_message>
<xml_diff>
--- a/documentation/Documento_tecnico_NLPWebPlatform.docx
+++ b/documentation/Documento_tecnico_NLPWebPlatform.docx
@@ -567,15 +567,6 @@
           <w:sz w:val="44"/>
           <w:szCs w:val="44"/>
         </w:rPr>
-        <w:t xml:space="preserve"> di IR e SA</w:t>
-      </w:r>
-      <w:r>
-        <w:rPr>
-          <w:rFonts w:ascii="Arial Nova Light" w:hAnsi="Arial Nova Light"/>
-          <w:color w:val="C00000"/>
-          <w:sz w:val="44"/>
-          <w:szCs w:val="44"/>
-        </w:rPr>
         <w:t>:</w:t>
       </w:r>
     </w:p>
@@ -659,25 +650,7 @@
           <w:sz w:val="28"/>
           <w:szCs w:val="28"/>
         </w:rPr>
-        <w:t>modelli in sequenza</w:t>
-      </w:r>
-      <w:r>
-        <w:rPr>
-          <w:rFonts w:ascii="Arial Nova Light" w:hAnsi="Arial Nova Light"/>
-          <w:color w:val="000000" w:themeColor="text1"/>
-          <w:sz w:val="28"/>
-          <w:szCs w:val="28"/>
-        </w:rPr>
-        <w:t>, anche EE</w:t>
-      </w:r>
-      <w:r>
-        <w:rPr>
-          <w:rFonts w:ascii="Arial Nova Light" w:hAnsi="Arial Nova Light"/>
-          <w:color w:val="000000" w:themeColor="text1"/>
-          <w:sz w:val="28"/>
-          <w:szCs w:val="28"/>
-        </w:rPr>
-        <w:t xml:space="preserve">) </w:t>
+        <w:t xml:space="preserve">modelli in sequenza) </w:t>
       </w:r>
       <w:r>
         <w:rPr>
@@ -837,14 +810,65 @@
           <w:szCs w:val="28"/>
         </w:rPr>
       </w:pPr>
-      <w:r>
-        <w:rPr>
-          <w:rFonts w:ascii="Arial Nova Light" w:hAnsi="Arial Nova Light"/>
-          <w:color w:val="000000" w:themeColor="text1"/>
-          <w:sz w:val="28"/>
-          <w:szCs w:val="28"/>
-        </w:rPr>
-        <w:t>L’addestramento avviene</w:t>
+    </w:p>
+    <w:p>
+      <w:pPr>
+        <w:spacing w:after="80" w:line="257" w:lineRule="auto"/>
+        <w:rPr>
+          <w:rFonts w:ascii="Arial Nova Light" w:hAnsi="Arial Nova Light"/>
+          <w:color w:val="000000" w:themeColor="text1"/>
+          <w:sz w:val="28"/>
+          <w:szCs w:val="28"/>
+          <w:lang w:val="en-US"/>
+        </w:rPr>
+      </w:pPr>
+      <w:r>
+        <w:rPr>
+          <w:rFonts w:ascii="Arial Nova Light" w:hAnsi="Arial Nova Light"/>
+          <w:color w:val="C00000"/>
+          <w:sz w:val="44"/>
+          <w:szCs w:val="44"/>
+          <w:lang w:val="en-US"/>
+        </w:rPr>
+        <w:t>Intent Recognition e Sentiment Analysis:</w:t>
+      </w:r>
+    </w:p>
+    <w:p>
+      <w:pPr>
+        <w:spacing w:after="80" w:line="257" w:lineRule="auto"/>
+        <w:rPr>
+          <w:rFonts w:ascii="Arial Nova Light" w:hAnsi="Arial Nova Light"/>
+          <w:color w:val="000000" w:themeColor="text1"/>
+          <w:sz w:val="28"/>
+          <w:szCs w:val="28"/>
+        </w:rPr>
+      </w:pPr>
+      <w:r>
+        <w:rPr>
+          <w:rFonts w:ascii="Arial Nova Light" w:hAnsi="Arial Nova Light"/>
+          <w:color w:val="000000" w:themeColor="text1"/>
+          <w:sz w:val="28"/>
+          <w:szCs w:val="28"/>
+        </w:rPr>
+        <w:t xml:space="preserve">L’addestramento </w:t>
+      </w:r>
+      <w:r>
+        <w:rPr>
+          <w:rFonts w:ascii="Arial Nova Light" w:hAnsi="Arial Nova Light"/>
+          <w:color w:val="000000" w:themeColor="text1"/>
+          <w:sz w:val="28"/>
+          <w:szCs w:val="28"/>
+        </w:rPr>
+        <w:t xml:space="preserve">dei modelli di IR e di SA </w:t>
+      </w:r>
+      <w:r>
+        <w:rPr>
+          <w:rFonts w:ascii="Arial Nova Light" w:hAnsi="Arial Nova Light"/>
+          <w:color w:val="000000" w:themeColor="text1"/>
+          <w:sz w:val="28"/>
+          <w:szCs w:val="28"/>
+        </w:rPr>
+        <w:t>avviene</w:t>
       </w:r>
       <w:r>
         <w:rPr>
@@ -1386,7 +1410,25 @@
           <w:sz w:val="28"/>
           <w:szCs w:val="28"/>
         </w:rPr>
-        <w:t xml:space="preserve"> avviene il processo dello splitting, cioè la divisione del testo in frasi.</w:t>
+        <w:t xml:space="preserve"> avviene il processo dello splitting, cioè la divisione del </w:t>
+      </w:r>
+      <w:r>
+        <w:rPr>
+          <w:rFonts w:ascii="Arial Nova Light" w:hAnsi="Arial Nova Light"/>
+          <w:color w:val="000000" w:themeColor="text1"/>
+          <w:sz w:val="28"/>
+          <w:szCs w:val="28"/>
+        </w:rPr>
+        <w:t>dataset</w:t>
+      </w:r>
+      <w:r>
+        <w:rPr>
+          <w:rFonts w:ascii="Arial Nova Light" w:hAnsi="Arial Nova Light"/>
+          <w:color w:val="000000" w:themeColor="text1"/>
+          <w:sz w:val="28"/>
+          <w:szCs w:val="28"/>
+        </w:rPr>
+        <w:t xml:space="preserve"> in frasi.</w:t>
       </w:r>
     </w:p>
     <w:p>
@@ -1555,7 +1597,23 @@
           <w:sz w:val="28"/>
           <w:szCs w:val="28"/>
         </w:rPr>
-        <w:t xml:space="preserve"> preprocessamento del testo,</w:t>
+        <w:t xml:space="preserve"> preprocessamento del </w:t>
+      </w:r>
+      <w:r>
+        <w:rPr>
+          <w:rFonts w:ascii="Arial Nova Light" w:hAnsi="Arial Nova Light"/>
+          <w:sz w:val="28"/>
+          <w:szCs w:val="28"/>
+        </w:rPr>
+        <w:t>dataset</w:t>
+      </w:r>
+      <w:r>
+        <w:rPr>
+          <w:rFonts w:ascii="Arial Nova Light" w:hAnsi="Arial Nova Light"/>
+          <w:sz w:val="28"/>
+          <w:szCs w:val="28"/>
+        </w:rPr>
+        <w:t>,</w:t>
       </w:r>
       <w:r>
         <w:rPr>
@@ -1673,17 +1731,6 @@
           <w:rFonts w:ascii="Arial Nova Light" w:hAnsi="Arial Nova Light"/>
           <w:sz w:val="28"/>
           <w:szCs w:val="28"/>
-        </w:rPr>
-      </w:pPr>
-    </w:p>
-    <w:p>
-      <w:pPr>
-        <w:rPr>
-          <w:rFonts w:ascii="Arial Nova Light" w:hAnsi="Arial Nova Light"/>
-          <w:b/>
-          <w:bCs/>
-          <w:sz w:val="32"/>
-          <w:szCs w:val="32"/>
         </w:rPr>
       </w:pPr>
     </w:p>
@@ -2309,96 +2356,6 @@
       <w:pPr>
         <w:rPr>
           <w:rFonts w:ascii="Arial Nova Light" w:hAnsi="Arial Nova Light" w:cs="Arial"/>
-          <w:sz w:val="28"/>
-          <w:szCs w:val="28"/>
-        </w:rPr>
-      </w:pPr>
-    </w:p>
-    <w:p>
-      <w:pPr>
-        <w:rPr>
-          <w:rFonts w:ascii="Arial Nova Light" w:hAnsi="Arial Nova Light" w:cs="Arial"/>
-          <w:sz w:val="28"/>
-          <w:szCs w:val="28"/>
-        </w:rPr>
-      </w:pPr>
-    </w:p>
-    <w:p>
-      <w:pPr>
-        <w:rPr>
-          <w:rFonts w:ascii="Arial Nova Light" w:hAnsi="Arial Nova Light" w:cs="Arial"/>
-          <w:sz w:val="28"/>
-          <w:szCs w:val="28"/>
-        </w:rPr>
-      </w:pPr>
-    </w:p>
-    <w:p>
-      <w:pPr>
-        <w:rPr>
-          <w:rFonts w:ascii="Arial Nova Light" w:hAnsi="Arial Nova Light" w:cs="Arial"/>
-          <w:sz w:val="28"/>
-          <w:szCs w:val="28"/>
-        </w:rPr>
-      </w:pPr>
-    </w:p>
-    <w:p>
-      <w:pPr>
-        <w:rPr>
-          <w:rFonts w:ascii="Arial Nova Light" w:hAnsi="Arial Nova Light" w:cs="Arial"/>
-          <w:sz w:val="28"/>
-          <w:szCs w:val="28"/>
-        </w:rPr>
-      </w:pPr>
-    </w:p>
-    <w:p>
-      <w:pPr>
-        <w:rPr>
-          <w:rFonts w:ascii="Arial Nova Light" w:hAnsi="Arial Nova Light" w:cs="Arial"/>
-          <w:sz w:val="28"/>
-          <w:szCs w:val="28"/>
-        </w:rPr>
-      </w:pPr>
-    </w:p>
-    <w:p>
-      <w:pPr>
-        <w:rPr>
-          <w:rFonts w:ascii="Arial Nova Light" w:hAnsi="Arial Nova Light" w:cs="Arial"/>
-          <w:sz w:val="28"/>
-          <w:szCs w:val="28"/>
-        </w:rPr>
-      </w:pPr>
-    </w:p>
-    <w:p>
-      <w:pPr>
-        <w:rPr>
-          <w:rFonts w:ascii="Arial Nova Light" w:hAnsi="Arial Nova Light" w:cs="Arial"/>
-          <w:sz w:val="28"/>
-          <w:szCs w:val="28"/>
-        </w:rPr>
-      </w:pPr>
-    </w:p>
-    <w:p>
-      <w:pPr>
-        <w:rPr>
-          <w:rFonts w:ascii="Arial Nova Light" w:hAnsi="Arial Nova Light" w:cs="Arial"/>
-          <w:sz w:val="28"/>
-          <w:szCs w:val="28"/>
-        </w:rPr>
-      </w:pPr>
-    </w:p>
-    <w:p>
-      <w:pPr>
-        <w:rPr>
-          <w:rFonts w:ascii="Arial Nova Light" w:hAnsi="Arial Nova Light" w:cs="Arial"/>
-          <w:sz w:val="28"/>
-          <w:szCs w:val="28"/>
-        </w:rPr>
-      </w:pPr>
-    </w:p>
-    <w:p>
-      <w:pPr>
-        <w:rPr>
-          <w:rFonts w:ascii="Arial Nova Light" w:hAnsi="Arial Nova Light" w:cs="Arial"/>
           <w:b/>
           <w:bCs/>
           <w:sz w:val="32"/>
@@ -2413,10 +2370,11 @@
           <w:sz w:val="32"/>
           <w:szCs w:val="32"/>
         </w:rPr>
-        <w:lastRenderedPageBreak/>
-        <w:t>training</w:t>
-      </w:r>
-      <w:r>
+        <w:t>training.py</w:t>
+      </w:r>
+    </w:p>
+    <w:p>
+      <w:pPr>
         <w:rPr>
           <w:rFonts w:ascii="Arial Nova Light" w:hAnsi="Arial Nova Light" w:cs="Arial"/>
           <w:b/>
@@ -2424,39 +2382,21 @@
           <w:sz w:val="32"/>
           <w:szCs w:val="32"/>
         </w:rPr>
-        <w:t>_ir_sa</w:t>
-      </w:r>
-      <w:r>
-        <w:rPr>
-          <w:rFonts w:ascii="Arial Nova Light" w:hAnsi="Arial Nova Light" w:cs="Arial"/>
-          <w:b/>
-          <w:bCs/>
+      </w:pPr>
+      <w:r>
+        <w:rPr>
+          <w:rFonts w:ascii="Arial Nova Light" w:hAnsi="Arial Nova Light" w:cs="Arial"/>
+          <w:b/>
+          <w:bCs/>
+          <w:noProof/>
           <w:sz w:val="32"/>
           <w:szCs w:val="32"/>
         </w:rPr>
-        <w:t>.py</w:t>
-      </w:r>
-    </w:p>
-    <w:p>
-      <w:pPr>
-        <w:rPr>
-          <w:rFonts w:ascii="Arial Nova Light" w:hAnsi="Arial Nova Light" w:cs="Arial"/>
-          <w:sz w:val="28"/>
-          <w:szCs w:val="28"/>
-        </w:rPr>
-      </w:pPr>
-      <w:r>
-        <w:rPr>
-          <w:rFonts w:ascii="Arial Nova Light" w:hAnsi="Arial Nova Light" w:cs="Arial"/>
-          <w:noProof/>
-          <w:sz w:val="28"/>
-          <w:szCs w:val="28"/>
-        </w:rPr>
         <w:drawing>
-          <wp:inline distT="0" distB="0" distL="0" distR="0" wp14:anchorId="1089F282" wp14:editId="1FC5557F">
-            <wp:extent cx="6638925" cy="3514725"/>
-            <wp:effectExtent l="0" t="0" r="9525" b="9525"/>
-            <wp:docPr id="7" name="Picture 7"/>
+          <wp:inline distT="0" distB="0" distL="0" distR="0" wp14:anchorId="6D5036E2" wp14:editId="20BECD73">
+            <wp:extent cx="1314450" cy="161925"/>
+            <wp:effectExtent l="0" t="0" r="0" b="9525"/>
+            <wp:docPr id="10" name="Picture 10"/>
             <wp:cNvGraphicFramePr>
               <a:graphicFrameLocks xmlns:a="http://schemas.openxmlformats.org/drawingml/2006/main" noChangeAspect="1"/>
             </wp:cNvGraphicFramePr>
@@ -2464,7 +2404,7 @@
               <a:graphicData uri="http://schemas.openxmlformats.org/drawingml/2006/picture">
                 <pic:pic xmlns:pic="http://schemas.openxmlformats.org/drawingml/2006/picture">
                   <pic:nvPicPr>
-                    <pic:cNvPr id="0" name="Picture 3"/>
+                    <pic:cNvPr id="0" name="Picture 1"/>
                     <pic:cNvPicPr>
                       <a:picLocks noChangeAspect="1" noChangeArrowheads="1"/>
                     </pic:cNvPicPr>
@@ -2485,7 +2425,7 @@
                   <pic:spPr bwMode="auto">
                     <a:xfrm>
                       <a:off x="0" y="0"/>
-                      <a:ext cx="6638925" cy="3514725"/>
+                      <a:ext cx="1314450" cy="161925"/>
                     </a:xfrm>
                     <a:prstGeom prst="rect">
                       <a:avLst/>
@@ -2506,22 +2446,26 @@
       <w:pPr>
         <w:rPr>
           <w:rFonts w:ascii="Arial Nova Light" w:hAnsi="Arial Nova Light" w:cs="Arial"/>
-          <w:sz w:val="28"/>
-          <w:szCs w:val="28"/>
-        </w:rPr>
-      </w:pPr>
-      <w:r>
-        <w:rPr>
-          <w:rFonts w:ascii="Arial Nova Light" w:hAnsi="Arial Nova Light" w:cs="Arial"/>
+          <w:b/>
+          <w:bCs/>
+          <w:sz w:val="32"/>
+          <w:szCs w:val="32"/>
+        </w:rPr>
+      </w:pPr>
+      <w:r>
+        <w:rPr>
+          <w:rFonts w:ascii="Arial Nova Light" w:hAnsi="Arial Nova Light" w:cs="Arial"/>
+          <w:b/>
+          <w:bCs/>
           <w:noProof/>
-          <w:sz w:val="28"/>
-          <w:szCs w:val="28"/>
+          <w:sz w:val="32"/>
+          <w:szCs w:val="32"/>
         </w:rPr>
         <w:drawing>
-          <wp:inline distT="0" distB="0" distL="0" distR="0" wp14:anchorId="47A70601" wp14:editId="4416FD7E">
-            <wp:extent cx="2914650" cy="4495800"/>
-            <wp:effectExtent l="0" t="0" r="0" b="0"/>
-            <wp:docPr id="6" name="Picture 6"/>
+          <wp:inline distT="0" distB="0" distL="0" distR="0" wp14:anchorId="769B951E" wp14:editId="6B60742D">
+            <wp:extent cx="6638925" cy="819150"/>
+            <wp:effectExtent l="0" t="0" r="9525" b="0"/>
+            <wp:docPr id="11" name="Picture 11"/>
             <wp:cNvGraphicFramePr>
               <a:graphicFrameLocks xmlns:a="http://schemas.openxmlformats.org/drawingml/2006/main" noChangeAspect="1"/>
             </wp:cNvGraphicFramePr>
@@ -2550,7 +2494,7 @@
                   <pic:spPr bwMode="auto">
                     <a:xfrm>
                       <a:off x="0" y="0"/>
-                      <a:ext cx="2914650" cy="4495800"/>
+                      <a:ext cx="6638925" cy="819150"/>
                     </a:xfrm>
                     <a:prstGeom prst="rect">
                       <a:avLst/>
@@ -2571,6 +2515,214 @@
       <w:pPr>
         <w:rPr>
           <w:rFonts w:ascii="Arial Nova Light" w:hAnsi="Arial Nova Light" w:cs="Arial"/>
+          <w:b/>
+          <w:bCs/>
+          <w:sz w:val="32"/>
+          <w:szCs w:val="32"/>
+        </w:rPr>
+      </w:pPr>
+      <w:r>
+        <w:rPr>
+          <w:rFonts w:ascii="Arial Nova Light" w:hAnsi="Arial Nova Light" w:cs="Arial"/>
+          <w:b/>
+          <w:bCs/>
+          <w:noProof/>
+          <w:sz w:val="32"/>
+          <w:szCs w:val="32"/>
+        </w:rPr>
+        <w:drawing>
+          <wp:inline distT="0" distB="0" distL="0" distR="0" wp14:anchorId="127913DC" wp14:editId="50EE97D5">
+            <wp:extent cx="1504950" cy="142875"/>
+            <wp:effectExtent l="0" t="0" r="0" b="9525"/>
+            <wp:docPr id="12" name="Picture 12"/>
+            <wp:cNvGraphicFramePr>
+              <a:graphicFrameLocks xmlns:a="http://schemas.openxmlformats.org/drawingml/2006/main" noChangeAspect="1"/>
+            </wp:cNvGraphicFramePr>
+            <a:graphic xmlns:a="http://schemas.openxmlformats.org/drawingml/2006/main">
+              <a:graphicData uri="http://schemas.openxmlformats.org/drawingml/2006/picture">
+                <pic:pic xmlns:pic="http://schemas.openxmlformats.org/drawingml/2006/picture">
+                  <pic:nvPicPr>
+                    <pic:cNvPr id="0" name="Picture 3"/>
+                    <pic:cNvPicPr>
+                      <a:picLocks noChangeAspect="1" noChangeArrowheads="1"/>
+                    </pic:cNvPicPr>
+                  </pic:nvPicPr>
+                  <pic:blipFill>
+                    <a:blip r:embed="rId19">
+                      <a:extLst>
+                        <a:ext uri="{28A0092B-C50C-407E-A947-70E740481C1C}">
+                          <a14:useLocalDpi xmlns:a14="http://schemas.microsoft.com/office/drawing/2010/main" val="0"/>
+                        </a:ext>
+                      </a:extLst>
+                    </a:blip>
+                    <a:srcRect/>
+                    <a:stretch>
+                      <a:fillRect/>
+                    </a:stretch>
+                  </pic:blipFill>
+                  <pic:spPr bwMode="auto">
+                    <a:xfrm>
+                      <a:off x="0" y="0"/>
+                      <a:ext cx="1504950" cy="142875"/>
+                    </a:xfrm>
+                    <a:prstGeom prst="rect">
+                      <a:avLst/>
+                    </a:prstGeom>
+                    <a:noFill/>
+                    <a:ln>
+                      <a:noFill/>
+                    </a:ln>
+                  </pic:spPr>
+                </pic:pic>
+              </a:graphicData>
+            </a:graphic>
+          </wp:inline>
+        </w:drawing>
+      </w:r>
+    </w:p>
+    <w:p>
+      <w:pPr>
+        <w:rPr>
+          <w:rFonts w:ascii="Arial Nova Light" w:hAnsi="Arial Nova Light" w:cs="Arial"/>
+          <w:b/>
+          <w:bCs/>
+          <w:sz w:val="32"/>
+          <w:szCs w:val="32"/>
+        </w:rPr>
+      </w:pPr>
+      <w:r>
+        <w:rPr>
+          <w:rFonts w:ascii="Arial Nova Light" w:hAnsi="Arial Nova Light" w:cs="Arial"/>
+          <w:b/>
+          <w:bCs/>
+          <w:noProof/>
+          <w:sz w:val="32"/>
+          <w:szCs w:val="32"/>
+        </w:rPr>
+        <w:drawing>
+          <wp:inline distT="0" distB="0" distL="0" distR="0" wp14:anchorId="26216A22" wp14:editId="5DA13F37">
+            <wp:extent cx="6638925" cy="838200"/>
+            <wp:effectExtent l="0" t="0" r="9525" b="0"/>
+            <wp:docPr id="14" name="Picture 14"/>
+            <wp:cNvGraphicFramePr>
+              <a:graphicFrameLocks xmlns:a="http://schemas.openxmlformats.org/drawingml/2006/main" noChangeAspect="1"/>
+            </wp:cNvGraphicFramePr>
+            <a:graphic xmlns:a="http://schemas.openxmlformats.org/drawingml/2006/main">
+              <a:graphicData uri="http://schemas.openxmlformats.org/drawingml/2006/picture">
+                <pic:pic xmlns:pic="http://schemas.openxmlformats.org/drawingml/2006/picture">
+                  <pic:nvPicPr>
+                    <pic:cNvPr id="0" name="Picture 4"/>
+                    <pic:cNvPicPr>
+                      <a:picLocks noChangeAspect="1" noChangeArrowheads="1"/>
+                    </pic:cNvPicPr>
+                  </pic:nvPicPr>
+                  <pic:blipFill>
+                    <a:blip r:embed="rId20">
+                      <a:extLst>
+                        <a:ext uri="{28A0092B-C50C-407E-A947-70E740481C1C}">
+                          <a14:useLocalDpi xmlns:a14="http://schemas.microsoft.com/office/drawing/2010/main" val="0"/>
+                        </a:ext>
+                      </a:extLst>
+                    </a:blip>
+                    <a:srcRect/>
+                    <a:stretch>
+                      <a:fillRect/>
+                    </a:stretch>
+                  </pic:blipFill>
+                  <pic:spPr bwMode="auto">
+                    <a:xfrm>
+                      <a:off x="0" y="0"/>
+                      <a:ext cx="6638925" cy="838200"/>
+                    </a:xfrm>
+                    <a:prstGeom prst="rect">
+                      <a:avLst/>
+                    </a:prstGeom>
+                    <a:noFill/>
+                    <a:ln>
+                      <a:noFill/>
+                    </a:ln>
+                  </pic:spPr>
+                </pic:pic>
+              </a:graphicData>
+            </a:graphic>
+          </wp:inline>
+        </w:drawing>
+      </w:r>
+    </w:p>
+    <w:p>
+      <w:pPr>
+        <w:rPr>
+          <w:rFonts w:ascii="Arial Nova Light" w:hAnsi="Arial Nova Light" w:cs="Arial"/>
+          <w:b/>
+          <w:bCs/>
+          <w:sz w:val="32"/>
+          <w:szCs w:val="32"/>
+        </w:rPr>
+      </w:pPr>
+      <w:r>
+        <w:rPr>
+          <w:rFonts w:ascii="Arial Nova Light" w:hAnsi="Arial Nova Light" w:cs="Arial"/>
+          <w:b/>
+          <w:bCs/>
+          <w:noProof/>
+          <w:sz w:val="32"/>
+          <w:szCs w:val="32"/>
+        </w:rPr>
+        <w:lastRenderedPageBreak/>
+        <w:drawing>
+          <wp:inline distT="0" distB="0" distL="0" distR="0" wp14:anchorId="0677B1E2" wp14:editId="53651BFC">
+            <wp:extent cx="6638925" cy="1790700"/>
+            <wp:effectExtent l="0" t="0" r="9525" b="0"/>
+            <wp:docPr id="18" name="Picture 18"/>
+            <wp:cNvGraphicFramePr>
+              <a:graphicFrameLocks xmlns:a="http://schemas.openxmlformats.org/drawingml/2006/main" noChangeAspect="1"/>
+            </wp:cNvGraphicFramePr>
+            <a:graphic xmlns:a="http://schemas.openxmlformats.org/drawingml/2006/main">
+              <a:graphicData uri="http://schemas.openxmlformats.org/drawingml/2006/picture">
+                <pic:pic xmlns:pic="http://schemas.openxmlformats.org/drawingml/2006/picture">
+                  <pic:nvPicPr>
+                    <pic:cNvPr id="0" name="Picture 5"/>
+                    <pic:cNvPicPr>
+                      <a:picLocks noChangeAspect="1" noChangeArrowheads="1"/>
+                    </pic:cNvPicPr>
+                  </pic:nvPicPr>
+                  <pic:blipFill>
+                    <a:blip r:embed="rId21">
+                      <a:extLst>
+                        <a:ext uri="{28A0092B-C50C-407E-A947-70E740481C1C}">
+                          <a14:useLocalDpi xmlns:a14="http://schemas.microsoft.com/office/drawing/2010/main" val="0"/>
+                        </a:ext>
+                      </a:extLst>
+                    </a:blip>
+                    <a:srcRect/>
+                    <a:stretch>
+                      <a:fillRect/>
+                    </a:stretch>
+                  </pic:blipFill>
+                  <pic:spPr bwMode="auto">
+                    <a:xfrm>
+                      <a:off x="0" y="0"/>
+                      <a:ext cx="6638925" cy="1790700"/>
+                    </a:xfrm>
+                    <a:prstGeom prst="rect">
+                      <a:avLst/>
+                    </a:prstGeom>
+                    <a:noFill/>
+                    <a:ln>
+                      <a:noFill/>
+                    </a:ln>
+                  </pic:spPr>
+                </pic:pic>
+              </a:graphicData>
+            </a:graphic>
+          </wp:inline>
+        </w:drawing>
+      </w:r>
+    </w:p>
+    <w:p>
+      <w:pPr>
+        <w:rPr>
+          <w:rFonts w:ascii="Arial Nova Light" w:hAnsi="Arial Nova Light" w:cs="Arial"/>
           <w:sz w:val="28"/>
           <w:szCs w:val="28"/>
         </w:rPr>
@@ -2591,187 +2743,199 @@
           <w:sz w:val="28"/>
           <w:szCs w:val="28"/>
         </w:rPr>
+        <w:t>training.py</w:t>
+      </w:r>
+      <w:r>
+        <w:rPr>
+          <w:rFonts w:ascii="Arial Nova Light" w:hAnsi="Arial Nova Light" w:cs="Arial"/>
+          <w:sz w:val="28"/>
+          <w:szCs w:val="28"/>
+        </w:rPr>
+        <w:t>,</w:t>
+      </w:r>
+      <w:r>
+        <w:rPr>
+          <w:rFonts w:ascii="Arial Nova Light" w:hAnsi="Arial Nova Light" w:cs="Arial"/>
+          <w:sz w:val="28"/>
+          <w:szCs w:val="28"/>
+        </w:rPr>
+        <w:t xml:space="preserve"> </w:t>
+      </w:r>
+      <w:r>
+        <w:rPr>
+          <w:rFonts w:ascii="Arial Nova Light" w:hAnsi="Arial Nova Light" w:cs="Arial"/>
+          <w:sz w:val="28"/>
+          <w:szCs w:val="28"/>
+        </w:rPr>
+        <w:t>tra tutte le funzioni, ci</w:t>
+      </w:r>
+      <w:r>
+        <w:rPr>
+          <w:rFonts w:ascii="Arial Nova Light" w:hAnsi="Arial Nova Light" w:cs="Arial"/>
+          <w:sz w:val="28"/>
+          <w:szCs w:val="28"/>
+        </w:rPr>
+        <w:t xml:space="preserve"> sono le funzioni che </w:t>
+      </w:r>
+      <w:r>
+        <w:rPr>
+          <w:rFonts w:ascii="Arial Nova Light" w:hAnsi="Arial Nova Light" w:cs="Arial"/>
+          <w:sz w:val="28"/>
+          <w:szCs w:val="28"/>
+        </w:rPr>
+        <w:t>iniziano l’</w:t>
+      </w:r>
+      <w:r>
+        <w:rPr>
+          <w:rFonts w:ascii="Arial Nova Light" w:hAnsi="Arial Nova Light" w:cs="Arial"/>
+          <w:sz w:val="28"/>
+          <w:szCs w:val="28"/>
+        </w:rPr>
+        <w:t>addestra</w:t>
+      </w:r>
+      <w:r>
+        <w:rPr>
+          <w:rFonts w:ascii="Arial Nova Light" w:hAnsi="Arial Nova Light" w:cs="Arial"/>
+          <w:sz w:val="28"/>
+          <w:szCs w:val="28"/>
+        </w:rPr>
+        <w:t>me</w:t>
+      </w:r>
+      <w:r>
+        <w:rPr>
+          <w:rFonts w:ascii="Arial Nova Light" w:hAnsi="Arial Nova Light" w:cs="Arial"/>
+          <w:sz w:val="28"/>
+          <w:szCs w:val="28"/>
+        </w:rPr>
+        <w:t>n</w:t>
+      </w:r>
+      <w:r>
+        <w:rPr>
+          <w:rFonts w:ascii="Arial Nova Light" w:hAnsi="Arial Nova Light" w:cs="Arial"/>
+          <w:sz w:val="28"/>
+          <w:szCs w:val="28"/>
+        </w:rPr>
+        <w:t>t</w:t>
+      </w:r>
+      <w:r>
+        <w:rPr>
+          <w:rFonts w:ascii="Arial Nova Light" w:hAnsi="Arial Nova Light" w:cs="Arial"/>
+          <w:sz w:val="28"/>
+          <w:szCs w:val="28"/>
+        </w:rPr>
+        <w:t xml:space="preserve">o </w:t>
+      </w:r>
+      <w:r>
+        <w:rPr>
+          <w:rFonts w:ascii="Arial Nova Light" w:hAnsi="Arial Nova Light" w:cs="Arial"/>
+          <w:sz w:val="28"/>
+          <w:szCs w:val="28"/>
+        </w:rPr>
+        <w:t>de</w:t>
+      </w:r>
+      <w:r>
+        <w:rPr>
+          <w:rFonts w:ascii="Arial Nova Light" w:hAnsi="Arial Nova Light" w:cs="Arial"/>
+          <w:sz w:val="28"/>
+          <w:szCs w:val="28"/>
+        </w:rPr>
+        <w:t>l modello di IR o di SA</w:t>
+      </w:r>
+      <w:r>
+        <w:rPr>
+          <w:rFonts w:ascii="Arial Nova Light" w:hAnsi="Arial Nova Light" w:cs="Arial"/>
+          <w:sz w:val="28"/>
+          <w:szCs w:val="28"/>
+        </w:rPr>
+        <w:t xml:space="preserve"> su thread paralleli</w:t>
+      </w:r>
+      <w:r>
+        <w:rPr>
+          <w:rFonts w:ascii="Arial Nova Light" w:hAnsi="Arial Nova Light" w:cs="Arial"/>
+          <w:sz w:val="28"/>
+          <w:szCs w:val="28"/>
+        </w:rPr>
+        <w:t>, cioè</w:t>
+      </w:r>
+      <w:r>
+        <w:rPr>
+          <w:rFonts w:ascii="Arial Nova Light" w:hAnsi="Arial Nova Light" w:cs="Arial"/>
+          <w:sz w:val="28"/>
+          <w:szCs w:val="28"/>
+        </w:rPr>
+        <w:t xml:space="preserve"> start_training_intent e start_training_sentiment</w:t>
+      </w:r>
+      <w:r>
+        <w:rPr>
+          <w:rFonts w:ascii="Arial Nova Light" w:hAnsi="Arial Nova Light" w:cs="Arial"/>
+          <w:sz w:val="28"/>
+          <w:szCs w:val="28"/>
+        </w:rPr>
+        <w:t>. Entrambe</w:t>
+      </w:r>
+      <w:r>
+        <w:rPr>
+          <w:rFonts w:ascii="Arial Nova Light" w:hAnsi="Arial Nova Light" w:cs="Arial"/>
+          <w:sz w:val="28"/>
+          <w:szCs w:val="28"/>
+        </w:rPr>
+        <w:t xml:space="preserve"> richiamano l</w:t>
+      </w:r>
+      <w:r>
+        <w:rPr>
+          <w:rFonts w:ascii="Arial Nova Light" w:hAnsi="Arial Nova Light" w:cs="Arial"/>
+          <w:sz w:val="28"/>
+          <w:szCs w:val="28"/>
+        </w:rPr>
+        <w:t>a</w:t>
+      </w:r>
+      <w:r>
+        <w:rPr>
+          <w:rFonts w:ascii="Arial Nova Light" w:hAnsi="Arial Nova Light" w:cs="Arial"/>
+          <w:sz w:val="28"/>
+          <w:szCs w:val="28"/>
+        </w:rPr>
+        <w:t xml:space="preserve"> funzion</w:t>
+      </w:r>
+      <w:r>
+        <w:rPr>
+          <w:rFonts w:ascii="Arial Nova Light" w:hAnsi="Arial Nova Light" w:cs="Arial"/>
+          <w:sz w:val="28"/>
+          <w:szCs w:val="28"/>
+        </w:rPr>
+        <w:t>e</w:t>
+      </w:r>
+      <w:r>
+        <w:rPr>
+          <w:rFonts w:ascii="Arial Nova Light" w:hAnsi="Arial Nova Light" w:cs="Arial"/>
+          <w:sz w:val="28"/>
+          <w:szCs w:val="28"/>
+        </w:rPr>
+        <w:t xml:space="preserve"> </w:t>
+      </w:r>
+      <w:r>
+        <w:rPr>
+          <w:rFonts w:ascii="Arial Nova Light" w:hAnsi="Arial Nova Light" w:cs="Arial"/>
+          <w:sz w:val="28"/>
+          <w:szCs w:val="28"/>
+        </w:rPr>
         <w:t>training</w:t>
       </w:r>
       <w:r>
         <w:rPr>
           <w:rFonts w:ascii="Arial Nova Light" w:hAnsi="Arial Nova Light" w:cs="Arial"/>
-          <w:b/>
-          <w:bCs/>
-          <w:sz w:val="28"/>
-          <w:szCs w:val="28"/>
-        </w:rPr>
-        <w:t>_ir_sa</w:t>
-      </w:r>
-      <w:r>
-        <w:rPr>
-          <w:rFonts w:ascii="Arial Nova Light" w:hAnsi="Arial Nova Light" w:cs="Arial"/>
-          <w:b/>
-          <w:bCs/>
-          <w:sz w:val="28"/>
-          <w:szCs w:val="28"/>
-        </w:rPr>
-        <w:t>.py</w:t>
-      </w:r>
-      <w:r>
-        <w:rPr>
-          <w:rFonts w:ascii="Arial Nova Light" w:hAnsi="Arial Nova Light" w:cs="Arial"/>
-          <w:sz w:val="28"/>
-          <w:szCs w:val="28"/>
-        </w:rPr>
-        <w:t xml:space="preserve"> ci sono le funzioni che </w:t>
-      </w:r>
-      <w:r>
-        <w:rPr>
-          <w:rFonts w:ascii="Arial Nova Light" w:hAnsi="Arial Nova Light" w:cs="Arial"/>
-          <w:sz w:val="28"/>
-          <w:szCs w:val="28"/>
-        </w:rPr>
-        <w:t>iniziano l’</w:t>
-      </w:r>
-      <w:r>
-        <w:rPr>
-          <w:rFonts w:ascii="Arial Nova Light" w:hAnsi="Arial Nova Light" w:cs="Arial"/>
-          <w:sz w:val="28"/>
-          <w:szCs w:val="28"/>
-        </w:rPr>
-        <w:t>addestra</w:t>
-      </w:r>
-      <w:r>
-        <w:rPr>
-          <w:rFonts w:ascii="Arial Nova Light" w:hAnsi="Arial Nova Light" w:cs="Arial"/>
-          <w:sz w:val="28"/>
-          <w:szCs w:val="28"/>
-        </w:rPr>
-        <w:t>me</w:t>
-      </w:r>
-      <w:r>
-        <w:rPr>
-          <w:rFonts w:ascii="Arial Nova Light" w:hAnsi="Arial Nova Light" w:cs="Arial"/>
-          <w:sz w:val="28"/>
-          <w:szCs w:val="28"/>
-        </w:rPr>
-        <w:t>n</w:t>
-      </w:r>
-      <w:r>
-        <w:rPr>
-          <w:rFonts w:ascii="Arial Nova Light" w:hAnsi="Arial Nova Light" w:cs="Arial"/>
-          <w:sz w:val="28"/>
-          <w:szCs w:val="28"/>
-        </w:rPr>
-        <w:t>t</w:t>
-      </w:r>
-      <w:r>
-        <w:rPr>
-          <w:rFonts w:ascii="Arial Nova Light" w:hAnsi="Arial Nova Light" w:cs="Arial"/>
-          <w:sz w:val="28"/>
-          <w:szCs w:val="28"/>
-        </w:rPr>
-        <w:t xml:space="preserve">o </w:t>
-      </w:r>
-      <w:r>
-        <w:rPr>
-          <w:rFonts w:ascii="Arial Nova Light" w:hAnsi="Arial Nova Light" w:cs="Arial"/>
-          <w:sz w:val="28"/>
-          <w:szCs w:val="28"/>
-        </w:rPr>
-        <w:t>de</w:t>
-      </w:r>
-      <w:r>
-        <w:rPr>
-          <w:rFonts w:ascii="Arial Nova Light" w:hAnsi="Arial Nova Light" w:cs="Arial"/>
-          <w:sz w:val="28"/>
-          <w:szCs w:val="28"/>
-        </w:rPr>
-        <w:t>l modello</w:t>
-      </w:r>
-      <w:r>
-        <w:rPr>
-          <w:rFonts w:ascii="Arial Nova Light" w:hAnsi="Arial Nova Light" w:cs="Arial"/>
-          <w:sz w:val="28"/>
-          <w:szCs w:val="28"/>
-        </w:rPr>
-        <w:t xml:space="preserve"> su un thread parallelo</w:t>
-      </w:r>
-      <w:r>
-        <w:rPr>
-          <w:rFonts w:ascii="Arial Nova Light" w:hAnsi="Arial Nova Light" w:cs="Arial"/>
-          <w:sz w:val="28"/>
-          <w:szCs w:val="28"/>
-        </w:rPr>
-        <w:t>, di IR o di SA</w:t>
-      </w:r>
-      <w:r>
-        <w:rPr>
-          <w:rFonts w:ascii="Arial Nova Light" w:hAnsi="Arial Nova Light" w:cs="Arial"/>
-          <w:sz w:val="28"/>
-          <w:szCs w:val="28"/>
-        </w:rPr>
-        <w:t>, cioè</w:t>
-      </w:r>
-      <w:r>
-        <w:rPr>
-          <w:rFonts w:ascii="Arial Nova Light" w:hAnsi="Arial Nova Light" w:cs="Arial"/>
-          <w:sz w:val="28"/>
-          <w:szCs w:val="28"/>
-        </w:rPr>
-        <w:t xml:space="preserve"> start_training_intent e start_training_sentiment</w:t>
-      </w:r>
-      <w:r>
-        <w:rPr>
-          <w:rFonts w:ascii="Arial Nova Light" w:hAnsi="Arial Nova Light" w:cs="Arial"/>
-          <w:sz w:val="28"/>
-          <w:szCs w:val="28"/>
-        </w:rPr>
-        <w:t>. Entrambe</w:t>
-      </w:r>
-      <w:r>
-        <w:rPr>
-          <w:rFonts w:ascii="Arial Nova Light" w:hAnsi="Arial Nova Light" w:cs="Arial"/>
-          <w:sz w:val="28"/>
-          <w:szCs w:val="28"/>
-        </w:rPr>
-        <w:t xml:space="preserve"> richiamano l</w:t>
-      </w:r>
-      <w:r>
-        <w:rPr>
-          <w:rFonts w:ascii="Arial Nova Light" w:hAnsi="Arial Nova Light" w:cs="Arial"/>
-          <w:sz w:val="28"/>
-          <w:szCs w:val="28"/>
-        </w:rPr>
-        <w:t>a</w:t>
-      </w:r>
-      <w:r>
-        <w:rPr>
-          <w:rFonts w:ascii="Arial Nova Light" w:hAnsi="Arial Nova Light" w:cs="Arial"/>
-          <w:sz w:val="28"/>
-          <w:szCs w:val="28"/>
-        </w:rPr>
-        <w:t xml:space="preserve"> funzion</w:t>
-      </w:r>
-      <w:r>
-        <w:rPr>
-          <w:rFonts w:ascii="Arial Nova Light" w:hAnsi="Arial Nova Light" w:cs="Arial"/>
-          <w:sz w:val="28"/>
-          <w:szCs w:val="28"/>
-        </w:rPr>
-        <w:t>e</w:t>
-      </w:r>
-      <w:r>
-        <w:rPr>
-          <w:rFonts w:ascii="Arial Nova Light" w:hAnsi="Arial Nova Light" w:cs="Arial"/>
-          <w:sz w:val="28"/>
-          <w:szCs w:val="28"/>
-        </w:rPr>
-        <w:t xml:space="preserve"> </w:t>
-      </w:r>
-      <w:r>
-        <w:rPr>
-          <w:rFonts w:ascii="Arial Nova Light" w:hAnsi="Arial Nova Light" w:cs="Arial"/>
-          <w:sz w:val="28"/>
-          <w:szCs w:val="28"/>
-        </w:rPr>
-        <w:t xml:space="preserve">training, tra i cui parametri si ritrovano gli iperparametri utilizzati per l’addestramento del modello, cioè: learning rate, eps, batch size, max epoch, patience, hidden dropout. Essa </w:t>
+          <w:sz w:val="28"/>
+          <w:szCs w:val="28"/>
+        </w:rPr>
+        <w:t>_models</w:t>
+      </w:r>
+      <w:r>
+        <w:rPr>
+          <w:rFonts w:ascii="Arial Nova Light" w:hAnsi="Arial Nova Light" w:cs="Arial"/>
+          <w:sz w:val="28"/>
+          <w:szCs w:val="28"/>
+        </w:rPr>
+        <w:t xml:space="preserve">, tra i cui parametri si ritrovano gli iperparametri utilizzati per l’addestramento del modello, cioè: learning rate, eps, batch size, max epoch, patience, hidden dropout. Essa </w:t>
       </w:r>
       <w:r>
         <w:rPr>
@@ -2789,33 +2953,6 @@
         </w:rPr>
         <w:t>.</w:t>
       </w:r>
-    </w:p>
-    <w:p>
-      <w:pPr>
-        <w:rPr>
-          <w:rFonts w:ascii="Arial Nova Light" w:hAnsi="Arial Nova Light" w:cs="Arial"/>
-          <w:sz w:val="28"/>
-          <w:szCs w:val="28"/>
-        </w:rPr>
-      </w:pPr>
-      <w:r>
-        <w:rPr>
-          <w:rFonts w:ascii="Arial Nova Light" w:hAnsi="Arial Nova Light" w:cs="Arial"/>
-          <w:sz w:val="28"/>
-          <w:szCs w:val="28"/>
-        </w:rPr>
-        <w:lastRenderedPageBreak/>
-        <w:t>Infine ci sono funzioni get che permettono di visualizzare lo stato dell’addestramento in esecuzione nella pagina status relativa all’addestramento.</w:t>
-      </w:r>
-    </w:p>
-    <w:p>
-      <w:pPr>
-        <w:rPr>
-          <w:rFonts w:ascii="Arial Nova Light" w:hAnsi="Arial Nova Light" w:cs="Arial"/>
-          <w:sz w:val="28"/>
-          <w:szCs w:val="28"/>
-        </w:rPr>
-      </w:pPr>
     </w:p>
     <w:p>
       <w:pPr>
@@ -2827,82 +2964,230 @@
           <w:szCs w:val="44"/>
         </w:rPr>
       </w:pPr>
-      <w:r>
+    </w:p>
+    <w:p>
+      <w:pPr>
+        <w:spacing w:after="80" w:line="257" w:lineRule="auto"/>
         <w:rPr>
           <w:rFonts w:ascii="Arial Nova Light" w:hAnsi="Arial Nova Light"/>
           <w:color w:val="C00000"/>
           <w:sz w:val="44"/>
           <w:szCs w:val="44"/>
         </w:rPr>
-        <w:t>Testing</w:t>
-      </w:r>
-      <w:r>
+      </w:pPr>
+    </w:p>
+    <w:p>
+      <w:pPr>
+        <w:spacing w:after="80" w:line="257" w:lineRule="auto"/>
         <w:rPr>
           <w:rFonts w:ascii="Arial Nova Light" w:hAnsi="Arial Nova Light"/>
           <w:color w:val="C00000"/>
           <w:sz w:val="44"/>
           <w:szCs w:val="44"/>
         </w:rPr>
-        <w:t xml:space="preserve"> dei modelli di IR e SA:</w:t>
-      </w:r>
-    </w:p>
-    <w:p>
-      <w:pPr>
-        <w:rPr>
-          <w:rFonts w:ascii="Arial Nova Light" w:hAnsi="Arial Nova Light" w:cs="Arial"/>
-          <w:sz w:val="28"/>
-          <w:szCs w:val="28"/>
-        </w:rPr>
-      </w:pPr>
-      <w:r>
-        <w:rPr>
-          <w:rFonts w:ascii="Arial Nova Light" w:hAnsi="Arial Nova Light" w:cs="Arial"/>
-          <w:sz w:val="28"/>
-          <w:szCs w:val="28"/>
-        </w:rPr>
-        <w:t xml:space="preserve">Le librerie rilevanti per il testing dei modelli di IR e SA sono PyTorch e Transformers, descritte già precedentemente in questo documento. Il testing avviene attraverso una classe, cioè Recognition, e i file </w:t>
-      </w:r>
-      <w:r>
-        <w:rPr>
-          <w:rFonts w:ascii="Arial Nova Light" w:hAnsi="Arial Nova Light" w:cs="Arial"/>
-          <w:b/>
-          <w:bCs/>
-          <w:sz w:val="28"/>
-          <w:szCs w:val="28"/>
-        </w:rPr>
-        <w:t>inference_ir_sa.py</w:t>
-      </w:r>
-      <w:r>
-        <w:rPr>
-          <w:rFonts w:ascii="Arial Nova Light" w:hAnsi="Arial Nova Light" w:cs="Arial"/>
-          <w:sz w:val="28"/>
-          <w:szCs w:val="28"/>
-        </w:rPr>
-        <w:t xml:space="preserve"> e </w:t>
-      </w:r>
-      <w:r>
-        <w:rPr>
-          <w:rFonts w:ascii="Arial Nova Light" w:hAnsi="Arial Nova Light" w:cs="Arial"/>
-          <w:b/>
-          <w:bCs/>
-          <w:sz w:val="28"/>
-          <w:szCs w:val="28"/>
-        </w:rPr>
-        <w:t>testing_ir_sa.py</w:t>
-      </w:r>
-      <w:r>
-        <w:rPr>
-          <w:rFonts w:ascii="Arial Nova Light" w:hAnsi="Arial Nova Light" w:cs="Arial"/>
-          <w:sz w:val="28"/>
-          <w:szCs w:val="28"/>
-        </w:rPr>
-        <w:t>:</w:t>
-      </w:r>
-    </w:p>
-    <w:p>
-      <w:pPr>
-        <w:rPr>
-          <w:rFonts w:ascii="Arial Nova Light" w:hAnsi="Arial Nova Light" w:cs="Arial"/>
+      </w:pPr>
+    </w:p>
+    <w:p>
+      <w:pPr>
+        <w:spacing w:after="80" w:line="257" w:lineRule="auto"/>
+        <w:rPr>
+          <w:rFonts w:ascii="Arial Nova Light" w:hAnsi="Arial Nova Light"/>
+          <w:color w:val="C00000"/>
+          <w:sz w:val="44"/>
+          <w:szCs w:val="44"/>
+        </w:rPr>
+      </w:pPr>
+    </w:p>
+    <w:p>
+      <w:pPr>
+        <w:spacing w:after="80" w:line="257" w:lineRule="auto"/>
+        <w:rPr>
+          <w:rFonts w:ascii="Arial Nova Light" w:hAnsi="Arial Nova Light"/>
+          <w:color w:val="C00000"/>
+          <w:sz w:val="44"/>
+          <w:szCs w:val="44"/>
+        </w:rPr>
+      </w:pPr>
+    </w:p>
+    <w:p>
+      <w:pPr>
+        <w:spacing w:after="80" w:line="257" w:lineRule="auto"/>
+        <w:rPr>
+          <w:rFonts w:ascii="Arial Nova Light" w:hAnsi="Arial Nova Light"/>
+          <w:color w:val="C00000"/>
+          <w:sz w:val="44"/>
+          <w:szCs w:val="44"/>
+        </w:rPr>
+      </w:pPr>
+    </w:p>
+    <w:p>
+      <w:pPr>
+        <w:spacing w:after="80" w:line="257" w:lineRule="auto"/>
+        <w:rPr>
+          <w:rFonts w:ascii="Arial Nova Light" w:hAnsi="Arial Nova Light"/>
+          <w:color w:val="C00000"/>
+          <w:sz w:val="44"/>
+          <w:szCs w:val="44"/>
+        </w:rPr>
+      </w:pPr>
+    </w:p>
+    <w:p>
+      <w:pPr>
+        <w:spacing w:after="80" w:line="257" w:lineRule="auto"/>
+        <w:rPr>
+          <w:rFonts w:ascii="Arial Nova Light" w:hAnsi="Arial Nova Light"/>
+          <w:color w:val="C00000"/>
+          <w:sz w:val="44"/>
+          <w:szCs w:val="44"/>
+        </w:rPr>
+      </w:pPr>
+    </w:p>
+    <w:p>
+      <w:pPr>
+        <w:spacing w:after="80" w:line="257" w:lineRule="auto"/>
+        <w:rPr>
+          <w:rFonts w:ascii="Arial Nova Light" w:hAnsi="Arial Nova Light"/>
+          <w:color w:val="C00000"/>
+          <w:sz w:val="44"/>
+          <w:szCs w:val="44"/>
+        </w:rPr>
+      </w:pPr>
+    </w:p>
+    <w:p>
+      <w:pPr>
+        <w:spacing w:after="80" w:line="257" w:lineRule="auto"/>
+        <w:rPr>
+          <w:rFonts w:ascii="Arial Nova Light" w:hAnsi="Arial Nova Light"/>
+          <w:color w:val="C00000"/>
+          <w:sz w:val="44"/>
+          <w:szCs w:val="44"/>
+        </w:rPr>
+      </w:pPr>
+    </w:p>
+    <w:p>
+      <w:pPr>
+        <w:spacing w:after="80" w:line="257" w:lineRule="auto"/>
+        <w:rPr>
+          <w:rFonts w:ascii="Arial Nova Light" w:hAnsi="Arial Nova Light"/>
+          <w:color w:val="C00000"/>
+          <w:sz w:val="44"/>
+          <w:szCs w:val="44"/>
+        </w:rPr>
+      </w:pPr>
+    </w:p>
+    <w:p>
+      <w:pPr>
+        <w:spacing w:after="80" w:line="257" w:lineRule="auto"/>
+        <w:rPr>
+          <w:rFonts w:ascii="Arial Nova Light" w:hAnsi="Arial Nova Light"/>
+          <w:color w:val="C00000"/>
+          <w:sz w:val="44"/>
+          <w:szCs w:val="44"/>
+        </w:rPr>
+      </w:pPr>
+    </w:p>
+    <w:p>
+      <w:pPr>
+        <w:spacing w:after="80" w:line="257" w:lineRule="auto"/>
+        <w:rPr>
+          <w:rFonts w:ascii="Arial Nova Light" w:hAnsi="Arial Nova Light"/>
+          <w:color w:val="C00000"/>
+          <w:sz w:val="44"/>
+          <w:szCs w:val="44"/>
+        </w:rPr>
+      </w:pPr>
+    </w:p>
+    <w:p>
+      <w:pPr>
+        <w:spacing w:after="80" w:line="257" w:lineRule="auto"/>
+        <w:rPr>
+          <w:rFonts w:ascii="Arial Nova Light" w:hAnsi="Arial Nova Light"/>
+          <w:color w:val="C00000"/>
+          <w:sz w:val="44"/>
+          <w:szCs w:val="44"/>
+        </w:rPr>
+      </w:pPr>
+    </w:p>
+    <w:p>
+      <w:pPr>
+        <w:spacing w:after="80" w:line="257" w:lineRule="auto"/>
+        <w:rPr>
+          <w:rFonts w:ascii="Arial Nova Light" w:hAnsi="Arial Nova Light"/>
+          <w:color w:val="C00000"/>
+          <w:sz w:val="44"/>
+          <w:szCs w:val="44"/>
+        </w:rPr>
+      </w:pPr>
+    </w:p>
+    <w:p>
+      <w:pPr>
+        <w:spacing w:after="80" w:line="257" w:lineRule="auto"/>
+        <w:rPr>
+          <w:rFonts w:ascii="Arial Nova Light" w:hAnsi="Arial Nova Light"/>
+          <w:color w:val="C00000"/>
+          <w:sz w:val="44"/>
+          <w:szCs w:val="44"/>
+        </w:rPr>
+      </w:pPr>
+    </w:p>
+    <w:p>
+      <w:pPr>
+        <w:spacing w:after="80" w:line="257" w:lineRule="auto"/>
+        <w:rPr>
+          <w:rFonts w:ascii="Arial Nova Light" w:hAnsi="Arial Nova Light"/>
+          <w:color w:val="C00000"/>
+          <w:sz w:val="44"/>
+          <w:szCs w:val="44"/>
+        </w:rPr>
+      </w:pPr>
+    </w:p>
+    <w:p>
+      <w:pPr>
+        <w:spacing w:after="80" w:line="257" w:lineRule="auto"/>
+        <w:rPr>
+          <w:rFonts w:ascii="Arial Nova Light" w:hAnsi="Arial Nova Light"/>
+          <w:color w:val="C00000"/>
+          <w:sz w:val="44"/>
+          <w:szCs w:val="44"/>
+        </w:rPr>
+      </w:pPr>
+      <w:r>
+        <w:rPr>
+          <w:rFonts w:ascii="Arial Nova Light" w:hAnsi="Arial Nova Light"/>
+          <w:color w:val="C00000"/>
+          <w:sz w:val="44"/>
+          <w:szCs w:val="44"/>
+        </w:rPr>
+        <w:lastRenderedPageBreak/>
+        <w:t>Entities Extraction:</w:t>
+      </w:r>
+    </w:p>
+    <w:p>
+      <w:pPr>
+        <w:spacing w:after="80" w:line="257" w:lineRule="auto"/>
+        <w:rPr>
+          <w:rFonts w:ascii="Arial Nova Light" w:hAnsi="Arial Nova Light"/>
+          <w:color w:val="000000" w:themeColor="text1"/>
+          <w:sz w:val="28"/>
+          <w:szCs w:val="28"/>
+        </w:rPr>
+      </w:pPr>
+      <w:r>
+        <w:rPr>
+          <w:rFonts w:ascii="Arial Nova Light" w:hAnsi="Arial Nova Light"/>
+          <w:color w:val="000000" w:themeColor="text1"/>
+          <w:sz w:val="28"/>
+          <w:szCs w:val="28"/>
+        </w:rPr>
+        <w:t>L’addestramento del modello di EE avviene attraverso due file elencati di seguito:</w:t>
+      </w:r>
+    </w:p>
+    <w:p>
+      <w:pPr>
+        <w:spacing w:after="80" w:line="257" w:lineRule="auto"/>
+        <w:rPr>
+          <w:rFonts w:ascii="Arial Nova Light" w:hAnsi="Arial Nova Light"/>
+          <w:color w:val="000000" w:themeColor="text1"/>
           <w:sz w:val="28"/>
           <w:szCs w:val="28"/>
         </w:rPr>
@@ -2916,6 +3201,7 @@
           <w:bCs/>
           <w:sz w:val="32"/>
           <w:szCs w:val="32"/>
+          <w:lang w:val="en-US"/>
         </w:rPr>
       </w:pPr>
       <w:r>
@@ -2925,40 +3211,35 @@
           <w:bCs/>
           <w:sz w:val="32"/>
           <w:szCs w:val="32"/>
-        </w:rPr>
-        <w:t>inference_ir_sa.py</w:t>
-      </w:r>
-      <w:r>
-        <w:rPr>
-          <w:rFonts w:ascii="Arial Nova Light" w:hAnsi="Arial Nova Light" w:cs="Arial"/>
-          <w:b/>
-          <w:bCs/>
-          <w:sz w:val="32"/>
-          <w:szCs w:val="32"/>
-        </w:rPr>
-        <w:t>:</w:t>
-      </w:r>
-    </w:p>
-    <w:p>
-      <w:pPr>
-        <w:rPr>
-          <w:rFonts w:ascii="Arial Nova Light" w:hAnsi="Arial Nova Light" w:cs="Arial"/>
-          <w:sz w:val="28"/>
-          <w:szCs w:val="28"/>
-        </w:rPr>
-      </w:pPr>
-      <w:r>
-        <w:rPr>
-          <w:rFonts w:ascii="Arial Nova Light" w:hAnsi="Arial Nova Light" w:cs="Arial"/>
+          <w:lang w:val="en-US"/>
+        </w:rPr>
+        <w:t>preparation.py</w:t>
+      </w:r>
+    </w:p>
+    <w:p>
+      <w:pPr>
+        <w:rPr>
+          <w:rFonts w:ascii="Arial Nova Light" w:hAnsi="Arial Nova Light"/>
+          <w:color w:val="000000" w:themeColor="text1"/>
+          <w:sz w:val="28"/>
+          <w:szCs w:val="28"/>
+          <w:lang w:val="en-US"/>
+        </w:rPr>
+      </w:pPr>
+      <w:r>
+        <w:rPr>
+          <w:rFonts w:ascii="Arial Nova Light" w:hAnsi="Arial Nova Light"/>
           <w:noProof/>
-          <w:sz w:val="28"/>
-          <w:szCs w:val="28"/>
+          <w:color w:val="000000" w:themeColor="text1"/>
+          <w:sz w:val="28"/>
+          <w:szCs w:val="28"/>
+          <w:lang w:val="en-US"/>
         </w:rPr>
         <w:drawing>
-          <wp:inline distT="0" distB="0" distL="0" distR="0" wp14:anchorId="6C074C87" wp14:editId="096F2106">
-            <wp:extent cx="6638925" cy="3695700"/>
-            <wp:effectExtent l="0" t="0" r="9525" b="0"/>
-            <wp:docPr id="5" name="Picture 5"/>
+          <wp:inline distT="0" distB="0" distL="0" distR="0" wp14:anchorId="391C1330" wp14:editId="0F0A0A95">
+            <wp:extent cx="6638925" cy="4562475"/>
+            <wp:effectExtent l="0" t="0" r="9525" b="9525"/>
+            <wp:docPr id="6" name="Picture 6"/>
             <wp:cNvGraphicFramePr>
               <a:graphicFrameLocks xmlns:a="http://schemas.openxmlformats.org/drawingml/2006/main" noChangeAspect="1"/>
             </wp:cNvGraphicFramePr>
@@ -2972,7 +3253,712 @@
                     </pic:cNvPicPr>
                   </pic:nvPicPr>
                   <pic:blipFill>
-                    <a:blip r:embed="rId19">
+                    <a:blip r:embed="rId22">
+                      <a:extLst>
+                        <a:ext uri="{28A0092B-C50C-407E-A947-70E740481C1C}">
+                          <a14:useLocalDpi xmlns:a14="http://schemas.microsoft.com/office/drawing/2010/main" val="0"/>
+                        </a:ext>
+                      </a:extLst>
+                    </a:blip>
+                    <a:srcRect/>
+                    <a:stretch>
+                      <a:fillRect/>
+                    </a:stretch>
+                  </pic:blipFill>
+                  <pic:spPr bwMode="auto">
+                    <a:xfrm>
+                      <a:off x="0" y="0"/>
+                      <a:ext cx="6638925" cy="4562475"/>
+                    </a:xfrm>
+                    <a:prstGeom prst="rect">
+                      <a:avLst/>
+                    </a:prstGeom>
+                    <a:noFill/>
+                    <a:ln>
+                      <a:noFill/>
+                    </a:ln>
+                  </pic:spPr>
+                </pic:pic>
+              </a:graphicData>
+            </a:graphic>
+          </wp:inline>
+        </w:drawing>
+      </w:r>
+    </w:p>
+    <w:p>
+      <w:pPr>
+        <w:rPr>
+          <w:rFonts w:ascii="Arial Nova Light" w:hAnsi="Arial Nova Light"/>
+          <w:color w:val="000000" w:themeColor="text1"/>
+          <w:sz w:val="28"/>
+          <w:szCs w:val="28"/>
+          <w:lang w:val="en-US"/>
+        </w:rPr>
+      </w:pPr>
+      <w:r>
+        <w:rPr>
+          <w:rFonts w:ascii="Arial Nova Light" w:hAnsi="Arial Nova Light"/>
+          <w:noProof/>
+          <w:color w:val="000000" w:themeColor="text1"/>
+          <w:sz w:val="28"/>
+          <w:szCs w:val="28"/>
+          <w:lang w:val="en-US"/>
+        </w:rPr>
+        <w:drawing>
+          <wp:inline distT="0" distB="0" distL="0" distR="0" wp14:anchorId="68C18E44" wp14:editId="3BF66270">
+            <wp:extent cx="6648450" cy="3724275"/>
+            <wp:effectExtent l="0" t="0" r="0" b="9525"/>
+            <wp:docPr id="20" name="Picture 20"/>
+            <wp:cNvGraphicFramePr>
+              <a:graphicFrameLocks xmlns:a="http://schemas.openxmlformats.org/drawingml/2006/main" noChangeAspect="1"/>
+            </wp:cNvGraphicFramePr>
+            <a:graphic xmlns:a="http://schemas.openxmlformats.org/drawingml/2006/main">
+              <a:graphicData uri="http://schemas.openxmlformats.org/drawingml/2006/picture">
+                <pic:pic xmlns:pic="http://schemas.openxmlformats.org/drawingml/2006/picture">
+                  <pic:nvPicPr>
+                    <pic:cNvPr id="0" name="Picture 3"/>
+                    <pic:cNvPicPr>
+                      <a:picLocks noChangeAspect="1" noChangeArrowheads="1"/>
+                    </pic:cNvPicPr>
+                  </pic:nvPicPr>
+                  <pic:blipFill>
+                    <a:blip r:embed="rId23">
+                      <a:extLst>
+                        <a:ext uri="{28A0092B-C50C-407E-A947-70E740481C1C}">
+                          <a14:useLocalDpi xmlns:a14="http://schemas.microsoft.com/office/drawing/2010/main" val="0"/>
+                        </a:ext>
+                      </a:extLst>
+                    </a:blip>
+                    <a:srcRect/>
+                    <a:stretch>
+                      <a:fillRect/>
+                    </a:stretch>
+                  </pic:blipFill>
+                  <pic:spPr bwMode="auto">
+                    <a:xfrm>
+                      <a:off x="0" y="0"/>
+                      <a:ext cx="6648450" cy="3724275"/>
+                    </a:xfrm>
+                    <a:prstGeom prst="rect">
+                      <a:avLst/>
+                    </a:prstGeom>
+                    <a:noFill/>
+                    <a:ln>
+                      <a:noFill/>
+                    </a:ln>
+                  </pic:spPr>
+                </pic:pic>
+              </a:graphicData>
+            </a:graphic>
+          </wp:inline>
+        </w:drawing>
+      </w:r>
+    </w:p>
+    <w:p>
+      <w:pPr>
+        <w:rPr>
+          <w:rFonts w:ascii="Arial Nova Light" w:hAnsi="Arial Nova Light"/>
+          <w:color w:val="000000" w:themeColor="text1"/>
+          <w:sz w:val="28"/>
+          <w:szCs w:val="28"/>
+          <w:lang w:val="en-US"/>
+        </w:rPr>
+      </w:pPr>
+      <w:r>
+        <w:rPr>
+          <w:rFonts w:ascii="Arial Nova Light" w:hAnsi="Arial Nova Light"/>
+          <w:noProof/>
+          <w:color w:val="000000" w:themeColor="text1"/>
+          <w:sz w:val="28"/>
+          <w:szCs w:val="28"/>
+          <w:lang w:val="en-US"/>
+        </w:rPr>
+        <w:lastRenderedPageBreak/>
+        <w:drawing>
+          <wp:inline distT="0" distB="0" distL="0" distR="0" wp14:anchorId="150CC9CA" wp14:editId="029A0CA5">
+            <wp:extent cx="6638925" cy="4505325"/>
+            <wp:effectExtent l="0" t="0" r="9525" b="9525"/>
+            <wp:docPr id="31" name="Picture 31"/>
+            <wp:cNvGraphicFramePr>
+              <a:graphicFrameLocks xmlns:a="http://schemas.openxmlformats.org/drawingml/2006/main" noChangeAspect="1"/>
+            </wp:cNvGraphicFramePr>
+            <a:graphic xmlns:a="http://schemas.openxmlformats.org/drawingml/2006/main">
+              <a:graphicData uri="http://schemas.openxmlformats.org/drawingml/2006/picture">
+                <pic:pic xmlns:pic="http://schemas.openxmlformats.org/drawingml/2006/picture">
+                  <pic:nvPicPr>
+                    <pic:cNvPr id="0" name="Picture 6"/>
+                    <pic:cNvPicPr>
+                      <a:picLocks noChangeAspect="1" noChangeArrowheads="1"/>
+                    </pic:cNvPicPr>
+                  </pic:nvPicPr>
+                  <pic:blipFill>
+                    <a:blip r:embed="rId24">
+                      <a:extLst>
+                        <a:ext uri="{28A0092B-C50C-407E-A947-70E740481C1C}">
+                          <a14:useLocalDpi xmlns:a14="http://schemas.microsoft.com/office/drawing/2010/main" val="0"/>
+                        </a:ext>
+                      </a:extLst>
+                    </a:blip>
+                    <a:srcRect/>
+                    <a:stretch>
+                      <a:fillRect/>
+                    </a:stretch>
+                  </pic:blipFill>
+                  <pic:spPr bwMode="auto">
+                    <a:xfrm>
+                      <a:off x="0" y="0"/>
+                      <a:ext cx="6638925" cy="4505325"/>
+                    </a:xfrm>
+                    <a:prstGeom prst="rect">
+                      <a:avLst/>
+                    </a:prstGeom>
+                    <a:noFill/>
+                    <a:ln>
+                      <a:noFill/>
+                    </a:ln>
+                  </pic:spPr>
+                </pic:pic>
+              </a:graphicData>
+            </a:graphic>
+          </wp:inline>
+        </w:drawing>
+      </w:r>
+    </w:p>
+    <w:p>
+      <w:pPr>
+        <w:rPr>
+          <w:rFonts w:ascii="Arial Nova Light" w:hAnsi="Arial Nova Light"/>
+          <w:color w:val="000000" w:themeColor="text1"/>
+          <w:sz w:val="28"/>
+          <w:szCs w:val="28"/>
+          <w:lang w:val="en-US"/>
+        </w:rPr>
+      </w:pPr>
+      <w:r>
+        <w:rPr>
+          <w:rFonts w:ascii="Arial Nova Light" w:hAnsi="Arial Nova Light"/>
+          <w:noProof/>
+          <w:color w:val="000000" w:themeColor="text1"/>
+          <w:sz w:val="28"/>
+          <w:szCs w:val="28"/>
+          <w:lang w:val="en-US"/>
+        </w:rPr>
+        <w:drawing>
+          <wp:inline distT="0" distB="0" distL="0" distR="0" wp14:anchorId="0CC3FF11" wp14:editId="62A7793C">
+            <wp:extent cx="6638925" cy="3733800"/>
+            <wp:effectExtent l="0" t="0" r="9525" b="0"/>
+            <wp:docPr id="32" name="Picture 32"/>
+            <wp:cNvGraphicFramePr>
+              <a:graphicFrameLocks xmlns:a="http://schemas.openxmlformats.org/drawingml/2006/main" noChangeAspect="1"/>
+            </wp:cNvGraphicFramePr>
+            <a:graphic xmlns:a="http://schemas.openxmlformats.org/drawingml/2006/main">
+              <a:graphicData uri="http://schemas.openxmlformats.org/drawingml/2006/picture">
+                <pic:pic xmlns:pic="http://schemas.openxmlformats.org/drawingml/2006/picture">
+                  <pic:nvPicPr>
+                    <pic:cNvPr id="0" name="Picture 7"/>
+                    <pic:cNvPicPr>
+                      <a:picLocks noChangeAspect="1" noChangeArrowheads="1"/>
+                    </pic:cNvPicPr>
+                  </pic:nvPicPr>
+                  <pic:blipFill>
+                    <a:blip r:embed="rId25">
+                      <a:extLst>
+                        <a:ext uri="{28A0092B-C50C-407E-A947-70E740481C1C}">
+                          <a14:useLocalDpi xmlns:a14="http://schemas.microsoft.com/office/drawing/2010/main" val="0"/>
+                        </a:ext>
+                      </a:extLst>
+                    </a:blip>
+                    <a:srcRect/>
+                    <a:stretch>
+                      <a:fillRect/>
+                    </a:stretch>
+                  </pic:blipFill>
+                  <pic:spPr bwMode="auto">
+                    <a:xfrm>
+                      <a:off x="0" y="0"/>
+                      <a:ext cx="6638925" cy="3733800"/>
+                    </a:xfrm>
+                    <a:prstGeom prst="rect">
+                      <a:avLst/>
+                    </a:prstGeom>
+                    <a:noFill/>
+                    <a:ln>
+                      <a:noFill/>
+                    </a:ln>
+                  </pic:spPr>
+                </pic:pic>
+              </a:graphicData>
+            </a:graphic>
+          </wp:inline>
+        </w:drawing>
+      </w:r>
+    </w:p>
+    <w:p>
+      <w:pPr>
+        <w:rPr>
+          <w:rFonts w:ascii="Arial Nova Light" w:hAnsi="Arial Nova Light"/>
+          <w:color w:val="000000" w:themeColor="text1"/>
+          <w:sz w:val="28"/>
+          <w:szCs w:val="28"/>
+          <w:lang w:val="en-US"/>
+        </w:rPr>
+      </w:pPr>
+      <w:r>
+        <w:rPr>
+          <w:rFonts w:ascii="Arial Nova Light" w:hAnsi="Arial Nova Light"/>
+          <w:noProof/>
+          <w:color w:val="000000" w:themeColor="text1"/>
+          <w:sz w:val="28"/>
+          <w:szCs w:val="28"/>
+          <w:lang w:val="en-US"/>
+        </w:rPr>
+        <w:drawing>
+          <wp:inline distT="0" distB="0" distL="0" distR="0" wp14:anchorId="04AD4B64" wp14:editId="5B49E98C">
+            <wp:extent cx="6638925" cy="1666875"/>
+            <wp:effectExtent l="0" t="0" r="9525" b="9525"/>
+            <wp:docPr id="35" name="Picture 35"/>
+            <wp:cNvGraphicFramePr>
+              <a:graphicFrameLocks xmlns:a="http://schemas.openxmlformats.org/drawingml/2006/main" noChangeAspect="1"/>
+            </wp:cNvGraphicFramePr>
+            <a:graphic xmlns:a="http://schemas.openxmlformats.org/drawingml/2006/main">
+              <a:graphicData uri="http://schemas.openxmlformats.org/drawingml/2006/picture">
+                <pic:pic xmlns:pic="http://schemas.openxmlformats.org/drawingml/2006/picture">
+                  <pic:nvPicPr>
+                    <pic:cNvPr id="0" name="Picture 10"/>
+                    <pic:cNvPicPr>
+                      <a:picLocks noChangeAspect="1" noChangeArrowheads="1"/>
+                    </pic:cNvPicPr>
+                  </pic:nvPicPr>
+                  <pic:blipFill>
+                    <a:blip r:embed="rId26">
+                      <a:extLst>
+                        <a:ext uri="{28A0092B-C50C-407E-A947-70E740481C1C}">
+                          <a14:useLocalDpi xmlns:a14="http://schemas.microsoft.com/office/drawing/2010/main" val="0"/>
+                        </a:ext>
+                      </a:extLst>
+                    </a:blip>
+                    <a:srcRect/>
+                    <a:stretch>
+                      <a:fillRect/>
+                    </a:stretch>
+                  </pic:blipFill>
+                  <pic:spPr bwMode="auto">
+                    <a:xfrm>
+                      <a:off x="0" y="0"/>
+                      <a:ext cx="6638925" cy="1666875"/>
+                    </a:xfrm>
+                    <a:prstGeom prst="rect">
+                      <a:avLst/>
+                    </a:prstGeom>
+                    <a:noFill/>
+                    <a:ln>
+                      <a:noFill/>
+                    </a:ln>
+                  </pic:spPr>
+                </pic:pic>
+              </a:graphicData>
+            </a:graphic>
+          </wp:inline>
+        </w:drawing>
+      </w:r>
+    </w:p>
+    <w:p>
+      <w:pPr>
+        <w:rPr>
+          <w:rFonts w:ascii="Arial Nova Light" w:hAnsi="Arial Nova Light"/>
+          <w:color w:val="000000" w:themeColor="text1"/>
+          <w:sz w:val="28"/>
+          <w:szCs w:val="28"/>
+          <w:lang w:val="en-US"/>
+        </w:rPr>
+      </w:pPr>
+      <w:r>
+        <w:rPr>
+          <w:rFonts w:ascii="Arial Nova Light" w:hAnsi="Arial Nova Light"/>
+          <w:noProof/>
+          <w:color w:val="000000" w:themeColor="text1"/>
+          <w:sz w:val="28"/>
+          <w:szCs w:val="28"/>
+          <w:lang w:val="en-US"/>
+        </w:rPr>
+        <w:lastRenderedPageBreak/>
+        <w:drawing>
+          <wp:inline distT="0" distB="0" distL="0" distR="0" wp14:anchorId="2769DF23" wp14:editId="17B748D4">
+            <wp:extent cx="6638925" cy="4410075"/>
+            <wp:effectExtent l="0" t="0" r="9525" b="9525"/>
+            <wp:docPr id="36" name="Picture 36"/>
+            <wp:cNvGraphicFramePr>
+              <a:graphicFrameLocks xmlns:a="http://schemas.openxmlformats.org/drawingml/2006/main" noChangeAspect="1"/>
+            </wp:cNvGraphicFramePr>
+            <a:graphic xmlns:a="http://schemas.openxmlformats.org/drawingml/2006/main">
+              <a:graphicData uri="http://schemas.openxmlformats.org/drawingml/2006/picture">
+                <pic:pic xmlns:pic="http://schemas.openxmlformats.org/drawingml/2006/picture">
+                  <pic:nvPicPr>
+                    <pic:cNvPr id="0" name="Picture 11"/>
+                    <pic:cNvPicPr>
+                      <a:picLocks noChangeAspect="1" noChangeArrowheads="1"/>
+                    </pic:cNvPicPr>
+                  </pic:nvPicPr>
+                  <pic:blipFill>
+                    <a:blip r:embed="rId27">
+                      <a:extLst>
+                        <a:ext uri="{28A0092B-C50C-407E-A947-70E740481C1C}">
+                          <a14:useLocalDpi xmlns:a14="http://schemas.microsoft.com/office/drawing/2010/main" val="0"/>
+                        </a:ext>
+                      </a:extLst>
+                    </a:blip>
+                    <a:srcRect/>
+                    <a:stretch>
+                      <a:fillRect/>
+                    </a:stretch>
+                  </pic:blipFill>
+                  <pic:spPr bwMode="auto">
+                    <a:xfrm>
+                      <a:off x="0" y="0"/>
+                      <a:ext cx="6638925" cy="4410075"/>
+                    </a:xfrm>
+                    <a:prstGeom prst="rect">
+                      <a:avLst/>
+                    </a:prstGeom>
+                    <a:noFill/>
+                    <a:ln>
+                      <a:noFill/>
+                    </a:ln>
+                  </pic:spPr>
+                </pic:pic>
+              </a:graphicData>
+            </a:graphic>
+          </wp:inline>
+        </w:drawing>
+      </w:r>
+    </w:p>
+    <w:p>
+      <w:pPr>
+        <w:rPr>
+          <w:rFonts w:ascii="Arial Nova Light" w:hAnsi="Arial Nova Light"/>
+          <w:color w:val="000000" w:themeColor="text1"/>
+          <w:sz w:val="28"/>
+          <w:szCs w:val="28"/>
+          <w:lang w:val="en-US"/>
+        </w:rPr>
+      </w:pPr>
+      <w:r>
+        <w:rPr>
+          <w:rFonts w:ascii="Arial Nova Light" w:hAnsi="Arial Nova Light"/>
+          <w:noProof/>
+          <w:color w:val="000000" w:themeColor="text1"/>
+          <w:sz w:val="28"/>
+          <w:szCs w:val="28"/>
+          <w:lang w:val="en-US"/>
+        </w:rPr>
+        <w:drawing>
+          <wp:inline distT="0" distB="0" distL="0" distR="0" wp14:anchorId="09AD4029" wp14:editId="3622C4A2">
+            <wp:extent cx="6638925" cy="4219575"/>
+            <wp:effectExtent l="0" t="0" r="9525" b="9525"/>
+            <wp:docPr id="37" name="Picture 37"/>
+            <wp:cNvGraphicFramePr>
+              <a:graphicFrameLocks xmlns:a="http://schemas.openxmlformats.org/drawingml/2006/main" noChangeAspect="1"/>
+            </wp:cNvGraphicFramePr>
+            <a:graphic xmlns:a="http://schemas.openxmlformats.org/drawingml/2006/main">
+              <a:graphicData uri="http://schemas.openxmlformats.org/drawingml/2006/picture">
+                <pic:pic xmlns:pic="http://schemas.openxmlformats.org/drawingml/2006/picture">
+                  <pic:nvPicPr>
+                    <pic:cNvPr id="0" name="Picture 12"/>
+                    <pic:cNvPicPr>
+                      <a:picLocks noChangeAspect="1" noChangeArrowheads="1"/>
+                    </pic:cNvPicPr>
+                  </pic:nvPicPr>
+                  <pic:blipFill>
+                    <a:blip r:embed="rId28">
+                      <a:extLst>
+                        <a:ext uri="{28A0092B-C50C-407E-A947-70E740481C1C}">
+                          <a14:useLocalDpi xmlns:a14="http://schemas.microsoft.com/office/drawing/2010/main" val="0"/>
+                        </a:ext>
+                      </a:extLst>
+                    </a:blip>
+                    <a:srcRect/>
+                    <a:stretch>
+                      <a:fillRect/>
+                    </a:stretch>
+                  </pic:blipFill>
+                  <pic:spPr bwMode="auto">
+                    <a:xfrm>
+                      <a:off x="0" y="0"/>
+                      <a:ext cx="6638925" cy="4219575"/>
+                    </a:xfrm>
+                    <a:prstGeom prst="rect">
+                      <a:avLst/>
+                    </a:prstGeom>
+                    <a:noFill/>
+                    <a:ln>
+                      <a:noFill/>
+                    </a:ln>
+                  </pic:spPr>
+                </pic:pic>
+              </a:graphicData>
+            </a:graphic>
+          </wp:inline>
+        </w:drawing>
+      </w:r>
+    </w:p>
+    <w:p>
+      <w:pPr>
+        <w:rPr>
+          <w:rFonts w:ascii="Arial Nova Light" w:hAnsi="Arial Nova Light"/>
+          <w:color w:val="000000" w:themeColor="text1"/>
+          <w:sz w:val="28"/>
+          <w:szCs w:val="28"/>
+          <w:lang w:val="en-US"/>
+        </w:rPr>
+      </w:pPr>
+      <w:r>
+        <w:rPr>
+          <w:rFonts w:ascii="Arial Nova Light" w:hAnsi="Arial Nova Light"/>
+          <w:noProof/>
+          <w:color w:val="000000" w:themeColor="text1"/>
+          <w:sz w:val="28"/>
+          <w:szCs w:val="28"/>
+          <w:lang w:val="en-US"/>
+        </w:rPr>
+        <w:drawing>
+          <wp:inline distT="0" distB="0" distL="0" distR="0" wp14:anchorId="3AB483C0" wp14:editId="553D6B68">
+            <wp:extent cx="5972175" cy="1447800"/>
+            <wp:effectExtent l="0" t="0" r="9525" b="0"/>
+            <wp:docPr id="39" name="Picture 39"/>
+            <wp:cNvGraphicFramePr>
+              <a:graphicFrameLocks xmlns:a="http://schemas.openxmlformats.org/drawingml/2006/main" noChangeAspect="1"/>
+            </wp:cNvGraphicFramePr>
+            <a:graphic xmlns:a="http://schemas.openxmlformats.org/drawingml/2006/main">
+              <a:graphicData uri="http://schemas.openxmlformats.org/drawingml/2006/picture">
+                <pic:pic xmlns:pic="http://schemas.openxmlformats.org/drawingml/2006/picture">
+                  <pic:nvPicPr>
+                    <pic:cNvPr id="0" name="Picture 14"/>
+                    <pic:cNvPicPr>
+                      <a:picLocks noChangeAspect="1" noChangeArrowheads="1"/>
+                    </pic:cNvPicPr>
+                  </pic:nvPicPr>
+                  <pic:blipFill>
+                    <a:blip r:embed="rId29">
+                      <a:extLst>
+                        <a:ext uri="{28A0092B-C50C-407E-A947-70E740481C1C}">
+                          <a14:useLocalDpi xmlns:a14="http://schemas.microsoft.com/office/drawing/2010/main" val="0"/>
+                        </a:ext>
+                      </a:extLst>
+                    </a:blip>
+                    <a:srcRect/>
+                    <a:stretch>
+                      <a:fillRect/>
+                    </a:stretch>
+                  </pic:blipFill>
+                  <pic:spPr bwMode="auto">
+                    <a:xfrm>
+                      <a:off x="0" y="0"/>
+                      <a:ext cx="5972175" cy="1447800"/>
+                    </a:xfrm>
+                    <a:prstGeom prst="rect">
+                      <a:avLst/>
+                    </a:prstGeom>
+                    <a:noFill/>
+                    <a:ln>
+                      <a:noFill/>
+                    </a:ln>
+                  </pic:spPr>
+                </pic:pic>
+              </a:graphicData>
+            </a:graphic>
+          </wp:inline>
+        </w:drawing>
+      </w:r>
+    </w:p>
+    <w:p>
+      <w:pPr>
+        <w:rPr>
+          <w:rFonts w:ascii="Arial Nova Light" w:hAnsi="Arial Nova Light"/>
+          <w:color w:val="000000" w:themeColor="text1"/>
+          <w:sz w:val="28"/>
+          <w:szCs w:val="28"/>
+          <w:lang w:val="en-US"/>
+        </w:rPr>
+      </w:pPr>
+      <w:r>
+        <w:rPr>
+          <w:rFonts w:ascii="Arial Nova Light" w:hAnsi="Arial Nova Light"/>
+          <w:noProof/>
+          <w:color w:val="000000" w:themeColor="text1"/>
+          <w:sz w:val="28"/>
+          <w:szCs w:val="28"/>
+          <w:lang w:val="en-US"/>
+        </w:rPr>
+        <w:lastRenderedPageBreak/>
+        <w:drawing>
+          <wp:inline distT="0" distB="0" distL="0" distR="0" wp14:anchorId="4B91C953" wp14:editId="33E8E249">
+            <wp:extent cx="5848350" cy="2619375"/>
+            <wp:effectExtent l="0" t="0" r="0" b="9525"/>
+            <wp:docPr id="40" name="Picture 40"/>
+            <wp:cNvGraphicFramePr>
+              <a:graphicFrameLocks xmlns:a="http://schemas.openxmlformats.org/drawingml/2006/main" noChangeAspect="1"/>
+            </wp:cNvGraphicFramePr>
+            <a:graphic xmlns:a="http://schemas.openxmlformats.org/drawingml/2006/main">
+              <a:graphicData uri="http://schemas.openxmlformats.org/drawingml/2006/picture">
+                <pic:pic xmlns:pic="http://schemas.openxmlformats.org/drawingml/2006/picture">
+                  <pic:nvPicPr>
+                    <pic:cNvPr id="0" name="Picture 15"/>
+                    <pic:cNvPicPr>
+                      <a:picLocks noChangeAspect="1" noChangeArrowheads="1"/>
+                    </pic:cNvPicPr>
+                  </pic:nvPicPr>
+                  <pic:blipFill>
+                    <a:blip r:embed="rId30">
+                      <a:extLst>
+                        <a:ext uri="{28A0092B-C50C-407E-A947-70E740481C1C}">
+                          <a14:useLocalDpi xmlns:a14="http://schemas.microsoft.com/office/drawing/2010/main" val="0"/>
+                        </a:ext>
+                      </a:extLst>
+                    </a:blip>
+                    <a:srcRect/>
+                    <a:stretch>
+                      <a:fillRect/>
+                    </a:stretch>
+                  </pic:blipFill>
+                  <pic:spPr bwMode="auto">
+                    <a:xfrm>
+                      <a:off x="0" y="0"/>
+                      <a:ext cx="5848350" cy="2619375"/>
+                    </a:xfrm>
+                    <a:prstGeom prst="rect">
+                      <a:avLst/>
+                    </a:prstGeom>
+                    <a:noFill/>
+                    <a:ln>
+                      <a:noFill/>
+                    </a:ln>
+                  </pic:spPr>
+                </pic:pic>
+              </a:graphicData>
+            </a:graphic>
+          </wp:inline>
+        </w:drawing>
+      </w:r>
+    </w:p>
+    <w:p>
+      <w:pPr>
+        <w:rPr>
+          <w:rFonts w:ascii="Arial Nova Light" w:hAnsi="Arial Nova Light" w:cs="Arial"/>
+          <w:sz w:val="28"/>
+          <w:szCs w:val="28"/>
+        </w:rPr>
+      </w:pPr>
+      <w:r>
+        <w:rPr>
+          <w:rFonts w:ascii="Arial Nova Light" w:hAnsi="Arial Nova Light" w:cs="Arial"/>
+          <w:sz w:val="28"/>
+          <w:szCs w:val="28"/>
+        </w:rPr>
+        <w:t xml:space="preserve">Nel file </w:t>
+      </w:r>
+      <w:r>
+        <w:rPr>
+          <w:rFonts w:ascii="Arial Nova Light" w:hAnsi="Arial Nova Light" w:cs="Arial"/>
+          <w:b/>
+          <w:bCs/>
+          <w:sz w:val="28"/>
+          <w:szCs w:val="28"/>
+        </w:rPr>
+        <w:t>preparation</w:t>
+      </w:r>
+      <w:r>
+        <w:rPr>
+          <w:rFonts w:ascii="Arial Nova Light" w:hAnsi="Arial Nova Light" w:cs="Arial"/>
+          <w:b/>
+          <w:bCs/>
+          <w:sz w:val="28"/>
+          <w:szCs w:val="28"/>
+        </w:rPr>
+        <w:t>.py</w:t>
+      </w:r>
+      <w:r>
+        <w:rPr>
+          <w:rFonts w:ascii="Arial Nova Light" w:hAnsi="Arial Nova Light" w:cs="Arial"/>
+          <w:sz w:val="28"/>
+          <w:szCs w:val="28"/>
+        </w:rPr>
+        <w:t xml:space="preserve"> ci sono le funzioni che si occupano di creare i file .json di training, validation e testing effettuando lo splitting del dataset, di cancellare i modelli addestrati lasciando il modello migliore chiamato entities, di copiare la cartella relativa al modello migliore all’interno della cartella models</w:t>
+      </w:r>
+      <w:r>
+        <w:rPr>
+          <w:rFonts w:ascii="Arial Nova Light" w:hAnsi="Arial Nova Light" w:cs="Arial"/>
+          <w:sz w:val="28"/>
+          <w:szCs w:val="28"/>
+        </w:rPr>
+        <w:t>.</w:t>
+      </w:r>
+    </w:p>
+    <w:p>
+      <w:pPr>
+        <w:spacing w:after="80" w:line="257" w:lineRule="auto"/>
+        <w:rPr>
+          <w:rFonts w:ascii="Arial Nova Light" w:hAnsi="Arial Nova Light"/>
+          <w:color w:val="000000" w:themeColor="text1"/>
+          <w:sz w:val="28"/>
+          <w:szCs w:val="28"/>
+        </w:rPr>
+      </w:pPr>
+    </w:p>
+    <w:p>
+      <w:pPr>
+        <w:rPr>
+          <w:rFonts w:ascii="Arial Nova Light" w:hAnsi="Arial Nova Light" w:cs="Arial"/>
+          <w:b/>
+          <w:bCs/>
+          <w:sz w:val="32"/>
+          <w:szCs w:val="32"/>
+        </w:rPr>
+      </w:pPr>
+      <w:r>
+        <w:rPr>
+          <w:rFonts w:ascii="Arial Nova Light" w:hAnsi="Arial Nova Light" w:cs="Arial"/>
+          <w:b/>
+          <w:bCs/>
+          <w:sz w:val="32"/>
+          <w:szCs w:val="32"/>
+        </w:rPr>
+        <w:t>training_ee.py</w:t>
+      </w:r>
+    </w:p>
+    <w:p>
+      <w:pPr>
+        <w:rPr>
+          <w:rFonts w:ascii="Arial Nova Light" w:hAnsi="Arial Nova Light" w:cs="Arial"/>
+          <w:sz w:val="28"/>
+          <w:szCs w:val="28"/>
+        </w:rPr>
+      </w:pPr>
+      <w:r>
+        <w:rPr>
+          <w:rFonts w:ascii="Arial Nova Light" w:hAnsi="Arial Nova Light" w:cs="Arial"/>
+          <w:noProof/>
+          <w:sz w:val="28"/>
+          <w:szCs w:val="28"/>
+        </w:rPr>
+        <w:drawing>
+          <wp:inline distT="0" distB="0" distL="0" distR="0" wp14:anchorId="15AF612B" wp14:editId="327F50E3">
+            <wp:extent cx="6638925" cy="3695700"/>
+            <wp:effectExtent l="0" t="0" r="9525" b="0"/>
+            <wp:docPr id="28" name="Picture 28"/>
+            <wp:cNvGraphicFramePr>
+              <a:graphicFrameLocks xmlns:a="http://schemas.openxmlformats.org/drawingml/2006/main" noChangeAspect="1"/>
+            </wp:cNvGraphicFramePr>
+            <a:graphic xmlns:a="http://schemas.openxmlformats.org/drawingml/2006/main">
+              <a:graphicData uri="http://schemas.openxmlformats.org/drawingml/2006/picture">
+                <pic:pic xmlns:pic="http://schemas.openxmlformats.org/drawingml/2006/picture">
+                  <pic:nvPicPr>
+                    <pic:cNvPr id="0" name="Picture 9"/>
+                    <pic:cNvPicPr>
+                      <a:picLocks noChangeAspect="1" noChangeArrowheads="1"/>
+                    </pic:cNvPicPr>
+                  </pic:nvPicPr>
+                  <pic:blipFill>
+                    <a:blip r:embed="rId31">
                       <a:extLst>
                         <a:ext uri="{28A0092B-C50C-407E-A947-70E740481C1C}">
                           <a14:useLocalDpi xmlns:a14="http://schemas.microsoft.com/office/drawing/2010/main" val="0"/>
@@ -3008,81 +3994,107 @@
       <w:pPr>
         <w:rPr>
           <w:rFonts w:ascii="Arial Nova Light" w:hAnsi="Arial Nova Light" w:cs="Arial"/>
-          <w:b/>
-          <w:bCs/>
-          <w:sz w:val="28"/>
-          <w:szCs w:val="28"/>
-        </w:rPr>
-      </w:pPr>
-      <w:r>
-        <w:rPr>
-          <w:rFonts w:ascii="Arial Nova Light" w:hAnsi="Arial Nova Light" w:cs="Arial"/>
-          <w:sz w:val="28"/>
-          <w:szCs w:val="28"/>
-        </w:rPr>
-        <w:t xml:space="preserve">In </w:t>
-      </w:r>
-      <w:r>
-        <w:rPr>
-          <w:rFonts w:ascii="Arial Nova Light" w:hAnsi="Arial Nova Light" w:cs="Arial"/>
-          <w:b/>
-          <w:bCs/>
-          <w:sz w:val="28"/>
-          <w:szCs w:val="28"/>
-        </w:rPr>
-        <w:t>inference_ir_sa.py</w:t>
-      </w:r>
-      <w:r>
-        <w:rPr>
-          <w:rFonts w:ascii="Arial Nova Light" w:hAnsi="Arial Nova Light" w:cs="Arial"/>
-          <w:sz w:val="28"/>
-          <w:szCs w:val="28"/>
-        </w:rPr>
-        <w:t>, come accennato</w:t>
-      </w:r>
-      <w:r>
-        <w:rPr>
-          <w:rFonts w:ascii="Arial Nova Light" w:hAnsi="Arial Nova Light" w:cs="Arial"/>
-          <w:sz w:val="28"/>
-          <w:szCs w:val="28"/>
-        </w:rPr>
-        <w:t xml:space="preserve"> precedentemente, è presente la classe Recognition</w:t>
-      </w:r>
-      <w:r>
-        <w:rPr>
-          <w:rFonts w:ascii="Arial Nova Light" w:hAnsi="Arial Nova Light" w:cs="Arial"/>
-          <w:sz w:val="28"/>
-          <w:szCs w:val="28"/>
-        </w:rPr>
-        <w:t xml:space="preserve">, che permette di effettuare la funzione di Natural Language Inference (NLI). Tale classe viene utilizzata per il testing nel file </w:t>
-      </w:r>
-      <w:r>
-        <w:rPr>
-          <w:rFonts w:ascii="Arial Nova Light" w:hAnsi="Arial Nova Light" w:cs="Arial"/>
-          <w:b/>
-          <w:bCs/>
-          <w:sz w:val="28"/>
-          <w:szCs w:val="28"/>
-        </w:rPr>
-        <w:t>testing_ir_sa.py</w:t>
-      </w:r>
-      <w:r>
-        <w:rPr>
-          <w:rFonts w:ascii="Arial Nova Light" w:hAnsi="Arial Nova Light" w:cs="Arial"/>
-          <w:b/>
-          <w:bCs/>
-          <w:sz w:val="28"/>
-          <w:szCs w:val="28"/>
-        </w:rPr>
-        <w:t>.</w:t>
-      </w:r>
-    </w:p>
-    <w:p>
-      <w:pPr>
-        <w:rPr>
-          <w:rFonts w:ascii="Arial Nova Light" w:hAnsi="Arial Nova Light" w:cs="Arial"/>
-          <w:b/>
-          <w:bCs/>
+          <w:sz w:val="28"/>
+          <w:szCs w:val="28"/>
+        </w:rPr>
+      </w:pPr>
+      <w:r>
+        <w:rPr>
+          <w:rFonts w:ascii="Arial Nova Light" w:hAnsi="Arial Nova Light" w:cs="Arial"/>
+          <w:sz w:val="28"/>
+          <w:szCs w:val="28"/>
+        </w:rPr>
+        <w:t>(</w:t>
+      </w:r>
+      <w:r>
+        <w:rPr>
+          <w:rFonts w:ascii="Arial Nova Light" w:hAnsi="Arial Nova Light" w:cs="Arial"/>
+          <w:sz w:val="28"/>
+          <w:szCs w:val="28"/>
+        </w:rPr>
+        <w:t>immagine</w:t>
+      </w:r>
+      <w:r>
+        <w:rPr>
+          <w:rFonts w:ascii="Arial Nova Light" w:hAnsi="Arial Nova Light" w:cs="Arial"/>
+          <w:sz w:val="28"/>
+          <w:szCs w:val="28"/>
+        </w:rPr>
+        <w:t xml:space="preserve"> della funzione principale </w:t>
+      </w:r>
+      <w:r>
+        <w:rPr>
+          <w:rFonts w:ascii="Arial Nova Light" w:hAnsi="Arial Nova Light" w:cs="Arial"/>
+          <w:sz w:val="28"/>
+          <w:szCs w:val="28"/>
+        </w:rPr>
+        <w:t>del training dell’Entities Extraction; si è deciso di inserire unicamente questa immagine per via della grandezza del file)</w:t>
+      </w:r>
+    </w:p>
+    <w:p>
+      <w:pPr>
+        <w:rPr>
+          <w:rFonts w:ascii="Arial Nova Light" w:hAnsi="Arial Nova Light" w:cs="Arial"/>
+          <w:sz w:val="28"/>
+          <w:szCs w:val="28"/>
+        </w:rPr>
+      </w:pPr>
+      <w:r>
+        <w:rPr>
+          <w:rFonts w:ascii="Arial Nova Light" w:hAnsi="Arial Nova Light" w:cs="Arial"/>
+          <w:sz w:val="28"/>
+          <w:szCs w:val="28"/>
+        </w:rPr>
+        <w:t xml:space="preserve">Nel file </w:t>
+      </w:r>
+      <w:r>
+        <w:rPr>
+          <w:rFonts w:ascii="Arial Nova Light" w:hAnsi="Arial Nova Light" w:cs="Arial"/>
+          <w:b/>
+          <w:bCs/>
+          <w:sz w:val="28"/>
+          <w:szCs w:val="28"/>
+        </w:rPr>
+        <w:t xml:space="preserve">training_ee.py </w:t>
+      </w:r>
+      <w:r>
+        <w:rPr>
+          <w:rFonts w:ascii="Arial Nova Light" w:hAnsi="Arial Nova Light" w:cs="Arial"/>
+          <w:sz w:val="28"/>
+          <w:szCs w:val="28"/>
+        </w:rPr>
+        <w:t>è presente la funzione train</w:t>
+      </w:r>
+      <w:r>
+        <w:rPr>
+          <w:rFonts w:ascii="Arial Nova Light" w:hAnsi="Arial Nova Light" w:cs="Arial"/>
+          <w:sz w:val="28"/>
+          <w:szCs w:val="28"/>
+        </w:rPr>
+        <w:t>, che permette di addestrare effettivamente il modello di EE</w:t>
+      </w:r>
+      <w:r>
+        <w:rPr>
+          <w:rFonts w:ascii="Arial Nova Light" w:hAnsi="Arial Nova Light" w:cs="Arial"/>
+          <w:sz w:val="28"/>
+          <w:szCs w:val="28"/>
+        </w:rPr>
+        <w:t>. Essa si occupa di individuare e classificare le named entities menzionate in un dataset organizzato in categorie.</w:t>
+      </w:r>
+    </w:p>
+    <w:p>
+      <w:pPr>
+        <w:rPr>
+          <w:rFonts w:ascii="Arial Nova Light" w:hAnsi="Arial Nova Light" w:cs="Arial"/>
+          <w:sz w:val="28"/>
+          <w:szCs w:val="28"/>
+        </w:rPr>
+      </w:pPr>
+    </w:p>
+    <w:p>
+      <w:pPr>
+        <w:rPr>
+          <w:rFonts w:ascii="Arial Nova Light" w:hAnsi="Arial Nova Light" w:cs="Arial"/>
           <w:sz w:val="28"/>
           <w:szCs w:val="28"/>
         </w:rPr>
@@ -3098,9 +4110,7 @@
           <w:szCs w:val="32"/>
         </w:rPr>
       </w:pPr>
-    </w:p>
-    <w:p>
-      <w:pPr>
+      <w:r>
         <w:rPr>
           <w:rFonts w:ascii="Arial Nova Light" w:hAnsi="Arial Nova Light" w:cs="Arial"/>
           <w:b/>
@@ -3108,93 +4118,8 @@
           <w:sz w:val="32"/>
           <w:szCs w:val="32"/>
         </w:rPr>
-      </w:pPr>
-    </w:p>
-    <w:p>
-      <w:pPr>
-        <w:rPr>
-          <w:rFonts w:ascii="Arial Nova Light" w:hAnsi="Arial Nova Light" w:cs="Arial"/>
-          <w:b/>
-          <w:bCs/>
-          <w:sz w:val="32"/>
-          <w:szCs w:val="32"/>
-        </w:rPr>
-      </w:pPr>
-    </w:p>
-    <w:p>
-      <w:pPr>
-        <w:rPr>
-          <w:rFonts w:ascii="Arial Nova Light" w:hAnsi="Arial Nova Light" w:cs="Arial"/>
-          <w:b/>
-          <w:bCs/>
-          <w:sz w:val="32"/>
-          <w:szCs w:val="32"/>
-        </w:rPr>
-      </w:pPr>
-    </w:p>
-    <w:p>
-      <w:pPr>
-        <w:rPr>
-          <w:rFonts w:ascii="Arial Nova Light" w:hAnsi="Arial Nova Light" w:cs="Arial"/>
-          <w:b/>
-          <w:bCs/>
-          <w:sz w:val="32"/>
-          <w:szCs w:val="32"/>
-        </w:rPr>
-      </w:pPr>
-    </w:p>
-    <w:p>
-      <w:pPr>
-        <w:rPr>
-          <w:rFonts w:ascii="Arial Nova Light" w:hAnsi="Arial Nova Light" w:cs="Arial"/>
-          <w:b/>
-          <w:bCs/>
-          <w:sz w:val="32"/>
-          <w:szCs w:val="32"/>
-        </w:rPr>
-      </w:pPr>
-    </w:p>
-    <w:p>
-      <w:pPr>
-        <w:rPr>
-          <w:rFonts w:ascii="Arial Nova Light" w:hAnsi="Arial Nova Light" w:cs="Arial"/>
-          <w:b/>
-          <w:bCs/>
-          <w:sz w:val="32"/>
-          <w:szCs w:val="32"/>
-        </w:rPr>
-      </w:pPr>
-    </w:p>
-    <w:p>
-      <w:pPr>
-        <w:rPr>
-          <w:rFonts w:ascii="Arial Nova Light" w:hAnsi="Arial Nova Light" w:cs="Arial"/>
-          <w:b/>
-          <w:bCs/>
-          <w:sz w:val="32"/>
-          <w:szCs w:val="32"/>
-        </w:rPr>
-      </w:pPr>
-      <w:r>
-        <w:rPr>
-          <w:rFonts w:ascii="Arial Nova Light" w:hAnsi="Arial Nova Light" w:cs="Arial"/>
-          <w:b/>
-          <w:bCs/>
-          <w:sz w:val="32"/>
-          <w:szCs w:val="32"/>
-        </w:rPr>
         <w:lastRenderedPageBreak/>
-        <w:t>testing_ir_sa.py</w:t>
-      </w:r>
-      <w:r>
-        <w:rPr>
-          <w:rFonts w:ascii="Arial Nova Light" w:hAnsi="Arial Nova Light" w:cs="Arial"/>
-          <w:b/>
-          <w:bCs/>
-          <w:sz w:val="32"/>
-          <w:szCs w:val="32"/>
-        </w:rPr>
-        <w:t>:</w:t>
+        <w:t>training.py</w:t>
       </w:r>
     </w:p>
     <w:p>
@@ -3213,10 +4138,10 @@
           <w:szCs w:val="28"/>
         </w:rPr>
         <w:drawing>
-          <wp:inline distT="0" distB="0" distL="0" distR="0" wp14:anchorId="14A29E7A" wp14:editId="7F3F61B9">
-            <wp:extent cx="5943600" cy="3238500"/>
-            <wp:effectExtent l="0" t="0" r="0" b="0"/>
-            <wp:docPr id="9" name="Picture 9"/>
+          <wp:inline distT="0" distB="0" distL="0" distR="0" wp14:anchorId="074977CB" wp14:editId="0F856998">
+            <wp:extent cx="1457325" cy="171450"/>
+            <wp:effectExtent l="0" t="0" r="9525" b="0"/>
+            <wp:docPr id="26" name="Picture 26"/>
             <wp:cNvGraphicFramePr>
               <a:graphicFrameLocks xmlns:a="http://schemas.openxmlformats.org/drawingml/2006/main" noChangeAspect="1"/>
             </wp:cNvGraphicFramePr>
@@ -3224,13 +4149,13 @@
               <a:graphicData uri="http://schemas.openxmlformats.org/drawingml/2006/picture">
                 <pic:pic xmlns:pic="http://schemas.openxmlformats.org/drawingml/2006/picture">
                   <pic:nvPicPr>
-                    <pic:cNvPr id="0" name="Picture 2"/>
+                    <pic:cNvPr id="0" name="Picture 7"/>
                     <pic:cNvPicPr>
                       <a:picLocks noChangeAspect="1" noChangeArrowheads="1"/>
                     </pic:cNvPicPr>
                   </pic:nvPicPr>
                   <pic:blipFill>
-                    <a:blip r:embed="rId20">
+                    <a:blip r:embed="rId32">
                       <a:extLst>
                         <a:ext uri="{28A0092B-C50C-407E-A947-70E740481C1C}">
                           <a14:useLocalDpi xmlns:a14="http://schemas.microsoft.com/office/drawing/2010/main" val="0"/>
@@ -3245,7 +4170,7 @@
                   <pic:spPr bwMode="auto">
                     <a:xfrm>
                       <a:off x="0" y="0"/>
-                      <a:ext cx="5943600" cy="3238500"/>
+                      <a:ext cx="1457325" cy="171450"/>
                     </a:xfrm>
                     <a:prstGeom prst="rect">
                       <a:avLst/>
@@ -3273,6 +4198,71 @@
       <w:r>
         <w:rPr>
           <w:rFonts w:ascii="Arial Nova Light" w:hAnsi="Arial Nova Light" w:cs="Arial"/>
+          <w:noProof/>
+          <w:sz w:val="28"/>
+          <w:szCs w:val="28"/>
+        </w:rPr>
+        <w:drawing>
+          <wp:inline distT="0" distB="0" distL="0" distR="0" wp14:anchorId="7351C3B4" wp14:editId="32C668E3">
+            <wp:extent cx="6638925" cy="2000250"/>
+            <wp:effectExtent l="0" t="0" r="9525" b="0"/>
+            <wp:docPr id="27" name="Picture 27"/>
+            <wp:cNvGraphicFramePr>
+              <a:graphicFrameLocks xmlns:a="http://schemas.openxmlformats.org/drawingml/2006/main" noChangeAspect="1"/>
+            </wp:cNvGraphicFramePr>
+            <a:graphic xmlns:a="http://schemas.openxmlformats.org/drawingml/2006/main">
+              <a:graphicData uri="http://schemas.openxmlformats.org/drawingml/2006/picture">
+                <pic:pic xmlns:pic="http://schemas.openxmlformats.org/drawingml/2006/picture">
+                  <pic:nvPicPr>
+                    <pic:cNvPr id="0" name="Picture 8"/>
+                    <pic:cNvPicPr>
+                      <a:picLocks noChangeAspect="1" noChangeArrowheads="1"/>
+                    </pic:cNvPicPr>
+                  </pic:nvPicPr>
+                  <pic:blipFill>
+                    <a:blip r:embed="rId33">
+                      <a:extLst>
+                        <a:ext uri="{28A0092B-C50C-407E-A947-70E740481C1C}">
+                          <a14:useLocalDpi xmlns:a14="http://schemas.microsoft.com/office/drawing/2010/main" val="0"/>
+                        </a:ext>
+                      </a:extLst>
+                    </a:blip>
+                    <a:srcRect/>
+                    <a:stretch>
+                      <a:fillRect/>
+                    </a:stretch>
+                  </pic:blipFill>
+                  <pic:spPr bwMode="auto">
+                    <a:xfrm>
+                      <a:off x="0" y="0"/>
+                      <a:ext cx="6638925" cy="2000250"/>
+                    </a:xfrm>
+                    <a:prstGeom prst="rect">
+                      <a:avLst/>
+                    </a:prstGeom>
+                    <a:noFill/>
+                    <a:ln>
+                      <a:noFill/>
+                    </a:ln>
+                  </pic:spPr>
+                </pic:pic>
+              </a:graphicData>
+            </a:graphic>
+          </wp:inline>
+        </w:drawing>
+      </w:r>
+    </w:p>
+    <w:p>
+      <w:pPr>
+        <w:rPr>
+          <w:rFonts w:ascii="Arial Nova Light" w:hAnsi="Arial Nova Light" w:cs="Arial"/>
+          <w:sz w:val="28"/>
+          <w:szCs w:val="28"/>
+        </w:rPr>
+      </w:pPr>
+      <w:r>
+        <w:rPr>
+          <w:rFonts w:ascii="Arial Nova Light" w:hAnsi="Arial Nova Light" w:cs="Arial"/>
           <w:sz w:val="28"/>
           <w:szCs w:val="28"/>
         </w:rPr>
@@ -3286,15 +4276,1857 @@
           <w:sz w:val="28"/>
           <w:szCs w:val="28"/>
         </w:rPr>
-        <w:t>testing_ir_sa.py</w:t>
-      </w:r>
-      <w:r>
-        <w:rPr>
-          <w:rFonts w:ascii="Arial Nova Light" w:hAnsi="Arial Nova Light" w:cs="Arial"/>
-          <w:sz w:val="28"/>
-          <w:szCs w:val="28"/>
-        </w:rPr>
-        <w:t xml:space="preserve"> viene effettuato il testing del modello, rispettivamente modello di Intent Recognition (IR) tramite la funzione testing_intent e modello di Sentiment Analysis (SA) tramite la funzione testing_sentiment. Entrambe queste funzioni richiamano la funzione testing, che ha come parametri name che rappresenta se il testing è per l’intent o per il sentiment, e file che rappresenta il file passato per il testing.</w:t>
+        <w:t>training.py</w:t>
+      </w:r>
+      <w:r>
+        <w:rPr>
+          <w:rFonts w:ascii="Arial Nova Light" w:hAnsi="Arial Nova Light" w:cs="Arial"/>
+          <w:sz w:val="28"/>
+          <w:szCs w:val="28"/>
+        </w:rPr>
+        <w:t xml:space="preserve"> c</w:t>
+      </w:r>
+      <w:r>
+        <w:rPr>
+          <w:rFonts w:ascii="Arial Nova Light" w:hAnsi="Arial Nova Light" w:cs="Arial"/>
+          <w:sz w:val="28"/>
+          <w:szCs w:val="28"/>
+        </w:rPr>
+        <w:t>’è anche</w:t>
+      </w:r>
+      <w:r>
+        <w:rPr>
+          <w:rFonts w:ascii="Arial Nova Light" w:hAnsi="Arial Nova Light" w:cs="Arial"/>
+          <w:sz w:val="28"/>
+          <w:szCs w:val="28"/>
+        </w:rPr>
+        <w:t xml:space="preserve"> l</w:t>
+      </w:r>
+      <w:r>
+        <w:rPr>
+          <w:rFonts w:ascii="Arial Nova Light" w:hAnsi="Arial Nova Light" w:cs="Arial"/>
+          <w:sz w:val="28"/>
+          <w:szCs w:val="28"/>
+        </w:rPr>
+        <w:t>a</w:t>
+      </w:r>
+      <w:r>
+        <w:rPr>
+          <w:rFonts w:ascii="Arial Nova Light" w:hAnsi="Arial Nova Light" w:cs="Arial"/>
+          <w:sz w:val="28"/>
+          <w:szCs w:val="28"/>
+        </w:rPr>
+        <w:t xml:space="preserve"> funzion</w:t>
+      </w:r>
+      <w:r>
+        <w:rPr>
+          <w:rFonts w:ascii="Arial Nova Light" w:hAnsi="Arial Nova Light" w:cs="Arial"/>
+          <w:sz w:val="28"/>
+          <w:szCs w:val="28"/>
+        </w:rPr>
+        <w:t>e</w:t>
+      </w:r>
+      <w:r>
+        <w:rPr>
+          <w:rFonts w:ascii="Arial Nova Light" w:hAnsi="Arial Nova Light" w:cs="Arial"/>
+          <w:sz w:val="28"/>
+          <w:szCs w:val="28"/>
+        </w:rPr>
+        <w:t xml:space="preserve"> che inizia l’addestramento del modello di </w:t>
+      </w:r>
+      <w:r>
+        <w:rPr>
+          <w:rFonts w:ascii="Arial Nova Light" w:hAnsi="Arial Nova Light" w:cs="Arial"/>
+          <w:sz w:val="28"/>
+          <w:szCs w:val="28"/>
+        </w:rPr>
+        <w:t>EE</w:t>
+      </w:r>
+      <w:r>
+        <w:rPr>
+          <w:rFonts w:ascii="Arial Nova Light" w:hAnsi="Arial Nova Light" w:cs="Arial"/>
+          <w:sz w:val="28"/>
+          <w:szCs w:val="28"/>
+        </w:rPr>
+        <w:t xml:space="preserve"> su </w:t>
+      </w:r>
+      <w:r>
+        <w:rPr>
+          <w:rFonts w:ascii="Arial Nova Light" w:hAnsi="Arial Nova Light" w:cs="Arial"/>
+          <w:sz w:val="28"/>
+          <w:szCs w:val="28"/>
+        </w:rPr>
+        <w:t xml:space="preserve">un </w:t>
+      </w:r>
+      <w:r>
+        <w:rPr>
+          <w:rFonts w:ascii="Arial Nova Light" w:hAnsi="Arial Nova Light" w:cs="Arial"/>
+          <w:sz w:val="28"/>
+          <w:szCs w:val="28"/>
+        </w:rPr>
+        <w:t>thread parallel</w:t>
+      </w:r>
+      <w:r>
+        <w:rPr>
+          <w:rFonts w:ascii="Arial Nova Light" w:hAnsi="Arial Nova Light" w:cs="Arial"/>
+          <w:sz w:val="28"/>
+          <w:szCs w:val="28"/>
+        </w:rPr>
+        <w:t>o</w:t>
+      </w:r>
+      <w:r>
+        <w:rPr>
+          <w:rFonts w:ascii="Arial Nova Light" w:hAnsi="Arial Nova Light" w:cs="Arial"/>
+          <w:sz w:val="28"/>
+          <w:szCs w:val="28"/>
+        </w:rPr>
+        <w:t>, cioè start_training_</w:t>
+      </w:r>
+      <w:r>
+        <w:rPr>
+          <w:rFonts w:ascii="Arial Nova Light" w:hAnsi="Arial Nova Light" w:cs="Arial"/>
+          <w:sz w:val="28"/>
+          <w:szCs w:val="28"/>
+        </w:rPr>
+        <w:t>entities</w:t>
+      </w:r>
+      <w:r>
+        <w:rPr>
+          <w:rFonts w:ascii="Arial Nova Light" w:hAnsi="Arial Nova Light" w:cs="Arial"/>
+          <w:sz w:val="28"/>
+          <w:szCs w:val="28"/>
+        </w:rPr>
+        <w:t xml:space="preserve">. </w:t>
+      </w:r>
+      <w:r>
+        <w:rPr>
+          <w:rFonts w:ascii="Arial Nova Light" w:hAnsi="Arial Nova Light" w:cs="Arial"/>
+          <w:sz w:val="28"/>
+          <w:szCs w:val="28"/>
+        </w:rPr>
+        <w:t>T</w:t>
+      </w:r>
+      <w:r>
+        <w:rPr>
+          <w:rFonts w:ascii="Arial Nova Light" w:hAnsi="Arial Nova Light" w:cs="Arial"/>
+          <w:sz w:val="28"/>
+          <w:szCs w:val="28"/>
+        </w:rPr>
+        <w:t xml:space="preserve">ra i parametri </w:t>
+      </w:r>
+      <w:r>
+        <w:rPr>
+          <w:rFonts w:ascii="Arial Nova Light" w:hAnsi="Arial Nova Light" w:cs="Arial"/>
+          <w:sz w:val="28"/>
+          <w:szCs w:val="28"/>
+        </w:rPr>
+        <w:t xml:space="preserve">della funzione citata precedentemente </w:t>
+      </w:r>
+      <w:r>
+        <w:rPr>
+          <w:rFonts w:ascii="Arial Nova Light" w:hAnsi="Arial Nova Light" w:cs="Arial"/>
+          <w:sz w:val="28"/>
+          <w:szCs w:val="28"/>
+        </w:rPr>
+        <w:t xml:space="preserve">si ritrovano gli iperparametri utilizzati per l’addestramento del modello, cioè: </w:t>
+      </w:r>
+      <w:r>
+        <w:rPr>
+          <w:rFonts w:ascii="Arial Nova Light" w:hAnsi="Arial Nova Light" w:cs="Arial"/>
+          <w:sz w:val="28"/>
+          <w:szCs w:val="28"/>
+        </w:rPr>
+        <w:t>dropout</w:t>
+      </w:r>
+      <w:r>
+        <w:rPr>
+          <w:rFonts w:ascii="Arial Nova Light" w:hAnsi="Arial Nova Light" w:cs="Arial"/>
+          <w:sz w:val="28"/>
+          <w:szCs w:val="28"/>
+        </w:rPr>
+        <w:t xml:space="preserve"> </w:t>
+      </w:r>
+      <w:r>
+        <w:rPr>
+          <w:rFonts w:ascii="Arial Nova Light" w:hAnsi="Arial Nova Light" w:cs="Arial"/>
+          <w:sz w:val="28"/>
+          <w:szCs w:val="28"/>
+        </w:rPr>
+        <w:t>from</w:t>
+      </w:r>
+      <w:r>
+        <w:rPr>
+          <w:rFonts w:ascii="Arial Nova Light" w:hAnsi="Arial Nova Light" w:cs="Arial"/>
+          <w:sz w:val="28"/>
+          <w:szCs w:val="28"/>
+        </w:rPr>
+        <w:t xml:space="preserve">, </w:t>
+      </w:r>
+      <w:r>
+        <w:rPr>
+          <w:rFonts w:ascii="Arial Nova Light" w:hAnsi="Arial Nova Light" w:cs="Arial"/>
+          <w:sz w:val="28"/>
+          <w:szCs w:val="28"/>
+        </w:rPr>
+        <w:t>dropout</w:t>
+      </w:r>
+      <w:r>
+        <w:rPr>
+          <w:rFonts w:ascii="Arial Nova Light" w:hAnsi="Arial Nova Light" w:cs="Arial"/>
+          <w:sz w:val="28"/>
+          <w:szCs w:val="28"/>
+        </w:rPr>
+        <w:t xml:space="preserve"> </w:t>
+      </w:r>
+      <w:r>
+        <w:rPr>
+          <w:rFonts w:ascii="Arial Nova Light" w:hAnsi="Arial Nova Light" w:cs="Arial"/>
+          <w:sz w:val="28"/>
+          <w:szCs w:val="28"/>
+        </w:rPr>
+        <w:t>to</w:t>
+      </w:r>
+      <w:r>
+        <w:rPr>
+          <w:rFonts w:ascii="Arial Nova Light" w:hAnsi="Arial Nova Light" w:cs="Arial"/>
+          <w:sz w:val="28"/>
+          <w:szCs w:val="28"/>
+        </w:rPr>
+        <w:t xml:space="preserve">, batch </w:t>
+      </w:r>
+      <w:r>
+        <w:rPr>
+          <w:rFonts w:ascii="Arial Nova Light" w:hAnsi="Arial Nova Light" w:cs="Arial"/>
+          <w:sz w:val="28"/>
+          <w:szCs w:val="28"/>
+        </w:rPr>
+        <w:t>from</w:t>
+      </w:r>
+      <w:r>
+        <w:rPr>
+          <w:rFonts w:ascii="Arial Nova Light" w:hAnsi="Arial Nova Light" w:cs="Arial"/>
+          <w:sz w:val="28"/>
+          <w:szCs w:val="28"/>
+        </w:rPr>
+        <w:t xml:space="preserve">, </w:t>
+      </w:r>
+      <w:r>
+        <w:rPr>
+          <w:rFonts w:ascii="Arial Nova Light" w:hAnsi="Arial Nova Light" w:cs="Arial"/>
+          <w:sz w:val="28"/>
+          <w:szCs w:val="28"/>
+        </w:rPr>
+        <w:t xml:space="preserve">batch to, </w:t>
+      </w:r>
+      <w:r>
+        <w:rPr>
+          <w:rFonts w:ascii="Arial Nova Light" w:hAnsi="Arial Nova Light" w:cs="Arial"/>
+          <w:sz w:val="28"/>
+          <w:szCs w:val="28"/>
+        </w:rPr>
+        <w:t xml:space="preserve">max </w:t>
+      </w:r>
+      <w:r>
+        <w:rPr>
+          <w:rFonts w:ascii="Arial Nova Light" w:hAnsi="Arial Nova Light" w:cs="Arial"/>
+          <w:sz w:val="28"/>
+          <w:szCs w:val="28"/>
+        </w:rPr>
+        <w:t>iterations entities</w:t>
+      </w:r>
+      <w:r>
+        <w:rPr>
+          <w:rFonts w:ascii="Arial Nova Light" w:hAnsi="Arial Nova Light" w:cs="Arial"/>
+          <w:sz w:val="28"/>
+          <w:szCs w:val="28"/>
+        </w:rPr>
+        <w:t xml:space="preserve">. Essa si occupa </w:t>
+      </w:r>
+      <w:r>
+        <w:rPr>
+          <w:rFonts w:ascii="Arial Nova Light" w:hAnsi="Arial Nova Light" w:cs="Arial"/>
+          <w:sz w:val="28"/>
+          <w:szCs w:val="28"/>
+        </w:rPr>
+        <w:t xml:space="preserve">quindi </w:t>
+      </w:r>
+      <w:r>
+        <w:rPr>
+          <w:rFonts w:ascii="Arial Nova Light" w:hAnsi="Arial Nova Light" w:cs="Arial"/>
+          <w:sz w:val="28"/>
+          <w:szCs w:val="28"/>
+        </w:rPr>
+        <w:t>d</w:t>
+      </w:r>
+      <w:r>
+        <w:rPr>
+          <w:rFonts w:ascii="Arial Nova Light" w:hAnsi="Arial Nova Light" w:cs="Arial"/>
+          <w:sz w:val="28"/>
+          <w:szCs w:val="28"/>
+        </w:rPr>
+        <w:t xml:space="preserve">i addestrare il modello utilizzando la funzione train presente nel file </w:t>
+      </w:r>
+      <w:r>
+        <w:rPr>
+          <w:rFonts w:ascii="Arial Nova Light" w:hAnsi="Arial Nova Light" w:cs="Arial"/>
+          <w:b/>
+          <w:bCs/>
+          <w:sz w:val="28"/>
+          <w:szCs w:val="28"/>
+        </w:rPr>
+        <w:t>training_ee.py</w:t>
+      </w:r>
+      <w:r>
+        <w:rPr>
+          <w:rFonts w:ascii="Arial Nova Light" w:hAnsi="Arial Nova Light" w:cs="Arial"/>
+          <w:sz w:val="28"/>
+          <w:szCs w:val="28"/>
+        </w:rPr>
+        <w:t>.</w:t>
+      </w:r>
+    </w:p>
+    <w:p>
+      <w:pPr>
+        <w:rPr>
+          <w:rFonts w:ascii="Arial Nova Light" w:hAnsi="Arial Nova Light" w:cs="Arial"/>
+          <w:sz w:val="28"/>
+          <w:szCs w:val="28"/>
+        </w:rPr>
+      </w:pPr>
+    </w:p>
+    <w:p>
+      <w:pPr>
+        <w:rPr>
+          <w:rFonts w:ascii="Arial Nova Light" w:hAnsi="Arial Nova Light" w:cs="Arial"/>
+          <w:sz w:val="28"/>
+          <w:szCs w:val="28"/>
+        </w:rPr>
+      </w:pPr>
+      <w:r>
+        <w:rPr>
+          <w:rFonts w:ascii="Arial Nova Light" w:hAnsi="Arial Nova Light" w:cs="Arial"/>
+          <w:sz w:val="28"/>
+          <w:szCs w:val="28"/>
+        </w:rPr>
+        <w:t>Infine</w:t>
+      </w:r>
+      <w:r>
+        <w:rPr>
+          <w:rFonts w:ascii="Arial Nova Light" w:hAnsi="Arial Nova Light" w:cs="Arial"/>
+          <w:sz w:val="28"/>
+          <w:szCs w:val="28"/>
+        </w:rPr>
+        <w:t xml:space="preserve">, nel file </w:t>
+      </w:r>
+      <w:r>
+        <w:rPr>
+          <w:rFonts w:ascii="Arial Nova Light" w:hAnsi="Arial Nova Light" w:cs="Arial"/>
+          <w:b/>
+          <w:bCs/>
+          <w:sz w:val="28"/>
+          <w:szCs w:val="28"/>
+        </w:rPr>
+        <w:t>training.py</w:t>
+      </w:r>
+      <w:r>
+        <w:rPr>
+          <w:rFonts w:ascii="Arial Nova Light" w:hAnsi="Arial Nova Light" w:cs="Arial"/>
+          <w:sz w:val="28"/>
+          <w:szCs w:val="28"/>
+        </w:rPr>
+        <w:t xml:space="preserve"> ci sono </w:t>
+      </w:r>
+      <w:r>
+        <w:rPr>
+          <w:rFonts w:ascii="Arial Nova Light" w:hAnsi="Arial Nova Light" w:cs="Arial"/>
+          <w:sz w:val="28"/>
+          <w:szCs w:val="28"/>
+        </w:rPr>
+        <w:t xml:space="preserve">anche </w:t>
+      </w:r>
+      <w:r>
+        <w:rPr>
+          <w:rFonts w:ascii="Arial Nova Light" w:hAnsi="Arial Nova Light" w:cs="Arial"/>
+          <w:sz w:val="28"/>
+          <w:szCs w:val="28"/>
+        </w:rPr>
+        <w:t>funzioni get che permettono di visualizzare lo stato dell’addestramento in esecuzione nella pagina status relativa all’addestramento</w:t>
+      </w:r>
+      <w:r>
+        <w:rPr>
+          <w:rFonts w:ascii="Arial Nova Light" w:hAnsi="Arial Nova Light" w:cs="Arial"/>
+          <w:sz w:val="28"/>
+          <w:szCs w:val="28"/>
+        </w:rPr>
+        <w:t>:</w:t>
+      </w:r>
+    </w:p>
+    <w:p>
+      <w:pPr>
+        <w:rPr>
+          <w:rFonts w:ascii="Arial Nova Light" w:hAnsi="Arial Nova Light" w:cs="Arial"/>
+          <w:sz w:val="28"/>
+          <w:szCs w:val="28"/>
+        </w:rPr>
+      </w:pPr>
+      <w:r>
+        <w:rPr>
+          <w:rFonts w:ascii="Arial Nova Light" w:hAnsi="Arial Nova Light" w:cs="Arial"/>
+          <w:noProof/>
+          <w:sz w:val="28"/>
+          <w:szCs w:val="28"/>
+        </w:rPr>
+        <w:drawing>
+          <wp:inline distT="0" distB="0" distL="0" distR="0" wp14:anchorId="3D5D2E0A" wp14:editId="533F687C">
+            <wp:extent cx="2924175" cy="4191000"/>
+            <wp:effectExtent l="0" t="0" r="9525" b="0"/>
+            <wp:docPr id="29" name="Picture 29"/>
+            <wp:cNvGraphicFramePr>
+              <a:graphicFrameLocks xmlns:a="http://schemas.openxmlformats.org/drawingml/2006/main" noChangeAspect="1"/>
+            </wp:cNvGraphicFramePr>
+            <a:graphic xmlns:a="http://schemas.openxmlformats.org/drawingml/2006/main">
+              <a:graphicData uri="http://schemas.openxmlformats.org/drawingml/2006/picture">
+                <pic:pic xmlns:pic="http://schemas.openxmlformats.org/drawingml/2006/picture">
+                  <pic:nvPicPr>
+                    <pic:cNvPr id="0" name="Picture 10"/>
+                    <pic:cNvPicPr>
+                      <a:picLocks noChangeAspect="1" noChangeArrowheads="1"/>
+                    </pic:cNvPicPr>
+                  </pic:nvPicPr>
+                  <pic:blipFill>
+                    <a:blip r:embed="rId34">
+                      <a:extLst>
+                        <a:ext uri="{28A0092B-C50C-407E-A947-70E740481C1C}">
+                          <a14:useLocalDpi xmlns:a14="http://schemas.microsoft.com/office/drawing/2010/main" val="0"/>
+                        </a:ext>
+                      </a:extLst>
+                    </a:blip>
+                    <a:srcRect/>
+                    <a:stretch>
+                      <a:fillRect/>
+                    </a:stretch>
+                  </pic:blipFill>
+                  <pic:spPr bwMode="auto">
+                    <a:xfrm>
+                      <a:off x="0" y="0"/>
+                      <a:ext cx="2924175" cy="4191000"/>
+                    </a:xfrm>
+                    <a:prstGeom prst="rect">
+                      <a:avLst/>
+                    </a:prstGeom>
+                    <a:noFill/>
+                    <a:ln>
+                      <a:noFill/>
+                    </a:ln>
+                  </pic:spPr>
+                </pic:pic>
+              </a:graphicData>
+            </a:graphic>
+          </wp:inline>
+        </w:drawing>
+      </w:r>
+    </w:p>
+    <w:p>
+      <w:pPr>
+        <w:rPr>
+          <w:rFonts w:ascii="Arial Nova Light" w:hAnsi="Arial Nova Light" w:cs="Arial"/>
+          <w:sz w:val="28"/>
+          <w:szCs w:val="28"/>
+        </w:rPr>
+      </w:pPr>
+    </w:p>
+    <w:p>
+      <w:pPr>
+        <w:rPr>
+          <w:rFonts w:ascii="Arial Nova Light" w:hAnsi="Arial Nova Light" w:cs="Arial"/>
+          <w:sz w:val="28"/>
+          <w:szCs w:val="28"/>
+        </w:rPr>
+      </w:pPr>
+    </w:p>
+    <w:p>
+      <w:pPr>
+        <w:spacing w:after="80" w:line="257" w:lineRule="auto"/>
+        <w:rPr>
+          <w:rFonts w:ascii="Arial Nova Light" w:hAnsi="Arial Nova Light"/>
+          <w:color w:val="C00000"/>
+          <w:sz w:val="44"/>
+          <w:szCs w:val="44"/>
+        </w:rPr>
+      </w:pPr>
+      <w:r>
+        <w:rPr>
+          <w:rFonts w:ascii="Arial Nova Light" w:hAnsi="Arial Nova Light"/>
+          <w:color w:val="C00000"/>
+          <w:sz w:val="44"/>
+          <w:szCs w:val="44"/>
+        </w:rPr>
+        <w:lastRenderedPageBreak/>
+        <w:t>Testing dei modelli:</w:t>
+      </w:r>
+    </w:p>
+    <w:p>
+      <w:pPr>
+        <w:rPr>
+          <w:rFonts w:ascii="Arial Nova Light" w:hAnsi="Arial Nova Light" w:cs="Arial"/>
+          <w:sz w:val="28"/>
+          <w:szCs w:val="28"/>
+        </w:rPr>
+      </w:pPr>
+      <w:r>
+        <w:rPr>
+          <w:rFonts w:ascii="Arial Nova Light" w:hAnsi="Arial Nova Light" w:cs="Arial"/>
+          <w:sz w:val="28"/>
+          <w:szCs w:val="28"/>
+        </w:rPr>
+        <w:t xml:space="preserve">Le librerie rilevanti per il testing dei modelli sono </w:t>
+      </w:r>
+      <w:r>
+        <w:rPr>
+          <w:rFonts w:ascii="Arial Nova Light" w:hAnsi="Arial Nova Light" w:cs="Arial"/>
+          <w:sz w:val="28"/>
+          <w:szCs w:val="28"/>
+        </w:rPr>
+        <w:t xml:space="preserve">spaCy, </w:t>
+      </w:r>
+      <w:r>
+        <w:rPr>
+          <w:rFonts w:ascii="Arial Nova Light" w:hAnsi="Arial Nova Light" w:cs="Arial"/>
+          <w:sz w:val="28"/>
+          <w:szCs w:val="28"/>
+        </w:rPr>
+        <w:t>PyTorch e Transformers, descritte già precedentemente in questo documento.</w:t>
+      </w:r>
+    </w:p>
+    <w:p>
+      <w:pPr>
+        <w:rPr>
+          <w:rFonts w:ascii="Arial Nova Light" w:hAnsi="Arial Nova Light" w:cs="Arial"/>
+          <w:sz w:val="28"/>
+          <w:szCs w:val="28"/>
+        </w:rPr>
+      </w:pPr>
+    </w:p>
+    <w:p>
+      <w:pPr>
+        <w:spacing w:after="80" w:line="257" w:lineRule="auto"/>
+        <w:rPr>
+          <w:rFonts w:ascii="Arial Nova Light" w:hAnsi="Arial Nova Light"/>
+          <w:color w:val="000000" w:themeColor="text1"/>
+          <w:sz w:val="28"/>
+          <w:szCs w:val="28"/>
+          <w:lang w:val="en-US"/>
+        </w:rPr>
+      </w:pPr>
+      <w:r>
+        <w:rPr>
+          <w:rFonts w:ascii="Arial Nova Light" w:hAnsi="Arial Nova Light"/>
+          <w:color w:val="C00000"/>
+          <w:sz w:val="44"/>
+          <w:szCs w:val="44"/>
+          <w:lang w:val="en-US"/>
+        </w:rPr>
+        <w:t>Intent Recognition e Sentiment Analysis:</w:t>
+      </w:r>
+    </w:p>
+    <w:p>
+      <w:pPr>
+        <w:rPr>
+          <w:rFonts w:ascii="Arial Nova Light" w:hAnsi="Arial Nova Light" w:cs="Arial"/>
+          <w:sz w:val="28"/>
+          <w:szCs w:val="28"/>
+        </w:rPr>
+      </w:pPr>
+      <w:r>
+        <w:rPr>
+          <w:rFonts w:ascii="Arial Nova Light" w:hAnsi="Arial Nova Light" w:cs="Arial"/>
+          <w:sz w:val="28"/>
+          <w:szCs w:val="28"/>
+        </w:rPr>
+        <w:t xml:space="preserve">Il testing </w:t>
+      </w:r>
+      <w:r>
+        <w:rPr>
+          <w:rFonts w:ascii="Arial Nova Light" w:hAnsi="Arial Nova Light"/>
+          <w:color w:val="000000" w:themeColor="text1"/>
+          <w:sz w:val="28"/>
+          <w:szCs w:val="28"/>
+        </w:rPr>
+        <w:t xml:space="preserve">dei modelli di IR e di SA </w:t>
+      </w:r>
+      <w:r>
+        <w:rPr>
+          <w:rFonts w:ascii="Arial Nova Light" w:hAnsi="Arial Nova Light" w:cs="Arial"/>
+          <w:sz w:val="28"/>
+          <w:szCs w:val="28"/>
+        </w:rPr>
+        <w:t xml:space="preserve">avviene attraverso una classe, cioè Recognition, e i file </w:t>
+      </w:r>
+      <w:r>
+        <w:rPr>
+          <w:rFonts w:ascii="Arial Nova Light" w:hAnsi="Arial Nova Light" w:cs="Arial"/>
+          <w:b/>
+          <w:bCs/>
+          <w:sz w:val="28"/>
+          <w:szCs w:val="28"/>
+        </w:rPr>
+        <w:t>inference.py</w:t>
+      </w:r>
+      <w:r>
+        <w:rPr>
+          <w:rFonts w:ascii="Arial Nova Light" w:hAnsi="Arial Nova Light" w:cs="Arial"/>
+          <w:sz w:val="28"/>
+          <w:szCs w:val="28"/>
+        </w:rPr>
+        <w:t xml:space="preserve"> e </w:t>
+      </w:r>
+      <w:r>
+        <w:rPr>
+          <w:rFonts w:ascii="Arial Nova Light" w:hAnsi="Arial Nova Light" w:cs="Arial"/>
+          <w:b/>
+          <w:bCs/>
+          <w:sz w:val="28"/>
+          <w:szCs w:val="28"/>
+        </w:rPr>
+        <w:t>testing.py</w:t>
+      </w:r>
+      <w:r>
+        <w:rPr>
+          <w:rFonts w:ascii="Arial Nova Light" w:hAnsi="Arial Nova Light" w:cs="Arial"/>
+          <w:sz w:val="28"/>
+          <w:szCs w:val="28"/>
+        </w:rPr>
+        <w:t>:</w:t>
+      </w:r>
+    </w:p>
+    <w:p>
+      <w:pPr>
+        <w:rPr>
+          <w:rFonts w:ascii="Arial Nova Light" w:hAnsi="Arial Nova Light" w:cs="Arial"/>
+          <w:sz w:val="28"/>
+          <w:szCs w:val="28"/>
+        </w:rPr>
+      </w:pPr>
+    </w:p>
+    <w:p>
+      <w:pPr>
+        <w:rPr>
+          <w:rFonts w:ascii="Arial Nova Light" w:hAnsi="Arial Nova Light" w:cs="Arial"/>
+          <w:b/>
+          <w:bCs/>
+          <w:sz w:val="32"/>
+          <w:szCs w:val="32"/>
+        </w:rPr>
+      </w:pPr>
+      <w:r>
+        <w:rPr>
+          <w:rFonts w:ascii="Arial Nova Light" w:hAnsi="Arial Nova Light" w:cs="Arial"/>
+          <w:b/>
+          <w:bCs/>
+          <w:sz w:val="32"/>
+          <w:szCs w:val="32"/>
+        </w:rPr>
+        <w:t>inference.py:</w:t>
+      </w:r>
+    </w:p>
+    <w:p>
+      <w:pPr>
+        <w:rPr>
+          <w:rFonts w:ascii="Arial Nova Light" w:hAnsi="Arial Nova Light" w:cs="Arial"/>
+          <w:sz w:val="28"/>
+          <w:szCs w:val="28"/>
+        </w:rPr>
+      </w:pPr>
+      <w:r>
+        <w:rPr>
+          <w:rFonts w:ascii="Arial Nova Light" w:hAnsi="Arial Nova Light" w:cs="Arial"/>
+          <w:noProof/>
+          <w:sz w:val="28"/>
+          <w:szCs w:val="28"/>
+        </w:rPr>
+        <w:drawing>
+          <wp:inline distT="0" distB="0" distL="0" distR="0" wp14:anchorId="029D604D" wp14:editId="4329642C">
+            <wp:extent cx="6638925" cy="3695700"/>
+            <wp:effectExtent l="0" t="0" r="9525" b="0"/>
+            <wp:docPr id="45" name="Picture 45"/>
+            <wp:cNvGraphicFramePr>
+              <a:graphicFrameLocks xmlns:a="http://schemas.openxmlformats.org/drawingml/2006/main" noChangeAspect="1"/>
+            </wp:cNvGraphicFramePr>
+            <a:graphic xmlns:a="http://schemas.openxmlformats.org/drawingml/2006/main">
+              <a:graphicData uri="http://schemas.openxmlformats.org/drawingml/2006/picture">
+                <pic:pic xmlns:pic="http://schemas.openxmlformats.org/drawingml/2006/picture">
+                  <pic:nvPicPr>
+                    <pic:cNvPr id="0" name="Picture 15"/>
+                    <pic:cNvPicPr>
+                      <a:picLocks noChangeAspect="1" noChangeArrowheads="1"/>
+                    </pic:cNvPicPr>
+                  </pic:nvPicPr>
+                  <pic:blipFill>
+                    <a:blip r:embed="rId35">
+                      <a:extLst>
+                        <a:ext uri="{28A0092B-C50C-407E-A947-70E740481C1C}">
+                          <a14:useLocalDpi xmlns:a14="http://schemas.microsoft.com/office/drawing/2010/main" val="0"/>
+                        </a:ext>
+                      </a:extLst>
+                    </a:blip>
+                    <a:srcRect/>
+                    <a:stretch>
+                      <a:fillRect/>
+                    </a:stretch>
+                  </pic:blipFill>
+                  <pic:spPr bwMode="auto">
+                    <a:xfrm>
+                      <a:off x="0" y="0"/>
+                      <a:ext cx="6638925" cy="3695700"/>
+                    </a:xfrm>
+                    <a:prstGeom prst="rect">
+                      <a:avLst/>
+                    </a:prstGeom>
+                    <a:noFill/>
+                    <a:ln>
+                      <a:noFill/>
+                    </a:ln>
+                  </pic:spPr>
+                </pic:pic>
+              </a:graphicData>
+            </a:graphic>
+          </wp:inline>
+        </w:drawing>
+      </w:r>
+    </w:p>
+    <w:p>
+      <w:pPr>
+        <w:rPr>
+          <w:rFonts w:ascii="Arial Nova Light" w:hAnsi="Arial Nova Light" w:cs="Arial"/>
+          <w:b/>
+          <w:bCs/>
+          <w:sz w:val="28"/>
+          <w:szCs w:val="28"/>
+        </w:rPr>
+      </w:pPr>
+      <w:r>
+        <w:rPr>
+          <w:rFonts w:ascii="Arial Nova Light" w:hAnsi="Arial Nova Light" w:cs="Arial"/>
+          <w:sz w:val="28"/>
+          <w:szCs w:val="28"/>
+        </w:rPr>
+        <w:t xml:space="preserve">In </w:t>
+      </w:r>
+      <w:r>
+        <w:rPr>
+          <w:rFonts w:ascii="Arial Nova Light" w:hAnsi="Arial Nova Light" w:cs="Arial"/>
+          <w:b/>
+          <w:bCs/>
+          <w:sz w:val="28"/>
+          <w:szCs w:val="28"/>
+        </w:rPr>
+        <w:t>inference.py</w:t>
+      </w:r>
+      <w:r>
+        <w:rPr>
+          <w:rFonts w:ascii="Arial Nova Light" w:hAnsi="Arial Nova Light" w:cs="Arial"/>
+          <w:sz w:val="28"/>
+          <w:szCs w:val="28"/>
+        </w:rPr>
+        <w:t>, come accennato</w:t>
+      </w:r>
+      <w:r>
+        <w:rPr>
+          <w:rFonts w:ascii="Arial Nova Light" w:hAnsi="Arial Nova Light" w:cs="Arial"/>
+          <w:sz w:val="28"/>
+          <w:szCs w:val="28"/>
+        </w:rPr>
+        <w:t xml:space="preserve"> precedentemente, è presente la classe Recognition</w:t>
+      </w:r>
+      <w:r>
+        <w:rPr>
+          <w:rFonts w:ascii="Arial Nova Light" w:hAnsi="Arial Nova Light" w:cs="Arial"/>
+          <w:sz w:val="28"/>
+          <w:szCs w:val="28"/>
+        </w:rPr>
+        <w:t xml:space="preserve">, che permette di effettuare la funzione di Natural Language Inference (NLI). Tale classe viene utilizzata per il testing </w:t>
+      </w:r>
+      <w:r>
+        <w:rPr>
+          <w:rFonts w:ascii="Arial Nova Light" w:hAnsi="Arial Nova Light" w:cs="Arial"/>
+          <w:sz w:val="28"/>
+          <w:szCs w:val="28"/>
+        </w:rPr>
+        <w:t xml:space="preserve">dei modelli di IR e di SA </w:t>
+      </w:r>
+      <w:r>
+        <w:rPr>
+          <w:rFonts w:ascii="Arial Nova Light" w:hAnsi="Arial Nova Light" w:cs="Arial"/>
+          <w:sz w:val="28"/>
+          <w:szCs w:val="28"/>
+        </w:rPr>
+        <w:t xml:space="preserve">nel file </w:t>
+      </w:r>
+      <w:r>
+        <w:rPr>
+          <w:rFonts w:ascii="Arial Nova Light" w:hAnsi="Arial Nova Light" w:cs="Arial"/>
+          <w:b/>
+          <w:bCs/>
+          <w:sz w:val="28"/>
+          <w:szCs w:val="28"/>
+        </w:rPr>
+        <w:t>testing.py</w:t>
+      </w:r>
+      <w:r>
+        <w:rPr>
+          <w:rFonts w:ascii="Arial Nova Light" w:hAnsi="Arial Nova Light" w:cs="Arial"/>
+          <w:sz w:val="28"/>
+          <w:szCs w:val="28"/>
+        </w:rPr>
+        <w:t>.</w:t>
+      </w:r>
+    </w:p>
+    <w:p>
+      <w:pPr>
+        <w:rPr>
+          <w:rFonts w:ascii="Arial Nova Light" w:hAnsi="Arial Nova Light" w:cs="Arial"/>
+          <w:b/>
+          <w:bCs/>
+          <w:sz w:val="32"/>
+          <w:szCs w:val="32"/>
+        </w:rPr>
+      </w:pPr>
+    </w:p>
+    <w:p>
+      <w:pPr>
+        <w:rPr>
+          <w:rFonts w:ascii="Arial Nova Light" w:hAnsi="Arial Nova Light" w:cs="Arial"/>
+          <w:b/>
+          <w:bCs/>
+          <w:sz w:val="32"/>
+          <w:szCs w:val="32"/>
+        </w:rPr>
+      </w:pPr>
+      <w:r>
+        <w:rPr>
+          <w:rFonts w:ascii="Arial Nova Light" w:hAnsi="Arial Nova Light" w:cs="Arial"/>
+          <w:b/>
+          <w:bCs/>
+          <w:sz w:val="32"/>
+          <w:szCs w:val="32"/>
+        </w:rPr>
+        <w:t>testing.py:</w:t>
+      </w:r>
+    </w:p>
+    <w:p>
+      <w:pPr>
+        <w:rPr>
+          <w:rFonts w:ascii="Arial Nova Light" w:hAnsi="Arial Nova Light" w:cs="Arial"/>
+          <w:sz w:val="28"/>
+          <w:szCs w:val="28"/>
+        </w:rPr>
+      </w:pPr>
+      <w:r>
+        <w:rPr>
+          <w:rFonts w:ascii="Arial Nova Light" w:hAnsi="Arial Nova Light" w:cs="Arial"/>
+          <w:noProof/>
+          <w:sz w:val="28"/>
+          <w:szCs w:val="28"/>
+        </w:rPr>
+        <w:drawing>
+          <wp:inline distT="0" distB="0" distL="0" distR="0" wp14:anchorId="423BEDDB" wp14:editId="01499ABD">
+            <wp:extent cx="3667125" cy="333375"/>
+            <wp:effectExtent l="0" t="0" r="9525" b="9525"/>
+            <wp:docPr id="30" name="Picture 30"/>
+            <wp:cNvGraphicFramePr>
+              <a:graphicFrameLocks xmlns:a="http://schemas.openxmlformats.org/drawingml/2006/main" noChangeAspect="1"/>
+            </wp:cNvGraphicFramePr>
+            <a:graphic xmlns:a="http://schemas.openxmlformats.org/drawingml/2006/main">
+              <a:graphicData uri="http://schemas.openxmlformats.org/drawingml/2006/picture">
+                <pic:pic xmlns:pic="http://schemas.openxmlformats.org/drawingml/2006/picture">
+                  <pic:nvPicPr>
+                    <pic:cNvPr id="0" name="Picture 11"/>
+                    <pic:cNvPicPr>
+                      <a:picLocks noChangeAspect="1" noChangeArrowheads="1"/>
+                    </pic:cNvPicPr>
+                  </pic:nvPicPr>
+                  <pic:blipFill>
+                    <a:blip r:embed="rId36">
+                      <a:extLst>
+                        <a:ext uri="{28A0092B-C50C-407E-A947-70E740481C1C}">
+                          <a14:useLocalDpi xmlns:a14="http://schemas.microsoft.com/office/drawing/2010/main" val="0"/>
+                        </a:ext>
+                      </a:extLst>
+                    </a:blip>
+                    <a:srcRect/>
+                    <a:stretch>
+                      <a:fillRect/>
+                    </a:stretch>
+                  </pic:blipFill>
+                  <pic:spPr bwMode="auto">
+                    <a:xfrm>
+                      <a:off x="0" y="0"/>
+                      <a:ext cx="3667125" cy="333375"/>
+                    </a:xfrm>
+                    <a:prstGeom prst="rect">
+                      <a:avLst/>
+                    </a:prstGeom>
+                    <a:noFill/>
+                    <a:ln>
+                      <a:noFill/>
+                    </a:ln>
+                  </pic:spPr>
+                </pic:pic>
+              </a:graphicData>
+            </a:graphic>
+          </wp:inline>
+        </w:drawing>
+      </w:r>
+    </w:p>
+    <w:p>
+      <w:pPr>
+        <w:rPr>
+          <w:rFonts w:ascii="Arial Nova Light" w:hAnsi="Arial Nova Light" w:cs="Arial"/>
+          <w:sz w:val="28"/>
+          <w:szCs w:val="28"/>
+        </w:rPr>
+      </w:pPr>
+      <w:r>
+        <w:rPr>
+          <w:rFonts w:ascii="Arial Nova Light" w:hAnsi="Arial Nova Light" w:cs="Arial"/>
+          <w:noProof/>
+          <w:sz w:val="28"/>
+          <w:szCs w:val="28"/>
+        </w:rPr>
+        <w:drawing>
+          <wp:inline distT="0" distB="0" distL="0" distR="0" wp14:anchorId="14B15643" wp14:editId="7D14E7B6">
+            <wp:extent cx="4029075" cy="323850"/>
+            <wp:effectExtent l="0" t="0" r="9525" b="0"/>
+            <wp:docPr id="33" name="Picture 33"/>
+            <wp:cNvGraphicFramePr>
+              <a:graphicFrameLocks xmlns:a="http://schemas.openxmlformats.org/drawingml/2006/main" noChangeAspect="1"/>
+            </wp:cNvGraphicFramePr>
+            <a:graphic xmlns:a="http://schemas.openxmlformats.org/drawingml/2006/main">
+              <a:graphicData uri="http://schemas.openxmlformats.org/drawingml/2006/picture">
+                <pic:pic xmlns:pic="http://schemas.openxmlformats.org/drawingml/2006/picture">
+                  <pic:nvPicPr>
+                    <pic:cNvPr id="0" name="Picture 12"/>
+                    <pic:cNvPicPr>
+                      <a:picLocks noChangeAspect="1" noChangeArrowheads="1"/>
+                    </pic:cNvPicPr>
+                  </pic:nvPicPr>
+                  <pic:blipFill>
+                    <a:blip r:embed="rId37">
+                      <a:extLst>
+                        <a:ext uri="{28A0092B-C50C-407E-A947-70E740481C1C}">
+                          <a14:useLocalDpi xmlns:a14="http://schemas.microsoft.com/office/drawing/2010/main" val="0"/>
+                        </a:ext>
+                      </a:extLst>
+                    </a:blip>
+                    <a:srcRect/>
+                    <a:stretch>
+                      <a:fillRect/>
+                    </a:stretch>
+                  </pic:blipFill>
+                  <pic:spPr bwMode="auto">
+                    <a:xfrm>
+                      <a:off x="0" y="0"/>
+                      <a:ext cx="4029075" cy="323850"/>
+                    </a:xfrm>
+                    <a:prstGeom prst="rect">
+                      <a:avLst/>
+                    </a:prstGeom>
+                    <a:noFill/>
+                    <a:ln>
+                      <a:noFill/>
+                    </a:ln>
+                  </pic:spPr>
+                </pic:pic>
+              </a:graphicData>
+            </a:graphic>
+          </wp:inline>
+        </w:drawing>
+      </w:r>
+    </w:p>
+    <w:p>
+      <w:pPr>
+        <w:rPr>
+          <w:rFonts w:ascii="Arial Nova Light" w:hAnsi="Arial Nova Light" w:cs="Arial"/>
+          <w:sz w:val="28"/>
+          <w:szCs w:val="28"/>
+        </w:rPr>
+      </w:pPr>
+      <w:r>
+        <w:rPr>
+          <w:rFonts w:ascii="Arial Nova Light" w:hAnsi="Arial Nova Light" w:cs="Arial"/>
+          <w:noProof/>
+          <w:sz w:val="28"/>
+          <w:szCs w:val="28"/>
+        </w:rPr>
+        <w:lastRenderedPageBreak/>
+        <w:drawing>
+          <wp:inline distT="0" distB="0" distL="0" distR="0" wp14:anchorId="473FE68C" wp14:editId="00132F84">
+            <wp:extent cx="5905500" cy="1466850"/>
+            <wp:effectExtent l="0" t="0" r="0" b="0"/>
+            <wp:docPr id="34" name="Picture 34"/>
+            <wp:cNvGraphicFramePr>
+              <a:graphicFrameLocks xmlns:a="http://schemas.openxmlformats.org/drawingml/2006/main" noChangeAspect="1"/>
+            </wp:cNvGraphicFramePr>
+            <a:graphic xmlns:a="http://schemas.openxmlformats.org/drawingml/2006/main">
+              <a:graphicData uri="http://schemas.openxmlformats.org/drawingml/2006/picture">
+                <pic:pic xmlns:pic="http://schemas.openxmlformats.org/drawingml/2006/picture">
+                  <pic:nvPicPr>
+                    <pic:cNvPr id="0" name="Picture 13"/>
+                    <pic:cNvPicPr>
+                      <a:picLocks noChangeAspect="1" noChangeArrowheads="1"/>
+                    </pic:cNvPicPr>
+                  </pic:nvPicPr>
+                  <pic:blipFill>
+                    <a:blip r:embed="rId38">
+                      <a:extLst>
+                        <a:ext uri="{28A0092B-C50C-407E-A947-70E740481C1C}">
+                          <a14:useLocalDpi xmlns:a14="http://schemas.microsoft.com/office/drawing/2010/main" val="0"/>
+                        </a:ext>
+                      </a:extLst>
+                    </a:blip>
+                    <a:srcRect/>
+                    <a:stretch>
+                      <a:fillRect/>
+                    </a:stretch>
+                  </pic:blipFill>
+                  <pic:spPr bwMode="auto">
+                    <a:xfrm>
+                      <a:off x="0" y="0"/>
+                      <a:ext cx="5905500" cy="1466850"/>
+                    </a:xfrm>
+                    <a:prstGeom prst="rect">
+                      <a:avLst/>
+                    </a:prstGeom>
+                    <a:noFill/>
+                    <a:ln>
+                      <a:noFill/>
+                    </a:ln>
+                  </pic:spPr>
+                </pic:pic>
+              </a:graphicData>
+            </a:graphic>
+          </wp:inline>
+        </w:drawing>
+      </w:r>
+    </w:p>
+    <w:p>
+      <w:pPr>
+        <w:rPr>
+          <w:rFonts w:ascii="Arial Nova Light" w:hAnsi="Arial Nova Light" w:cs="Arial"/>
+          <w:sz w:val="28"/>
+          <w:szCs w:val="28"/>
+        </w:rPr>
+      </w:pPr>
+      <w:r>
+        <w:rPr>
+          <w:rFonts w:ascii="Arial Nova Light" w:hAnsi="Arial Nova Light" w:cs="Arial"/>
+          <w:sz w:val="28"/>
+          <w:szCs w:val="28"/>
+        </w:rPr>
+        <w:t xml:space="preserve">Nel file </w:t>
+      </w:r>
+      <w:r>
+        <w:rPr>
+          <w:rFonts w:ascii="Arial Nova Light" w:hAnsi="Arial Nova Light" w:cs="Arial"/>
+          <w:b/>
+          <w:bCs/>
+          <w:sz w:val="28"/>
+          <w:szCs w:val="28"/>
+        </w:rPr>
+        <w:t>testing.py</w:t>
+      </w:r>
+      <w:r>
+        <w:rPr>
+          <w:rFonts w:ascii="Arial Nova Light" w:hAnsi="Arial Nova Light" w:cs="Arial"/>
+          <w:sz w:val="28"/>
+          <w:szCs w:val="28"/>
+        </w:rPr>
+        <w:t xml:space="preserve"> viene effettuato il testing del modello, rispettivamente modello di Intent Recognition (IR) tramite la funzione testing_intent e modello di Sentiment Analysis (SA) tramite la funzione testing_sentiment. Entrambe queste funzioni richiamano la funzione testing</w:t>
+      </w:r>
+      <w:r>
+        <w:rPr>
+          <w:rFonts w:ascii="Arial Nova Light" w:hAnsi="Arial Nova Light" w:cs="Arial"/>
+          <w:sz w:val="28"/>
+          <w:szCs w:val="28"/>
+        </w:rPr>
+        <w:t>_models</w:t>
+      </w:r>
+      <w:r>
+        <w:rPr>
+          <w:rFonts w:ascii="Arial Nova Light" w:hAnsi="Arial Nova Light" w:cs="Arial"/>
+          <w:sz w:val="28"/>
+          <w:szCs w:val="28"/>
+        </w:rPr>
+        <w:t>, che ha come parametri name che rappresenta se il testing è per l’intent o per il sentiment, e file che rappresenta il file passato per il testing.</w:t>
+      </w:r>
+    </w:p>
+    <w:p>
+      <w:pPr>
+        <w:rPr>
+          <w:rFonts w:ascii="Arial Nova Light" w:hAnsi="Arial Nova Light" w:cs="Arial"/>
+          <w:sz w:val="28"/>
+          <w:szCs w:val="28"/>
+        </w:rPr>
+      </w:pPr>
+    </w:p>
+    <w:p>
+      <w:pPr>
+        <w:rPr>
+          <w:rFonts w:ascii="Arial Nova Light" w:hAnsi="Arial Nova Light" w:cs="Arial"/>
+          <w:sz w:val="28"/>
+          <w:szCs w:val="28"/>
+        </w:rPr>
+      </w:pPr>
+    </w:p>
+    <w:p>
+      <w:pPr>
+        <w:rPr>
+          <w:rFonts w:ascii="Arial Nova Light" w:hAnsi="Arial Nova Light" w:cs="Arial"/>
+          <w:sz w:val="28"/>
+          <w:szCs w:val="28"/>
+        </w:rPr>
+      </w:pPr>
+    </w:p>
+    <w:p>
+      <w:pPr>
+        <w:rPr>
+          <w:rFonts w:ascii="Arial Nova Light" w:hAnsi="Arial Nova Light" w:cs="Arial"/>
+          <w:sz w:val="28"/>
+          <w:szCs w:val="28"/>
+        </w:rPr>
+      </w:pPr>
+    </w:p>
+    <w:p>
+      <w:pPr>
+        <w:rPr>
+          <w:rFonts w:ascii="Arial Nova Light" w:hAnsi="Arial Nova Light" w:cs="Arial"/>
+          <w:sz w:val="28"/>
+          <w:szCs w:val="28"/>
+        </w:rPr>
+      </w:pPr>
+    </w:p>
+    <w:p>
+      <w:pPr>
+        <w:rPr>
+          <w:rFonts w:ascii="Arial Nova Light" w:hAnsi="Arial Nova Light" w:cs="Arial"/>
+          <w:sz w:val="28"/>
+          <w:szCs w:val="28"/>
+        </w:rPr>
+      </w:pPr>
+    </w:p>
+    <w:p>
+      <w:pPr>
+        <w:rPr>
+          <w:rFonts w:ascii="Arial Nova Light" w:hAnsi="Arial Nova Light" w:cs="Arial"/>
+          <w:sz w:val="28"/>
+          <w:szCs w:val="28"/>
+        </w:rPr>
+      </w:pPr>
+    </w:p>
+    <w:p>
+      <w:pPr>
+        <w:rPr>
+          <w:rFonts w:ascii="Arial Nova Light" w:hAnsi="Arial Nova Light" w:cs="Arial"/>
+          <w:sz w:val="28"/>
+          <w:szCs w:val="28"/>
+        </w:rPr>
+      </w:pPr>
+    </w:p>
+    <w:p>
+      <w:pPr>
+        <w:rPr>
+          <w:rFonts w:ascii="Arial Nova Light" w:hAnsi="Arial Nova Light" w:cs="Arial"/>
+          <w:sz w:val="28"/>
+          <w:szCs w:val="28"/>
+        </w:rPr>
+      </w:pPr>
+    </w:p>
+    <w:p>
+      <w:pPr>
+        <w:rPr>
+          <w:rFonts w:ascii="Arial Nova Light" w:hAnsi="Arial Nova Light" w:cs="Arial"/>
+          <w:sz w:val="28"/>
+          <w:szCs w:val="28"/>
+        </w:rPr>
+      </w:pPr>
+    </w:p>
+    <w:p>
+      <w:pPr>
+        <w:rPr>
+          <w:rFonts w:ascii="Arial Nova Light" w:hAnsi="Arial Nova Light" w:cs="Arial"/>
+          <w:sz w:val="28"/>
+          <w:szCs w:val="28"/>
+        </w:rPr>
+      </w:pPr>
+    </w:p>
+    <w:p>
+      <w:pPr>
+        <w:rPr>
+          <w:rFonts w:ascii="Arial Nova Light" w:hAnsi="Arial Nova Light" w:cs="Arial"/>
+          <w:sz w:val="28"/>
+          <w:szCs w:val="28"/>
+        </w:rPr>
+      </w:pPr>
+    </w:p>
+    <w:p>
+      <w:pPr>
+        <w:rPr>
+          <w:rFonts w:ascii="Arial Nova Light" w:hAnsi="Arial Nova Light" w:cs="Arial"/>
+          <w:sz w:val="28"/>
+          <w:szCs w:val="28"/>
+        </w:rPr>
+      </w:pPr>
+    </w:p>
+    <w:p>
+      <w:pPr>
+        <w:rPr>
+          <w:rFonts w:ascii="Arial Nova Light" w:hAnsi="Arial Nova Light" w:cs="Arial"/>
+          <w:sz w:val="28"/>
+          <w:szCs w:val="28"/>
+        </w:rPr>
+      </w:pPr>
+    </w:p>
+    <w:p>
+      <w:pPr>
+        <w:rPr>
+          <w:rFonts w:ascii="Arial Nova Light" w:hAnsi="Arial Nova Light" w:cs="Arial"/>
+          <w:sz w:val="28"/>
+          <w:szCs w:val="28"/>
+        </w:rPr>
+      </w:pPr>
+    </w:p>
+    <w:p>
+      <w:pPr>
+        <w:rPr>
+          <w:rFonts w:ascii="Arial Nova Light" w:hAnsi="Arial Nova Light" w:cs="Arial"/>
+          <w:sz w:val="28"/>
+          <w:szCs w:val="28"/>
+        </w:rPr>
+      </w:pPr>
+    </w:p>
+    <w:p>
+      <w:pPr>
+        <w:rPr>
+          <w:rFonts w:ascii="Arial Nova Light" w:hAnsi="Arial Nova Light" w:cs="Arial"/>
+          <w:sz w:val="28"/>
+          <w:szCs w:val="28"/>
+        </w:rPr>
+      </w:pPr>
+    </w:p>
+    <w:p>
+      <w:pPr>
+        <w:rPr>
+          <w:rFonts w:ascii="Arial Nova Light" w:hAnsi="Arial Nova Light" w:cs="Arial"/>
+          <w:sz w:val="28"/>
+          <w:szCs w:val="28"/>
+        </w:rPr>
+      </w:pPr>
+    </w:p>
+    <w:p>
+      <w:pPr>
+        <w:rPr>
+          <w:rFonts w:ascii="Arial Nova Light" w:hAnsi="Arial Nova Light" w:cs="Arial"/>
+          <w:sz w:val="28"/>
+          <w:szCs w:val="28"/>
+        </w:rPr>
+      </w:pPr>
+    </w:p>
+    <w:p>
+      <w:pPr>
+        <w:rPr>
+          <w:rFonts w:ascii="Arial Nova Light" w:hAnsi="Arial Nova Light" w:cs="Arial"/>
+          <w:sz w:val="28"/>
+          <w:szCs w:val="28"/>
+        </w:rPr>
+      </w:pPr>
+    </w:p>
+    <w:p>
+      <w:pPr>
+        <w:rPr>
+          <w:rFonts w:ascii="Arial Nova Light" w:hAnsi="Arial Nova Light" w:cs="Arial"/>
+          <w:sz w:val="28"/>
+          <w:szCs w:val="28"/>
+        </w:rPr>
+      </w:pPr>
+    </w:p>
+    <w:p>
+      <w:pPr>
+        <w:rPr>
+          <w:rFonts w:ascii="Arial Nova Light" w:hAnsi="Arial Nova Light" w:cs="Arial"/>
+          <w:sz w:val="28"/>
+          <w:szCs w:val="28"/>
+        </w:rPr>
+      </w:pPr>
+    </w:p>
+    <w:p>
+      <w:pPr>
+        <w:spacing w:after="80" w:line="257" w:lineRule="auto"/>
+        <w:rPr>
+          <w:rFonts w:ascii="Arial Nova Light" w:hAnsi="Arial Nova Light"/>
+          <w:color w:val="C00000"/>
+          <w:sz w:val="44"/>
+          <w:szCs w:val="44"/>
+        </w:rPr>
+      </w:pPr>
+      <w:r>
+        <w:rPr>
+          <w:rFonts w:ascii="Arial Nova Light" w:hAnsi="Arial Nova Light"/>
+          <w:color w:val="C00000"/>
+          <w:sz w:val="44"/>
+          <w:szCs w:val="44"/>
+        </w:rPr>
+        <w:lastRenderedPageBreak/>
+        <w:t>Entities Extraction:</w:t>
+      </w:r>
+    </w:p>
+    <w:p>
+      <w:pPr>
+        <w:rPr>
+          <w:rFonts w:ascii="Arial Nova Light" w:hAnsi="Arial Nova Light" w:cs="Arial"/>
+          <w:sz w:val="28"/>
+          <w:szCs w:val="28"/>
+        </w:rPr>
+      </w:pPr>
+      <w:r>
+        <w:rPr>
+          <w:rFonts w:ascii="Arial Nova Light" w:hAnsi="Arial Nova Light"/>
+          <w:color w:val="000000" w:themeColor="text1"/>
+          <w:sz w:val="28"/>
+          <w:szCs w:val="28"/>
+        </w:rPr>
+        <w:t>Il testing</w:t>
+      </w:r>
+      <w:r>
+        <w:rPr>
+          <w:rFonts w:ascii="Arial Nova Light" w:hAnsi="Arial Nova Light"/>
+          <w:color w:val="000000" w:themeColor="text1"/>
+          <w:sz w:val="28"/>
+          <w:szCs w:val="28"/>
+        </w:rPr>
+        <w:t xml:space="preserve"> del modello di EE avviene attraverso </w:t>
+      </w:r>
+      <w:r>
+        <w:rPr>
+          <w:rFonts w:ascii="Arial Nova Light" w:hAnsi="Arial Nova Light" w:cs="Arial"/>
+          <w:sz w:val="28"/>
+          <w:szCs w:val="28"/>
+        </w:rPr>
+        <w:t>una classe, cioè</w:t>
+      </w:r>
+      <w:r>
+        <w:rPr>
+          <w:rFonts w:ascii="Arial Nova Light" w:hAnsi="Arial Nova Light" w:cs="Arial"/>
+          <w:sz w:val="28"/>
+          <w:szCs w:val="28"/>
+        </w:rPr>
+        <w:t xml:space="preserve"> SpacyTesting</w:t>
+      </w:r>
+      <w:r>
+        <w:rPr>
+          <w:rFonts w:ascii="Arial Nova Light" w:hAnsi="Arial Nova Light" w:cs="Arial"/>
+          <w:sz w:val="28"/>
+          <w:szCs w:val="28"/>
+        </w:rPr>
+        <w:t xml:space="preserve">, e i file </w:t>
+      </w:r>
+      <w:r>
+        <w:rPr>
+          <w:rFonts w:ascii="Arial Nova Light" w:hAnsi="Arial Nova Light" w:cs="Arial"/>
+          <w:b/>
+          <w:bCs/>
+          <w:sz w:val="28"/>
+          <w:szCs w:val="28"/>
+        </w:rPr>
+        <w:t>inference.py</w:t>
+      </w:r>
+      <w:r>
+        <w:rPr>
+          <w:rFonts w:ascii="Arial Nova Light" w:hAnsi="Arial Nova Light" w:cs="Arial"/>
+          <w:sz w:val="28"/>
+          <w:szCs w:val="28"/>
+        </w:rPr>
+        <w:t xml:space="preserve"> e </w:t>
+      </w:r>
+      <w:r>
+        <w:rPr>
+          <w:rFonts w:ascii="Arial Nova Light" w:hAnsi="Arial Nova Light" w:cs="Arial"/>
+          <w:b/>
+          <w:bCs/>
+          <w:sz w:val="28"/>
+          <w:szCs w:val="28"/>
+        </w:rPr>
+        <w:t>testing.py</w:t>
+      </w:r>
+      <w:r>
+        <w:rPr>
+          <w:rFonts w:ascii="Arial Nova Light" w:hAnsi="Arial Nova Light" w:cs="Arial"/>
+          <w:sz w:val="28"/>
+          <w:szCs w:val="28"/>
+        </w:rPr>
+        <w:t>:</w:t>
+      </w:r>
+    </w:p>
+    <w:p>
+      <w:pPr>
+        <w:spacing w:after="80" w:line="257" w:lineRule="auto"/>
+        <w:rPr>
+          <w:rFonts w:ascii="Arial Nova Light" w:hAnsi="Arial Nova Light"/>
+          <w:color w:val="000000" w:themeColor="text1"/>
+          <w:sz w:val="28"/>
+          <w:szCs w:val="28"/>
+        </w:rPr>
+      </w:pPr>
+    </w:p>
+    <w:p>
+      <w:pPr>
+        <w:rPr>
+          <w:rFonts w:ascii="Arial Nova Light" w:hAnsi="Arial Nova Light" w:cs="Arial"/>
+          <w:b/>
+          <w:bCs/>
+          <w:sz w:val="32"/>
+          <w:szCs w:val="32"/>
+        </w:rPr>
+      </w:pPr>
+      <w:r>
+        <w:rPr>
+          <w:rFonts w:ascii="Arial Nova Light" w:hAnsi="Arial Nova Light" w:cs="Arial"/>
+          <w:b/>
+          <w:bCs/>
+          <w:sz w:val="32"/>
+          <w:szCs w:val="32"/>
+        </w:rPr>
+        <w:t>inference.py:</w:t>
+      </w:r>
+    </w:p>
+    <w:p>
+      <w:pPr>
+        <w:rPr>
+          <w:rFonts w:ascii="Arial Nova Light" w:hAnsi="Arial Nova Light" w:cs="Arial"/>
+          <w:sz w:val="28"/>
+          <w:szCs w:val="28"/>
+        </w:rPr>
+      </w:pPr>
+      <w:r>
+        <w:rPr>
+          <w:rFonts w:ascii="Arial Nova Light" w:hAnsi="Arial Nova Light" w:cs="Arial"/>
+          <w:noProof/>
+          <w:sz w:val="28"/>
+          <w:szCs w:val="28"/>
+        </w:rPr>
+        <w:drawing>
+          <wp:inline distT="0" distB="0" distL="0" distR="0" wp14:anchorId="733FFE3E" wp14:editId="70E03A92">
+            <wp:extent cx="5829300" cy="5162550"/>
+            <wp:effectExtent l="0" t="0" r="0" b="0"/>
+            <wp:docPr id="46" name="Picture 46"/>
+            <wp:cNvGraphicFramePr>
+              <a:graphicFrameLocks xmlns:a="http://schemas.openxmlformats.org/drawingml/2006/main" noChangeAspect="1"/>
+            </wp:cNvGraphicFramePr>
+            <a:graphic xmlns:a="http://schemas.openxmlformats.org/drawingml/2006/main">
+              <a:graphicData uri="http://schemas.openxmlformats.org/drawingml/2006/picture">
+                <pic:pic xmlns:pic="http://schemas.openxmlformats.org/drawingml/2006/picture">
+                  <pic:nvPicPr>
+                    <pic:cNvPr id="0" name="Picture 16"/>
+                    <pic:cNvPicPr>
+                      <a:picLocks noChangeAspect="1" noChangeArrowheads="1"/>
+                    </pic:cNvPicPr>
+                  </pic:nvPicPr>
+                  <pic:blipFill>
+                    <a:blip r:embed="rId39">
+                      <a:extLst>
+                        <a:ext uri="{28A0092B-C50C-407E-A947-70E740481C1C}">
+                          <a14:useLocalDpi xmlns:a14="http://schemas.microsoft.com/office/drawing/2010/main" val="0"/>
+                        </a:ext>
+                      </a:extLst>
+                    </a:blip>
+                    <a:srcRect/>
+                    <a:stretch>
+                      <a:fillRect/>
+                    </a:stretch>
+                  </pic:blipFill>
+                  <pic:spPr bwMode="auto">
+                    <a:xfrm>
+                      <a:off x="0" y="0"/>
+                      <a:ext cx="5829300" cy="5162550"/>
+                    </a:xfrm>
+                    <a:prstGeom prst="rect">
+                      <a:avLst/>
+                    </a:prstGeom>
+                    <a:noFill/>
+                    <a:ln>
+                      <a:noFill/>
+                    </a:ln>
+                  </pic:spPr>
+                </pic:pic>
+              </a:graphicData>
+            </a:graphic>
+          </wp:inline>
+        </w:drawing>
+      </w:r>
+    </w:p>
+    <w:p>
+      <w:pPr>
+        <w:rPr>
+          <w:rFonts w:ascii="Arial Nova Light" w:hAnsi="Arial Nova Light" w:cs="Arial"/>
+          <w:sz w:val="28"/>
+          <w:szCs w:val="28"/>
+        </w:rPr>
+      </w:pPr>
+      <w:r>
+        <w:rPr>
+          <w:rFonts w:ascii="Arial Nova Light" w:hAnsi="Arial Nova Light" w:cs="Arial"/>
+          <w:noProof/>
+          <w:sz w:val="28"/>
+          <w:szCs w:val="28"/>
+        </w:rPr>
+        <w:drawing>
+          <wp:inline distT="0" distB="0" distL="0" distR="0" wp14:anchorId="24EA84CA" wp14:editId="29716087">
+            <wp:extent cx="1562100" cy="171450"/>
+            <wp:effectExtent l="0" t="0" r="0" b="0"/>
+            <wp:docPr id="47" name="Picture 47"/>
+            <wp:cNvGraphicFramePr>
+              <a:graphicFrameLocks xmlns:a="http://schemas.openxmlformats.org/drawingml/2006/main" noChangeAspect="1"/>
+            </wp:cNvGraphicFramePr>
+            <a:graphic xmlns:a="http://schemas.openxmlformats.org/drawingml/2006/main">
+              <a:graphicData uri="http://schemas.openxmlformats.org/drawingml/2006/picture">
+                <pic:pic xmlns:pic="http://schemas.openxmlformats.org/drawingml/2006/picture">
+                  <pic:nvPicPr>
+                    <pic:cNvPr id="0" name="Picture 17"/>
+                    <pic:cNvPicPr>
+                      <a:picLocks noChangeAspect="1" noChangeArrowheads="1"/>
+                    </pic:cNvPicPr>
+                  </pic:nvPicPr>
+                  <pic:blipFill>
+                    <a:blip r:embed="rId40">
+                      <a:extLst>
+                        <a:ext uri="{28A0092B-C50C-407E-A947-70E740481C1C}">
+                          <a14:useLocalDpi xmlns:a14="http://schemas.microsoft.com/office/drawing/2010/main" val="0"/>
+                        </a:ext>
+                      </a:extLst>
+                    </a:blip>
+                    <a:srcRect/>
+                    <a:stretch>
+                      <a:fillRect/>
+                    </a:stretch>
+                  </pic:blipFill>
+                  <pic:spPr bwMode="auto">
+                    <a:xfrm>
+                      <a:off x="0" y="0"/>
+                      <a:ext cx="1562100" cy="171450"/>
+                    </a:xfrm>
+                    <a:prstGeom prst="rect">
+                      <a:avLst/>
+                    </a:prstGeom>
+                    <a:noFill/>
+                    <a:ln>
+                      <a:noFill/>
+                    </a:ln>
+                  </pic:spPr>
+                </pic:pic>
+              </a:graphicData>
+            </a:graphic>
+          </wp:inline>
+        </w:drawing>
+      </w:r>
+    </w:p>
+    <w:p>
+      <w:pPr>
+        <w:rPr>
+          <w:rFonts w:ascii="Arial Nova Light" w:hAnsi="Arial Nova Light" w:cs="Arial"/>
+          <w:b/>
+          <w:bCs/>
+          <w:sz w:val="28"/>
+          <w:szCs w:val="28"/>
+        </w:rPr>
+      </w:pPr>
+      <w:r>
+        <w:rPr>
+          <w:rFonts w:ascii="Arial Nova Light" w:hAnsi="Arial Nova Light" w:cs="Arial"/>
+          <w:sz w:val="28"/>
+          <w:szCs w:val="28"/>
+        </w:rPr>
+        <w:t xml:space="preserve">In </w:t>
+      </w:r>
+      <w:r>
+        <w:rPr>
+          <w:rFonts w:ascii="Arial Nova Light" w:hAnsi="Arial Nova Light" w:cs="Arial"/>
+          <w:b/>
+          <w:bCs/>
+          <w:sz w:val="28"/>
+          <w:szCs w:val="28"/>
+        </w:rPr>
+        <w:t>inference.py</w:t>
+      </w:r>
+      <w:r>
+        <w:rPr>
+          <w:rFonts w:ascii="Arial Nova Light" w:hAnsi="Arial Nova Light" w:cs="Arial"/>
+          <w:sz w:val="28"/>
+          <w:szCs w:val="28"/>
+        </w:rPr>
+        <w:t xml:space="preserve"> è presente la classe </w:t>
+      </w:r>
+      <w:r>
+        <w:rPr>
+          <w:rFonts w:ascii="Arial Nova Light" w:hAnsi="Arial Nova Light" w:cs="Arial"/>
+          <w:sz w:val="28"/>
+          <w:szCs w:val="28"/>
+        </w:rPr>
+        <w:t>SpacyTesting</w:t>
+      </w:r>
+      <w:r>
+        <w:rPr>
+          <w:rFonts w:ascii="Arial Nova Light" w:hAnsi="Arial Nova Light" w:cs="Arial"/>
+          <w:sz w:val="28"/>
+          <w:szCs w:val="28"/>
+        </w:rPr>
+        <w:t>, che</w:t>
+      </w:r>
+      <w:r>
+        <w:rPr>
+          <w:rFonts w:ascii="Arial Nova Light" w:hAnsi="Arial Nova Light" w:cs="Arial"/>
+          <w:sz w:val="28"/>
+          <w:szCs w:val="28"/>
+        </w:rPr>
+        <w:t>, come la classe Recognition,</w:t>
+      </w:r>
+      <w:r>
+        <w:rPr>
+          <w:rFonts w:ascii="Arial Nova Light" w:hAnsi="Arial Nova Light" w:cs="Arial"/>
+          <w:sz w:val="28"/>
+          <w:szCs w:val="28"/>
+        </w:rPr>
+        <w:t xml:space="preserve"> permette di effettuare la funzione di Natural Language Inference (NLI). Tale classe viene utilizzata per il testing </w:t>
+      </w:r>
+      <w:r>
+        <w:rPr>
+          <w:rFonts w:ascii="Arial Nova Light" w:hAnsi="Arial Nova Light" w:cs="Arial"/>
+          <w:sz w:val="28"/>
+          <w:szCs w:val="28"/>
+        </w:rPr>
+        <w:t xml:space="preserve">del modello di EE </w:t>
+      </w:r>
+      <w:r>
+        <w:rPr>
+          <w:rFonts w:ascii="Arial Nova Light" w:hAnsi="Arial Nova Light" w:cs="Arial"/>
+          <w:sz w:val="28"/>
+          <w:szCs w:val="28"/>
+        </w:rPr>
+        <w:t xml:space="preserve">nel file </w:t>
+      </w:r>
+      <w:r>
+        <w:rPr>
+          <w:rFonts w:ascii="Arial Nova Light" w:hAnsi="Arial Nova Light" w:cs="Arial"/>
+          <w:b/>
+          <w:bCs/>
+          <w:sz w:val="28"/>
+          <w:szCs w:val="28"/>
+        </w:rPr>
+        <w:t>testing.py</w:t>
+      </w:r>
+      <w:r>
+        <w:rPr>
+          <w:rFonts w:ascii="Arial Nova Light" w:hAnsi="Arial Nova Light" w:cs="Arial"/>
+          <w:sz w:val="28"/>
+          <w:szCs w:val="28"/>
+        </w:rPr>
+        <w:t>.</w:t>
+      </w:r>
+    </w:p>
+    <w:p>
+      <w:pPr>
+        <w:rPr>
+          <w:rFonts w:ascii="Arial Nova Light" w:hAnsi="Arial Nova Light" w:cs="Arial"/>
+          <w:b/>
+          <w:bCs/>
+          <w:sz w:val="32"/>
+          <w:szCs w:val="32"/>
+        </w:rPr>
+      </w:pPr>
+    </w:p>
+    <w:p>
+      <w:pPr>
+        <w:rPr>
+          <w:rFonts w:ascii="Arial Nova Light" w:hAnsi="Arial Nova Light" w:cs="Arial"/>
+          <w:b/>
+          <w:bCs/>
+          <w:sz w:val="32"/>
+          <w:szCs w:val="32"/>
+        </w:rPr>
+      </w:pPr>
+      <w:r>
+        <w:rPr>
+          <w:rFonts w:ascii="Arial Nova Light" w:hAnsi="Arial Nova Light" w:cs="Arial"/>
+          <w:b/>
+          <w:bCs/>
+          <w:sz w:val="32"/>
+          <w:szCs w:val="32"/>
+        </w:rPr>
+        <w:t>testing.py:</w:t>
+      </w:r>
+    </w:p>
+    <w:p>
+      <w:pPr>
+        <w:rPr>
+          <w:rFonts w:ascii="Arial Nova Light" w:hAnsi="Arial Nova Light" w:cs="Arial"/>
+          <w:sz w:val="28"/>
+          <w:szCs w:val="28"/>
+        </w:rPr>
+      </w:pPr>
+      <w:r>
+        <w:rPr>
+          <w:rFonts w:ascii="Arial Nova Light" w:hAnsi="Arial Nova Light" w:cs="Arial"/>
+          <w:noProof/>
+          <w:sz w:val="28"/>
+          <w:szCs w:val="28"/>
+        </w:rPr>
+        <w:drawing>
+          <wp:inline distT="0" distB="0" distL="0" distR="0" wp14:anchorId="1742DACA" wp14:editId="0ACA89B7">
+            <wp:extent cx="1571625" cy="581025"/>
+            <wp:effectExtent l="0" t="0" r="9525" b="9525"/>
+            <wp:docPr id="44" name="Picture 44"/>
+            <wp:cNvGraphicFramePr>
+              <a:graphicFrameLocks xmlns:a="http://schemas.openxmlformats.org/drawingml/2006/main" noChangeAspect="1"/>
+            </wp:cNvGraphicFramePr>
+            <a:graphic xmlns:a="http://schemas.openxmlformats.org/drawingml/2006/main">
+              <a:graphicData uri="http://schemas.openxmlformats.org/drawingml/2006/picture">
+                <pic:pic xmlns:pic="http://schemas.openxmlformats.org/drawingml/2006/picture">
+                  <pic:nvPicPr>
+                    <pic:cNvPr id="0" name="Picture 14"/>
+                    <pic:cNvPicPr>
+                      <a:picLocks noChangeAspect="1" noChangeArrowheads="1"/>
+                    </pic:cNvPicPr>
+                  </pic:nvPicPr>
+                  <pic:blipFill>
+                    <a:blip r:embed="rId41">
+                      <a:extLst>
+                        <a:ext uri="{28A0092B-C50C-407E-A947-70E740481C1C}">
+                          <a14:useLocalDpi xmlns:a14="http://schemas.microsoft.com/office/drawing/2010/main" val="0"/>
+                        </a:ext>
+                      </a:extLst>
+                    </a:blip>
+                    <a:srcRect/>
+                    <a:stretch>
+                      <a:fillRect/>
+                    </a:stretch>
+                  </pic:blipFill>
+                  <pic:spPr bwMode="auto">
+                    <a:xfrm>
+                      <a:off x="0" y="0"/>
+                      <a:ext cx="1571625" cy="581025"/>
+                    </a:xfrm>
+                    <a:prstGeom prst="rect">
+                      <a:avLst/>
+                    </a:prstGeom>
+                    <a:noFill/>
+                    <a:ln>
+                      <a:noFill/>
+                    </a:ln>
+                  </pic:spPr>
+                </pic:pic>
+              </a:graphicData>
+            </a:graphic>
+          </wp:inline>
+        </w:drawing>
+      </w:r>
+    </w:p>
+    <w:p>
+      <w:pPr>
+        <w:rPr>
+          <w:rFonts w:ascii="Arial Nova Light" w:hAnsi="Arial Nova Light" w:cs="Arial"/>
+          <w:sz w:val="28"/>
+          <w:szCs w:val="28"/>
+        </w:rPr>
+      </w:pPr>
+      <w:r>
+        <w:rPr>
+          <w:rFonts w:ascii="Arial Nova Light" w:hAnsi="Arial Nova Light" w:cs="Arial"/>
+          <w:sz w:val="28"/>
+          <w:szCs w:val="28"/>
+        </w:rPr>
+        <w:t xml:space="preserve">Nel file </w:t>
+      </w:r>
+      <w:r>
+        <w:rPr>
+          <w:rFonts w:ascii="Arial Nova Light" w:hAnsi="Arial Nova Light" w:cs="Arial"/>
+          <w:b/>
+          <w:bCs/>
+          <w:sz w:val="28"/>
+          <w:szCs w:val="28"/>
+        </w:rPr>
+        <w:t>testing.py</w:t>
+      </w:r>
+      <w:r>
+        <w:rPr>
+          <w:rFonts w:ascii="Arial Nova Light" w:hAnsi="Arial Nova Light" w:cs="Arial"/>
+          <w:sz w:val="28"/>
+          <w:szCs w:val="28"/>
+        </w:rPr>
+        <w:t xml:space="preserve"> viene effettuato il testing del modello</w:t>
+      </w:r>
+      <w:r>
+        <w:rPr>
+          <w:rFonts w:ascii="Arial Nova Light" w:hAnsi="Arial Nova Light" w:cs="Arial"/>
+          <w:sz w:val="28"/>
+          <w:szCs w:val="28"/>
+        </w:rPr>
+        <w:t xml:space="preserve"> di EE</w:t>
+      </w:r>
+      <w:r>
+        <w:rPr>
+          <w:rFonts w:ascii="Arial Nova Light" w:hAnsi="Arial Nova Light" w:cs="Arial"/>
+          <w:sz w:val="28"/>
+          <w:szCs w:val="28"/>
+        </w:rPr>
+        <w:t xml:space="preserve"> tramite la funzione testing_</w:t>
+      </w:r>
+      <w:r>
+        <w:rPr>
+          <w:rFonts w:ascii="Arial Nova Light" w:hAnsi="Arial Nova Light" w:cs="Arial"/>
+          <w:sz w:val="28"/>
+          <w:szCs w:val="28"/>
+        </w:rPr>
+        <w:t>entities</w:t>
+      </w:r>
+      <w:r>
+        <w:rPr>
+          <w:rFonts w:ascii="Arial Nova Light" w:hAnsi="Arial Nova Light" w:cs="Arial"/>
+          <w:sz w:val="28"/>
+          <w:szCs w:val="28"/>
+        </w:rPr>
+        <w:t xml:space="preserve">. </w:t>
+      </w:r>
+      <w:r>
+        <w:rPr>
+          <w:rFonts w:ascii="Arial Nova Light" w:hAnsi="Arial Nova Light" w:cs="Arial"/>
+          <w:sz w:val="28"/>
+          <w:szCs w:val="28"/>
+        </w:rPr>
+        <w:t xml:space="preserve">Questa funzione richiama la funzione run presente nel file </w:t>
+      </w:r>
+      <w:r>
+        <w:rPr>
+          <w:rFonts w:ascii="Arial Nova Light" w:hAnsi="Arial Nova Light" w:cs="Arial"/>
+          <w:b/>
+          <w:bCs/>
+          <w:sz w:val="28"/>
+          <w:szCs w:val="28"/>
+        </w:rPr>
+        <w:t>inference.py</w:t>
+      </w:r>
+      <w:r>
+        <w:rPr>
+          <w:rFonts w:ascii="Arial Nova Light" w:hAnsi="Arial Nova Light" w:cs="Arial"/>
+          <w:sz w:val="28"/>
+          <w:szCs w:val="28"/>
+        </w:rPr>
+        <w:t xml:space="preserve"> definita nella classe SpacyTesting</w:t>
+      </w:r>
+      <w:r>
+        <w:rPr>
+          <w:rFonts w:ascii="Arial Nova Light" w:hAnsi="Arial Nova Light" w:cs="Arial"/>
+          <w:sz w:val="28"/>
+          <w:szCs w:val="28"/>
+        </w:rPr>
+        <w:t>.</w:t>
       </w:r>
     </w:p>
     <w:sectPr>

</xml_diff>

<commit_message>
Versione 1.4 dei documenti
</commit_message>
<xml_diff>
--- a/documentation/Documento_tecnico_NLPWebPlatform.docx
+++ b/documentation/Documento_tecnico_NLPWebPlatform.docx
@@ -84,7 +84,23 @@
           <w:sz w:val="28"/>
           <w:szCs w:val="28"/>
         </w:rPr>
-        <w:t xml:space="preserve">a in Python che offre diversi servizi, tra cui la gestione di Intents, Entities e Training Phrases </w:t>
+        <w:t xml:space="preserve">a in Python che offre diversi servizi, tra cui la gestione di Intents, Entities e </w:t>
+      </w:r>
+      <w:r>
+        <w:rPr>
+          <w:rFonts w:ascii="Arial Nova Light" w:hAnsi="Arial Nova Light"/>
+          <w:sz w:val="28"/>
+          <w:szCs w:val="28"/>
+        </w:rPr>
+        <w:t>Dataset</w:t>
+      </w:r>
+      <w:r>
+        <w:rPr>
+          <w:rFonts w:ascii="Arial Nova Light" w:hAnsi="Arial Nova Light"/>
+          <w:sz w:val="28"/>
+          <w:szCs w:val="28"/>
+        </w:rPr>
+        <w:t xml:space="preserve">s </w:t>
       </w:r>
       <w:r>
         <w:rPr>
@@ -125,6 +141,14 @@
           <w:szCs w:val="28"/>
         </w:rPr>
         <w:t>in un Database NoSQL</w:t>
+      </w:r>
+      <w:r>
+        <w:rPr>
+          <w:rFonts w:ascii="Arial Nova Light" w:hAnsi="Arial Nova Light"/>
+          <w:sz w:val="28"/>
+          <w:szCs w:val="28"/>
+        </w:rPr>
+        <w:t xml:space="preserve"> (MongoDB)</w:t>
       </w:r>
       <w:r>
         <w:rPr>
@@ -477,17 +501,7 @@
           <w:sz w:val="28"/>
           <w:szCs w:val="28"/>
         </w:rPr>
-        <w:t>crud_tables_management</w:t>
-      </w:r>
-      <w:r>
-        <w:rPr>
-          <w:rFonts w:ascii="Arial Nova Light" w:hAnsi="Arial Nova Light"/>
-          <w:b/>
-          <w:bCs/>
-          <w:sz w:val="28"/>
-          <w:szCs w:val="28"/>
-        </w:rPr>
-        <w:t>.py</w:t>
+        <w:t>crud_tables_management.py</w:t>
       </w:r>
       <w:r>
         <w:rPr>
@@ -505,17 +519,7 @@
           <w:sz w:val="28"/>
           <w:szCs w:val="28"/>
         </w:rPr>
-        <w:t>download_erasure</w:t>
-      </w:r>
-      <w:r>
-        <w:rPr>
-          <w:rFonts w:ascii="Arial Nova Light" w:hAnsi="Arial Nova Light"/>
-          <w:b/>
-          <w:bCs/>
-          <w:sz w:val="28"/>
-          <w:szCs w:val="28"/>
-        </w:rPr>
-        <w:t>.py</w:t>
+        <w:t>download_erasure.py</w:t>
       </w:r>
       <w:r>
         <w:rPr>
@@ -533,17 +537,7 @@
           <w:sz w:val="28"/>
           <w:szCs w:val="28"/>
         </w:rPr>
-        <w:t>plot_results</w:t>
-      </w:r>
-      <w:r>
-        <w:rPr>
-          <w:rFonts w:ascii="Arial Nova Light" w:hAnsi="Arial Nova Light"/>
-          <w:b/>
-          <w:bCs/>
-          <w:sz w:val="28"/>
-          <w:szCs w:val="28"/>
-        </w:rPr>
-        <w:t>.py</w:t>
+        <w:t>plot_results.py</w:t>
       </w:r>
       <w:r>
         <w:rPr>
@@ -561,17 +555,7 @@
           <w:sz w:val="28"/>
           <w:szCs w:val="28"/>
         </w:rPr>
-        <w:t>testing</w:t>
-      </w:r>
-      <w:r>
-        <w:rPr>
-          <w:rFonts w:ascii="Arial Nova Light" w:hAnsi="Arial Nova Light"/>
-          <w:b/>
-          <w:bCs/>
-          <w:sz w:val="28"/>
-          <w:szCs w:val="28"/>
-        </w:rPr>
-        <w:t>.py</w:t>
+        <w:t>testing.py</w:t>
       </w:r>
       <w:r>
         <w:rPr>
@@ -589,17 +573,7 @@
           <w:sz w:val="28"/>
           <w:szCs w:val="28"/>
         </w:rPr>
-        <w:t>training</w:t>
-      </w:r>
-      <w:r>
-        <w:rPr>
-          <w:rFonts w:ascii="Arial Nova Light" w:hAnsi="Arial Nova Light"/>
-          <w:b/>
-          <w:bCs/>
-          <w:sz w:val="28"/>
-          <w:szCs w:val="28"/>
-        </w:rPr>
-        <w:t>.py</w:t>
+        <w:t>training.py</w:t>
       </w:r>
       <w:r>
         <w:rPr>
@@ -1277,10 +1251,10 @@
           <w:szCs w:val="28"/>
         </w:rPr>
         <w:drawing>
-          <wp:inline distT="0" distB="0" distL="0" distR="0" wp14:anchorId="51FE18EC" wp14:editId="3E0FF14E">
-            <wp:extent cx="6638925" cy="3352800"/>
-            <wp:effectExtent l="0" t="0" r="9525" b="0"/>
-            <wp:docPr id="41" name="Picture 41"/>
+          <wp:inline distT="0" distB="0" distL="0" distR="0" wp14:anchorId="7A45FBE3" wp14:editId="121BFA1B">
+            <wp:extent cx="6705600" cy="3486150"/>
+            <wp:effectExtent l="0" t="0" r="0" b="0"/>
+            <wp:docPr id="5" name="Picture 5"/>
             <wp:cNvGraphicFramePr>
               <a:graphicFrameLocks xmlns:a="http://schemas.openxmlformats.org/drawingml/2006/main" noChangeAspect="1"/>
             </wp:cNvGraphicFramePr>
@@ -1288,7 +1262,7 @@
               <a:graphicData uri="http://schemas.openxmlformats.org/drawingml/2006/picture">
                 <pic:pic xmlns:pic="http://schemas.openxmlformats.org/drawingml/2006/picture">
                   <pic:nvPicPr>
-                    <pic:cNvPr id="0" name="Picture 10"/>
+                    <pic:cNvPr id="0" name="Picture 1"/>
                     <pic:cNvPicPr>
                       <a:picLocks noChangeAspect="1" noChangeArrowheads="1"/>
                     </pic:cNvPicPr>
@@ -1309,7 +1283,7 @@
                   <pic:spPr bwMode="auto">
                     <a:xfrm>
                       <a:off x="0" y="0"/>
-                      <a:ext cx="6638925" cy="3352800"/>
+                      <a:ext cx="6722935" cy="3495162"/>
                     </a:xfrm>
                     <a:prstGeom prst="rect">
                       <a:avLst/>
@@ -1346,10 +1320,10 @@
         </w:rPr>
         <w:lastRenderedPageBreak/>
         <w:drawing>
-          <wp:inline distT="0" distB="0" distL="0" distR="0" wp14:anchorId="564D43BD" wp14:editId="0717CABB">
-            <wp:extent cx="6638925" cy="3495675"/>
-            <wp:effectExtent l="0" t="0" r="9525" b="9525"/>
-            <wp:docPr id="42" name="Picture 42"/>
+          <wp:inline distT="0" distB="0" distL="0" distR="0" wp14:anchorId="71843716" wp14:editId="3D006B70">
+            <wp:extent cx="6715125" cy="2895600"/>
+            <wp:effectExtent l="0" t="0" r="9525" b="0"/>
+            <wp:docPr id="7" name="Picture 7"/>
             <wp:cNvGraphicFramePr>
               <a:graphicFrameLocks xmlns:a="http://schemas.openxmlformats.org/drawingml/2006/main" noChangeAspect="1"/>
             </wp:cNvGraphicFramePr>
@@ -1357,7 +1331,7 @@
               <a:graphicData uri="http://schemas.openxmlformats.org/drawingml/2006/picture">
                 <pic:pic xmlns:pic="http://schemas.openxmlformats.org/drawingml/2006/picture">
                   <pic:nvPicPr>
-                    <pic:cNvPr id="0" name="Picture 11"/>
+                    <pic:cNvPr id="0" name="Picture 2"/>
                     <pic:cNvPicPr>
                       <a:picLocks noChangeAspect="1" noChangeArrowheads="1"/>
                     </pic:cNvPicPr>
@@ -1378,7 +1352,7 @@
                   <pic:spPr bwMode="auto">
                     <a:xfrm>
                       <a:off x="0" y="0"/>
-                      <a:ext cx="6638925" cy="3495675"/>
+                      <a:ext cx="6715125" cy="2895600"/>
                     </a:xfrm>
                     <a:prstGeom prst="rect">
                       <a:avLst/>
@@ -1408,20 +1382,79 @@
       <w:r>
         <w:rPr>
           <w:rFonts w:ascii="Arial Nova Light" w:hAnsi="Arial Nova Light"/>
-          <w:color w:val="000000" w:themeColor="text1"/>
-          <w:sz w:val="28"/>
-          <w:szCs w:val="28"/>
-        </w:rPr>
-        <w:t xml:space="preserve">La funzione sign_up gestisce la pagina dove è possibile registrarsi al sito. </w:t>
-      </w:r>
-      <w:r>
-        <w:rPr>
-          <w:rFonts w:ascii="Arial Nova Light" w:hAnsi="Arial Nova Light"/>
-          <w:color w:val="000000" w:themeColor="text1"/>
-          <w:sz w:val="28"/>
-          <w:szCs w:val="28"/>
-        </w:rPr>
-        <w:t xml:space="preserve">Se sono state inserite delle credenziali, la funzione controlla se </w:t>
+          <w:noProof/>
+          <w:color w:val="000000" w:themeColor="text1"/>
+          <w:sz w:val="28"/>
+          <w:szCs w:val="28"/>
+        </w:rPr>
+        <w:drawing>
+          <wp:inline distT="0" distB="0" distL="0" distR="0" wp14:anchorId="1693BE48" wp14:editId="7AD2ADE0">
+            <wp:extent cx="6715125" cy="219075"/>
+            <wp:effectExtent l="0" t="0" r="9525" b="9525"/>
+            <wp:docPr id="21" name="Picture 21"/>
+            <wp:cNvGraphicFramePr>
+              <a:graphicFrameLocks xmlns:a="http://schemas.openxmlformats.org/drawingml/2006/main" noChangeAspect="1"/>
+            </wp:cNvGraphicFramePr>
+            <a:graphic xmlns:a="http://schemas.openxmlformats.org/drawingml/2006/main">
+              <a:graphicData uri="http://schemas.openxmlformats.org/drawingml/2006/picture">
+                <pic:pic xmlns:pic="http://schemas.openxmlformats.org/drawingml/2006/picture">
+                  <pic:nvPicPr>
+                    <pic:cNvPr id="0" name="Picture 4"/>
+                    <pic:cNvPicPr>
+                      <a:picLocks noChangeAspect="1" noChangeArrowheads="1"/>
+                    </pic:cNvPicPr>
+                  </pic:nvPicPr>
+                  <pic:blipFill>
+                    <a:blip r:embed="rId14">
+                      <a:extLst>
+                        <a:ext uri="{28A0092B-C50C-407E-A947-70E740481C1C}">
+                          <a14:useLocalDpi xmlns:a14="http://schemas.microsoft.com/office/drawing/2010/main" val="0"/>
+                        </a:ext>
+                      </a:extLst>
+                    </a:blip>
+                    <a:srcRect/>
+                    <a:stretch>
+                      <a:fillRect/>
+                    </a:stretch>
+                  </pic:blipFill>
+                  <pic:spPr bwMode="auto">
+                    <a:xfrm>
+                      <a:off x="0" y="0"/>
+                      <a:ext cx="7362468" cy="240194"/>
+                    </a:xfrm>
+                    <a:prstGeom prst="rect">
+                      <a:avLst/>
+                    </a:prstGeom>
+                    <a:noFill/>
+                    <a:ln>
+                      <a:noFill/>
+                    </a:ln>
+                  </pic:spPr>
+                </pic:pic>
+              </a:graphicData>
+            </a:graphic>
+          </wp:inline>
+        </w:drawing>
+      </w:r>
+    </w:p>
+    <w:p>
+      <w:pPr>
+        <w:spacing w:after="80" w:line="257" w:lineRule="auto"/>
+        <w:rPr>
+          <w:rFonts w:ascii="Arial Nova Light" w:hAnsi="Arial Nova Light"/>
+          <w:color w:val="000000" w:themeColor="text1"/>
+          <w:sz w:val="28"/>
+          <w:szCs w:val="28"/>
+        </w:rPr>
+      </w:pPr>
+      <w:r>
+        <w:rPr>
+          <w:rFonts w:ascii="Arial Nova Light" w:hAnsi="Arial Nova Light"/>
+          <w:color w:val="000000" w:themeColor="text1"/>
+          <w:sz w:val="28"/>
+          <w:szCs w:val="28"/>
+        </w:rPr>
+        <w:t xml:space="preserve">La funzione sign_up gestisce la pagina dove è possibile registrarsi al sito. Se sono state inserite delle credenziali, la funzione controlla se </w:t>
       </w:r>
       <w:r>
         <w:rPr>
@@ -1594,7 +1627,7 @@
                     </pic:cNvPicPr>
                   </pic:nvPicPr>
                   <pic:blipFill>
-                    <a:blip r:embed="rId14">
+                    <a:blip r:embed="rId15">
                       <a:extLst>
                         <a:ext uri="{28A0092B-C50C-407E-A947-70E740481C1C}">
                           <a14:useLocalDpi xmlns:a14="http://schemas.microsoft.com/office/drawing/2010/main" val="0"/>
@@ -1643,17 +1676,7 @@
           <w:sz w:val="28"/>
           <w:szCs w:val="28"/>
         </w:rPr>
-        <w:t xml:space="preserve">La funzione validation gestisce la pagina per la validazione al sito. Seguendo il link inviato tramite email si verrà indirizzati a questa pagina, dove avverrà la registrazione: si inserirà l’utente da validare nella collezione users, da users_to_validate, e si eliminerà </w:t>
-      </w:r>
-      <w:r>
-        <w:rPr>
-          <w:rFonts w:ascii="Arial Nova Light" w:hAnsi="Arial Nova Light"/>
-          <w:color w:val="000000" w:themeColor="text1"/>
-          <w:sz w:val="28"/>
-          <w:szCs w:val="28"/>
-        </w:rPr>
-        <w:lastRenderedPageBreak/>
-        <w:t xml:space="preserve">conseguentemente l’utente da users_to_validate. Se l’utente non è presente </w:t>
+        <w:t xml:space="preserve">La funzione validation gestisce la pagina per la validazione al sito. Seguendo il link inviato tramite email si verrà indirizzati a questa pagina, dove avverrà la registrazione: si inserirà l’utente da validare nella collezione users, da users_to_validate, e si eliminerà conseguentemente l’utente da users_to_validate. Se l’utente non è presente </w:t>
       </w:r>
       <w:r>
         <w:rPr>
@@ -1745,7 +1768,7 @@
                     </pic:cNvPicPr>
                   </pic:nvPicPr>
                   <pic:blipFill>
-                    <a:blip r:embed="rId15">
+                    <a:blip r:embed="rId16">
                       <a:extLst>
                         <a:ext uri="{28A0092B-C50C-407E-A947-70E740481C1C}">
                           <a14:useLocalDpi xmlns:a14="http://schemas.microsoft.com/office/drawing/2010/main" val="0"/>
@@ -1868,7 +1891,7 @@
                     </pic:cNvPicPr>
                   </pic:nvPicPr>
                   <pic:blipFill>
-                    <a:blip r:embed="rId16">
+                    <a:blip r:embed="rId17">
                       <a:extLst>
                         <a:ext uri="{28A0092B-C50C-407E-A947-70E740481C1C}">
                           <a14:useLocalDpi xmlns:a14="http://schemas.microsoft.com/office/drawing/2010/main" val="0"/>
@@ -1936,7 +1959,7 @@
                     </pic:cNvPicPr>
                   </pic:nvPicPr>
                   <pic:blipFill>
-                    <a:blip r:embed="rId17">
+                    <a:blip r:embed="rId18">
                       <a:extLst>
                         <a:ext uri="{28A0092B-C50C-407E-A947-70E740481C1C}">
                           <a14:useLocalDpi xmlns:a14="http://schemas.microsoft.com/office/drawing/2010/main" val="0"/>
@@ -2061,16 +2084,7 @@
           <w:sz w:val="28"/>
           <w:szCs w:val="28"/>
         </w:rPr>
-        <w:t xml:space="preserve"> </w:t>
-      </w:r>
-      <w:r>
-        <w:rPr>
-          <w:rFonts w:ascii="Arial Nova Light" w:hAnsi="Arial Nova Light"/>
-          <w:color w:val="000000" w:themeColor="text1"/>
-          <w:sz w:val="28"/>
-          <w:szCs w:val="28"/>
-        </w:rPr>
-        <w:t>del database MongoDB</w:t>
+        <w:t xml:space="preserve"> del database MongoDB</w:t>
       </w:r>
       <w:r>
         <w:rPr>
@@ -2081,6 +2095,17 @@
         </w:rPr>
         <w:t>, in caso queste collezioni siano vuote.</w:t>
       </w:r>
+    </w:p>
+    <w:p>
+      <w:pPr>
+        <w:spacing w:after="80" w:line="257" w:lineRule="auto"/>
+        <w:rPr>
+          <w:rFonts w:ascii="Arial Nova Light" w:hAnsi="Arial Nova Light"/>
+          <w:color w:val="000000" w:themeColor="text1"/>
+          <w:sz w:val="28"/>
+          <w:szCs w:val="28"/>
+        </w:rPr>
+      </w:pPr>
     </w:p>
     <w:p>
       <w:pPr>
@@ -2198,7 +2223,7 @@
                     </pic:cNvPicPr>
                   </pic:nvPicPr>
                   <pic:blipFill>
-                    <a:blip r:embed="rId18">
+                    <a:blip r:embed="rId19">
                       <a:extLst>
                         <a:ext uri="{28A0092B-C50C-407E-A947-70E740481C1C}">
                           <a14:useLocalDpi xmlns:a14="http://schemas.microsoft.com/office/drawing/2010/main" val="0"/>
@@ -2249,10 +2274,10 @@
           <w:szCs w:val="28"/>
         </w:rPr>
         <w:drawing>
-          <wp:inline distT="0" distB="0" distL="0" distR="0" wp14:anchorId="479AF6C4" wp14:editId="7B7C8D1D">
-            <wp:extent cx="6638925" cy="3524250"/>
+          <wp:inline distT="0" distB="0" distL="0" distR="0" wp14:anchorId="2FBF76CB" wp14:editId="25E3AC2C">
+            <wp:extent cx="6638925" cy="3714750"/>
             <wp:effectExtent l="0" t="0" r="9525" b="0"/>
-            <wp:docPr id="52" name="Picture 52"/>
+            <wp:docPr id="55" name="Picture 55"/>
             <wp:cNvGraphicFramePr>
               <a:graphicFrameLocks xmlns:a="http://schemas.openxmlformats.org/drawingml/2006/main" noChangeAspect="1"/>
             </wp:cNvGraphicFramePr>
@@ -2260,75 +2285,7 @@
               <a:graphicData uri="http://schemas.openxmlformats.org/drawingml/2006/picture">
                 <pic:pic xmlns:pic="http://schemas.openxmlformats.org/drawingml/2006/picture">
                   <pic:nvPicPr>
-                    <pic:cNvPr id="0" name="Picture 17"/>
-                    <pic:cNvPicPr>
-                      <a:picLocks noChangeAspect="1" noChangeArrowheads="1"/>
-                    </pic:cNvPicPr>
-                  </pic:nvPicPr>
-                  <pic:blipFill>
-                    <a:blip r:embed="rId19">
-                      <a:extLst>
-                        <a:ext uri="{28A0092B-C50C-407E-A947-70E740481C1C}">
-                          <a14:useLocalDpi xmlns:a14="http://schemas.microsoft.com/office/drawing/2010/main" val="0"/>
-                        </a:ext>
-                      </a:extLst>
-                    </a:blip>
-                    <a:srcRect/>
-                    <a:stretch>
-                      <a:fillRect/>
-                    </a:stretch>
-                  </pic:blipFill>
-                  <pic:spPr bwMode="auto">
-                    <a:xfrm>
-                      <a:off x="0" y="0"/>
-                      <a:ext cx="6638925" cy="3524250"/>
-                    </a:xfrm>
-                    <a:prstGeom prst="rect">
-                      <a:avLst/>
-                    </a:prstGeom>
-                    <a:noFill/>
-                    <a:ln>
-                      <a:noFill/>
-                    </a:ln>
-                  </pic:spPr>
-                </pic:pic>
-              </a:graphicData>
-            </a:graphic>
-          </wp:inline>
-        </w:drawing>
-      </w:r>
-    </w:p>
-    <w:p>
-      <w:pPr>
-        <w:spacing w:after="80" w:line="257" w:lineRule="auto"/>
-        <w:rPr>
-          <w:rFonts w:ascii="Arial Nova Light" w:hAnsi="Arial Nova Light"/>
-          <w:color w:val="000000" w:themeColor="text1"/>
-          <w:sz w:val="28"/>
-          <w:szCs w:val="28"/>
-        </w:rPr>
-      </w:pPr>
-      <w:r>
-        <w:rPr>
-          <w:rFonts w:ascii="Arial Nova Light" w:hAnsi="Arial Nova Light"/>
-          <w:noProof/>
-          <w:color w:val="000000" w:themeColor="text1"/>
-          <w:sz w:val="28"/>
-          <w:szCs w:val="28"/>
-        </w:rPr>
-        <w:drawing>
-          <wp:inline distT="0" distB="0" distL="0" distR="0" wp14:anchorId="2EC6E0F0" wp14:editId="2A7CAE66">
-            <wp:extent cx="4619625" cy="1295400"/>
-            <wp:effectExtent l="0" t="0" r="9525" b="0"/>
-            <wp:docPr id="53" name="Picture 53"/>
-            <wp:cNvGraphicFramePr>
-              <a:graphicFrameLocks xmlns:a="http://schemas.openxmlformats.org/drawingml/2006/main" noChangeAspect="1"/>
-            </wp:cNvGraphicFramePr>
-            <a:graphic xmlns:a="http://schemas.openxmlformats.org/drawingml/2006/main">
-              <a:graphicData uri="http://schemas.openxmlformats.org/drawingml/2006/picture">
-                <pic:pic xmlns:pic="http://schemas.openxmlformats.org/drawingml/2006/picture">
-                  <pic:nvPicPr>
-                    <pic:cNvPr id="0" name="Picture 18"/>
+                    <pic:cNvPr id="0" name="Picture 5"/>
                     <pic:cNvPicPr>
                       <a:picLocks noChangeAspect="1" noChangeArrowheads="1"/>
                     </pic:cNvPicPr>
@@ -2349,7 +2306,7 @@
                   <pic:spPr bwMode="auto">
                     <a:xfrm>
                       <a:off x="0" y="0"/>
-                      <a:ext cx="4619625" cy="1295400"/>
+                      <a:ext cx="6638925" cy="3714750"/>
                     </a:xfrm>
                     <a:prstGeom prst="rect">
                       <a:avLst/>
@@ -2379,236 +2336,16 @@
       <w:r>
         <w:rPr>
           <w:rFonts w:ascii="Arial Nova Light" w:hAnsi="Arial Nova Light"/>
-          <w:color w:val="000000" w:themeColor="text1"/>
-          <w:sz w:val="28"/>
-          <w:szCs w:val="28"/>
-        </w:rPr>
-        <w:t xml:space="preserve">La funzione intents controlla la pagina dove è possibile gestire la collezione intents del database MongoDB. In questa funzione, così come nelle funzioni entities e training_phrases, viene gestita efficientemente la paginazione. La gestione vera e propria degli intents, però, avviene nelle funzioni post_intents_table e get_intents_table, presenti nel file </w:t>
-      </w:r>
-      <w:r>
-        <w:rPr>
-          <w:rFonts w:ascii="Arial Nova Light" w:hAnsi="Arial Nova Light"/>
-          <w:b/>
-          <w:bCs/>
-          <w:color w:val="000000" w:themeColor="text1"/>
-          <w:sz w:val="28"/>
-          <w:szCs w:val="28"/>
-        </w:rPr>
-        <w:t>crud_tables_management.py</w:t>
-      </w:r>
-      <w:r>
-        <w:rPr>
-          <w:rFonts w:ascii="Arial Nova Light" w:hAnsi="Arial Nova Light"/>
-          <w:color w:val="000000" w:themeColor="text1"/>
-          <w:sz w:val="28"/>
-          <w:szCs w:val="28"/>
-        </w:rPr>
-        <w:t xml:space="preserve">. Infatti, tramite la funzione </w:t>
-      </w:r>
-      <w:r>
-        <w:rPr>
-          <w:rFonts w:ascii="Arial Nova Light" w:hAnsi="Arial Nova Light"/>
-          <w:color w:val="000000" w:themeColor="text1"/>
-          <w:sz w:val="28"/>
-          <w:szCs w:val="28"/>
-        </w:rPr>
-        <w:lastRenderedPageBreak/>
-        <w:t>post_intents_table è possibile inserire, modificare, cancellare (uno o tutti) intents. Conseguentemente, se viene cancellato o modificato un intent, verrà rimosso dall</w:t>
-      </w:r>
-      <w:r>
-        <w:rPr>
-          <w:rFonts w:ascii="Arial Nova Light" w:hAnsi="Arial Nova Light"/>
-          <w:color w:val="000000" w:themeColor="text1"/>
-          <w:sz w:val="28"/>
-          <w:szCs w:val="28"/>
-        </w:rPr>
-        <w:t>e</w:t>
-      </w:r>
-      <w:r>
-        <w:rPr>
-          <w:rFonts w:ascii="Arial Nova Light" w:hAnsi="Arial Nova Light"/>
-          <w:color w:val="000000" w:themeColor="text1"/>
-          <w:sz w:val="28"/>
-          <w:szCs w:val="28"/>
-        </w:rPr>
-        <w:t xml:space="preserve"> training phrase</w:t>
-      </w:r>
-      <w:r>
-        <w:rPr>
-          <w:rFonts w:ascii="Arial Nova Light" w:hAnsi="Arial Nova Light"/>
-          <w:color w:val="000000" w:themeColor="text1"/>
-          <w:sz w:val="28"/>
-          <w:szCs w:val="28"/>
-        </w:rPr>
-        <w:t>s</w:t>
-      </w:r>
-      <w:r>
-        <w:rPr>
-          <w:rFonts w:ascii="Arial Nova Light" w:hAnsi="Arial Nova Light"/>
-          <w:color w:val="000000" w:themeColor="text1"/>
-          <w:sz w:val="28"/>
-          <w:szCs w:val="28"/>
-        </w:rPr>
-        <w:t xml:space="preserve"> in cui è presente, per evitare errori di qualsiasi tipo</w:t>
-      </w:r>
-      <w:r>
-        <w:rPr>
-          <w:rFonts w:ascii="Arial Nova Light" w:hAnsi="Arial Nova Light"/>
-          <w:color w:val="000000" w:themeColor="text1"/>
-          <w:sz w:val="28"/>
-          <w:szCs w:val="28"/>
-        </w:rPr>
-        <w:t>, così come</w:t>
-      </w:r>
-      <w:r>
-        <w:rPr>
-          <w:rFonts w:ascii="Arial Nova Light" w:hAnsi="Arial Nova Light"/>
-          <w:color w:val="000000" w:themeColor="text1"/>
-          <w:sz w:val="28"/>
-          <w:szCs w:val="28"/>
-        </w:rPr>
-        <w:t xml:space="preserve"> per le entities.</w:t>
-      </w:r>
-      <w:r>
-        <w:rPr>
-          <w:rFonts w:ascii="Arial Nova Light" w:hAnsi="Arial Nova Light"/>
-          <w:color w:val="000000" w:themeColor="text1"/>
-          <w:sz w:val="28"/>
-          <w:szCs w:val="28"/>
-        </w:rPr>
-        <w:t xml:space="preserve"> Inoltre non è possibile inserire o modificare intents con un nome uguale a quello di un altro intent presente nella collezione, ed è possibile inserire intents </w:t>
-      </w:r>
-      <w:r>
-        <w:rPr>
-          <w:rFonts w:ascii="Arial Nova Light" w:hAnsi="Arial Nova Light"/>
-          <w:color w:val="000000" w:themeColor="text1"/>
-          <w:sz w:val="28"/>
-          <w:szCs w:val="28"/>
-        </w:rPr>
-        <w:t xml:space="preserve">solo </w:t>
-      </w:r>
-      <w:r>
-        <w:rPr>
-          <w:rFonts w:ascii="Arial Nova Light" w:hAnsi="Arial Nova Light"/>
-          <w:color w:val="000000" w:themeColor="text1"/>
-          <w:sz w:val="28"/>
-          <w:szCs w:val="28"/>
-        </w:rPr>
-        <w:t>a partire da questi caratteri: [</w:t>
-      </w:r>
-      <w:r>
-        <w:rPr>
-          <w:rFonts w:ascii="Arial Nova Light" w:hAnsi="Arial Nova Light"/>
-          <w:color w:val="000000" w:themeColor="text1"/>
-          <w:sz w:val="28"/>
-          <w:szCs w:val="28"/>
-        </w:rPr>
-        <w:t>a-zA-Z0-9àèÈéÉìòù</w:t>
-      </w:r>
-      <w:r>
-        <w:rPr>
-          <w:rFonts w:ascii="Arial Nova Light" w:hAnsi="Arial Nova Light"/>
-          <w:color w:val="000000" w:themeColor="text1"/>
-          <w:sz w:val="28"/>
-          <w:szCs w:val="28"/>
-        </w:rPr>
-        <w:t xml:space="preserve">]. Queste osservazioni sono valide anche per le entities e per le training phrases, tranne per il fatto che queste ultime possono essere inserite </w:t>
-      </w:r>
-      <w:r>
-        <w:rPr>
-          <w:rFonts w:ascii="Arial Nova Light" w:hAnsi="Arial Nova Light"/>
-          <w:color w:val="000000" w:themeColor="text1"/>
-          <w:sz w:val="28"/>
-          <w:szCs w:val="28"/>
-        </w:rPr>
-        <w:t xml:space="preserve">solo </w:t>
-      </w:r>
-      <w:r>
-        <w:rPr>
-          <w:rFonts w:ascii="Arial Nova Light" w:hAnsi="Arial Nova Light"/>
-          <w:color w:val="000000" w:themeColor="text1"/>
-          <w:sz w:val="28"/>
-          <w:szCs w:val="28"/>
-        </w:rPr>
-        <w:t xml:space="preserve">a partire da questi caratteri: </w:t>
-      </w:r>
-      <w:r>
-        <w:rPr>
-          <w:rFonts w:ascii="Arial Nova Light" w:hAnsi="Arial Nova Light"/>
-          <w:color w:val="000000" w:themeColor="text1"/>
-          <w:sz w:val="28"/>
-          <w:szCs w:val="28"/>
-        </w:rPr>
-        <w:t>[a-zA-Z0-9àèÈéÉìòù .:,;!?]</w:t>
-      </w:r>
-      <w:r>
-        <w:rPr>
-          <w:rFonts w:ascii="Arial Nova Light" w:hAnsi="Arial Nova Light"/>
-          <w:color w:val="000000" w:themeColor="text1"/>
-          <w:sz w:val="28"/>
-          <w:szCs w:val="28"/>
-        </w:rPr>
-        <w:t>.</w:t>
-      </w:r>
-    </w:p>
-    <w:p>
-      <w:pPr>
-        <w:spacing w:after="80" w:line="257" w:lineRule="auto"/>
-        <w:rPr>
-          <w:rFonts w:ascii="Arial Nova Light" w:hAnsi="Arial Nova Light"/>
-          <w:color w:val="000000" w:themeColor="text1"/>
-          <w:sz w:val="28"/>
-          <w:szCs w:val="28"/>
-        </w:rPr>
-      </w:pPr>
-    </w:p>
-    <w:p>
-      <w:pPr>
-        <w:spacing w:after="80" w:line="257" w:lineRule="auto"/>
-        <w:rPr>
-          <w:rFonts w:ascii="Arial Nova Light" w:hAnsi="Arial Nova Light"/>
-          <w:b/>
-          <w:bCs/>
-          <w:color w:val="000000" w:themeColor="text1"/>
-          <w:sz w:val="32"/>
-          <w:szCs w:val="32"/>
-        </w:rPr>
-      </w:pPr>
-      <w:r>
-        <w:rPr>
-          <w:rFonts w:ascii="Arial Nova Light" w:hAnsi="Arial Nova Light"/>
-          <w:b/>
-          <w:bCs/>
-          <w:color w:val="000000" w:themeColor="text1"/>
-          <w:sz w:val="32"/>
-          <w:szCs w:val="32"/>
-        </w:rPr>
-        <w:t>entities</w:t>
-      </w:r>
-    </w:p>
-    <w:p>
-      <w:pPr>
-        <w:spacing w:after="80" w:line="257" w:lineRule="auto"/>
-        <w:rPr>
-          <w:rFonts w:ascii="Arial Nova Light" w:hAnsi="Arial Nova Light"/>
-          <w:color w:val="000000" w:themeColor="text1"/>
-          <w:sz w:val="28"/>
-          <w:szCs w:val="28"/>
-        </w:rPr>
-      </w:pPr>
-      <w:r>
-        <w:rPr>
-          <w:rFonts w:ascii="Arial Nova Light" w:hAnsi="Arial Nova Light"/>
           <w:noProof/>
           <w:color w:val="000000" w:themeColor="text1"/>
           <w:sz w:val="28"/>
           <w:szCs w:val="28"/>
         </w:rPr>
         <w:drawing>
-          <wp:inline distT="0" distB="0" distL="0" distR="0" wp14:anchorId="3A658AB7" wp14:editId="5C6E361C">
-            <wp:extent cx="6648450" cy="3619500"/>
-            <wp:effectExtent l="0" t="0" r="0" b="0"/>
-            <wp:docPr id="54" name="Picture 54"/>
+          <wp:inline distT="0" distB="0" distL="0" distR="0" wp14:anchorId="1FCBDD2D" wp14:editId="05603C53">
+            <wp:extent cx="6638925" cy="2047875"/>
+            <wp:effectExtent l="0" t="0" r="9525" b="9525"/>
+            <wp:docPr id="57" name="Picture 57"/>
             <wp:cNvGraphicFramePr>
               <a:graphicFrameLocks xmlns:a="http://schemas.openxmlformats.org/drawingml/2006/main" noChangeAspect="1"/>
             </wp:cNvGraphicFramePr>
@@ -2616,7 +2353,7 @@
               <a:graphicData uri="http://schemas.openxmlformats.org/drawingml/2006/picture">
                 <pic:pic xmlns:pic="http://schemas.openxmlformats.org/drawingml/2006/picture">
                   <pic:nvPicPr>
-                    <pic:cNvPr id="0" name="Picture 19"/>
+                    <pic:cNvPr id="0" name="Picture 6"/>
                     <pic:cNvPicPr>
                       <a:picLocks noChangeAspect="1" noChangeArrowheads="1"/>
                     </pic:cNvPicPr>
@@ -2637,7 +2374,7 @@
                   <pic:spPr bwMode="auto">
                     <a:xfrm>
                       <a:off x="0" y="0"/>
-                      <a:ext cx="6648450" cy="3619500"/>
+                      <a:ext cx="6638925" cy="2047875"/>
                     </a:xfrm>
                     <a:prstGeom prst="rect">
                       <a:avLst/>
@@ -2667,16 +2404,236 @@
       <w:r>
         <w:rPr>
           <w:rFonts w:ascii="Arial Nova Light" w:hAnsi="Arial Nova Light"/>
+          <w:color w:val="000000" w:themeColor="text1"/>
+          <w:sz w:val="28"/>
+          <w:szCs w:val="28"/>
+        </w:rPr>
+        <w:lastRenderedPageBreak/>
+        <w:t xml:space="preserve">La funzione intents controlla la pagina dove è possibile gestire la collezione intents del database MongoDB. In questa funzione, così come nelle funzioni entities e training_phrases, viene gestita efficientemente la paginazione. La gestione vera e propria degli intents, però, avviene nelle funzioni post_intents_table e get_intents_table, presenti nel file </w:t>
+      </w:r>
+      <w:r>
+        <w:rPr>
+          <w:rFonts w:ascii="Arial Nova Light" w:hAnsi="Arial Nova Light"/>
+          <w:b/>
+          <w:bCs/>
+          <w:color w:val="000000" w:themeColor="text1"/>
+          <w:sz w:val="28"/>
+          <w:szCs w:val="28"/>
+        </w:rPr>
+        <w:t>crud_tables_management.py</w:t>
+      </w:r>
+      <w:r>
+        <w:rPr>
+          <w:rFonts w:ascii="Arial Nova Light" w:hAnsi="Arial Nova Light"/>
+          <w:color w:val="000000" w:themeColor="text1"/>
+          <w:sz w:val="28"/>
+          <w:szCs w:val="28"/>
+        </w:rPr>
+        <w:t>. Infatti, tramite la funzione post_intents_table è possibile inserire, modificare, cancellare (uno o tutti) intents. Conseguentemente, se viene cancellato o modificato un intent, verrà rimosso dall</w:t>
+      </w:r>
+      <w:r>
+        <w:rPr>
+          <w:rFonts w:ascii="Arial Nova Light" w:hAnsi="Arial Nova Light"/>
+          <w:color w:val="000000" w:themeColor="text1"/>
+          <w:sz w:val="28"/>
+          <w:szCs w:val="28"/>
+        </w:rPr>
+        <w:t>e</w:t>
+      </w:r>
+      <w:r>
+        <w:rPr>
+          <w:rFonts w:ascii="Arial Nova Light" w:hAnsi="Arial Nova Light"/>
+          <w:color w:val="000000" w:themeColor="text1"/>
+          <w:sz w:val="28"/>
+          <w:szCs w:val="28"/>
+        </w:rPr>
+        <w:t xml:space="preserve"> training phrase</w:t>
+      </w:r>
+      <w:r>
+        <w:rPr>
+          <w:rFonts w:ascii="Arial Nova Light" w:hAnsi="Arial Nova Light"/>
+          <w:color w:val="000000" w:themeColor="text1"/>
+          <w:sz w:val="28"/>
+          <w:szCs w:val="28"/>
+        </w:rPr>
+        <w:t>s</w:t>
+      </w:r>
+      <w:r>
+        <w:rPr>
+          <w:rFonts w:ascii="Arial Nova Light" w:hAnsi="Arial Nova Light"/>
+          <w:color w:val="000000" w:themeColor="text1"/>
+          <w:sz w:val="28"/>
+          <w:szCs w:val="28"/>
+        </w:rPr>
+        <w:t xml:space="preserve"> dei datasets</w:t>
+      </w:r>
+      <w:r>
+        <w:rPr>
+          <w:rFonts w:ascii="Arial Nova Light" w:hAnsi="Arial Nova Light"/>
+          <w:color w:val="000000" w:themeColor="text1"/>
+          <w:sz w:val="28"/>
+          <w:szCs w:val="28"/>
+        </w:rPr>
+        <w:t xml:space="preserve"> in cui è presente, per evitare errori di qualsiasi tipo</w:t>
+      </w:r>
+      <w:r>
+        <w:rPr>
+          <w:rFonts w:ascii="Arial Nova Light" w:hAnsi="Arial Nova Light"/>
+          <w:color w:val="000000" w:themeColor="text1"/>
+          <w:sz w:val="28"/>
+          <w:szCs w:val="28"/>
+        </w:rPr>
+        <w:t>, così come</w:t>
+      </w:r>
+      <w:r>
+        <w:rPr>
+          <w:rFonts w:ascii="Arial Nova Light" w:hAnsi="Arial Nova Light"/>
+          <w:color w:val="000000" w:themeColor="text1"/>
+          <w:sz w:val="28"/>
+          <w:szCs w:val="28"/>
+        </w:rPr>
+        <w:t xml:space="preserve"> per le entities.</w:t>
+      </w:r>
+      <w:r>
+        <w:rPr>
+          <w:rFonts w:ascii="Arial Nova Light" w:hAnsi="Arial Nova Light"/>
+          <w:color w:val="000000" w:themeColor="text1"/>
+          <w:sz w:val="28"/>
+          <w:szCs w:val="28"/>
+        </w:rPr>
+        <w:t xml:space="preserve"> Inoltre non è possibile inserire o modificare intents con un nome uguale a quello di un altro intent presente nella collezione, ed è possibile inserire intents </w:t>
+      </w:r>
+      <w:r>
+        <w:rPr>
+          <w:rFonts w:ascii="Arial Nova Light" w:hAnsi="Arial Nova Light"/>
+          <w:color w:val="000000" w:themeColor="text1"/>
+          <w:sz w:val="28"/>
+          <w:szCs w:val="28"/>
+        </w:rPr>
+        <w:t xml:space="preserve">solo </w:t>
+      </w:r>
+      <w:r>
+        <w:rPr>
+          <w:rFonts w:ascii="Arial Nova Light" w:hAnsi="Arial Nova Light"/>
+          <w:color w:val="000000" w:themeColor="text1"/>
+          <w:sz w:val="28"/>
+          <w:szCs w:val="28"/>
+        </w:rPr>
+        <w:t>a partire da questi caratteri: [</w:t>
+      </w:r>
+      <w:r>
+        <w:rPr>
+          <w:rFonts w:ascii="Arial Nova Light" w:hAnsi="Arial Nova Light"/>
+          <w:color w:val="000000" w:themeColor="text1"/>
+          <w:sz w:val="28"/>
+          <w:szCs w:val="28"/>
+        </w:rPr>
+        <w:t>a-zA-Z0-9àèÈéÉìòù</w:t>
+      </w:r>
+      <w:r>
+        <w:rPr>
+          <w:rFonts w:ascii="Arial Nova Light" w:hAnsi="Arial Nova Light"/>
+          <w:color w:val="000000" w:themeColor="text1"/>
+          <w:sz w:val="28"/>
+          <w:szCs w:val="28"/>
+        </w:rPr>
+        <w:t xml:space="preserve">]. Queste osservazioni sono valide anche per le entities e per le training phrases, tranne per il fatto che queste ultime possono essere inserite </w:t>
+      </w:r>
+      <w:r>
+        <w:rPr>
+          <w:rFonts w:ascii="Arial Nova Light" w:hAnsi="Arial Nova Light"/>
+          <w:color w:val="000000" w:themeColor="text1"/>
+          <w:sz w:val="28"/>
+          <w:szCs w:val="28"/>
+        </w:rPr>
+        <w:t xml:space="preserve">solo </w:t>
+      </w:r>
+      <w:r>
+        <w:rPr>
+          <w:rFonts w:ascii="Arial Nova Light" w:hAnsi="Arial Nova Light"/>
+          <w:color w:val="000000" w:themeColor="text1"/>
+          <w:sz w:val="28"/>
+          <w:szCs w:val="28"/>
+        </w:rPr>
+        <w:t xml:space="preserve">a partire da questi caratteri: </w:t>
+      </w:r>
+      <w:r>
+        <w:rPr>
+          <w:rFonts w:ascii="Arial Nova Light" w:hAnsi="Arial Nova Light"/>
+          <w:color w:val="000000" w:themeColor="text1"/>
+          <w:sz w:val="28"/>
+          <w:szCs w:val="28"/>
+        </w:rPr>
+        <w:t>[a-zA-Z0-9àèÈéÉìòù .:,;!?]</w:t>
+      </w:r>
+      <w:r>
+        <w:rPr>
+          <w:rFonts w:ascii="Arial Nova Light" w:hAnsi="Arial Nova Light"/>
+          <w:color w:val="000000" w:themeColor="text1"/>
+          <w:sz w:val="28"/>
+          <w:szCs w:val="28"/>
+        </w:rPr>
+        <w:t>.</w:t>
+      </w:r>
+    </w:p>
+    <w:p>
+      <w:pPr>
+        <w:spacing w:after="80" w:line="257" w:lineRule="auto"/>
+        <w:rPr>
+          <w:rFonts w:ascii="Arial Nova Light" w:hAnsi="Arial Nova Light"/>
+          <w:color w:val="000000" w:themeColor="text1"/>
+          <w:sz w:val="28"/>
+          <w:szCs w:val="28"/>
+        </w:rPr>
+      </w:pPr>
+    </w:p>
+    <w:p>
+      <w:pPr>
+        <w:spacing w:after="80" w:line="257" w:lineRule="auto"/>
+        <w:rPr>
+          <w:rFonts w:ascii="Arial Nova Light" w:hAnsi="Arial Nova Light"/>
+          <w:b/>
+          <w:bCs/>
+          <w:color w:val="000000" w:themeColor="text1"/>
+          <w:sz w:val="32"/>
+          <w:szCs w:val="32"/>
+        </w:rPr>
+      </w:pPr>
+      <w:r>
+        <w:rPr>
+          <w:rFonts w:ascii="Arial Nova Light" w:hAnsi="Arial Nova Light"/>
+          <w:b/>
+          <w:bCs/>
+          <w:color w:val="000000" w:themeColor="text1"/>
+          <w:sz w:val="32"/>
+          <w:szCs w:val="32"/>
+        </w:rPr>
+        <w:t>entities</w:t>
+      </w:r>
+    </w:p>
+    <w:p>
+      <w:pPr>
+        <w:spacing w:after="80" w:line="257" w:lineRule="auto"/>
+        <w:rPr>
+          <w:rFonts w:ascii="Arial Nova Light" w:hAnsi="Arial Nova Light"/>
+          <w:color w:val="000000" w:themeColor="text1"/>
+          <w:sz w:val="28"/>
+          <w:szCs w:val="28"/>
+        </w:rPr>
+      </w:pPr>
+      <w:r>
+        <w:rPr>
+          <w:rFonts w:ascii="Arial Nova Light" w:hAnsi="Arial Nova Light"/>
           <w:noProof/>
           <w:color w:val="000000" w:themeColor="text1"/>
           <w:sz w:val="28"/>
           <w:szCs w:val="28"/>
         </w:rPr>
         <w:drawing>
-          <wp:inline distT="0" distB="0" distL="0" distR="0" wp14:anchorId="0961E2B5" wp14:editId="3D911676">
-            <wp:extent cx="6638925" cy="3657600"/>
-            <wp:effectExtent l="0" t="0" r="9525" b="0"/>
-            <wp:docPr id="56" name="Picture 56"/>
+          <wp:inline distT="0" distB="0" distL="0" distR="0" wp14:anchorId="3A658AB7" wp14:editId="08105C48">
+            <wp:extent cx="6076950" cy="3107219"/>
+            <wp:effectExtent l="0" t="0" r="0" b="0"/>
+            <wp:docPr id="54" name="Picture 54"/>
             <wp:cNvGraphicFramePr>
               <a:graphicFrameLocks xmlns:a="http://schemas.openxmlformats.org/drawingml/2006/main" noChangeAspect="1"/>
             </wp:cNvGraphicFramePr>
@@ -2684,7 +2641,7 @@
               <a:graphicData uri="http://schemas.openxmlformats.org/drawingml/2006/picture">
                 <pic:pic xmlns:pic="http://schemas.openxmlformats.org/drawingml/2006/picture">
                   <pic:nvPicPr>
-                    <pic:cNvPr id="0" name="Picture 21"/>
+                    <pic:cNvPr id="0" name="Picture 19"/>
                     <pic:cNvPicPr>
                       <a:picLocks noChangeAspect="1" noChangeArrowheads="1"/>
                     </pic:cNvPicPr>
@@ -2705,7 +2662,7 @@
                   <pic:spPr bwMode="auto">
                     <a:xfrm>
                       <a:off x="0" y="0"/>
-                      <a:ext cx="6638925" cy="3657600"/>
+                      <a:ext cx="6091590" cy="3114704"/>
                     </a:xfrm>
                     <a:prstGeom prst="rect">
                       <a:avLst/>
@@ -2740,12 +2697,11 @@
           <w:sz w:val="28"/>
           <w:szCs w:val="28"/>
         </w:rPr>
-        <w:lastRenderedPageBreak/>
         <w:drawing>
-          <wp:inline distT="0" distB="0" distL="0" distR="0" wp14:anchorId="0EE0FAB5" wp14:editId="0DC5468F">
-            <wp:extent cx="6638925" cy="1200150"/>
-            <wp:effectExtent l="0" t="0" r="9525" b="0"/>
-            <wp:docPr id="61" name="Picture 61"/>
+          <wp:inline distT="0" distB="0" distL="0" distR="0" wp14:anchorId="231CA201" wp14:editId="3176E945">
+            <wp:extent cx="6648450" cy="3228975"/>
+            <wp:effectExtent l="0" t="0" r="0" b="9525"/>
+            <wp:docPr id="58" name="Picture 58"/>
             <wp:cNvGraphicFramePr>
               <a:graphicFrameLocks xmlns:a="http://schemas.openxmlformats.org/drawingml/2006/main" noChangeAspect="1"/>
             </wp:cNvGraphicFramePr>
@@ -2753,7 +2709,7 @@
               <a:graphicData uri="http://schemas.openxmlformats.org/drawingml/2006/picture">
                 <pic:pic xmlns:pic="http://schemas.openxmlformats.org/drawingml/2006/picture">
                   <pic:nvPicPr>
-                    <pic:cNvPr id="0" name="Picture 26"/>
+                    <pic:cNvPr id="0" name="Picture 7"/>
                     <pic:cNvPicPr>
                       <a:picLocks noChangeAspect="1" noChangeArrowheads="1"/>
                     </pic:cNvPicPr>
@@ -2774,7 +2730,7 @@
                   <pic:spPr bwMode="auto">
                     <a:xfrm>
                       <a:off x="0" y="0"/>
-                      <a:ext cx="6638925" cy="1200150"/>
+                      <a:ext cx="6648450" cy="3228975"/>
                     </a:xfrm>
                     <a:prstGeom prst="rect">
                       <a:avLst/>
@@ -2809,11 +2765,12 @@
           <w:sz w:val="28"/>
           <w:szCs w:val="28"/>
         </w:rPr>
+        <w:lastRenderedPageBreak/>
         <w:drawing>
-          <wp:inline distT="0" distB="0" distL="0" distR="0" wp14:anchorId="148776C8" wp14:editId="40BAE6C2">
-            <wp:extent cx="6648450" cy="3371850"/>
-            <wp:effectExtent l="0" t="0" r="0" b="0"/>
-            <wp:docPr id="62" name="Picture 62"/>
+          <wp:inline distT="0" distB="0" distL="0" distR="0" wp14:anchorId="2236F9B2" wp14:editId="7AB5D043">
+            <wp:extent cx="6638925" cy="3581400"/>
+            <wp:effectExtent l="0" t="0" r="9525" b="0"/>
+            <wp:docPr id="59" name="Picture 59"/>
             <wp:cNvGraphicFramePr>
               <a:graphicFrameLocks xmlns:a="http://schemas.openxmlformats.org/drawingml/2006/main" noChangeAspect="1"/>
             </wp:cNvGraphicFramePr>
@@ -2821,7 +2778,7 @@
               <a:graphicData uri="http://schemas.openxmlformats.org/drawingml/2006/picture">
                 <pic:pic xmlns:pic="http://schemas.openxmlformats.org/drawingml/2006/picture">
                   <pic:nvPicPr>
-                    <pic:cNvPr id="0" name="Picture 27"/>
+                    <pic:cNvPr id="0" name="Picture 8"/>
                     <pic:cNvPicPr>
                       <a:picLocks noChangeAspect="1" noChangeArrowheads="1"/>
                     </pic:cNvPicPr>
@@ -2842,7 +2799,7 @@
                   <pic:spPr bwMode="auto">
                     <a:xfrm>
                       <a:off x="0" y="0"/>
-                      <a:ext cx="6648450" cy="3371850"/>
+                      <a:ext cx="6638925" cy="3581400"/>
                     </a:xfrm>
                     <a:prstGeom prst="rect">
                       <a:avLst/>
@@ -2872,289 +2829,16 @@
       <w:r>
         <w:rPr>
           <w:rFonts w:ascii="Arial Nova Light" w:hAnsi="Arial Nova Light"/>
-          <w:color w:val="000000" w:themeColor="text1"/>
-          <w:sz w:val="28"/>
-          <w:szCs w:val="28"/>
-        </w:rPr>
-        <w:t xml:space="preserve">La funzione </w:t>
-      </w:r>
-      <w:r>
-        <w:rPr>
-          <w:rFonts w:ascii="Arial Nova Light" w:hAnsi="Arial Nova Light"/>
-          <w:color w:val="000000" w:themeColor="text1"/>
-          <w:sz w:val="28"/>
-          <w:szCs w:val="28"/>
-        </w:rPr>
-        <w:t>entitie</w:t>
-      </w:r>
-      <w:r>
-        <w:rPr>
-          <w:rFonts w:ascii="Arial Nova Light" w:hAnsi="Arial Nova Light"/>
-          <w:color w:val="000000" w:themeColor="text1"/>
-          <w:sz w:val="28"/>
-          <w:szCs w:val="28"/>
-        </w:rPr>
-        <w:t xml:space="preserve">s controlla la pagina dove è possibile gestire la collezione </w:t>
-      </w:r>
-      <w:r>
-        <w:rPr>
-          <w:rFonts w:ascii="Arial Nova Light" w:hAnsi="Arial Nova Light"/>
-          <w:color w:val="000000" w:themeColor="text1"/>
-          <w:sz w:val="28"/>
-          <w:szCs w:val="28"/>
-        </w:rPr>
-        <w:t>entitie</w:t>
-      </w:r>
-      <w:r>
-        <w:rPr>
-          <w:rFonts w:ascii="Arial Nova Light" w:hAnsi="Arial Nova Light"/>
-          <w:color w:val="000000" w:themeColor="text1"/>
-          <w:sz w:val="28"/>
-          <w:szCs w:val="28"/>
-        </w:rPr>
-        <w:t xml:space="preserve">s del database MongoDB. </w:t>
-      </w:r>
-      <w:r>
-        <w:rPr>
-          <w:rFonts w:ascii="Arial Nova Light" w:hAnsi="Arial Nova Light"/>
-          <w:color w:val="000000" w:themeColor="text1"/>
-          <w:sz w:val="28"/>
-          <w:szCs w:val="28"/>
-        </w:rPr>
-        <w:t>Così come per la funzione intents descritta precedentemente</w:t>
-      </w:r>
-      <w:r>
-        <w:rPr>
-          <w:rFonts w:ascii="Arial Nova Light" w:hAnsi="Arial Nova Light"/>
-          <w:color w:val="000000" w:themeColor="text1"/>
-          <w:sz w:val="28"/>
-          <w:szCs w:val="28"/>
-        </w:rPr>
-        <w:t>,</w:t>
-      </w:r>
-      <w:r>
-        <w:rPr>
-          <w:rFonts w:ascii="Arial Nova Light" w:hAnsi="Arial Nova Light"/>
-          <w:color w:val="000000" w:themeColor="text1"/>
-          <w:sz w:val="28"/>
-          <w:szCs w:val="28"/>
-        </w:rPr>
-        <w:t xml:space="preserve"> l</w:t>
-      </w:r>
-      <w:r>
-        <w:rPr>
-          <w:rFonts w:ascii="Arial Nova Light" w:hAnsi="Arial Nova Light"/>
-          <w:color w:val="000000" w:themeColor="text1"/>
-          <w:sz w:val="28"/>
-          <w:szCs w:val="28"/>
-        </w:rPr>
-        <w:t>a gestione vera e propria de</w:t>
-      </w:r>
-      <w:r>
-        <w:rPr>
-          <w:rFonts w:ascii="Arial Nova Light" w:hAnsi="Arial Nova Light"/>
-          <w:color w:val="000000" w:themeColor="text1"/>
-          <w:sz w:val="28"/>
-          <w:szCs w:val="28"/>
-        </w:rPr>
-        <w:t>lle</w:t>
-      </w:r>
-      <w:r>
-        <w:rPr>
-          <w:rFonts w:ascii="Arial Nova Light" w:hAnsi="Arial Nova Light"/>
-          <w:color w:val="000000" w:themeColor="text1"/>
-          <w:sz w:val="28"/>
-          <w:szCs w:val="28"/>
-        </w:rPr>
-        <w:t xml:space="preserve"> </w:t>
-      </w:r>
-      <w:r>
-        <w:rPr>
-          <w:rFonts w:ascii="Arial Nova Light" w:hAnsi="Arial Nova Light"/>
-          <w:color w:val="000000" w:themeColor="text1"/>
-          <w:sz w:val="28"/>
-          <w:szCs w:val="28"/>
-        </w:rPr>
-        <w:t>entities</w:t>
-      </w:r>
-      <w:r>
-        <w:rPr>
-          <w:rFonts w:ascii="Arial Nova Light" w:hAnsi="Arial Nova Light"/>
-          <w:color w:val="000000" w:themeColor="text1"/>
-          <w:sz w:val="28"/>
-          <w:szCs w:val="28"/>
-        </w:rPr>
-        <w:t xml:space="preserve"> avviene </w:t>
-      </w:r>
-      <w:r>
-        <w:rPr>
-          <w:rFonts w:ascii="Arial Nova Light" w:hAnsi="Arial Nova Light"/>
-          <w:color w:val="000000" w:themeColor="text1"/>
-          <w:sz w:val="28"/>
-          <w:szCs w:val="28"/>
-        </w:rPr>
-        <w:t xml:space="preserve">nel file </w:t>
-      </w:r>
-      <w:r>
-        <w:rPr>
-          <w:rFonts w:ascii="Arial Nova Light" w:hAnsi="Arial Nova Light"/>
-          <w:b/>
-          <w:bCs/>
-          <w:color w:val="000000" w:themeColor="text1"/>
-          <w:sz w:val="28"/>
-          <w:szCs w:val="28"/>
-        </w:rPr>
-        <w:t>crud_tables_management.py</w:t>
-      </w:r>
-      <w:r>
-        <w:rPr>
-          <w:rFonts w:ascii="Arial Nova Light" w:hAnsi="Arial Nova Light"/>
-          <w:color w:val="000000" w:themeColor="text1"/>
-          <w:sz w:val="28"/>
-          <w:szCs w:val="28"/>
-        </w:rPr>
-        <w:t xml:space="preserve"> tramite </w:t>
-      </w:r>
-      <w:r>
-        <w:rPr>
-          <w:rFonts w:ascii="Arial Nova Light" w:hAnsi="Arial Nova Light"/>
-          <w:color w:val="000000" w:themeColor="text1"/>
-          <w:sz w:val="28"/>
-          <w:szCs w:val="28"/>
-        </w:rPr>
-        <w:t>le funzioni post_</w:t>
-      </w:r>
-      <w:r>
-        <w:rPr>
-          <w:rFonts w:ascii="Arial Nova Light" w:hAnsi="Arial Nova Light"/>
-          <w:color w:val="000000" w:themeColor="text1"/>
-          <w:sz w:val="28"/>
-          <w:szCs w:val="28"/>
-        </w:rPr>
-        <w:t>entitie</w:t>
-      </w:r>
-      <w:r>
-        <w:rPr>
-          <w:rFonts w:ascii="Arial Nova Light" w:hAnsi="Arial Nova Light"/>
-          <w:color w:val="000000" w:themeColor="text1"/>
-          <w:sz w:val="28"/>
-          <w:szCs w:val="28"/>
-        </w:rPr>
-        <w:t>s_table e get_</w:t>
-      </w:r>
-      <w:r>
-        <w:rPr>
-          <w:rFonts w:ascii="Arial Nova Light" w:hAnsi="Arial Nova Light"/>
-          <w:color w:val="000000" w:themeColor="text1"/>
-          <w:sz w:val="28"/>
-          <w:szCs w:val="28"/>
-        </w:rPr>
-        <w:t>entitie</w:t>
-      </w:r>
-      <w:r>
-        <w:rPr>
-          <w:rFonts w:ascii="Arial Nova Light" w:hAnsi="Arial Nova Light"/>
-          <w:color w:val="000000" w:themeColor="text1"/>
-          <w:sz w:val="28"/>
-          <w:szCs w:val="28"/>
-        </w:rPr>
-        <w:t>s_table. Infatti, tramite la funzione post_</w:t>
-      </w:r>
-      <w:r>
-        <w:rPr>
-          <w:rFonts w:ascii="Arial Nova Light" w:hAnsi="Arial Nova Light"/>
-          <w:color w:val="000000" w:themeColor="text1"/>
-          <w:sz w:val="28"/>
-          <w:szCs w:val="28"/>
-        </w:rPr>
-        <w:t>entitie</w:t>
-      </w:r>
-      <w:r>
-        <w:rPr>
-          <w:rFonts w:ascii="Arial Nova Light" w:hAnsi="Arial Nova Light"/>
-          <w:color w:val="000000" w:themeColor="text1"/>
-          <w:sz w:val="28"/>
-          <w:szCs w:val="28"/>
-        </w:rPr>
-        <w:t xml:space="preserve">s_table è possibile inserire, modificare, cancellare (uno o tutti) </w:t>
-      </w:r>
-      <w:r>
-        <w:rPr>
-          <w:rFonts w:ascii="Arial Nova Light" w:hAnsi="Arial Nova Light"/>
-          <w:color w:val="000000" w:themeColor="text1"/>
-          <w:sz w:val="28"/>
-          <w:szCs w:val="28"/>
-        </w:rPr>
-        <w:t>entitie</w:t>
-      </w:r>
-      <w:r>
-        <w:rPr>
-          <w:rFonts w:ascii="Arial Nova Light" w:hAnsi="Arial Nova Light"/>
-          <w:color w:val="000000" w:themeColor="text1"/>
-          <w:sz w:val="28"/>
-          <w:szCs w:val="28"/>
-        </w:rPr>
-        <w:t>s.</w:t>
-      </w:r>
-    </w:p>
-    <w:p>
-      <w:pPr>
-        <w:spacing w:after="80" w:line="257" w:lineRule="auto"/>
-        <w:rPr>
-          <w:rFonts w:ascii="Arial Nova Light" w:hAnsi="Arial Nova Light"/>
-          <w:color w:val="000000" w:themeColor="text1"/>
-          <w:sz w:val="28"/>
-          <w:szCs w:val="28"/>
-        </w:rPr>
-      </w:pPr>
-    </w:p>
-    <w:p>
-      <w:pPr>
-        <w:spacing w:after="80" w:line="257" w:lineRule="auto"/>
-        <w:rPr>
-          <w:rFonts w:ascii="Arial Nova Light" w:hAnsi="Arial Nova Light"/>
-          <w:b/>
-          <w:bCs/>
-          <w:color w:val="000000" w:themeColor="text1"/>
-          <w:sz w:val="32"/>
-          <w:szCs w:val="32"/>
-        </w:rPr>
-      </w:pPr>
-      <w:r>
-        <w:rPr>
-          <w:rFonts w:ascii="Arial Nova Light" w:hAnsi="Arial Nova Light"/>
-          <w:b/>
-          <w:bCs/>
-          <w:color w:val="000000" w:themeColor="text1"/>
-          <w:sz w:val="32"/>
-          <w:szCs w:val="32"/>
-        </w:rPr>
-        <w:t>training_phrases</w:t>
-      </w:r>
-    </w:p>
-    <w:p>
-      <w:pPr>
-        <w:spacing w:after="80" w:line="257" w:lineRule="auto"/>
-        <w:rPr>
-          <w:rFonts w:ascii="Arial Nova Light" w:hAnsi="Arial Nova Light"/>
-          <w:color w:val="000000" w:themeColor="text1"/>
-          <w:sz w:val="28"/>
-          <w:szCs w:val="28"/>
-        </w:rPr>
-      </w:pPr>
-      <w:r>
-        <w:rPr>
-          <w:rFonts w:ascii="Arial Nova Light" w:hAnsi="Arial Nova Light"/>
           <w:noProof/>
           <w:color w:val="000000" w:themeColor="text1"/>
           <w:sz w:val="28"/>
           <w:szCs w:val="28"/>
         </w:rPr>
         <w:drawing>
-          <wp:inline distT="0" distB="0" distL="0" distR="0" wp14:anchorId="589DF22A" wp14:editId="6CD34A72">
-            <wp:extent cx="6648450" cy="3590925"/>
-            <wp:effectExtent l="0" t="0" r="0" b="9525"/>
-            <wp:docPr id="63" name="Picture 63"/>
+          <wp:inline distT="0" distB="0" distL="0" distR="0" wp14:anchorId="55B59AC2" wp14:editId="58785B64">
+            <wp:extent cx="6638925" cy="2076450"/>
+            <wp:effectExtent l="0" t="0" r="9525" b="0"/>
+            <wp:docPr id="60" name="Picture 60"/>
             <wp:cNvGraphicFramePr>
               <a:graphicFrameLocks xmlns:a="http://schemas.openxmlformats.org/drawingml/2006/main" noChangeAspect="1"/>
             </wp:cNvGraphicFramePr>
@@ -3162,7 +2846,7 @@
               <a:graphicData uri="http://schemas.openxmlformats.org/drawingml/2006/picture">
                 <pic:pic xmlns:pic="http://schemas.openxmlformats.org/drawingml/2006/picture">
                   <pic:nvPicPr>
-                    <pic:cNvPr id="0" name="Picture 28"/>
+                    <pic:cNvPr id="0" name="Picture 9"/>
                     <pic:cNvPicPr>
                       <a:picLocks noChangeAspect="1" noChangeArrowheads="1"/>
                     </pic:cNvPicPr>
@@ -3183,7 +2867,7 @@
                   <pic:spPr bwMode="auto">
                     <a:xfrm>
                       <a:off x="0" y="0"/>
-                      <a:ext cx="6648450" cy="3590925"/>
+                      <a:ext cx="6638925" cy="2076450"/>
                     </a:xfrm>
                     <a:prstGeom prst="rect">
                       <a:avLst/>
@@ -3213,17 +2897,304 @@
       <w:r>
         <w:rPr>
           <w:rFonts w:ascii="Arial Nova Light" w:hAnsi="Arial Nova Light"/>
+          <w:color w:val="000000" w:themeColor="text1"/>
+          <w:sz w:val="28"/>
+          <w:szCs w:val="28"/>
+        </w:rPr>
+        <w:t xml:space="preserve">La funzione </w:t>
+      </w:r>
+      <w:r>
+        <w:rPr>
+          <w:rFonts w:ascii="Arial Nova Light" w:hAnsi="Arial Nova Light"/>
+          <w:color w:val="000000" w:themeColor="text1"/>
+          <w:sz w:val="28"/>
+          <w:szCs w:val="28"/>
+        </w:rPr>
+        <w:t>entitie</w:t>
+      </w:r>
+      <w:r>
+        <w:rPr>
+          <w:rFonts w:ascii="Arial Nova Light" w:hAnsi="Arial Nova Light"/>
+          <w:color w:val="000000" w:themeColor="text1"/>
+          <w:sz w:val="28"/>
+          <w:szCs w:val="28"/>
+        </w:rPr>
+        <w:t xml:space="preserve">s controlla la pagina dove è possibile gestire la collezione </w:t>
+      </w:r>
+      <w:r>
+        <w:rPr>
+          <w:rFonts w:ascii="Arial Nova Light" w:hAnsi="Arial Nova Light"/>
+          <w:color w:val="000000" w:themeColor="text1"/>
+          <w:sz w:val="28"/>
+          <w:szCs w:val="28"/>
+        </w:rPr>
+        <w:t>entitie</w:t>
+      </w:r>
+      <w:r>
+        <w:rPr>
+          <w:rFonts w:ascii="Arial Nova Light" w:hAnsi="Arial Nova Light"/>
+          <w:color w:val="000000" w:themeColor="text1"/>
+          <w:sz w:val="28"/>
+          <w:szCs w:val="28"/>
+        </w:rPr>
+        <w:t xml:space="preserve">s del database MongoDB. </w:t>
+      </w:r>
+      <w:r>
+        <w:rPr>
+          <w:rFonts w:ascii="Arial Nova Light" w:hAnsi="Arial Nova Light"/>
+          <w:color w:val="000000" w:themeColor="text1"/>
+          <w:sz w:val="28"/>
+          <w:szCs w:val="28"/>
+        </w:rPr>
+        <w:t>Così come per la funzione intents descritta precedentemente</w:t>
+      </w:r>
+      <w:r>
+        <w:rPr>
+          <w:rFonts w:ascii="Arial Nova Light" w:hAnsi="Arial Nova Light"/>
+          <w:color w:val="000000" w:themeColor="text1"/>
+          <w:sz w:val="28"/>
+          <w:szCs w:val="28"/>
+        </w:rPr>
+        <w:t>,</w:t>
+      </w:r>
+      <w:r>
+        <w:rPr>
+          <w:rFonts w:ascii="Arial Nova Light" w:hAnsi="Arial Nova Light"/>
+          <w:color w:val="000000" w:themeColor="text1"/>
+          <w:sz w:val="28"/>
+          <w:szCs w:val="28"/>
+        </w:rPr>
+        <w:t xml:space="preserve"> l</w:t>
+      </w:r>
+      <w:r>
+        <w:rPr>
+          <w:rFonts w:ascii="Arial Nova Light" w:hAnsi="Arial Nova Light"/>
+          <w:color w:val="000000" w:themeColor="text1"/>
+          <w:sz w:val="28"/>
+          <w:szCs w:val="28"/>
+        </w:rPr>
+        <w:t>a gestione vera e propria de</w:t>
+      </w:r>
+      <w:r>
+        <w:rPr>
+          <w:rFonts w:ascii="Arial Nova Light" w:hAnsi="Arial Nova Light"/>
+          <w:color w:val="000000" w:themeColor="text1"/>
+          <w:sz w:val="28"/>
+          <w:szCs w:val="28"/>
+        </w:rPr>
+        <w:t>lle</w:t>
+      </w:r>
+      <w:r>
+        <w:rPr>
+          <w:rFonts w:ascii="Arial Nova Light" w:hAnsi="Arial Nova Light"/>
+          <w:color w:val="000000" w:themeColor="text1"/>
+          <w:sz w:val="28"/>
+          <w:szCs w:val="28"/>
+        </w:rPr>
+        <w:t xml:space="preserve"> </w:t>
+      </w:r>
+      <w:r>
+        <w:rPr>
+          <w:rFonts w:ascii="Arial Nova Light" w:hAnsi="Arial Nova Light"/>
+          <w:color w:val="000000" w:themeColor="text1"/>
+          <w:sz w:val="28"/>
+          <w:szCs w:val="28"/>
+        </w:rPr>
+        <w:t>entities</w:t>
+      </w:r>
+      <w:r>
+        <w:rPr>
+          <w:rFonts w:ascii="Arial Nova Light" w:hAnsi="Arial Nova Light"/>
+          <w:color w:val="000000" w:themeColor="text1"/>
+          <w:sz w:val="28"/>
+          <w:szCs w:val="28"/>
+        </w:rPr>
+        <w:t xml:space="preserve"> avviene </w:t>
+      </w:r>
+      <w:r>
+        <w:rPr>
+          <w:rFonts w:ascii="Arial Nova Light" w:hAnsi="Arial Nova Light"/>
+          <w:color w:val="000000" w:themeColor="text1"/>
+          <w:sz w:val="28"/>
+          <w:szCs w:val="28"/>
+        </w:rPr>
+        <w:t xml:space="preserve">nel file </w:t>
+      </w:r>
+      <w:r>
+        <w:rPr>
+          <w:rFonts w:ascii="Arial Nova Light" w:hAnsi="Arial Nova Light"/>
+          <w:b/>
+          <w:bCs/>
+          <w:color w:val="000000" w:themeColor="text1"/>
+          <w:sz w:val="28"/>
+          <w:szCs w:val="28"/>
+        </w:rPr>
+        <w:t>crud_tables_management.py</w:t>
+      </w:r>
+      <w:r>
+        <w:rPr>
+          <w:rFonts w:ascii="Arial Nova Light" w:hAnsi="Arial Nova Light"/>
+          <w:color w:val="000000" w:themeColor="text1"/>
+          <w:sz w:val="28"/>
+          <w:szCs w:val="28"/>
+        </w:rPr>
+        <w:t xml:space="preserve"> tramite </w:t>
+      </w:r>
+      <w:r>
+        <w:rPr>
+          <w:rFonts w:ascii="Arial Nova Light" w:hAnsi="Arial Nova Light"/>
+          <w:color w:val="000000" w:themeColor="text1"/>
+          <w:sz w:val="28"/>
+          <w:szCs w:val="28"/>
+        </w:rPr>
+        <w:t>le funzioni post_</w:t>
+      </w:r>
+      <w:r>
+        <w:rPr>
+          <w:rFonts w:ascii="Arial Nova Light" w:hAnsi="Arial Nova Light"/>
+          <w:color w:val="000000" w:themeColor="text1"/>
+          <w:sz w:val="28"/>
+          <w:szCs w:val="28"/>
+        </w:rPr>
+        <w:t>entitie</w:t>
+      </w:r>
+      <w:r>
+        <w:rPr>
+          <w:rFonts w:ascii="Arial Nova Light" w:hAnsi="Arial Nova Light"/>
+          <w:color w:val="000000" w:themeColor="text1"/>
+          <w:sz w:val="28"/>
+          <w:szCs w:val="28"/>
+        </w:rPr>
+        <w:t>s_table e get_</w:t>
+      </w:r>
+      <w:r>
+        <w:rPr>
+          <w:rFonts w:ascii="Arial Nova Light" w:hAnsi="Arial Nova Light"/>
+          <w:color w:val="000000" w:themeColor="text1"/>
+          <w:sz w:val="28"/>
+          <w:szCs w:val="28"/>
+        </w:rPr>
+        <w:t>entitie</w:t>
+      </w:r>
+      <w:r>
+        <w:rPr>
+          <w:rFonts w:ascii="Arial Nova Light" w:hAnsi="Arial Nova Light"/>
+          <w:color w:val="000000" w:themeColor="text1"/>
+          <w:sz w:val="28"/>
+          <w:szCs w:val="28"/>
+        </w:rPr>
+        <w:t>s_table. Infatti, tramite la funzione post_</w:t>
+      </w:r>
+      <w:r>
+        <w:rPr>
+          <w:rFonts w:ascii="Arial Nova Light" w:hAnsi="Arial Nova Light"/>
+          <w:color w:val="000000" w:themeColor="text1"/>
+          <w:sz w:val="28"/>
+          <w:szCs w:val="28"/>
+        </w:rPr>
+        <w:t>entitie</w:t>
+      </w:r>
+      <w:r>
+        <w:rPr>
+          <w:rFonts w:ascii="Arial Nova Light" w:hAnsi="Arial Nova Light"/>
+          <w:color w:val="000000" w:themeColor="text1"/>
+          <w:sz w:val="28"/>
+          <w:szCs w:val="28"/>
+        </w:rPr>
+        <w:t xml:space="preserve">s_table è possibile inserire, modificare, cancellare (uno o tutti) </w:t>
+      </w:r>
+      <w:r>
+        <w:rPr>
+          <w:rFonts w:ascii="Arial Nova Light" w:hAnsi="Arial Nova Light"/>
+          <w:color w:val="000000" w:themeColor="text1"/>
+          <w:sz w:val="28"/>
+          <w:szCs w:val="28"/>
+        </w:rPr>
+        <w:t>entitie</w:t>
+      </w:r>
+      <w:r>
+        <w:rPr>
+          <w:rFonts w:ascii="Arial Nova Light" w:hAnsi="Arial Nova Light"/>
+          <w:color w:val="000000" w:themeColor="text1"/>
+          <w:sz w:val="28"/>
+          <w:szCs w:val="28"/>
+        </w:rPr>
+        <w:t>s.</w:t>
+      </w:r>
+    </w:p>
+    <w:p>
+      <w:pPr>
+        <w:spacing w:after="80" w:line="257" w:lineRule="auto"/>
+        <w:rPr>
+          <w:rFonts w:ascii="Arial Nova Light" w:hAnsi="Arial Nova Light"/>
+          <w:color w:val="000000" w:themeColor="text1"/>
+          <w:sz w:val="28"/>
+          <w:szCs w:val="28"/>
+        </w:rPr>
+      </w:pPr>
+    </w:p>
+    <w:p>
+      <w:pPr>
+        <w:spacing w:after="80" w:line="257" w:lineRule="auto"/>
+        <w:rPr>
+          <w:rFonts w:ascii="Arial Nova Light" w:hAnsi="Arial Nova Light"/>
+          <w:b/>
+          <w:bCs/>
+          <w:color w:val="000000" w:themeColor="text1"/>
+          <w:sz w:val="32"/>
+          <w:szCs w:val="32"/>
+        </w:rPr>
+      </w:pPr>
+      <w:r>
+        <w:rPr>
+          <w:rFonts w:ascii="Arial Nova Light" w:hAnsi="Arial Nova Light"/>
+          <w:b/>
+          <w:bCs/>
+          <w:color w:val="000000" w:themeColor="text1"/>
+          <w:sz w:val="32"/>
+          <w:szCs w:val="32"/>
+        </w:rPr>
+        <w:t>d</w:t>
+      </w:r>
+      <w:r>
+        <w:rPr>
+          <w:rFonts w:ascii="Arial Nova Light" w:hAnsi="Arial Nova Light"/>
+          <w:b/>
+          <w:bCs/>
+          <w:color w:val="000000" w:themeColor="text1"/>
+          <w:sz w:val="32"/>
+          <w:szCs w:val="32"/>
+        </w:rPr>
+        <w:t>atasets</w:t>
+      </w:r>
+    </w:p>
+    <w:p>
+      <w:pPr>
+        <w:spacing w:after="80" w:line="257" w:lineRule="auto"/>
+        <w:rPr>
+          <w:rFonts w:ascii="Arial Nova Light" w:hAnsi="Arial Nova Light"/>
+          <w:b/>
+          <w:bCs/>
+          <w:color w:val="000000" w:themeColor="text1"/>
+          <w:sz w:val="32"/>
+          <w:szCs w:val="32"/>
+        </w:rPr>
+      </w:pPr>
+      <w:r>
+        <w:rPr>
+          <w:rFonts w:ascii="Arial Nova Light" w:hAnsi="Arial Nova Light"/>
+          <w:b/>
+          <w:bCs/>
           <w:noProof/>
           <w:color w:val="000000" w:themeColor="text1"/>
-          <w:sz w:val="28"/>
-          <w:szCs w:val="28"/>
-        </w:rPr>
-        <w:lastRenderedPageBreak/>
+          <w:sz w:val="32"/>
+          <w:szCs w:val="32"/>
+        </w:rPr>
         <w:drawing>
-          <wp:inline distT="0" distB="0" distL="0" distR="0" wp14:anchorId="682F8D10" wp14:editId="73D9862A">
-            <wp:extent cx="6677025" cy="5048250"/>
+          <wp:inline distT="0" distB="0" distL="0" distR="0" wp14:anchorId="2C2752B1" wp14:editId="6E39D5C0">
+            <wp:extent cx="4124325" cy="2724150"/>
             <wp:effectExtent l="0" t="0" r="9525" b="0"/>
-            <wp:docPr id="64" name="Picture 64"/>
+            <wp:docPr id="95" name="Picture 95"/>
             <wp:cNvGraphicFramePr>
               <a:graphicFrameLocks xmlns:a="http://schemas.openxmlformats.org/drawingml/2006/main" noChangeAspect="1"/>
             </wp:cNvGraphicFramePr>
@@ -3231,7 +3202,7 @@
               <a:graphicData uri="http://schemas.openxmlformats.org/drawingml/2006/picture">
                 <pic:pic xmlns:pic="http://schemas.openxmlformats.org/drawingml/2006/picture">
                   <pic:nvPicPr>
-                    <pic:cNvPr id="0" name="Picture 29"/>
+                    <pic:cNvPr id="0" name="Picture 18"/>
                     <pic:cNvPicPr>
                       <a:picLocks noChangeAspect="1" noChangeArrowheads="1"/>
                     </pic:cNvPicPr>
@@ -3252,7 +3223,7 @@
                   <pic:spPr bwMode="auto">
                     <a:xfrm>
                       <a:off x="0" y="0"/>
-                      <a:ext cx="6677025" cy="5048250"/>
+                      <a:ext cx="4124325" cy="2724150"/>
                     </a:xfrm>
                     <a:prstGeom prst="rect">
                       <a:avLst/>
@@ -3287,11 +3258,12 @@
           <w:sz w:val="28"/>
           <w:szCs w:val="28"/>
         </w:rPr>
+        <w:lastRenderedPageBreak/>
         <w:drawing>
-          <wp:inline distT="0" distB="0" distL="0" distR="0" wp14:anchorId="4DFF96CF" wp14:editId="45B69D33">
-            <wp:extent cx="6638925" cy="3829050"/>
-            <wp:effectExtent l="0" t="0" r="9525" b="0"/>
-            <wp:docPr id="66" name="Picture 66"/>
+          <wp:inline distT="0" distB="0" distL="0" distR="0" wp14:anchorId="5878B168" wp14:editId="65AB138D">
+            <wp:extent cx="6305550" cy="2543175"/>
+            <wp:effectExtent l="0" t="0" r="0" b="9525"/>
+            <wp:docPr id="96" name="Picture 96"/>
             <wp:cNvGraphicFramePr>
               <a:graphicFrameLocks xmlns:a="http://schemas.openxmlformats.org/drawingml/2006/main" noChangeAspect="1"/>
             </wp:cNvGraphicFramePr>
@@ -3299,7 +3271,7 @@
               <a:graphicData uri="http://schemas.openxmlformats.org/drawingml/2006/picture">
                 <pic:pic xmlns:pic="http://schemas.openxmlformats.org/drawingml/2006/picture">
                   <pic:nvPicPr>
-                    <pic:cNvPr id="0" name="Picture 31"/>
+                    <pic:cNvPr id="0" name="Picture 19"/>
                     <pic:cNvPicPr>
                       <a:picLocks noChangeAspect="1" noChangeArrowheads="1"/>
                     </pic:cNvPicPr>
@@ -3320,7 +3292,7 @@
                   <pic:spPr bwMode="auto">
                     <a:xfrm>
                       <a:off x="0" y="0"/>
-                      <a:ext cx="6638925" cy="3829050"/>
+                      <a:ext cx="6305550" cy="2543175"/>
                     </a:xfrm>
                     <a:prstGeom prst="rect">
                       <a:avLst/>
@@ -3350,16 +3322,98 @@
       <w:r>
         <w:rPr>
           <w:rFonts w:ascii="Arial Nova Light" w:hAnsi="Arial Nova Light"/>
+          <w:color w:val="000000" w:themeColor="text1"/>
+          <w:sz w:val="28"/>
+          <w:szCs w:val="28"/>
+        </w:rPr>
+        <w:t xml:space="preserve">La funzione datasets controlla la pagina dove </w:t>
+      </w:r>
+      <w:r>
+        <w:rPr>
+          <w:rFonts w:ascii="Arial Nova Light" w:hAnsi="Arial Nova Light"/>
+          <w:color w:val="000000" w:themeColor="text1"/>
+          <w:sz w:val="28"/>
+          <w:szCs w:val="28"/>
+        </w:rPr>
+        <w:t xml:space="preserve">è possibile </w:t>
+      </w:r>
+      <w:r>
+        <w:rPr>
+          <w:rFonts w:ascii="Arial Nova Light" w:hAnsi="Arial Nova Light"/>
+          <w:color w:val="000000" w:themeColor="text1"/>
+          <w:sz w:val="28"/>
+          <w:szCs w:val="28"/>
+        </w:rPr>
+        <w:t>gestire i datasets disponibili per ogni utente, cioè è possibile creare nuovi datasets e accedere o cancellare datasets creati in precedenza.</w:t>
+      </w:r>
+      <w:r>
+        <w:rPr>
+          <w:rFonts w:ascii="Arial Nova Light" w:hAnsi="Arial Nova Light"/>
+          <w:color w:val="000000" w:themeColor="text1"/>
+          <w:sz w:val="28"/>
+          <w:szCs w:val="28"/>
+        </w:rPr>
+        <w:t xml:space="preserve"> Tali datasets saranno disponibili solo per l’utente che li ha creati.</w:t>
+      </w:r>
+    </w:p>
+    <w:p>
+      <w:pPr>
+        <w:spacing w:after="80" w:line="257" w:lineRule="auto"/>
+        <w:rPr>
+          <w:rFonts w:ascii="Arial Nova Light" w:hAnsi="Arial Nova Light"/>
+          <w:color w:val="000000" w:themeColor="text1"/>
+          <w:sz w:val="28"/>
+          <w:szCs w:val="28"/>
+        </w:rPr>
+      </w:pPr>
+    </w:p>
+    <w:p>
+      <w:pPr>
+        <w:spacing w:after="80" w:line="257" w:lineRule="auto"/>
+        <w:rPr>
+          <w:rFonts w:ascii="Arial Nova Light" w:hAnsi="Arial Nova Light"/>
+          <w:b/>
+          <w:bCs/>
+          <w:color w:val="000000" w:themeColor="text1"/>
+          <w:sz w:val="32"/>
+          <w:szCs w:val="32"/>
+        </w:rPr>
+      </w:pPr>
+      <w:r>
+        <w:rPr>
+          <w:rFonts w:ascii="Arial Nova Light" w:hAnsi="Arial Nova Light"/>
+          <w:b/>
+          <w:bCs/>
+          <w:color w:val="000000" w:themeColor="text1"/>
+          <w:sz w:val="32"/>
+          <w:szCs w:val="32"/>
+        </w:rPr>
+        <w:t>training_phrases</w:t>
+      </w:r>
+    </w:p>
+    <w:p>
+      <w:pPr>
+        <w:spacing w:after="80" w:line="257" w:lineRule="auto"/>
+        <w:rPr>
+          <w:rFonts w:ascii="Arial Nova Light" w:hAnsi="Arial Nova Light"/>
+          <w:color w:val="000000" w:themeColor="text1"/>
+          <w:sz w:val="28"/>
+          <w:szCs w:val="28"/>
+        </w:rPr>
+      </w:pPr>
+      <w:r>
+        <w:rPr>
+          <w:rFonts w:ascii="Arial Nova Light" w:hAnsi="Arial Nova Light"/>
           <w:noProof/>
           <w:color w:val="000000" w:themeColor="text1"/>
           <w:sz w:val="28"/>
           <w:szCs w:val="28"/>
         </w:rPr>
         <w:drawing>
-          <wp:inline distT="0" distB="0" distL="0" distR="0" wp14:anchorId="7D5DA033" wp14:editId="340540A4">
-            <wp:extent cx="6638925" cy="523875"/>
-            <wp:effectExtent l="0" t="0" r="9525" b="9525"/>
-            <wp:docPr id="67" name="Picture 67"/>
+          <wp:inline distT="0" distB="0" distL="0" distR="0" wp14:anchorId="0990DC6D" wp14:editId="39DF59F9">
+            <wp:extent cx="5210175" cy="2581020"/>
+            <wp:effectExtent l="0" t="0" r="0" b="0"/>
+            <wp:docPr id="65" name="Picture 65"/>
             <wp:cNvGraphicFramePr>
               <a:graphicFrameLocks xmlns:a="http://schemas.openxmlformats.org/drawingml/2006/main" noChangeAspect="1"/>
             </wp:cNvGraphicFramePr>
@@ -3367,7 +3421,7 @@
               <a:graphicData uri="http://schemas.openxmlformats.org/drawingml/2006/picture">
                 <pic:pic xmlns:pic="http://schemas.openxmlformats.org/drawingml/2006/picture">
                   <pic:nvPicPr>
-                    <pic:cNvPr id="0" name="Picture 32"/>
+                    <pic:cNvPr id="0" name="Picture 10"/>
                     <pic:cNvPicPr>
                       <a:picLocks noChangeAspect="1" noChangeArrowheads="1"/>
                     </pic:cNvPicPr>
@@ -3388,7 +3442,7 @@
                   <pic:spPr bwMode="auto">
                     <a:xfrm>
                       <a:off x="0" y="0"/>
-                      <a:ext cx="6638925" cy="523875"/>
+                      <a:ext cx="5246595" cy="2599062"/>
                     </a:xfrm>
                     <a:prstGeom prst="rect">
                       <a:avLst/>
@@ -3425,10 +3479,10 @@
         </w:rPr>
         <w:lastRenderedPageBreak/>
         <w:drawing>
-          <wp:inline distT="0" distB="0" distL="0" distR="0" wp14:anchorId="2AA682EE" wp14:editId="0F63634F">
-            <wp:extent cx="6638925" cy="4362450"/>
+          <wp:inline distT="0" distB="0" distL="0" distR="0" wp14:anchorId="467B1BB1" wp14:editId="411F1A30">
+            <wp:extent cx="6638925" cy="4248150"/>
             <wp:effectExtent l="0" t="0" r="9525" b="0"/>
-            <wp:docPr id="68" name="Picture 68"/>
+            <wp:docPr id="82" name="Picture 82"/>
             <wp:cNvGraphicFramePr>
               <a:graphicFrameLocks xmlns:a="http://schemas.openxmlformats.org/drawingml/2006/main" noChangeAspect="1"/>
             </wp:cNvGraphicFramePr>
@@ -3436,7 +3490,7 @@
               <a:graphicData uri="http://schemas.openxmlformats.org/drawingml/2006/picture">
                 <pic:pic xmlns:pic="http://schemas.openxmlformats.org/drawingml/2006/picture">
                   <pic:nvPicPr>
-                    <pic:cNvPr id="0" name="Picture 33"/>
+                    <pic:cNvPr id="0" name="Picture 11"/>
                     <pic:cNvPicPr>
                       <a:picLocks noChangeAspect="1" noChangeArrowheads="1"/>
                     </pic:cNvPicPr>
@@ -3457,7 +3511,7 @@
                   <pic:spPr bwMode="auto">
                     <a:xfrm>
                       <a:off x="0" y="0"/>
-                      <a:ext cx="6638925" cy="4362450"/>
+                      <a:ext cx="6638925" cy="4248150"/>
                     </a:xfrm>
                     <a:prstGeom prst="rect">
                       <a:avLst/>
@@ -3493,10 +3547,10 @@
           <w:szCs w:val="28"/>
         </w:rPr>
         <w:drawing>
-          <wp:inline distT="0" distB="0" distL="0" distR="0" wp14:anchorId="717B33FA" wp14:editId="077CD273">
-            <wp:extent cx="6638925" cy="3209925"/>
-            <wp:effectExtent l="0" t="0" r="9525" b="9525"/>
-            <wp:docPr id="69" name="Picture 69"/>
+          <wp:inline distT="0" distB="0" distL="0" distR="0" wp14:anchorId="69801D96" wp14:editId="3A2B9653">
+            <wp:extent cx="6648450" cy="4181475"/>
+            <wp:effectExtent l="0" t="0" r="0" b="9525"/>
+            <wp:docPr id="89" name="Picture 89"/>
             <wp:cNvGraphicFramePr>
               <a:graphicFrameLocks xmlns:a="http://schemas.openxmlformats.org/drawingml/2006/main" noChangeAspect="1"/>
             </wp:cNvGraphicFramePr>
@@ -3504,7 +3558,7 @@
               <a:graphicData uri="http://schemas.openxmlformats.org/drawingml/2006/picture">
                 <pic:pic xmlns:pic="http://schemas.openxmlformats.org/drawingml/2006/picture">
                   <pic:nvPicPr>
-                    <pic:cNvPr id="0" name="Picture 34"/>
+                    <pic:cNvPr id="0" name="Picture 12"/>
                     <pic:cNvPicPr>
                       <a:picLocks noChangeAspect="1" noChangeArrowheads="1"/>
                     </pic:cNvPicPr>
@@ -3525,7 +3579,7 @@
                   <pic:spPr bwMode="auto">
                     <a:xfrm>
                       <a:off x="0" y="0"/>
-                      <a:ext cx="6638925" cy="3209925"/>
+                      <a:ext cx="6648450" cy="4181475"/>
                     </a:xfrm>
                     <a:prstGeom prst="rect">
                       <a:avLst/>
@@ -3561,10 +3615,10 @@
           <w:szCs w:val="28"/>
         </w:rPr>
         <w:drawing>
-          <wp:inline distT="0" distB="0" distL="0" distR="0" wp14:anchorId="64741398" wp14:editId="40C4EC3F">
-            <wp:extent cx="6257925" cy="2457450"/>
+          <wp:inline distT="0" distB="0" distL="0" distR="0" wp14:anchorId="31413CA7" wp14:editId="376213D1">
+            <wp:extent cx="6638925" cy="1314450"/>
             <wp:effectExtent l="0" t="0" r="9525" b="0"/>
-            <wp:docPr id="70" name="Picture 70"/>
+            <wp:docPr id="91" name="Picture 91"/>
             <wp:cNvGraphicFramePr>
               <a:graphicFrameLocks xmlns:a="http://schemas.openxmlformats.org/drawingml/2006/main" noChangeAspect="1"/>
             </wp:cNvGraphicFramePr>
@@ -3572,7 +3626,7 @@
               <a:graphicData uri="http://schemas.openxmlformats.org/drawingml/2006/picture">
                 <pic:pic xmlns:pic="http://schemas.openxmlformats.org/drawingml/2006/picture">
                   <pic:nvPicPr>
-                    <pic:cNvPr id="0" name="Picture 35"/>
+                    <pic:cNvPr id="0" name="Picture 14"/>
                     <pic:cNvPicPr>
                       <a:picLocks noChangeAspect="1" noChangeArrowheads="1"/>
                     </pic:cNvPicPr>
@@ -3593,7 +3647,7 @@
                   <pic:spPr bwMode="auto">
                     <a:xfrm>
                       <a:off x="0" y="0"/>
-                      <a:ext cx="6257925" cy="2457450"/>
+                      <a:ext cx="6638925" cy="1314450"/>
                     </a:xfrm>
                     <a:prstGeom prst="rect">
                       <a:avLst/>
@@ -3623,120 +3677,235 @@
       <w:r>
         <w:rPr>
           <w:rFonts w:ascii="Arial Nova Light" w:hAnsi="Arial Nova Light"/>
+          <w:noProof/>
           <w:color w:val="000000" w:themeColor="text1"/>
           <w:sz w:val="28"/>
           <w:szCs w:val="28"/>
         </w:rPr>
         <w:lastRenderedPageBreak/>
-        <w:t xml:space="preserve">La funzione </w:t>
-      </w:r>
-      <w:r>
-        <w:rPr>
-          <w:rFonts w:ascii="Arial Nova Light" w:hAnsi="Arial Nova Light"/>
-          <w:color w:val="000000" w:themeColor="text1"/>
-          <w:sz w:val="28"/>
-          <w:szCs w:val="28"/>
-        </w:rPr>
-        <w:t>training_phrases</w:t>
-      </w:r>
-      <w:r>
-        <w:rPr>
-          <w:rFonts w:ascii="Arial Nova Light" w:hAnsi="Arial Nova Light"/>
-          <w:color w:val="000000" w:themeColor="text1"/>
-          <w:sz w:val="28"/>
-          <w:szCs w:val="28"/>
-        </w:rPr>
-        <w:t xml:space="preserve"> controlla la pagina dove è possibile gestire la collezione training_phrases del database MongoDB. Così come per l</w:t>
-      </w:r>
-      <w:r>
-        <w:rPr>
-          <w:rFonts w:ascii="Arial Nova Light" w:hAnsi="Arial Nova Light"/>
-          <w:color w:val="000000" w:themeColor="text1"/>
-          <w:sz w:val="28"/>
-          <w:szCs w:val="28"/>
-        </w:rPr>
-        <w:t>e</w:t>
-      </w:r>
-      <w:r>
-        <w:rPr>
-          <w:rFonts w:ascii="Arial Nova Light" w:hAnsi="Arial Nova Light"/>
-          <w:color w:val="000000" w:themeColor="text1"/>
-          <w:sz w:val="28"/>
-          <w:szCs w:val="28"/>
-        </w:rPr>
-        <w:t xml:space="preserve"> funzion</w:t>
-      </w:r>
-      <w:r>
-        <w:rPr>
-          <w:rFonts w:ascii="Arial Nova Light" w:hAnsi="Arial Nova Light"/>
-          <w:color w:val="000000" w:themeColor="text1"/>
-          <w:sz w:val="28"/>
-          <w:szCs w:val="28"/>
-        </w:rPr>
-        <w:t>i</w:t>
-      </w:r>
-      <w:r>
-        <w:rPr>
-          <w:rFonts w:ascii="Arial Nova Light" w:hAnsi="Arial Nova Light"/>
-          <w:color w:val="000000" w:themeColor="text1"/>
-          <w:sz w:val="28"/>
-          <w:szCs w:val="28"/>
-        </w:rPr>
-        <w:t xml:space="preserve"> intents </w:t>
-      </w:r>
-      <w:r>
-        <w:rPr>
-          <w:rFonts w:ascii="Arial Nova Light" w:hAnsi="Arial Nova Light"/>
-          <w:color w:val="000000" w:themeColor="text1"/>
-          <w:sz w:val="28"/>
-          <w:szCs w:val="28"/>
-        </w:rPr>
-        <w:t xml:space="preserve">e entities </w:t>
-      </w:r>
-      <w:r>
-        <w:rPr>
-          <w:rFonts w:ascii="Arial Nova Light" w:hAnsi="Arial Nova Light"/>
-          <w:color w:val="000000" w:themeColor="text1"/>
-          <w:sz w:val="28"/>
-          <w:szCs w:val="28"/>
-        </w:rPr>
-        <w:t>descritt</w:t>
-      </w:r>
-      <w:r>
-        <w:rPr>
-          <w:rFonts w:ascii="Arial Nova Light" w:hAnsi="Arial Nova Light"/>
-          <w:color w:val="000000" w:themeColor="text1"/>
-          <w:sz w:val="28"/>
-          <w:szCs w:val="28"/>
-        </w:rPr>
-        <w:t>e</w:t>
-      </w:r>
-      <w:r>
-        <w:rPr>
-          <w:rFonts w:ascii="Arial Nova Light" w:hAnsi="Arial Nova Light"/>
-          <w:color w:val="000000" w:themeColor="text1"/>
-          <w:sz w:val="28"/>
-          <w:szCs w:val="28"/>
-        </w:rPr>
-        <w:t xml:space="preserve"> pr</w:t>
-      </w:r>
-      <w:r>
-        <w:rPr>
-          <w:rFonts w:ascii="Arial Nova Light" w:hAnsi="Arial Nova Light"/>
-          <w:color w:val="000000" w:themeColor="text1"/>
-          <w:sz w:val="28"/>
-          <w:szCs w:val="28"/>
-        </w:rPr>
-        <w:t>ima</w:t>
-      </w:r>
-      <w:r>
-        <w:rPr>
-          <w:rFonts w:ascii="Arial Nova Light" w:hAnsi="Arial Nova Light"/>
-          <w:color w:val="000000" w:themeColor="text1"/>
-          <w:sz w:val="28"/>
-          <w:szCs w:val="28"/>
-        </w:rPr>
-        <w:t xml:space="preserve">, la gestione vera e propria delle training_phrases avviene nel file </w:t>
+        <w:drawing>
+          <wp:inline distT="0" distB="0" distL="0" distR="0" wp14:anchorId="70B1802D" wp14:editId="48EA6D35">
+            <wp:extent cx="6638925" cy="4391025"/>
+            <wp:effectExtent l="0" t="0" r="9525" b="9525"/>
+            <wp:docPr id="92" name="Picture 92"/>
+            <wp:cNvGraphicFramePr>
+              <a:graphicFrameLocks xmlns:a="http://schemas.openxmlformats.org/drawingml/2006/main" noChangeAspect="1"/>
+            </wp:cNvGraphicFramePr>
+            <a:graphic xmlns:a="http://schemas.openxmlformats.org/drawingml/2006/main">
+              <a:graphicData uri="http://schemas.openxmlformats.org/drawingml/2006/picture">
+                <pic:pic xmlns:pic="http://schemas.openxmlformats.org/drawingml/2006/picture">
+                  <pic:nvPicPr>
+                    <pic:cNvPr id="0" name="Picture 15"/>
+                    <pic:cNvPicPr>
+                      <a:picLocks noChangeAspect="1" noChangeArrowheads="1"/>
+                    </pic:cNvPicPr>
+                  </pic:nvPicPr>
+                  <pic:blipFill>
+                    <a:blip r:embed="rId32">
+                      <a:extLst>
+                        <a:ext uri="{28A0092B-C50C-407E-A947-70E740481C1C}">
+                          <a14:useLocalDpi xmlns:a14="http://schemas.microsoft.com/office/drawing/2010/main" val="0"/>
+                        </a:ext>
+                      </a:extLst>
+                    </a:blip>
+                    <a:srcRect/>
+                    <a:stretch>
+                      <a:fillRect/>
+                    </a:stretch>
+                  </pic:blipFill>
+                  <pic:spPr bwMode="auto">
+                    <a:xfrm>
+                      <a:off x="0" y="0"/>
+                      <a:ext cx="6638925" cy="4391025"/>
+                    </a:xfrm>
+                    <a:prstGeom prst="rect">
+                      <a:avLst/>
+                    </a:prstGeom>
+                    <a:noFill/>
+                    <a:ln>
+                      <a:noFill/>
+                    </a:ln>
+                  </pic:spPr>
+                </pic:pic>
+              </a:graphicData>
+            </a:graphic>
+          </wp:inline>
+        </w:drawing>
+      </w:r>
+    </w:p>
+    <w:p>
+      <w:pPr>
+        <w:spacing w:after="80" w:line="257" w:lineRule="auto"/>
+        <w:rPr>
+          <w:rFonts w:ascii="Arial Nova Light" w:hAnsi="Arial Nova Light"/>
+          <w:color w:val="000000" w:themeColor="text1"/>
+          <w:sz w:val="28"/>
+          <w:szCs w:val="28"/>
+        </w:rPr>
+      </w:pPr>
+      <w:r>
+        <w:rPr>
+          <w:rFonts w:ascii="Arial Nova Light" w:hAnsi="Arial Nova Light"/>
+          <w:noProof/>
+          <w:color w:val="000000" w:themeColor="text1"/>
+          <w:sz w:val="28"/>
+          <w:szCs w:val="28"/>
+        </w:rPr>
+        <w:drawing>
+          <wp:inline distT="0" distB="0" distL="0" distR="0" wp14:anchorId="6A93718E" wp14:editId="0489BD8B">
+            <wp:extent cx="6638925" cy="3762375"/>
+            <wp:effectExtent l="0" t="0" r="9525" b="9525"/>
+            <wp:docPr id="93" name="Picture 93"/>
+            <wp:cNvGraphicFramePr>
+              <a:graphicFrameLocks xmlns:a="http://schemas.openxmlformats.org/drawingml/2006/main" noChangeAspect="1"/>
+            </wp:cNvGraphicFramePr>
+            <a:graphic xmlns:a="http://schemas.openxmlformats.org/drawingml/2006/main">
+              <a:graphicData uri="http://schemas.openxmlformats.org/drawingml/2006/picture">
+                <pic:pic xmlns:pic="http://schemas.openxmlformats.org/drawingml/2006/picture">
+                  <pic:nvPicPr>
+                    <pic:cNvPr id="0" name="Picture 16"/>
+                    <pic:cNvPicPr>
+                      <a:picLocks noChangeAspect="1" noChangeArrowheads="1"/>
+                    </pic:cNvPicPr>
+                  </pic:nvPicPr>
+                  <pic:blipFill>
+                    <a:blip r:embed="rId33">
+                      <a:extLst>
+                        <a:ext uri="{28A0092B-C50C-407E-A947-70E740481C1C}">
+                          <a14:useLocalDpi xmlns:a14="http://schemas.microsoft.com/office/drawing/2010/main" val="0"/>
+                        </a:ext>
+                      </a:extLst>
+                    </a:blip>
+                    <a:srcRect/>
+                    <a:stretch>
+                      <a:fillRect/>
+                    </a:stretch>
+                  </pic:blipFill>
+                  <pic:spPr bwMode="auto">
+                    <a:xfrm>
+                      <a:off x="0" y="0"/>
+                      <a:ext cx="6638925" cy="3762375"/>
+                    </a:xfrm>
+                    <a:prstGeom prst="rect">
+                      <a:avLst/>
+                    </a:prstGeom>
+                    <a:noFill/>
+                    <a:ln>
+                      <a:noFill/>
+                    </a:ln>
+                  </pic:spPr>
+                </pic:pic>
+              </a:graphicData>
+            </a:graphic>
+          </wp:inline>
+        </w:drawing>
+      </w:r>
+    </w:p>
+    <w:p>
+      <w:pPr>
+        <w:spacing w:after="80" w:line="257" w:lineRule="auto"/>
+        <w:rPr>
+          <w:rFonts w:ascii="Arial Nova Light" w:hAnsi="Arial Nova Light"/>
+          <w:color w:val="000000" w:themeColor="text1"/>
+          <w:sz w:val="28"/>
+          <w:szCs w:val="28"/>
+        </w:rPr>
+      </w:pPr>
+      <w:r>
+        <w:rPr>
+          <w:rFonts w:ascii="Arial Nova Light" w:hAnsi="Arial Nova Light"/>
+          <w:noProof/>
+          <w:color w:val="000000" w:themeColor="text1"/>
+          <w:sz w:val="28"/>
+          <w:szCs w:val="28"/>
+        </w:rPr>
+        <w:drawing>
+          <wp:inline distT="0" distB="0" distL="0" distR="0" wp14:anchorId="662FC5EE" wp14:editId="3154637F">
+            <wp:extent cx="6638925" cy="1676400"/>
+            <wp:effectExtent l="0" t="0" r="9525" b="0"/>
+            <wp:docPr id="94" name="Picture 94"/>
+            <wp:cNvGraphicFramePr>
+              <a:graphicFrameLocks xmlns:a="http://schemas.openxmlformats.org/drawingml/2006/main" noChangeAspect="1"/>
+            </wp:cNvGraphicFramePr>
+            <a:graphic xmlns:a="http://schemas.openxmlformats.org/drawingml/2006/main">
+              <a:graphicData uri="http://schemas.openxmlformats.org/drawingml/2006/picture">
+                <pic:pic xmlns:pic="http://schemas.openxmlformats.org/drawingml/2006/picture">
+                  <pic:nvPicPr>
+                    <pic:cNvPr id="0" name="Picture 17"/>
+                    <pic:cNvPicPr>
+                      <a:picLocks noChangeAspect="1" noChangeArrowheads="1"/>
+                    </pic:cNvPicPr>
+                  </pic:nvPicPr>
+                  <pic:blipFill>
+                    <a:blip r:embed="rId34">
+                      <a:extLst>
+                        <a:ext uri="{28A0092B-C50C-407E-A947-70E740481C1C}">
+                          <a14:useLocalDpi xmlns:a14="http://schemas.microsoft.com/office/drawing/2010/main" val="0"/>
+                        </a:ext>
+                      </a:extLst>
+                    </a:blip>
+                    <a:srcRect/>
+                    <a:stretch>
+                      <a:fillRect/>
+                    </a:stretch>
+                  </pic:blipFill>
+                  <pic:spPr bwMode="auto">
+                    <a:xfrm>
+                      <a:off x="0" y="0"/>
+                      <a:ext cx="6638925" cy="1676400"/>
+                    </a:xfrm>
+                    <a:prstGeom prst="rect">
+                      <a:avLst/>
+                    </a:prstGeom>
+                    <a:noFill/>
+                    <a:ln>
+                      <a:noFill/>
+                    </a:ln>
+                  </pic:spPr>
+                </pic:pic>
+              </a:graphicData>
+            </a:graphic>
+          </wp:inline>
+        </w:drawing>
+      </w:r>
+    </w:p>
+    <w:p>
+      <w:pPr>
+        <w:spacing w:after="80" w:line="257" w:lineRule="auto"/>
+        <w:rPr>
+          <w:rFonts w:ascii="Arial Nova Light" w:hAnsi="Arial Nova Light"/>
+          <w:color w:val="000000" w:themeColor="text1"/>
+          <w:sz w:val="28"/>
+          <w:szCs w:val="28"/>
+        </w:rPr>
+      </w:pPr>
+      <w:r>
+        <w:rPr>
+          <w:rFonts w:ascii="Arial Nova Light" w:hAnsi="Arial Nova Light"/>
+          <w:color w:val="000000" w:themeColor="text1"/>
+          <w:sz w:val="28"/>
+          <w:szCs w:val="28"/>
+        </w:rPr>
+        <w:lastRenderedPageBreak/>
+        <w:t xml:space="preserve">La funzione training_phrases controlla la pagina dove è possibile gestire </w:t>
+      </w:r>
+      <w:r>
+        <w:rPr>
+          <w:rFonts w:ascii="Arial Nova Light" w:hAnsi="Arial Nova Light"/>
+          <w:color w:val="000000" w:themeColor="text1"/>
+          <w:sz w:val="28"/>
+          <w:szCs w:val="28"/>
+        </w:rPr>
+        <w:t>i dataset associati a ogni utente</w:t>
+      </w:r>
+      <w:r>
+        <w:rPr>
+          <w:rFonts w:ascii="Arial Nova Light" w:hAnsi="Arial Nova Light"/>
+          <w:color w:val="000000" w:themeColor="text1"/>
+          <w:sz w:val="28"/>
+          <w:szCs w:val="28"/>
+        </w:rPr>
+        <w:t xml:space="preserve">. Così come per le funzioni intents e entities descritte prima, la gestione vera e propria delle training_phrases avviene nel file </w:t>
       </w:r>
       <w:r>
         <w:rPr>
@@ -3756,88 +3925,25 @@
           <w:sz w:val="28"/>
           <w:szCs w:val="28"/>
         </w:rPr>
-        <w:t xml:space="preserve"> tramite le funzioni post_training_phrases_table e get</w:t>
-      </w:r>
-      <w:r>
-        <w:rPr>
-          <w:rFonts w:ascii="Arial Nova Light" w:hAnsi="Arial Nova Light"/>
-          <w:color w:val="000000" w:themeColor="text1"/>
-          <w:sz w:val="28"/>
-          <w:szCs w:val="28"/>
-        </w:rPr>
-        <w:t>_</w:t>
-      </w:r>
-      <w:r>
-        <w:rPr>
-          <w:rFonts w:ascii="Arial Nova Light" w:hAnsi="Arial Nova Light"/>
-          <w:color w:val="000000" w:themeColor="text1"/>
-          <w:sz w:val="28"/>
-          <w:szCs w:val="28"/>
-        </w:rPr>
-        <w:t xml:space="preserve">training_phrases_table. </w:t>
-      </w:r>
-      <w:r>
-        <w:rPr>
-          <w:rFonts w:ascii="Arial Nova Light" w:hAnsi="Arial Nova Light"/>
-          <w:color w:val="000000" w:themeColor="text1"/>
-          <w:sz w:val="28"/>
-          <w:szCs w:val="28"/>
-        </w:rPr>
-        <w:t>In</w:t>
-      </w:r>
-      <w:r>
-        <w:rPr>
-          <w:rFonts w:ascii="Arial Nova Light" w:hAnsi="Arial Nova Light"/>
-          <w:color w:val="000000" w:themeColor="text1"/>
-          <w:sz w:val="28"/>
-          <w:szCs w:val="28"/>
-        </w:rPr>
-        <w:t xml:space="preserve"> post_training_phrases_table è possibile </w:t>
-      </w:r>
-      <w:r>
-        <w:rPr>
-          <w:rFonts w:ascii="Arial Nova Light" w:hAnsi="Arial Nova Light"/>
-          <w:color w:val="000000" w:themeColor="text1"/>
-          <w:sz w:val="28"/>
-          <w:szCs w:val="28"/>
-        </w:rPr>
-        <w:t xml:space="preserve">non solo </w:t>
-      </w:r>
-      <w:r>
-        <w:rPr>
-          <w:rFonts w:ascii="Arial Nova Light" w:hAnsi="Arial Nova Light"/>
-          <w:color w:val="000000" w:themeColor="text1"/>
-          <w:sz w:val="28"/>
-          <w:szCs w:val="28"/>
-        </w:rPr>
-        <w:t>inserire, modificare, cancellare (uno o tutti) training_phrases</w:t>
-      </w:r>
-      <w:r>
-        <w:rPr>
-          <w:rFonts w:ascii="Arial Nova Light" w:hAnsi="Arial Nova Light"/>
-          <w:color w:val="000000" w:themeColor="text1"/>
-          <w:sz w:val="28"/>
-          <w:szCs w:val="28"/>
-        </w:rPr>
-        <w:t>, ma anche annotare</w:t>
-      </w:r>
-      <w:r>
-        <w:rPr>
-          <w:rFonts w:ascii="Arial Nova Light" w:hAnsi="Arial Nova Light"/>
-          <w:color w:val="000000" w:themeColor="text1"/>
-          <w:sz w:val="28"/>
-          <w:szCs w:val="28"/>
-        </w:rPr>
-        <w:t xml:space="preserve"> </w:t>
-      </w:r>
-      <w:r>
-        <w:rPr>
-          <w:rFonts w:ascii="Arial Nova Light" w:hAnsi="Arial Nova Light"/>
-          <w:color w:val="000000" w:themeColor="text1"/>
-          <w:sz w:val="28"/>
-          <w:szCs w:val="28"/>
-        </w:rPr>
-        <w:t>training_phrases.</w:t>
+        <w:t xml:space="preserve"> tramite le funzioni post_training_phrases_table e get_training_phrases_table. In post_training_phrases_table è possibile inserire, modificare, cancellare (uno o tutti) </w:t>
+      </w:r>
+      <w:r>
+        <w:rPr>
+          <w:rFonts w:ascii="Arial Nova Light" w:hAnsi="Arial Nova Light"/>
+          <w:color w:val="000000" w:themeColor="text1"/>
+          <w:sz w:val="28"/>
+          <w:szCs w:val="28"/>
+        </w:rPr>
+        <w:t>e annotare frasi di training per un dataset per volta</w:t>
+      </w:r>
+      <w:r>
+        <w:rPr>
+          <w:rFonts w:ascii="Arial Nova Light" w:hAnsi="Arial Nova Light"/>
+          <w:color w:val="000000" w:themeColor="text1"/>
+          <w:sz w:val="28"/>
+          <w:szCs w:val="28"/>
+        </w:rPr>
+        <w:t>.</w:t>
       </w:r>
     </w:p>
     <w:p>
@@ -3911,7 +4017,7 @@
                     </pic:cNvPicPr>
                   </pic:nvPicPr>
                   <pic:blipFill>
-                    <a:blip r:embed="rId32">
+                    <a:blip r:embed="rId35">
                       <a:extLst>
                         <a:ext uri="{28A0092B-C50C-407E-A947-70E740481C1C}">
                           <a14:useLocalDpi xmlns:a14="http://schemas.microsoft.com/office/drawing/2010/main" val="0"/>
@@ -3979,7 +4085,7 @@
                     </pic:cNvPicPr>
                   </pic:nvPicPr>
                   <pic:blipFill>
-                    <a:blip r:embed="rId33">
+                    <a:blip r:embed="rId36">
                       <a:extLst>
                         <a:ext uri="{28A0092B-C50C-407E-A947-70E740481C1C}">
                           <a14:useLocalDpi xmlns:a14="http://schemas.microsoft.com/office/drawing/2010/main" val="0"/>
@@ -4048,7 +4154,7 @@
                     </pic:cNvPicPr>
                   </pic:nvPicPr>
                   <pic:blipFill>
-                    <a:blip r:embed="rId34">
+                    <a:blip r:embed="rId37">
                       <a:extLst>
                         <a:ext uri="{28A0092B-C50C-407E-A947-70E740481C1C}">
                           <a14:useLocalDpi xmlns:a14="http://schemas.microsoft.com/office/drawing/2010/main" val="0"/>
@@ -4116,7 +4222,7 @@
                     </pic:cNvPicPr>
                   </pic:nvPicPr>
                   <pic:blipFill>
-                    <a:blip r:embed="rId35">
+                    <a:blip r:embed="rId38">
                       <a:extLst>
                         <a:ext uri="{28A0092B-C50C-407E-A947-70E740481C1C}">
                           <a14:useLocalDpi xmlns:a14="http://schemas.microsoft.com/office/drawing/2010/main" val="0"/>
@@ -4265,103 +4371,7 @@
           <w:szCs w:val="32"/>
           <w:lang w:val="en-US"/>
         </w:rPr>
-        <w:t xml:space="preserve">status_model_intent, </w:t>
-      </w:r>
-      <w:r>
-        <w:rPr>
-          <w:rFonts w:ascii="Arial Nova Light" w:hAnsi="Arial Nova Light"/>
-          <w:b/>
-          <w:bCs/>
-          <w:color w:val="000000" w:themeColor="text1"/>
-          <w:sz w:val="32"/>
-          <w:szCs w:val="32"/>
-          <w:lang w:val="en-US"/>
-        </w:rPr>
-        <w:t>status_model_</w:t>
-      </w:r>
-      <w:r>
-        <w:rPr>
-          <w:rFonts w:ascii="Arial Nova Light" w:hAnsi="Arial Nova Light"/>
-          <w:b/>
-          <w:bCs/>
-          <w:color w:val="000000" w:themeColor="text1"/>
-          <w:sz w:val="32"/>
-          <w:szCs w:val="32"/>
-          <w:lang w:val="en-US"/>
-        </w:rPr>
-        <w:t>e</w:t>
-      </w:r>
-      <w:r>
-        <w:rPr>
-          <w:rFonts w:ascii="Arial Nova Light" w:hAnsi="Arial Nova Light"/>
-          <w:b/>
-          <w:bCs/>
-          <w:color w:val="000000" w:themeColor="text1"/>
-          <w:sz w:val="32"/>
-          <w:szCs w:val="32"/>
-          <w:lang w:val="en-US"/>
-        </w:rPr>
-        <w:t>nt</w:t>
-      </w:r>
-      <w:r>
-        <w:rPr>
-          <w:rFonts w:ascii="Arial Nova Light" w:hAnsi="Arial Nova Light"/>
-          <w:b/>
-          <w:bCs/>
-          <w:color w:val="000000" w:themeColor="text1"/>
-          <w:sz w:val="32"/>
-          <w:szCs w:val="32"/>
-          <w:lang w:val="en-US"/>
-        </w:rPr>
-        <w:t xml:space="preserve">ities, </w:t>
-      </w:r>
-      <w:r>
-        <w:rPr>
-          <w:rFonts w:ascii="Arial Nova Light" w:hAnsi="Arial Nova Light"/>
-          <w:b/>
-          <w:bCs/>
-          <w:color w:val="000000" w:themeColor="text1"/>
-          <w:sz w:val="32"/>
-          <w:szCs w:val="32"/>
-          <w:lang w:val="en-US"/>
-        </w:rPr>
-        <w:t>status_model_</w:t>
-      </w:r>
-      <w:r>
-        <w:rPr>
-          <w:rFonts w:ascii="Arial Nova Light" w:hAnsi="Arial Nova Light"/>
-          <w:b/>
-          <w:bCs/>
-          <w:color w:val="000000" w:themeColor="text1"/>
-          <w:sz w:val="32"/>
-          <w:szCs w:val="32"/>
-          <w:lang w:val="en-US"/>
-        </w:rPr>
-        <w:t>sen</w:t>
-      </w:r>
-      <w:r>
-        <w:rPr>
-          <w:rFonts w:ascii="Arial Nova Light" w:hAnsi="Arial Nova Light"/>
-          <w:b/>
-          <w:bCs/>
-          <w:color w:val="000000" w:themeColor="text1"/>
-          <w:sz w:val="32"/>
-          <w:szCs w:val="32"/>
-          <w:lang w:val="en-US"/>
-        </w:rPr>
-        <w:t>t</w:t>
-      </w:r>
-      <w:r>
-        <w:rPr>
-          <w:rFonts w:ascii="Arial Nova Light" w:hAnsi="Arial Nova Light"/>
-          <w:b/>
-          <w:bCs/>
-          <w:color w:val="000000" w:themeColor="text1"/>
-          <w:sz w:val="32"/>
-          <w:szCs w:val="32"/>
-          <w:lang w:val="en-US"/>
-        </w:rPr>
-        <w:t>iment</w:t>
+        <w:t>status_model_intent, status_model_entities, status_model_sentiment</w:t>
       </w:r>
     </w:p>
     <w:p>
@@ -4402,7 +4412,7 @@
                     </pic:cNvPicPr>
                   </pic:nvPicPr>
                   <pic:blipFill>
-                    <a:blip r:embed="rId36">
+                    <a:blip r:embed="rId39">
                       <a:extLst>
                         <a:ext uri="{28A0092B-C50C-407E-A947-70E740481C1C}">
                           <a14:useLocalDpi xmlns:a14="http://schemas.microsoft.com/office/drawing/2010/main" val="0"/>
@@ -4473,7 +4483,7 @@
                     </pic:cNvPicPr>
                   </pic:nvPicPr>
                   <pic:blipFill>
-                    <a:blip r:embed="rId37">
+                    <a:blip r:embed="rId40">
                       <a:extLst>
                         <a:ext uri="{28A0092B-C50C-407E-A947-70E740481C1C}">
                           <a14:useLocalDpi xmlns:a14="http://schemas.microsoft.com/office/drawing/2010/main" val="0"/>
@@ -4543,7 +4553,7 @@
                     </pic:cNvPicPr>
                   </pic:nvPicPr>
                   <pic:blipFill>
-                    <a:blip r:embed="rId38">
+                    <a:blip r:embed="rId41">
                       <a:extLst>
                         <a:ext uri="{28A0092B-C50C-407E-A947-70E740481C1C}">
                           <a14:useLocalDpi xmlns:a14="http://schemas.microsoft.com/office/drawing/2010/main" val="0"/>
@@ -4729,7 +4739,7 @@
                     </pic:cNvPicPr>
                   </pic:nvPicPr>
                   <pic:blipFill>
-                    <a:blip r:embed="rId39">
+                    <a:blip r:embed="rId42">
                       <a:extLst>
                         <a:ext uri="{28A0092B-C50C-407E-A947-70E740481C1C}">
                           <a14:useLocalDpi xmlns:a14="http://schemas.microsoft.com/office/drawing/2010/main" val="0"/>
@@ -4798,7 +4808,7 @@
                     </pic:cNvPicPr>
                   </pic:nvPicPr>
                   <pic:blipFill>
-                    <a:blip r:embed="rId40">
+                    <a:blip r:embed="rId43">
                       <a:extLst>
                         <a:ext uri="{28A0092B-C50C-407E-A947-70E740481C1C}">
                           <a14:useLocalDpi xmlns:a14="http://schemas.microsoft.com/office/drawing/2010/main" val="0"/>
@@ -4866,7 +4876,7 @@
                     </pic:cNvPicPr>
                   </pic:nvPicPr>
                   <pic:blipFill>
-                    <a:blip r:embed="rId41">
+                    <a:blip r:embed="rId44">
                       <a:extLst>
                         <a:ext uri="{28A0092B-C50C-407E-A947-70E740481C1C}">
                           <a14:useLocalDpi xmlns:a14="http://schemas.microsoft.com/office/drawing/2010/main" val="0"/>
@@ -4935,7 +4945,7 @@
                     </pic:cNvPicPr>
                   </pic:nvPicPr>
                   <pic:blipFill>
-                    <a:blip r:embed="rId42">
+                    <a:blip r:embed="rId45">
                       <a:extLst>
                         <a:ext uri="{28A0092B-C50C-407E-A947-70E740481C1C}">
                           <a14:useLocalDpi xmlns:a14="http://schemas.microsoft.com/office/drawing/2010/main" val="0"/>
@@ -4993,25 +5003,7 @@
           <w:sz w:val="28"/>
           <w:szCs w:val="28"/>
         </w:rPr>
-        <w:t>effettuare il testing dei modelli addestrati e mostrare i risultati degli addestramenti eseguiti. Il testing</w:t>
-      </w:r>
-      <w:r>
-        <w:rPr>
-          <w:rFonts w:ascii="Arial Nova Light" w:hAnsi="Arial Nova Light"/>
-          <w:color w:val="000000" w:themeColor="text1"/>
-          <w:sz w:val="28"/>
-          <w:szCs w:val="28"/>
-        </w:rPr>
-        <w:t xml:space="preserve"> verrà spiegato meglio in delle sezioni successive di questo documento.</w:t>
-      </w:r>
-      <w:r>
-        <w:rPr>
-          <w:rFonts w:ascii="Arial Nova Light" w:hAnsi="Arial Nova Light"/>
-          <w:color w:val="000000" w:themeColor="text1"/>
-          <w:sz w:val="28"/>
-          <w:szCs w:val="28"/>
-        </w:rPr>
-        <w:t xml:space="preserve"> La generazione dei grafici di Loss e F1-Score viene effettuata mediante le funzioni </w:t>
+        <w:t xml:space="preserve">effettuare il testing dei modelli addestrati e mostrare i risultati degli addestramenti eseguiti. Il testing verrà spiegato meglio in delle sezioni successive di questo documento. La generazione dei grafici di Loss e F1-Score viene effettuata mediante le funzioni </w:t>
       </w:r>
       <w:r>
         <w:rPr>
@@ -5206,7 +5198,7 @@
                     </pic:cNvPicPr>
                   </pic:nvPicPr>
                   <pic:blipFill>
-                    <a:blip r:embed="rId43">
+                    <a:blip r:embed="rId46">
                       <a:extLst>
                         <a:ext uri="{28A0092B-C50C-407E-A947-70E740481C1C}">
                           <a14:useLocalDpi xmlns:a14="http://schemas.microsoft.com/office/drawing/2010/main" val="0"/>
@@ -5275,7 +5267,7 @@
                     </pic:cNvPicPr>
                   </pic:nvPicPr>
                   <pic:blipFill>
-                    <a:blip r:embed="rId44">
+                    <a:blip r:embed="rId47">
                       <a:extLst>
                         <a:ext uri="{28A0092B-C50C-407E-A947-70E740481C1C}">
                           <a14:useLocalDpi xmlns:a14="http://schemas.microsoft.com/office/drawing/2010/main" val="0"/>
@@ -5343,7 +5335,7 @@
                     </pic:cNvPicPr>
                   </pic:nvPicPr>
                   <pic:blipFill>
-                    <a:blip r:embed="rId45">
+                    <a:blip r:embed="rId48">
                       <a:extLst>
                         <a:ext uri="{28A0092B-C50C-407E-A947-70E740481C1C}">
                           <a14:useLocalDpi xmlns:a14="http://schemas.microsoft.com/office/drawing/2010/main" val="0"/>
@@ -5411,7 +5403,7 @@
                     </pic:cNvPicPr>
                   </pic:nvPicPr>
                   <pic:blipFill>
-                    <a:blip r:embed="rId46">
+                    <a:blip r:embed="rId49">
                       <a:extLst>
                         <a:ext uri="{28A0092B-C50C-407E-A947-70E740481C1C}">
                           <a14:useLocalDpi xmlns:a14="http://schemas.microsoft.com/office/drawing/2010/main" val="0"/>
@@ -5480,7 +5472,7 @@
                     </pic:cNvPicPr>
                   </pic:nvPicPr>
                   <pic:blipFill>
-                    <a:blip r:embed="rId47">
+                    <a:blip r:embed="rId50">
                       <a:extLst>
                         <a:ext uri="{28A0092B-C50C-407E-A947-70E740481C1C}">
                           <a14:useLocalDpi xmlns:a14="http://schemas.microsoft.com/office/drawing/2010/main" val="0"/>
@@ -5548,7 +5540,7 @@
                     </pic:cNvPicPr>
                   </pic:nvPicPr>
                   <pic:blipFill>
-                    <a:blip r:embed="rId48">
+                    <a:blip r:embed="rId51">
                       <a:extLst>
                         <a:ext uri="{28A0092B-C50C-407E-A947-70E740481C1C}">
                           <a14:useLocalDpi xmlns:a14="http://schemas.microsoft.com/office/drawing/2010/main" val="0"/>
@@ -6175,7 +6167,7 @@
                     </pic:cNvPicPr>
                   </pic:nvPicPr>
                   <pic:blipFill>
-                    <a:blip r:embed="rId49">
+                    <a:blip r:embed="rId52">
                       <a:extLst>
                         <a:ext uri="{28A0092B-C50C-407E-A947-70E740481C1C}">
                           <a14:useLocalDpi xmlns:a14="http://schemas.microsoft.com/office/drawing/2010/main" val="0"/>
@@ -6244,7 +6236,7 @@
                     </pic:cNvPicPr>
                   </pic:nvPicPr>
                   <pic:blipFill>
-                    <a:blip r:embed="rId50">
+                    <a:blip r:embed="rId53">
                       <a:extLst>
                         <a:ext uri="{28A0092B-C50C-407E-A947-70E740481C1C}">
                           <a14:useLocalDpi xmlns:a14="http://schemas.microsoft.com/office/drawing/2010/main" val="0"/>
@@ -6312,7 +6304,7 @@
                     </pic:cNvPicPr>
                   </pic:nvPicPr>
                   <pic:blipFill>
-                    <a:blip r:embed="rId51">
+                    <a:blip r:embed="rId54">
                       <a:extLst>
                         <a:ext uri="{28A0092B-C50C-407E-A947-70E740481C1C}">
                           <a14:useLocalDpi xmlns:a14="http://schemas.microsoft.com/office/drawing/2010/main" val="0"/>
@@ -6536,7 +6528,7 @@
                     </pic:cNvPicPr>
                   </pic:nvPicPr>
                   <pic:blipFill>
-                    <a:blip r:embed="rId52">
+                    <a:blip r:embed="rId55">
                       <a:extLst>
                         <a:ext uri="{28A0092B-C50C-407E-A947-70E740481C1C}">
                           <a14:useLocalDpi xmlns:a14="http://schemas.microsoft.com/office/drawing/2010/main" val="0"/>
@@ -6712,7 +6704,7 @@
                     </pic:cNvPicPr>
                   </pic:nvPicPr>
                   <pic:blipFill>
-                    <a:blip r:embed="rId53">
+                    <a:blip r:embed="rId56">
                       <a:extLst>
                         <a:ext uri="{28A0092B-C50C-407E-A947-70E740481C1C}">
                           <a14:useLocalDpi xmlns:a14="http://schemas.microsoft.com/office/drawing/2010/main" val="0"/>
@@ -7066,7 +7058,7 @@
                     </pic:cNvPicPr>
                   </pic:nvPicPr>
                   <pic:blipFill>
-                    <a:blip r:embed="rId54">
+                    <a:blip r:embed="rId57">
                       <a:extLst>
                         <a:ext uri="{28A0092B-C50C-407E-A947-70E740481C1C}">
                           <a14:useLocalDpi xmlns:a14="http://schemas.microsoft.com/office/drawing/2010/main" val="0"/>
@@ -7137,7 +7129,7 @@
                     </pic:cNvPicPr>
                   </pic:nvPicPr>
                   <pic:blipFill>
-                    <a:blip r:embed="rId55">
+                    <a:blip r:embed="rId58">
                       <a:extLst>
                         <a:ext uri="{28A0092B-C50C-407E-A947-70E740481C1C}">
                           <a14:useLocalDpi xmlns:a14="http://schemas.microsoft.com/office/drawing/2010/main" val="0"/>
@@ -7209,7 +7201,7 @@
                     </pic:cNvPicPr>
                   </pic:nvPicPr>
                   <pic:blipFill>
-                    <a:blip r:embed="rId56">
+                    <a:blip r:embed="rId59">
                       <a:extLst>
                         <a:ext uri="{28A0092B-C50C-407E-A947-70E740481C1C}">
                           <a14:useLocalDpi xmlns:a14="http://schemas.microsoft.com/office/drawing/2010/main" val="0"/>
@@ -7280,7 +7272,7 @@
                     </pic:cNvPicPr>
                   </pic:nvPicPr>
                   <pic:blipFill>
-                    <a:blip r:embed="rId57">
+                    <a:blip r:embed="rId60">
                       <a:extLst>
                         <a:ext uri="{28A0092B-C50C-407E-A947-70E740481C1C}">
                           <a14:useLocalDpi xmlns:a14="http://schemas.microsoft.com/office/drawing/2010/main" val="0"/>
@@ -7352,7 +7344,7 @@
                     </pic:cNvPicPr>
                   </pic:nvPicPr>
                   <pic:blipFill>
-                    <a:blip r:embed="rId58">
+                    <a:blip r:embed="rId61">
                       <a:extLst>
                         <a:ext uri="{28A0092B-C50C-407E-A947-70E740481C1C}">
                           <a14:useLocalDpi xmlns:a14="http://schemas.microsoft.com/office/drawing/2010/main" val="0"/>
@@ -7605,7 +7597,7 @@
                     </pic:cNvPicPr>
                   </pic:nvPicPr>
                   <pic:blipFill>
-                    <a:blip r:embed="rId59">
+                    <a:blip r:embed="rId62">
                       <a:extLst>
                         <a:ext uri="{28A0092B-C50C-407E-A947-70E740481C1C}">
                           <a14:useLocalDpi xmlns:a14="http://schemas.microsoft.com/office/drawing/2010/main" val="0"/>
@@ -7674,7 +7666,7 @@
                     </pic:cNvPicPr>
                   </pic:nvPicPr>
                   <pic:blipFill>
-                    <a:blip r:embed="rId60">
+                    <a:blip r:embed="rId63">
                       <a:extLst>
                         <a:ext uri="{28A0092B-C50C-407E-A947-70E740481C1C}">
                           <a14:useLocalDpi xmlns:a14="http://schemas.microsoft.com/office/drawing/2010/main" val="0"/>
@@ -7743,7 +7735,7 @@
                     </pic:cNvPicPr>
                   </pic:nvPicPr>
                   <pic:blipFill>
-                    <a:blip r:embed="rId61">
+                    <a:blip r:embed="rId64">
                       <a:extLst>
                         <a:ext uri="{28A0092B-C50C-407E-A947-70E740481C1C}">
                           <a14:useLocalDpi xmlns:a14="http://schemas.microsoft.com/office/drawing/2010/main" val="0"/>
@@ -7812,7 +7804,7 @@
                     </pic:cNvPicPr>
                   </pic:nvPicPr>
                   <pic:blipFill>
-                    <a:blip r:embed="rId62">
+                    <a:blip r:embed="rId65">
                       <a:extLst>
                         <a:ext uri="{28A0092B-C50C-407E-A947-70E740481C1C}">
                           <a14:useLocalDpi xmlns:a14="http://schemas.microsoft.com/office/drawing/2010/main" val="0"/>
@@ -7882,7 +7874,7 @@
                     </pic:cNvPicPr>
                   </pic:nvPicPr>
                   <pic:blipFill>
-                    <a:blip r:embed="rId63">
+                    <a:blip r:embed="rId66">
                       <a:extLst>
                         <a:ext uri="{28A0092B-C50C-407E-A947-70E740481C1C}">
                           <a14:useLocalDpi xmlns:a14="http://schemas.microsoft.com/office/drawing/2010/main" val="0"/>
@@ -8448,7 +8440,7 @@
                     </pic:cNvPicPr>
                   </pic:nvPicPr>
                   <pic:blipFill>
-                    <a:blip r:embed="rId64">
+                    <a:blip r:embed="rId67">
                       <a:extLst>
                         <a:ext uri="{28A0092B-C50C-407E-A947-70E740481C1C}">
                           <a14:useLocalDpi xmlns:a14="http://schemas.microsoft.com/office/drawing/2010/main" val="0"/>
@@ -8517,7 +8509,7 @@
                     </pic:cNvPicPr>
                   </pic:nvPicPr>
                   <pic:blipFill>
-                    <a:blip r:embed="rId65">
+                    <a:blip r:embed="rId68">
                       <a:extLst>
                         <a:ext uri="{28A0092B-C50C-407E-A947-70E740481C1C}">
                           <a14:useLocalDpi xmlns:a14="http://schemas.microsoft.com/office/drawing/2010/main" val="0"/>
@@ -8587,7 +8579,7 @@
                     </pic:cNvPicPr>
                   </pic:nvPicPr>
                   <pic:blipFill>
-                    <a:blip r:embed="rId66">
+                    <a:blip r:embed="rId69">
                       <a:extLst>
                         <a:ext uri="{28A0092B-C50C-407E-A947-70E740481C1C}">
                           <a14:useLocalDpi xmlns:a14="http://schemas.microsoft.com/office/drawing/2010/main" val="0"/>
@@ -8656,7 +8648,7 @@
                     </pic:cNvPicPr>
                   </pic:nvPicPr>
                   <pic:blipFill>
-                    <a:blip r:embed="rId67">
+                    <a:blip r:embed="rId70">
                       <a:extLst>
                         <a:ext uri="{28A0092B-C50C-407E-A947-70E740481C1C}">
                           <a14:useLocalDpi xmlns:a14="http://schemas.microsoft.com/office/drawing/2010/main" val="0"/>
@@ -8725,7 +8717,7 @@
                     </pic:cNvPicPr>
                   </pic:nvPicPr>
                   <pic:blipFill>
-                    <a:blip r:embed="rId68">
+                    <a:blip r:embed="rId71">
                       <a:extLst>
                         <a:ext uri="{28A0092B-C50C-407E-A947-70E740481C1C}">
                           <a14:useLocalDpi xmlns:a14="http://schemas.microsoft.com/office/drawing/2010/main" val="0"/>
@@ -8795,7 +8787,7 @@
                     </pic:cNvPicPr>
                   </pic:nvPicPr>
                   <pic:blipFill>
-                    <a:blip r:embed="rId69">
+                    <a:blip r:embed="rId72">
                       <a:extLst>
                         <a:ext uri="{28A0092B-C50C-407E-A947-70E740481C1C}">
                           <a14:useLocalDpi xmlns:a14="http://schemas.microsoft.com/office/drawing/2010/main" val="0"/>
@@ -8864,7 +8856,7 @@
                     </pic:cNvPicPr>
                   </pic:nvPicPr>
                   <pic:blipFill>
-                    <a:blip r:embed="rId70">
+                    <a:blip r:embed="rId73">
                       <a:extLst>
                         <a:ext uri="{28A0092B-C50C-407E-A947-70E740481C1C}">
                           <a14:useLocalDpi xmlns:a14="http://schemas.microsoft.com/office/drawing/2010/main" val="0"/>
@@ -8933,7 +8925,7 @@
                     </pic:cNvPicPr>
                   </pic:nvPicPr>
                   <pic:blipFill>
-                    <a:blip r:embed="rId71">
+                    <a:blip r:embed="rId74">
                       <a:extLst>
                         <a:ext uri="{28A0092B-C50C-407E-A947-70E740481C1C}">
                           <a14:useLocalDpi xmlns:a14="http://schemas.microsoft.com/office/drawing/2010/main" val="0"/>
@@ -9003,7 +8995,7 @@
                     </pic:cNvPicPr>
                   </pic:nvPicPr>
                   <pic:blipFill>
-                    <a:blip r:embed="rId72">
+                    <a:blip r:embed="rId75">
                       <a:extLst>
                         <a:ext uri="{28A0092B-C50C-407E-A947-70E740481C1C}">
                           <a14:useLocalDpi xmlns:a14="http://schemas.microsoft.com/office/drawing/2010/main" val="0"/>
@@ -9153,7 +9145,7 @@
                     </pic:cNvPicPr>
                   </pic:nvPicPr>
                   <pic:blipFill>
-                    <a:blip r:embed="rId73">
+                    <a:blip r:embed="rId76">
                       <a:extLst>
                         <a:ext uri="{28A0092B-C50C-407E-A947-70E740481C1C}">
                           <a14:useLocalDpi xmlns:a14="http://schemas.microsoft.com/office/drawing/2010/main" val="0"/>
@@ -9350,7 +9342,7 @@
                     </pic:cNvPicPr>
                   </pic:nvPicPr>
                   <pic:blipFill>
-                    <a:blip r:embed="rId74">
+                    <a:blip r:embed="rId77">
                       <a:extLst>
                         <a:ext uri="{28A0092B-C50C-407E-A947-70E740481C1C}">
                           <a14:useLocalDpi xmlns:a14="http://schemas.microsoft.com/office/drawing/2010/main" val="0"/>
@@ -9415,7 +9407,7 @@
                     </pic:cNvPicPr>
                   </pic:nvPicPr>
                   <pic:blipFill>
-                    <a:blip r:embed="rId75">
+                    <a:blip r:embed="rId78">
                       <a:extLst>
                         <a:ext uri="{28A0092B-C50C-407E-A947-70E740481C1C}">
                           <a14:useLocalDpi xmlns:a14="http://schemas.microsoft.com/office/drawing/2010/main" val="0"/>
@@ -9713,7 +9705,7 @@
                     </pic:cNvPicPr>
                   </pic:nvPicPr>
                   <pic:blipFill>
-                    <a:blip r:embed="rId76">
+                    <a:blip r:embed="rId79">
                       <a:extLst>
                         <a:ext uri="{28A0092B-C50C-407E-A947-70E740481C1C}">
                           <a14:useLocalDpi xmlns:a14="http://schemas.microsoft.com/office/drawing/2010/main" val="0"/>
@@ -9981,7 +9973,7 @@
                     </pic:cNvPicPr>
                   </pic:nvPicPr>
                   <pic:blipFill>
-                    <a:blip r:embed="rId77">
+                    <a:blip r:embed="rId80">
                       <a:extLst>
                         <a:ext uri="{28A0092B-C50C-407E-A947-70E740481C1C}">
                           <a14:useLocalDpi xmlns:a14="http://schemas.microsoft.com/office/drawing/2010/main" val="0"/>
@@ -10165,7 +10157,7 @@
                     </pic:cNvPicPr>
                   </pic:nvPicPr>
                   <pic:blipFill>
-                    <a:blip r:embed="rId78">
+                    <a:blip r:embed="rId81">
                       <a:extLst>
                         <a:ext uri="{28A0092B-C50C-407E-A947-70E740481C1C}">
                           <a14:useLocalDpi xmlns:a14="http://schemas.microsoft.com/office/drawing/2010/main" val="0"/>
@@ -10230,7 +10222,7 @@
                     </pic:cNvPicPr>
                   </pic:nvPicPr>
                   <pic:blipFill>
-                    <a:blip r:embed="rId79">
+                    <a:blip r:embed="rId82">
                       <a:extLst>
                         <a:ext uri="{28A0092B-C50C-407E-A947-70E740481C1C}">
                           <a14:useLocalDpi xmlns:a14="http://schemas.microsoft.com/office/drawing/2010/main" val="0"/>
@@ -10296,7 +10288,7 @@
                     </pic:cNvPicPr>
                   </pic:nvPicPr>
                   <pic:blipFill>
-                    <a:blip r:embed="rId80">
+                    <a:blip r:embed="rId83">
                       <a:extLst>
                         <a:ext uri="{28A0092B-C50C-407E-A947-70E740481C1C}">
                           <a14:useLocalDpi xmlns:a14="http://schemas.microsoft.com/office/drawing/2010/main" val="0"/>
@@ -10725,7 +10717,7 @@
                     </pic:cNvPicPr>
                   </pic:nvPicPr>
                   <pic:blipFill>
-                    <a:blip r:embed="rId81">
+                    <a:blip r:embed="rId84">
                       <a:extLst>
                         <a:ext uri="{28A0092B-C50C-407E-A947-70E740481C1C}">
                           <a14:useLocalDpi xmlns:a14="http://schemas.microsoft.com/office/drawing/2010/main" val="0"/>
@@ -10790,7 +10782,7 @@
                     </pic:cNvPicPr>
                   </pic:nvPicPr>
                   <pic:blipFill>
-                    <a:blip r:embed="rId82">
+                    <a:blip r:embed="rId85">
                       <a:extLst>
                         <a:ext uri="{28A0092B-C50C-407E-A947-70E740481C1C}">
                           <a14:useLocalDpi xmlns:a14="http://schemas.microsoft.com/office/drawing/2010/main" val="0"/>
@@ -10990,7 +10982,7 @@
                     </pic:cNvPicPr>
                   </pic:nvPicPr>
                   <pic:blipFill>
-                    <a:blip r:embed="rId83">
+                    <a:blip r:embed="rId86">
                       <a:extLst>
                         <a:ext uri="{28A0092B-C50C-407E-A947-70E740481C1C}">
                           <a14:useLocalDpi xmlns:a14="http://schemas.microsoft.com/office/drawing/2010/main" val="0"/>

</xml_diff>

<commit_message>
Versione 2.0 dei documenti
</commit_message>
<xml_diff>
--- a/documentation/Documento_tecnico_NLPWebPlatform.docx
+++ b/documentation/Documento_tecnico_NLPWebPlatform.docx
@@ -5066,32 +5066,36 @@
           <w:szCs w:val="32"/>
         </w:rPr>
         <w:lastRenderedPageBreak/>
-        <w:t>show_results_testing</w:t>
-      </w:r>
-    </w:p>
-    <w:p>
-      <w:pPr>
-        <w:spacing w:after="80" w:line="257" w:lineRule="auto"/>
-        <w:rPr>
-          <w:rFonts w:ascii="Arial Nova Light" w:hAnsi="Arial Nova Light"/>
-          <w:color w:val="000000" w:themeColor="text1"/>
-          <w:sz w:val="28"/>
-          <w:szCs w:val="28"/>
-        </w:rPr>
-      </w:pPr>
-      <w:r>
-        <w:rPr>
-          <w:rFonts w:ascii="Arial Nova Light" w:hAnsi="Arial Nova Light"/>
+        <w:t>dataset_results_testing</w:t>
+      </w:r>
+    </w:p>
+    <w:p>
+      <w:pPr>
+        <w:spacing w:after="80" w:line="257" w:lineRule="auto"/>
+        <w:rPr>
+          <w:rFonts w:ascii="Arial Nova Light" w:hAnsi="Arial Nova Light"/>
+          <w:b/>
+          <w:bCs/>
+          <w:color w:val="000000" w:themeColor="text1"/>
+          <w:sz w:val="32"/>
+          <w:szCs w:val="32"/>
+        </w:rPr>
+      </w:pPr>
+      <w:r>
+        <w:rPr>
+          <w:rFonts w:ascii="Arial Nova Light" w:hAnsi="Arial Nova Light"/>
+          <w:b/>
+          <w:bCs/>
           <w:noProof/>
           <w:color w:val="000000" w:themeColor="text1"/>
-          <w:sz w:val="28"/>
-          <w:szCs w:val="28"/>
+          <w:sz w:val="32"/>
+          <w:szCs w:val="32"/>
         </w:rPr>
         <w:drawing>
-          <wp:inline distT="0" distB="0" distL="0" distR="0" wp14:anchorId="6677FDD9" wp14:editId="5EF7B877">
-            <wp:extent cx="6638925" cy="3333750"/>
-            <wp:effectExtent l="0" t="0" r="9525" b="0"/>
-            <wp:docPr id="78" name="Picture 78"/>
+          <wp:inline distT="0" distB="0" distL="0" distR="0" wp14:anchorId="6ECA4657" wp14:editId="74AF7643">
+            <wp:extent cx="6648450" cy="4905375"/>
+            <wp:effectExtent l="0" t="0" r="0" b="9525"/>
+            <wp:docPr id="12" name="Picture 12"/>
             <wp:cNvGraphicFramePr>
               <a:graphicFrameLocks xmlns:a="http://schemas.openxmlformats.org/drawingml/2006/main" noChangeAspect="1"/>
             </wp:cNvGraphicFramePr>
@@ -5099,7 +5103,7 @@
               <a:graphicData uri="http://schemas.openxmlformats.org/drawingml/2006/picture">
                 <pic:pic xmlns:pic="http://schemas.openxmlformats.org/drawingml/2006/picture">
                   <pic:nvPicPr>
-                    <pic:cNvPr id="0" name="Picture 43"/>
+                    <pic:cNvPr id="0" name="Picture 9"/>
                     <pic:cNvPicPr>
                       <a:picLocks noChangeAspect="1" noChangeArrowheads="1"/>
                     </pic:cNvPicPr>
@@ -5120,7 +5124,7 @@
                   <pic:spPr bwMode="auto">
                     <a:xfrm>
                       <a:off x="0" y="0"/>
-                      <a:ext cx="6638925" cy="3333750"/>
+                      <a:ext cx="6648450" cy="4905375"/>
                     </a:xfrm>
                     <a:prstGeom prst="rect">
                       <a:avLst/>
@@ -5150,16 +5154,111 @@
       <w:r>
         <w:rPr>
           <w:rFonts w:ascii="Arial Nova Light" w:hAnsi="Arial Nova Light"/>
+          <w:color w:val="000000" w:themeColor="text1"/>
+          <w:sz w:val="28"/>
+          <w:szCs w:val="28"/>
+        </w:rPr>
+        <w:t xml:space="preserve">La funzione dataset_results_testing gestisce la pagina dove, a partire da essa, è possibile effettuare il testing e visualizzare i risultati per i modelli ottenuti </w:t>
+      </w:r>
+      <w:r>
+        <w:rPr>
+          <w:rFonts w:ascii="Arial Nova Light" w:hAnsi="Arial Nova Light"/>
+          <w:color w:val="000000" w:themeColor="text1"/>
+          <w:sz w:val="28"/>
+          <w:szCs w:val="28"/>
+        </w:rPr>
+        <w:t xml:space="preserve">dopo averli </w:t>
+      </w:r>
+      <w:r>
+        <w:rPr>
+          <w:rFonts w:ascii="Arial Nova Light" w:hAnsi="Arial Nova Light"/>
+          <w:color w:val="000000" w:themeColor="text1"/>
+          <w:sz w:val="28"/>
+          <w:szCs w:val="28"/>
+        </w:rPr>
+        <w:t>addestra</w:t>
+      </w:r>
+      <w:r>
+        <w:rPr>
+          <w:rFonts w:ascii="Arial Nova Light" w:hAnsi="Arial Nova Light"/>
+          <w:color w:val="000000" w:themeColor="text1"/>
+          <w:sz w:val="28"/>
+          <w:szCs w:val="28"/>
+        </w:rPr>
+        <w:t>t</w:t>
+      </w:r>
+      <w:r>
+        <w:rPr>
+          <w:rFonts w:ascii="Arial Nova Light" w:hAnsi="Arial Nova Light"/>
+          <w:color w:val="000000" w:themeColor="text1"/>
+          <w:sz w:val="28"/>
+          <w:szCs w:val="28"/>
+        </w:rPr>
+        <w:t>i su singoli Dataset.</w:t>
+      </w:r>
+    </w:p>
+    <w:p>
+      <w:pPr>
+        <w:spacing w:after="80" w:line="257" w:lineRule="auto"/>
+        <w:rPr>
+          <w:rFonts w:ascii="Arial Nova Light" w:hAnsi="Arial Nova Light"/>
+          <w:b/>
+          <w:bCs/>
+          <w:color w:val="000000" w:themeColor="text1"/>
+          <w:sz w:val="32"/>
+          <w:szCs w:val="32"/>
+        </w:rPr>
+      </w:pPr>
+    </w:p>
+    <w:p>
+      <w:pPr>
+        <w:spacing w:after="80" w:line="257" w:lineRule="auto"/>
+        <w:rPr>
+          <w:rFonts w:ascii="Arial Nova Light" w:hAnsi="Arial Nova Light"/>
+          <w:b/>
+          <w:bCs/>
+          <w:color w:val="000000" w:themeColor="text1"/>
+          <w:sz w:val="32"/>
+          <w:szCs w:val="32"/>
+          <w:lang w:val="en-US"/>
+        </w:rPr>
+      </w:pPr>
+      <w:r>
+        <w:rPr>
+          <w:rFonts w:ascii="Arial Nova Light" w:hAnsi="Arial Nova Light"/>
+          <w:b/>
+          <w:bCs/>
+          <w:color w:val="000000" w:themeColor="text1"/>
+          <w:sz w:val="32"/>
+          <w:szCs w:val="32"/>
+          <w:lang w:val="en-US"/>
+        </w:rPr>
+        <w:t>show_results_testing</w:t>
+      </w:r>
+    </w:p>
+    <w:p>
+      <w:pPr>
+        <w:spacing w:after="80" w:line="257" w:lineRule="auto"/>
+        <w:rPr>
+          <w:rFonts w:ascii="Arial Nova Light" w:hAnsi="Arial Nova Light"/>
+          <w:color w:val="000000" w:themeColor="text1"/>
+          <w:sz w:val="28"/>
+          <w:szCs w:val="28"/>
+        </w:rPr>
+      </w:pPr>
+      <w:r>
+        <w:rPr>
+          <w:rFonts w:ascii="Arial Nova Light" w:hAnsi="Arial Nova Light"/>
           <w:noProof/>
           <w:color w:val="000000" w:themeColor="text1"/>
           <w:sz w:val="28"/>
           <w:szCs w:val="28"/>
         </w:rPr>
         <w:drawing>
-          <wp:inline distT="0" distB="0" distL="0" distR="0" wp14:anchorId="2527A9C4" wp14:editId="2BDE8060">
-            <wp:extent cx="6638925" cy="3438525"/>
-            <wp:effectExtent l="0" t="0" r="9525" b="9525"/>
-            <wp:docPr id="79" name="Picture 79"/>
+          <wp:inline distT="0" distB="0" distL="0" distR="0" wp14:anchorId="731935B2" wp14:editId="210CB750">
+            <wp:extent cx="6638925" cy="2800350"/>
+            <wp:effectExtent l="0" t="0" r="9525" b="0"/>
+            <wp:docPr id="13" name="Picture 13"/>
             <wp:cNvGraphicFramePr>
               <a:graphicFrameLocks xmlns:a="http://schemas.openxmlformats.org/drawingml/2006/main" noChangeAspect="1"/>
             </wp:cNvGraphicFramePr>
@@ -5167,7 +5266,7 @@
               <a:graphicData uri="http://schemas.openxmlformats.org/drawingml/2006/picture">
                 <pic:pic xmlns:pic="http://schemas.openxmlformats.org/drawingml/2006/picture">
                   <pic:nvPicPr>
-                    <pic:cNvPr id="0" name="Picture 44"/>
+                    <pic:cNvPr id="0" name="Picture 10"/>
                     <pic:cNvPicPr>
                       <a:picLocks noChangeAspect="1" noChangeArrowheads="1"/>
                     </pic:cNvPicPr>
@@ -5188,7 +5287,7 @@
                   <pic:spPr bwMode="auto">
                     <a:xfrm>
                       <a:off x="0" y="0"/>
-                      <a:ext cx="6638925" cy="3438525"/>
+                      <a:ext cx="6638925" cy="2800350"/>
                     </a:xfrm>
                     <a:prstGeom prst="rect">
                       <a:avLst/>
@@ -5223,11 +5322,12 @@
           <w:sz w:val="28"/>
           <w:szCs w:val="28"/>
         </w:rPr>
+        <w:lastRenderedPageBreak/>
         <w:drawing>
-          <wp:inline distT="0" distB="0" distL="0" distR="0" wp14:anchorId="5EF7EB6D" wp14:editId="01114DA2">
-            <wp:extent cx="3838575" cy="3016962"/>
-            <wp:effectExtent l="0" t="0" r="0" b="0"/>
-            <wp:docPr id="80" name="Picture 80"/>
+          <wp:inline distT="0" distB="0" distL="0" distR="0" wp14:anchorId="3912FCA0" wp14:editId="6923CE6F">
+            <wp:extent cx="6638925" cy="2657475"/>
+            <wp:effectExtent l="0" t="0" r="9525" b="9525"/>
+            <wp:docPr id="14" name="Picture 14"/>
             <wp:cNvGraphicFramePr>
               <a:graphicFrameLocks xmlns:a="http://schemas.openxmlformats.org/drawingml/2006/main" noChangeAspect="1"/>
             </wp:cNvGraphicFramePr>
@@ -5235,7 +5335,7 @@
               <a:graphicData uri="http://schemas.openxmlformats.org/drawingml/2006/picture">
                 <pic:pic xmlns:pic="http://schemas.openxmlformats.org/drawingml/2006/picture">
                   <pic:nvPicPr>
-                    <pic:cNvPr id="0" name="Picture 45"/>
+                    <pic:cNvPr id="0" name="Picture 11"/>
                     <pic:cNvPicPr>
                       <a:picLocks noChangeAspect="1" noChangeArrowheads="1"/>
                     </pic:cNvPicPr>
@@ -5256,7 +5356,7 @@
                   <pic:spPr bwMode="auto">
                     <a:xfrm>
                       <a:off x="0" y="0"/>
-                      <a:ext cx="3846324" cy="3023052"/>
+                      <a:ext cx="6638925" cy="2657475"/>
                     </a:xfrm>
                     <a:prstGeom prst="rect">
                       <a:avLst/>
@@ -5291,12 +5391,11 @@
           <w:sz w:val="28"/>
           <w:szCs w:val="28"/>
         </w:rPr>
-        <w:lastRenderedPageBreak/>
         <w:drawing>
-          <wp:inline distT="0" distB="0" distL="0" distR="0" wp14:anchorId="65D9C554" wp14:editId="7E7B89D2">
-            <wp:extent cx="3838575" cy="2630861"/>
+          <wp:inline distT="0" distB="0" distL="0" distR="0" wp14:anchorId="3033E159" wp14:editId="6DA39E6A">
+            <wp:extent cx="5431489" cy="4038600"/>
             <wp:effectExtent l="0" t="0" r="0" b="0"/>
-            <wp:docPr id="81" name="Picture 81"/>
+            <wp:docPr id="16" name="Picture 16"/>
             <wp:cNvGraphicFramePr>
               <a:graphicFrameLocks xmlns:a="http://schemas.openxmlformats.org/drawingml/2006/main" noChangeAspect="1"/>
             </wp:cNvGraphicFramePr>
@@ -5304,7 +5403,7 @@
               <a:graphicData uri="http://schemas.openxmlformats.org/drawingml/2006/picture">
                 <pic:pic xmlns:pic="http://schemas.openxmlformats.org/drawingml/2006/picture">
                   <pic:nvPicPr>
-                    <pic:cNvPr id="0" name="Picture 46"/>
+                    <pic:cNvPr id="0" name="Picture 12"/>
                     <pic:cNvPicPr>
                       <a:picLocks noChangeAspect="1" noChangeArrowheads="1"/>
                     </pic:cNvPicPr>
@@ -5325,7 +5424,7 @@
                   <pic:spPr bwMode="auto">
                     <a:xfrm>
                       <a:off x="0" y="0"/>
-                      <a:ext cx="3858246" cy="2644343"/>
+                      <a:ext cx="5444908" cy="4048578"/>
                     </a:xfrm>
                     <a:prstGeom prst="rect">
                       <a:avLst/>
@@ -5355,201 +5454,16 @@
       <w:r>
         <w:rPr>
           <w:rFonts w:ascii="Arial Nova Light" w:hAnsi="Arial Nova Light"/>
-          <w:color w:val="000000" w:themeColor="text1"/>
-          <w:sz w:val="28"/>
-          <w:szCs w:val="28"/>
-        </w:rPr>
-        <w:t xml:space="preserve">La funzione show_results_testing gestisce la pagina dove è possibile </w:t>
-      </w:r>
-      <w:r>
-        <w:rPr>
-          <w:rFonts w:ascii="Arial Nova Light" w:hAnsi="Arial Nova Light"/>
-          <w:color w:val="000000" w:themeColor="text1"/>
-          <w:sz w:val="28"/>
-          <w:szCs w:val="28"/>
-        </w:rPr>
-        <w:t xml:space="preserve">effettuare il testing dei modelli addestrati e mostrare i risultati degli addestramenti eseguiti. Il testing verrà spiegato meglio in delle sezioni successive di questo documento. La generazione dei grafici di Loss e F1-Score viene effettuata mediante le funzioni </w:t>
-      </w:r>
-      <w:r>
-        <w:rPr>
-          <w:rFonts w:ascii="Arial Nova Light" w:hAnsi="Arial Nova Light"/>
-          <w:color w:val="000000" w:themeColor="text1"/>
-          <w:sz w:val="28"/>
-          <w:szCs w:val="28"/>
-        </w:rPr>
-        <w:t>graphic_loss_creation</w:t>
-      </w:r>
-      <w:r>
-        <w:rPr>
-          <w:rFonts w:ascii="Arial Nova Light" w:hAnsi="Arial Nova Light"/>
-          <w:color w:val="000000" w:themeColor="text1"/>
-          <w:sz w:val="28"/>
-          <w:szCs w:val="28"/>
-        </w:rPr>
-        <w:t xml:space="preserve"> e </w:t>
-      </w:r>
-      <w:r>
-        <w:rPr>
-          <w:rFonts w:ascii="Arial Nova Light" w:hAnsi="Arial Nova Light"/>
-          <w:color w:val="000000" w:themeColor="text1"/>
-          <w:sz w:val="28"/>
-          <w:szCs w:val="28"/>
-        </w:rPr>
-        <w:t>graphic_score_creation</w:t>
-      </w:r>
-      <w:r>
-        <w:rPr>
-          <w:rFonts w:ascii="Arial Nova Light" w:hAnsi="Arial Nova Light"/>
-          <w:color w:val="000000" w:themeColor="text1"/>
-          <w:sz w:val="28"/>
-          <w:szCs w:val="28"/>
-        </w:rPr>
-        <w:t xml:space="preserve"> presenti nel file </w:t>
-      </w:r>
-      <w:r>
-        <w:rPr>
-          <w:rFonts w:ascii="Arial Nova Light" w:hAnsi="Arial Nova Light"/>
-          <w:b/>
-          <w:bCs/>
-          <w:color w:val="000000" w:themeColor="text1"/>
-          <w:sz w:val="28"/>
-          <w:szCs w:val="28"/>
-        </w:rPr>
-        <w:t>plot_results.py</w:t>
-      </w:r>
-      <w:r>
-        <w:rPr>
-          <w:rFonts w:ascii="Arial Nova Light" w:hAnsi="Arial Nova Light"/>
-          <w:color w:val="000000" w:themeColor="text1"/>
-          <w:sz w:val="28"/>
-          <w:szCs w:val="28"/>
-        </w:rPr>
-        <w:t>, che utilizzano le librerie</w:t>
-      </w:r>
-      <w:r>
-        <w:rPr>
-          <w:rFonts w:ascii="Arial Nova Light" w:hAnsi="Arial Nova Light"/>
-          <w:b/>
-          <w:bCs/>
-          <w:color w:val="000000" w:themeColor="text1"/>
-          <w:sz w:val="28"/>
-          <w:szCs w:val="28"/>
-        </w:rPr>
-        <w:t xml:space="preserve"> </w:t>
-      </w:r>
-      <w:r>
-        <w:rPr>
-          <w:rFonts w:ascii="Arial Nova Light" w:hAnsi="Arial Nova Light"/>
-          <w:color w:val="000000" w:themeColor="text1"/>
-          <w:sz w:val="28"/>
-          <w:szCs w:val="28"/>
-        </w:rPr>
-        <w:t>matplotlib</w:t>
-      </w:r>
-      <w:r>
-        <w:rPr>
-          <w:rFonts w:ascii="Arial Nova Light" w:hAnsi="Arial Nova Light"/>
-          <w:color w:val="000000" w:themeColor="text1"/>
-          <w:sz w:val="28"/>
-          <w:szCs w:val="28"/>
-        </w:rPr>
-        <w:t xml:space="preserve">, </w:t>
-      </w:r>
-      <w:r>
-        <w:rPr>
-          <w:rFonts w:ascii="Arial Nova Light" w:hAnsi="Arial Nova Light"/>
-          <w:color w:val="000000" w:themeColor="text1"/>
-          <w:sz w:val="28"/>
-          <w:szCs w:val="28"/>
-        </w:rPr>
-        <w:t>os</w:t>
-      </w:r>
-      <w:r>
-        <w:rPr>
-          <w:rFonts w:ascii="Arial Nova Light" w:hAnsi="Arial Nova Light"/>
-          <w:color w:val="000000" w:themeColor="text1"/>
-          <w:sz w:val="28"/>
-          <w:szCs w:val="28"/>
-        </w:rPr>
-        <w:t xml:space="preserve"> e </w:t>
-      </w:r>
-      <w:r>
-        <w:rPr>
-          <w:rFonts w:ascii="Arial Nova Light" w:hAnsi="Arial Nova Light"/>
-          <w:color w:val="000000" w:themeColor="text1"/>
-          <w:sz w:val="28"/>
-          <w:szCs w:val="28"/>
-        </w:rPr>
-        <w:t>pandas</w:t>
-      </w:r>
-      <w:r>
-        <w:rPr>
-          <w:rFonts w:ascii="Arial Nova Light" w:hAnsi="Arial Nova Light"/>
-          <w:color w:val="000000" w:themeColor="text1"/>
-          <w:sz w:val="28"/>
-          <w:szCs w:val="28"/>
-        </w:rPr>
-        <w:t>.</w:t>
-      </w:r>
-    </w:p>
-    <w:p>
-      <w:pPr>
-        <w:spacing w:after="80" w:line="257" w:lineRule="auto"/>
-        <w:rPr>
-          <w:rFonts w:ascii="Arial Nova Light" w:hAnsi="Arial Nova Light"/>
-          <w:color w:val="000000" w:themeColor="text1"/>
-          <w:sz w:val="28"/>
-          <w:szCs w:val="28"/>
-        </w:rPr>
-      </w:pPr>
-    </w:p>
-    <w:p>
-      <w:pPr>
-        <w:spacing w:after="80" w:line="257" w:lineRule="auto"/>
-        <w:rPr>
-          <w:rFonts w:ascii="Arial Nova Light" w:hAnsi="Arial Nova Light"/>
-          <w:b/>
-          <w:bCs/>
-          <w:color w:val="000000" w:themeColor="text1"/>
-          <w:sz w:val="32"/>
-          <w:szCs w:val="32"/>
-        </w:rPr>
-      </w:pPr>
-      <w:r>
-        <w:rPr>
-          <w:rFonts w:ascii="Arial Nova Light" w:hAnsi="Arial Nova Light"/>
-          <w:b/>
-          <w:bCs/>
-          <w:color w:val="000000" w:themeColor="text1"/>
-          <w:sz w:val="32"/>
-          <w:szCs w:val="32"/>
-        </w:rPr>
-        <w:t>download_erasure_model</w:t>
-      </w:r>
-    </w:p>
-    <w:p>
-      <w:pPr>
-        <w:spacing w:after="80" w:line="257" w:lineRule="auto"/>
-        <w:rPr>
-          <w:rFonts w:ascii="Arial Nova Light" w:hAnsi="Arial Nova Light"/>
-          <w:color w:val="000000" w:themeColor="text1"/>
-          <w:sz w:val="28"/>
-          <w:szCs w:val="28"/>
-        </w:rPr>
-      </w:pPr>
-      <w:r>
-        <w:rPr>
-          <w:rFonts w:ascii="Arial Nova Light" w:hAnsi="Arial Nova Light"/>
           <w:noProof/>
           <w:color w:val="000000" w:themeColor="text1"/>
           <w:sz w:val="28"/>
           <w:szCs w:val="28"/>
         </w:rPr>
         <w:drawing>
-          <wp:inline distT="0" distB="0" distL="0" distR="0" wp14:anchorId="5C0D2DA0" wp14:editId="0AD69821">
-            <wp:extent cx="6638925" cy="3876675"/>
-            <wp:effectExtent l="0" t="0" r="9525" b="9525"/>
-            <wp:docPr id="83" name="Picture 83"/>
+          <wp:inline distT="0" distB="0" distL="0" distR="0" wp14:anchorId="5E66450B" wp14:editId="716A99D4">
+            <wp:extent cx="5553075" cy="2434442"/>
+            <wp:effectExtent l="0" t="0" r="0" b="4445"/>
+            <wp:docPr id="17" name="Picture 17"/>
             <wp:cNvGraphicFramePr>
               <a:graphicFrameLocks xmlns:a="http://schemas.openxmlformats.org/drawingml/2006/main" noChangeAspect="1"/>
             </wp:cNvGraphicFramePr>
@@ -5557,7 +5471,7 @@
               <a:graphicData uri="http://schemas.openxmlformats.org/drawingml/2006/picture">
                 <pic:pic xmlns:pic="http://schemas.openxmlformats.org/drawingml/2006/picture">
                   <pic:nvPicPr>
-                    <pic:cNvPr id="0" name="Picture 47"/>
+                    <pic:cNvPr id="0" name="Picture 13"/>
                     <pic:cNvPicPr>
                       <a:picLocks noChangeAspect="1" noChangeArrowheads="1"/>
                     </pic:cNvPicPr>
@@ -5578,7 +5492,7 @@
                   <pic:spPr bwMode="auto">
                     <a:xfrm>
                       <a:off x="0" y="0"/>
-                      <a:ext cx="6638925" cy="3876675"/>
+                      <a:ext cx="5564553" cy="2439474"/>
                     </a:xfrm>
                     <a:prstGeom prst="rect">
                       <a:avLst/>
@@ -5608,17 +5522,202 @@
       <w:r>
         <w:rPr>
           <w:rFonts w:ascii="Arial Nova Light" w:hAnsi="Arial Nova Light"/>
+          <w:color w:val="000000" w:themeColor="text1"/>
+          <w:sz w:val="28"/>
+          <w:szCs w:val="28"/>
+        </w:rPr>
+        <w:t xml:space="preserve">La funzione show_results_testing gestisce la pagina dove è possibile </w:t>
+      </w:r>
+      <w:r>
+        <w:rPr>
+          <w:rFonts w:ascii="Arial Nova Light" w:hAnsi="Arial Nova Light"/>
+          <w:color w:val="000000" w:themeColor="text1"/>
+          <w:sz w:val="28"/>
+          <w:szCs w:val="28"/>
+        </w:rPr>
+        <w:t xml:space="preserve">effettuare il testing dei modelli addestrati e mostrare i risultati degli addestramenti eseguiti. Il testing verrà spiegato meglio in delle sezioni successive di questo documento. La generazione dei grafici di Loss e F1-Score viene effettuata mediante le funzioni </w:t>
+      </w:r>
+      <w:r>
+        <w:rPr>
+          <w:rFonts w:ascii="Arial Nova Light" w:hAnsi="Arial Nova Light"/>
+          <w:color w:val="000000" w:themeColor="text1"/>
+          <w:sz w:val="28"/>
+          <w:szCs w:val="28"/>
+        </w:rPr>
+        <w:t>graphic_loss_creation</w:t>
+      </w:r>
+      <w:r>
+        <w:rPr>
+          <w:rFonts w:ascii="Arial Nova Light" w:hAnsi="Arial Nova Light"/>
+          <w:color w:val="000000" w:themeColor="text1"/>
+          <w:sz w:val="28"/>
+          <w:szCs w:val="28"/>
+        </w:rPr>
+        <w:t xml:space="preserve"> e </w:t>
+      </w:r>
+      <w:r>
+        <w:rPr>
+          <w:rFonts w:ascii="Arial Nova Light" w:hAnsi="Arial Nova Light"/>
+          <w:color w:val="000000" w:themeColor="text1"/>
+          <w:sz w:val="28"/>
+          <w:szCs w:val="28"/>
+        </w:rPr>
+        <w:lastRenderedPageBreak/>
+        <w:t>graphic_score_creation</w:t>
+      </w:r>
+      <w:r>
+        <w:rPr>
+          <w:rFonts w:ascii="Arial Nova Light" w:hAnsi="Arial Nova Light"/>
+          <w:color w:val="000000" w:themeColor="text1"/>
+          <w:sz w:val="28"/>
+          <w:szCs w:val="28"/>
+        </w:rPr>
+        <w:t xml:space="preserve"> presenti nel file </w:t>
+      </w:r>
+      <w:r>
+        <w:rPr>
+          <w:rFonts w:ascii="Arial Nova Light" w:hAnsi="Arial Nova Light"/>
+          <w:b/>
+          <w:bCs/>
+          <w:color w:val="000000" w:themeColor="text1"/>
+          <w:sz w:val="28"/>
+          <w:szCs w:val="28"/>
+        </w:rPr>
+        <w:t>plot_results.py</w:t>
+      </w:r>
+      <w:r>
+        <w:rPr>
+          <w:rFonts w:ascii="Arial Nova Light" w:hAnsi="Arial Nova Light"/>
+          <w:color w:val="000000" w:themeColor="text1"/>
+          <w:sz w:val="28"/>
+          <w:szCs w:val="28"/>
+        </w:rPr>
+        <w:t>, che utilizzano le librerie</w:t>
+      </w:r>
+      <w:r>
+        <w:rPr>
+          <w:rFonts w:ascii="Arial Nova Light" w:hAnsi="Arial Nova Light"/>
+          <w:b/>
+          <w:bCs/>
+          <w:color w:val="000000" w:themeColor="text1"/>
+          <w:sz w:val="28"/>
+          <w:szCs w:val="28"/>
+        </w:rPr>
+        <w:t xml:space="preserve"> </w:t>
+      </w:r>
+      <w:r>
+        <w:rPr>
+          <w:rFonts w:ascii="Arial Nova Light" w:hAnsi="Arial Nova Light"/>
+          <w:color w:val="000000" w:themeColor="text1"/>
+          <w:sz w:val="28"/>
+          <w:szCs w:val="28"/>
+        </w:rPr>
+        <w:t>matplotlib</w:t>
+      </w:r>
+      <w:r>
+        <w:rPr>
+          <w:rFonts w:ascii="Arial Nova Light" w:hAnsi="Arial Nova Light"/>
+          <w:color w:val="000000" w:themeColor="text1"/>
+          <w:sz w:val="28"/>
+          <w:szCs w:val="28"/>
+        </w:rPr>
+        <w:t xml:space="preserve">, </w:t>
+      </w:r>
+      <w:r>
+        <w:rPr>
+          <w:rFonts w:ascii="Arial Nova Light" w:hAnsi="Arial Nova Light"/>
+          <w:color w:val="000000" w:themeColor="text1"/>
+          <w:sz w:val="28"/>
+          <w:szCs w:val="28"/>
+        </w:rPr>
+        <w:t>os</w:t>
+      </w:r>
+      <w:r>
+        <w:rPr>
+          <w:rFonts w:ascii="Arial Nova Light" w:hAnsi="Arial Nova Light"/>
+          <w:color w:val="000000" w:themeColor="text1"/>
+          <w:sz w:val="28"/>
+          <w:szCs w:val="28"/>
+        </w:rPr>
+        <w:t xml:space="preserve"> e </w:t>
+      </w:r>
+      <w:r>
+        <w:rPr>
+          <w:rFonts w:ascii="Arial Nova Light" w:hAnsi="Arial Nova Light"/>
+          <w:color w:val="000000" w:themeColor="text1"/>
+          <w:sz w:val="28"/>
+          <w:szCs w:val="28"/>
+        </w:rPr>
+        <w:t>pandas</w:t>
+      </w:r>
+      <w:r>
+        <w:rPr>
+          <w:rFonts w:ascii="Arial Nova Light" w:hAnsi="Arial Nova Light"/>
+          <w:color w:val="000000" w:themeColor="text1"/>
+          <w:sz w:val="28"/>
+          <w:szCs w:val="28"/>
+        </w:rPr>
+        <w:t>.</w:t>
+      </w:r>
+    </w:p>
+    <w:p>
+      <w:pPr>
+        <w:spacing w:after="80" w:line="257" w:lineRule="auto"/>
+        <w:rPr>
+          <w:rFonts w:ascii="Arial Nova Light" w:hAnsi="Arial Nova Light"/>
+          <w:color w:val="000000" w:themeColor="text1"/>
+          <w:sz w:val="28"/>
+          <w:szCs w:val="28"/>
+        </w:rPr>
+      </w:pPr>
+    </w:p>
+    <w:p>
+      <w:pPr>
+        <w:spacing w:after="80" w:line="257" w:lineRule="auto"/>
+        <w:rPr>
+          <w:rFonts w:ascii="Arial Nova Light" w:hAnsi="Arial Nova Light"/>
+          <w:b/>
+          <w:bCs/>
+          <w:color w:val="000000" w:themeColor="text1"/>
+          <w:sz w:val="32"/>
+          <w:szCs w:val="32"/>
+        </w:rPr>
+      </w:pPr>
+      <w:r>
+        <w:rPr>
+          <w:rFonts w:ascii="Arial Nova Light" w:hAnsi="Arial Nova Light"/>
+          <w:b/>
+          <w:bCs/>
+          <w:color w:val="000000" w:themeColor="text1"/>
+          <w:sz w:val="32"/>
+          <w:szCs w:val="32"/>
+        </w:rPr>
+        <w:t>download_erasure_model</w:t>
+      </w:r>
+    </w:p>
+    <w:p>
+      <w:pPr>
+        <w:spacing w:after="80" w:line="257" w:lineRule="auto"/>
+        <w:rPr>
+          <w:rFonts w:ascii="Arial Nova Light" w:hAnsi="Arial Nova Light"/>
+          <w:color w:val="000000" w:themeColor="text1"/>
+          <w:sz w:val="28"/>
+          <w:szCs w:val="28"/>
+        </w:rPr>
+      </w:pPr>
+      <w:r>
+        <w:rPr>
+          <w:rFonts w:ascii="Arial Nova Light" w:hAnsi="Arial Nova Light"/>
           <w:noProof/>
           <w:color w:val="000000" w:themeColor="text1"/>
           <w:sz w:val="28"/>
           <w:szCs w:val="28"/>
         </w:rPr>
-        <w:lastRenderedPageBreak/>
         <w:drawing>
-          <wp:inline distT="0" distB="0" distL="0" distR="0" wp14:anchorId="5646512A" wp14:editId="27531D6D">
-            <wp:extent cx="6638925" cy="2857500"/>
-            <wp:effectExtent l="0" t="0" r="9525" b="0"/>
-            <wp:docPr id="84" name="Picture 84"/>
+          <wp:inline distT="0" distB="0" distL="0" distR="0" wp14:anchorId="6F13220B" wp14:editId="7ABCE3D8">
+            <wp:extent cx="6629400" cy="2800350"/>
+            <wp:effectExtent l="0" t="0" r="0" b="0"/>
+            <wp:docPr id="18" name="Picture 18"/>
             <wp:cNvGraphicFramePr>
               <a:graphicFrameLocks xmlns:a="http://schemas.openxmlformats.org/drawingml/2006/main" noChangeAspect="1"/>
             </wp:cNvGraphicFramePr>
@@ -5626,7 +5725,7 @@
               <a:graphicData uri="http://schemas.openxmlformats.org/drawingml/2006/picture">
                 <pic:pic xmlns:pic="http://schemas.openxmlformats.org/drawingml/2006/picture">
                   <pic:nvPicPr>
-                    <pic:cNvPr id="0" name="Picture 48"/>
+                    <pic:cNvPr id="0" name="Picture 14"/>
                     <pic:cNvPicPr>
                       <a:picLocks noChangeAspect="1" noChangeArrowheads="1"/>
                     </pic:cNvPicPr>
@@ -5647,7 +5746,7 @@
                   <pic:spPr bwMode="auto">
                     <a:xfrm>
                       <a:off x="0" y="0"/>
-                      <a:ext cx="6638925" cy="2857500"/>
+                      <a:ext cx="6629400" cy="2800350"/>
                     </a:xfrm>
                     <a:prstGeom prst="rect">
                       <a:avLst/>
@@ -5683,10 +5782,10 @@
           <w:szCs w:val="28"/>
         </w:rPr>
         <w:drawing>
-          <wp:inline distT="0" distB="0" distL="0" distR="0" wp14:anchorId="79F03AEC" wp14:editId="2480790F">
-            <wp:extent cx="5991225" cy="5200650"/>
-            <wp:effectExtent l="0" t="0" r="9525" b="0"/>
-            <wp:docPr id="85" name="Picture 85"/>
+          <wp:inline distT="0" distB="0" distL="0" distR="0" wp14:anchorId="3A89B615" wp14:editId="340F5712">
+            <wp:extent cx="6638925" cy="1609725"/>
+            <wp:effectExtent l="0" t="0" r="9525" b="9525"/>
+            <wp:docPr id="19" name="Picture 19"/>
             <wp:cNvGraphicFramePr>
               <a:graphicFrameLocks xmlns:a="http://schemas.openxmlformats.org/drawingml/2006/main" noChangeAspect="1"/>
             </wp:cNvGraphicFramePr>
@@ -5694,7 +5793,7 @@
               <a:graphicData uri="http://schemas.openxmlformats.org/drawingml/2006/picture">
                 <pic:pic xmlns:pic="http://schemas.openxmlformats.org/drawingml/2006/picture">
                   <pic:nvPicPr>
-                    <pic:cNvPr id="0" name="Picture 49"/>
+                    <pic:cNvPr id="0" name="Picture 15"/>
                     <pic:cNvPicPr>
                       <a:picLocks noChangeAspect="1" noChangeArrowheads="1"/>
                     </pic:cNvPicPr>
@@ -5715,7 +5814,7 @@
                   <pic:spPr bwMode="auto">
                     <a:xfrm>
                       <a:off x="0" y="0"/>
-                      <a:ext cx="5991225" cy="5200650"/>
+                      <a:ext cx="6638925" cy="1609725"/>
                     </a:xfrm>
                     <a:prstGeom prst="rect">
                       <a:avLst/>
@@ -5751,10 +5850,10 @@
           <w:szCs w:val="28"/>
         </w:rPr>
         <w:drawing>
-          <wp:inline distT="0" distB="0" distL="0" distR="0" wp14:anchorId="1C301459" wp14:editId="573FEF05">
-            <wp:extent cx="3990975" cy="1314450"/>
-            <wp:effectExtent l="0" t="0" r="9525" b="0"/>
-            <wp:docPr id="86" name="Picture 86"/>
+          <wp:inline distT="0" distB="0" distL="0" distR="0" wp14:anchorId="48F1917F" wp14:editId="2734EB05">
+            <wp:extent cx="5495925" cy="4281617"/>
+            <wp:effectExtent l="0" t="0" r="0" b="5080"/>
+            <wp:docPr id="20" name="Picture 20"/>
             <wp:cNvGraphicFramePr>
               <a:graphicFrameLocks xmlns:a="http://schemas.openxmlformats.org/drawingml/2006/main" noChangeAspect="1"/>
             </wp:cNvGraphicFramePr>
@@ -5762,7 +5861,7 @@
               <a:graphicData uri="http://schemas.openxmlformats.org/drawingml/2006/picture">
                 <pic:pic xmlns:pic="http://schemas.openxmlformats.org/drawingml/2006/picture">
                   <pic:nvPicPr>
-                    <pic:cNvPr id="0" name="Picture 50"/>
+                    <pic:cNvPr id="0" name="Picture 16"/>
                     <pic:cNvPicPr>
                       <a:picLocks noChangeAspect="1" noChangeArrowheads="1"/>
                     </pic:cNvPicPr>
@@ -5783,7 +5882,7 @@
                   <pic:spPr bwMode="auto">
                     <a:xfrm>
                       <a:off x="0" y="0"/>
-                      <a:ext cx="3990975" cy="1314450"/>
+                      <a:ext cx="5498300" cy="4283467"/>
                     </a:xfrm>
                     <a:prstGeom prst="rect">
                       <a:avLst/>
@@ -5820,10 +5919,10 @@
         </w:rPr>
         <w:lastRenderedPageBreak/>
         <w:drawing>
-          <wp:inline distT="0" distB="0" distL="0" distR="0" wp14:anchorId="5C53B000" wp14:editId="314D8573">
-            <wp:extent cx="6372225" cy="5172075"/>
+          <wp:inline distT="0" distB="0" distL="0" distR="0" wp14:anchorId="4031BA49" wp14:editId="3985E074">
+            <wp:extent cx="6638925" cy="4391025"/>
             <wp:effectExtent l="0" t="0" r="9525" b="9525"/>
-            <wp:docPr id="87" name="Picture 87"/>
+            <wp:docPr id="23" name="Picture 23"/>
             <wp:cNvGraphicFramePr>
               <a:graphicFrameLocks xmlns:a="http://schemas.openxmlformats.org/drawingml/2006/main" noChangeAspect="1"/>
             </wp:cNvGraphicFramePr>
@@ -5831,7 +5930,7 @@
               <a:graphicData uri="http://schemas.openxmlformats.org/drawingml/2006/picture">
                 <pic:pic xmlns:pic="http://schemas.openxmlformats.org/drawingml/2006/picture">
                   <pic:nvPicPr>
-                    <pic:cNvPr id="0" name="Picture 51"/>
+                    <pic:cNvPr id="0" name="Picture 17"/>
                     <pic:cNvPicPr>
                       <a:picLocks noChangeAspect="1" noChangeArrowheads="1"/>
                     </pic:cNvPicPr>
@@ -5852,7 +5951,7 @@
                   <pic:spPr bwMode="auto">
                     <a:xfrm>
                       <a:off x="0" y="0"/>
-                      <a:ext cx="6372225" cy="5172075"/>
+                      <a:ext cx="6638925" cy="4391025"/>
                     </a:xfrm>
                     <a:prstGeom prst="rect">
                       <a:avLst/>
@@ -5888,10 +5987,10 @@
           <w:szCs w:val="28"/>
         </w:rPr>
         <w:drawing>
-          <wp:inline distT="0" distB="0" distL="0" distR="0" wp14:anchorId="3BE60031" wp14:editId="49DA198D">
-            <wp:extent cx="6381750" cy="2181225"/>
-            <wp:effectExtent l="0" t="0" r="0" b="9525"/>
-            <wp:docPr id="88" name="Picture 88"/>
+          <wp:inline distT="0" distB="0" distL="0" distR="0" wp14:anchorId="501AAA59" wp14:editId="55B8AE8D">
+            <wp:extent cx="6638925" cy="2924175"/>
+            <wp:effectExtent l="0" t="0" r="9525" b="9525"/>
+            <wp:docPr id="26" name="Picture 26"/>
             <wp:cNvGraphicFramePr>
               <a:graphicFrameLocks xmlns:a="http://schemas.openxmlformats.org/drawingml/2006/main" noChangeAspect="1"/>
             </wp:cNvGraphicFramePr>
@@ -5899,7 +5998,7 @@
               <a:graphicData uri="http://schemas.openxmlformats.org/drawingml/2006/picture">
                 <pic:pic xmlns:pic="http://schemas.openxmlformats.org/drawingml/2006/picture">
                   <pic:nvPicPr>
-                    <pic:cNvPr id="0" name="Picture 52"/>
+                    <pic:cNvPr id="0" name="Picture 18"/>
                     <pic:cNvPicPr>
                       <a:picLocks noChangeAspect="1" noChangeArrowheads="1"/>
                     </pic:cNvPicPr>
@@ -5920,7 +6019,7 @@
                   <pic:spPr bwMode="auto">
                     <a:xfrm>
                       <a:off x="0" y="0"/>
-                      <a:ext cx="6381750" cy="2181225"/>
+                      <a:ext cx="6638925" cy="2924175"/>
                     </a:xfrm>
                     <a:prstGeom prst="rect">
                       <a:avLst/>
@@ -5965,7 +6064,29 @@
           <w:sz w:val="28"/>
           <w:szCs w:val="28"/>
         </w:rPr>
-        <w:t>download_eradure.py</w:t>
+        <w:t>download_era</w:t>
+      </w:r>
+      <w:r>
+        <w:rPr>
+          <w:rFonts w:ascii="Arial Nova Light" w:hAnsi="Arial Nova Light"/>
+          <w:b/>
+          <w:bCs/>
+          <w:color w:val="000000" w:themeColor="text1"/>
+          <w:sz w:val="28"/>
+          <w:szCs w:val="28"/>
+        </w:rPr>
+        <w:t>s</w:t>
+      </w:r>
+      <w:r>
+        <w:rPr>
+          <w:rFonts w:ascii="Arial Nova Light" w:hAnsi="Arial Nova Light"/>
+          <w:b/>
+          <w:bCs/>
+          <w:color w:val="000000" w:themeColor="text1"/>
+          <w:sz w:val="28"/>
+          <w:szCs w:val="28"/>
+        </w:rPr>
+        <w:t>ure.py</w:t>
       </w:r>
       <w:r>
         <w:rPr>
@@ -8325,10 +8446,10 @@
           <w:szCs w:val="28"/>
         </w:rPr>
         <w:drawing>
-          <wp:inline distT="0" distB="0" distL="0" distR="0" wp14:anchorId="248DAE80" wp14:editId="7E010480">
+          <wp:inline distT="0" distB="0" distL="0" distR="0" wp14:anchorId="67E55295" wp14:editId="3A514D97">
             <wp:extent cx="6638925" cy="2162175"/>
             <wp:effectExtent l="0" t="0" r="9525" b="9525"/>
-            <wp:docPr id="112" name="Picture 112"/>
+            <wp:docPr id="1" name="Picture 1"/>
             <wp:cNvGraphicFramePr>
               <a:graphicFrameLocks xmlns:a="http://schemas.openxmlformats.org/drawingml/2006/main" noChangeAspect="1"/>
             </wp:cNvGraphicFramePr>
@@ -8336,7 +8457,7 @@
               <a:graphicData uri="http://schemas.openxmlformats.org/drawingml/2006/picture">
                 <pic:pic xmlns:pic="http://schemas.openxmlformats.org/drawingml/2006/picture">
                   <pic:nvPicPr>
-                    <pic:cNvPr id="0" name="Picture 32"/>
+                    <pic:cNvPr id="0" name="Picture 1"/>
                     <pic:cNvPicPr>
                       <a:picLocks noChangeAspect="1" noChangeArrowheads="1"/>
                     </pic:cNvPicPr>
@@ -10340,10 +10461,10 @@
           <w:szCs w:val="28"/>
         </w:rPr>
         <w:drawing>
-          <wp:inline distT="0" distB="0" distL="0" distR="0" wp14:anchorId="029D604D" wp14:editId="4329642C">
-            <wp:extent cx="6638925" cy="3695700"/>
+          <wp:inline distT="0" distB="0" distL="0" distR="0" wp14:anchorId="4EFA5E63" wp14:editId="58A3F1B0">
+            <wp:extent cx="6638925" cy="3676650"/>
             <wp:effectExtent l="0" t="0" r="9525" b="0"/>
-            <wp:docPr id="45" name="Picture 45"/>
+            <wp:docPr id="2" name="Picture 2"/>
             <wp:cNvGraphicFramePr>
               <a:graphicFrameLocks xmlns:a="http://schemas.openxmlformats.org/drawingml/2006/main" noChangeAspect="1"/>
             </wp:cNvGraphicFramePr>
@@ -10351,7 +10472,7 @@
               <a:graphicData uri="http://schemas.openxmlformats.org/drawingml/2006/picture">
                 <pic:pic xmlns:pic="http://schemas.openxmlformats.org/drawingml/2006/picture">
                   <pic:nvPicPr>
-                    <pic:cNvPr id="0" name="Picture 15"/>
+                    <pic:cNvPr id="0" name="Picture 2"/>
                     <pic:cNvPicPr>
                       <a:picLocks noChangeAspect="1" noChangeArrowheads="1"/>
                     </pic:cNvPicPr>
@@ -10372,7 +10493,7 @@
                   <pic:spPr bwMode="auto">
                     <a:xfrm>
                       <a:off x="0" y="0"/>
-                      <a:ext cx="6638925" cy="3695700"/>
+                      <a:ext cx="6638925" cy="3676650"/>
                     </a:xfrm>
                     <a:prstGeom prst="rect">
                       <a:avLst/>
@@ -10524,10 +10645,10 @@
           <w:szCs w:val="28"/>
         </w:rPr>
         <w:drawing>
-          <wp:inline distT="0" distB="0" distL="0" distR="0" wp14:anchorId="423BEDDB" wp14:editId="01499ABD">
-            <wp:extent cx="3667125" cy="333375"/>
-            <wp:effectExtent l="0" t="0" r="9525" b="9525"/>
-            <wp:docPr id="30" name="Picture 30"/>
+          <wp:inline distT="0" distB="0" distL="0" distR="0" wp14:anchorId="303C9743" wp14:editId="6481CC9C">
+            <wp:extent cx="6648450" cy="333375"/>
+            <wp:effectExtent l="0" t="0" r="0" b="9525"/>
+            <wp:docPr id="3" name="Picture 3"/>
             <wp:cNvGraphicFramePr>
               <a:graphicFrameLocks xmlns:a="http://schemas.openxmlformats.org/drawingml/2006/main" noChangeAspect="1"/>
             </wp:cNvGraphicFramePr>
@@ -10535,7 +10656,7 @@
               <a:graphicData uri="http://schemas.openxmlformats.org/drawingml/2006/picture">
                 <pic:pic xmlns:pic="http://schemas.openxmlformats.org/drawingml/2006/picture">
                   <pic:nvPicPr>
-                    <pic:cNvPr id="0" name="Picture 11"/>
+                    <pic:cNvPr id="0" name="Picture 3"/>
                     <pic:cNvPicPr>
                       <a:picLocks noChangeAspect="1" noChangeArrowheads="1"/>
                     </pic:cNvPicPr>
@@ -10556,7 +10677,7 @@
                   <pic:spPr bwMode="auto">
                     <a:xfrm>
                       <a:off x="0" y="0"/>
-                      <a:ext cx="3667125" cy="333375"/>
+                      <a:ext cx="6648450" cy="333375"/>
                     </a:xfrm>
                     <a:prstGeom prst="rect">
                       <a:avLst/>
@@ -10589,10 +10710,10 @@
           <w:szCs w:val="28"/>
         </w:rPr>
         <w:drawing>
-          <wp:inline distT="0" distB="0" distL="0" distR="0" wp14:anchorId="14B15643" wp14:editId="7D14E7B6">
-            <wp:extent cx="4029075" cy="323850"/>
+          <wp:inline distT="0" distB="0" distL="0" distR="0" wp14:anchorId="1F0A2544" wp14:editId="21A91AA0">
+            <wp:extent cx="6638925" cy="323850"/>
             <wp:effectExtent l="0" t="0" r="9525" b="0"/>
-            <wp:docPr id="33" name="Picture 33"/>
+            <wp:docPr id="4" name="Picture 4"/>
             <wp:cNvGraphicFramePr>
               <a:graphicFrameLocks xmlns:a="http://schemas.openxmlformats.org/drawingml/2006/main" noChangeAspect="1"/>
             </wp:cNvGraphicFramePr>
@@ -10600,7 +10721,7 @@
               <a:graphicData uri="http://schemas.openxmlformats.org/drawingml/2006/picture">
                 <pic:pic xmlns:pic="http://schemas.openxmlformats.org/drawingml/2006/picture">
                   <pic:nvPicPr>
-                    <pic:cNvPr id="0" name="Picture 12"/>
+                    <pic:cNvPr id="0" name="Picture 4"/>
                     <pic:cNvPicPr>
                       <a:picLocks noChangeAspect="1" noChangeArrowheads="1"/>
                     </pic:cNvPicPr>
@@ -10621,7 +10742,7 @@
                   <pic:spPr bwMode="auto">
                     <a:xfrm>
                       <a:off x="0" y="0"/>
-                      <a:ext cx="4029075" cy="323850"/>
+                      <a:ext cx="6638925" cy="323850"/>
                     </a:xfrm>
                     <a:prstGeom prst="rect">
                       <a:avLst/>
@@ -10655,10 +10776,10 @@
         </w:rPr>
         <w:lastRenderedPageBreak/>
         <w:drawing>
-          <wp:inline distT="0" distB="0" distL="0" distR="0" wp14:anchorId="473FE68C" wp14:editId="00132F84">
-            <wp:extent cx="5905500" cy="1466850"/>
-            <wp:effectExtent l="0" t="0" r="0" b="0"/>
-            <wp:docPr id="34" name="Picture 34"/>
+          <wp:inline distT="0" distB="0" distL="0" distR="0" wp14:anchorId="014A4005" wp14:editId="52077F3C">
+            <wp:extent cx="5934075" cy="1485900"/>
+            <wp:effectExtent l="0" t="0" r="9525" b="0"/>
+            <wp:docPr id="6" name="Picture 6"/>
             <wp:cNvGraphicFramePr>
               <a:graphicFrameLocks xmlns:a="http://schemas.openxmlformats.org/drawingml/2006/main" noChangeAspect="1"/>
             </wp:cNvGraphicFramePr>
@@ -10666,7 +10787,7 @@
               <a:graphicData uri="http://schemas.openxmlformats.org/drawingml/2006/picture">
                 <pic:pic xmlns:pic="http://schemas.openxmlformats.org/drawingml/2006/picture">
                   <pic:nvPicPr>
-                    <pic:cNvPr id="0" name="Picture 13"/>
+                    <pic:cNvPr id="0" name="Picture 5"/>
                     <pic:cNvPicPr>
                       <a:picLocks noChangeAspect="1" noChangeArrowheads="1"/>
                     </pic:cNvPicPr>
@@ -10687,7 +10808,7 @@
                   <pic:spPr bwMode="auto">
                     <a:xfrm>
                       <a:off x="0" y="0"/>
-                      <a:ext cx="5905500" cy="1466850"/>
+                      <a:ext cx="5934075" cy="1485900"/>
                     </a:xfrm>
                     <a:prstGeom prst="rect">
                       <a:avLst/>
@@ -11084,10 +11205,10 @@
           <w:szCs w:val="28"/>
         </w:rPr>
         <w:drawing>
-          <wp:inline distT="0" distB="0" distL="0" distR="0" wp14:anchorId="733FFE3E" wp14:editId="70E03A92">
-            <wp:extent cx="5829300" cy="5162550"/>
-            <wp:effectExtent l="0" t="0" r="0" b="0"/>
-            <wp:docPr id="46" name="Picture 46"/>
+          <wp:inline distT="0" distB="0" distL="0" distR="0" wp14:anchorId="316DA4FE" wp14:editId="50F4C101">
+            <wp:extent cx="5800725" cy="4876800"/>
+            <wp:effectExtent l="0" t="0" r="9525" b="0"/>
+            <wp:docPr id="8" name="Picture 8"/>
             <wp:cNvGraphicFramePr>
               <a:graphicFrameLocks xmlns:a="http://schemas.openxmlformats.org/drawingml/2006/main" noChangeAspect="1"/>
             </wp:cNvGraphicFramePr>
@@ -11095,7 +11216,7 @@
               <a:graphicData uri="http://schemas.openxmlformats.org/drawingml/2006/picture">
                 <pic:pic xmlns:pic="http://schemas.openxmlformats.org/drawingml/2006/picture">
                   <pic:nvPicPr>
-                    <pic:cNvPr id="0" name="Picture 16"/>
+                    <pic:cNvPr id="0" name="Picture 6"/>
                     <pic:cNvPicPr>
                       <a:picLocks noChangeAspect="1" noChangeArrowheads="1"/>
                     </pic:cNvPicPr>
@@ -11116,7 +11237,7 @@
                   <pic:spPr bwMode="auto">
                     <a:xfrm>
                       <a:off x="0" y="0"/>
-                      <a:ext cx="5829300" cy="5162550"/>
+                      <a:ext cx="5800725" cy="4876800"/>
                     </a:xfrm>
                     <a:prstGeom prst="rect">
                       <a:avLst/>
@@ -11149,10 +11270,10 @@
           <w:szCs w:val="28"/>
         </w:rPr>
         <w:drawing>
-          <wp:inline distT="0" distB="0" distL="0" distR="0" wp14:anchorId="24EA84CA" wp14:editId="29716087">
-            <wp:extent cx="1562100" cy="171450"/>
-            <wp:effectExtent l="0" t="0" r="0" b="0"/>
-            <wp:docPr id="47" name="Picture 47"/>
+          <wp:inline distT="0" distB="0" distL="0" distR="0" wp14:anchorId="7503F77B" wp14:editId="436DACE6">
+            <wp:extent cx="5534025" cy="600075"/>
+            <wp:effectExtent l="0" t="0" r="9525" b="9525"/>
+            <wp:docPr id="10" name="Picture 10"/>
             <wp:cNvGraphicFramePr>
               <a:graphicFrameLocks xmlns:a="http://schemas.openxmlformats.org/drawingml/2006/main" noChangeAspect="1"/>
             </wp:cNvGraphicFramePr>
@@ -11160,7 +11281,7 @@
               <a:graphicData uri="http://schemas.openxmlformats.org/drawingml/2006/picture">
                 <pic:pic xmlns:pic="http://schemas.openxmlformats.org/drawingml/2006/picture">
                   <pic:nvPicPr>
-                    <pic:cNvPr id="0" name="Picture 17"/>
+                    <pic:cNvPr id="0" name="Picture 7"/>
                     <pic:cNvPicPr>
                       <a:picLocks noChangeAspect="1" noChangeArrowheads="1"/>
                     </pic:cNvPicPr>
@@ -11181,7 +11302,7 @@
                   <pic:spPr bwMode="auto">
                     <a:xfrm>
                       <a:off x="0" y="0"/>
-                      <a:ext cx="1562100" cy="171450"/>
+                      <a:ext cx="5534025" cy="600075"/>
                     </a:xfrm>
                     <a:prstGeom prst="rect">
                       <a:avLst/>
@@ -11349,10 +11470,10 @@
           <w:szCs w:val="28"/>
         </w:rPr>
         <w:drawing>
-          <wp:inline distT="0" distB="0" distL="0" distR="0" wp14:anchorId="1742DACA" wp14:editId="0ACA89B7">
-            <wp:extent cx="1571625" cy="581025"/>
-            <wp:effectExtent l="0" t="0" r="9525" b="9525"/>
-            <wp:docPr id="44" name="Picture 44"/>
+          <wp:inline distT="0" distB="0" distL="0" distR="0" wp14:anchorId="2B2B79B6" wp14:editId="7FF68EC2">
+            <wp:extent cx="2457450" cy="590550"/>
+            <wp:effectExtent l="0" t="0" r="0" b="0"/>
+            <wp:docPr id="11" name="Picture 11"/>
             <wp:cNvGraphicFramePr>
               <a:graphicFrameLocks xmlns:a="http://schemas.openxmlformats.org/drawingml/2006/main" noChangeAspect="1"/>
             </wp:cNvGraphicFramePr>
@@ -11360,7 +11481,7 @@
               <a:graphicData uri="http://schemas.openxmlformats.org/drawingml/2006/picture">
                 <pic:pic xmlns:pic="http://schemas.openxmlformats.org/drawingml/2006/picture">
                   <pic:nvPicPr>
-                    <pic:cNvPr id="0" name="Picture 14"/>
+                    <pic:cNvPr id="0" name="Picture 8"/>
                     <pic:cNvPicPr>
                       <a:picLocks noChangeAspect="1" noChangeArrowheads="1"/>
                     </pic:cNvPicPr>
@@ -11381,7 +11502,7 @@
                   <pic:spPr bwMode="auto">
                     <a:xfrm>
                       <a:off x="0" y="0"/>
-                      <a:ext cx="1571625" cy="581025"/>
+                      <a:ext cx="2457450" cy="590550"/>
                     </a:xfrm>
                     <a:prstGeom prst="rect">
                       <a:avLst/>

</xml_diff>